<commit_message>
Especificar la cantidad de personas por cada área. Equipamiento Informatico de la empresa.
</commit_message>
<xml_diff>
--- a/Documentacion/Informe Preliminar/Informe Preliminar.docx
+++ b/Documentacion/Informe Preliminar/Informe Preliminar.docx
@@ -1,6 +1,6 @@
 
 <file path=word/document.xml><?xml version="1.0" encoding="utf-8"?>
-<w:document xmlns:wpc="http://schemas.microsoft.com/office/word/2010/wordprocessingCanvas" xmlns:mc="http://schemas.openxmlformats.org/markup-compatibility/2006" xmlns:o="urn:schemas-microsoft-com:office:office" xmlns:r="http://schemas.openxmlformats.org/officeDocument/2006/relationships" xmlns:m="http://schemas.openxmlformats.org/officeDocument/2006/math" xmlns:v="urn:schemas-microsoft-com:vml" xmlns:wp14="http://schemas.microsoft.com/office/word/2010/wordprocessingDrawing" xmlns:wp="http://schemas.openxmlformats.org/drawingml/2006/wordprocessingDrawing" xmlns:w10="urn:schemas-microsoft-com:office:word" xmlns:w="http://schemas.openxmlformats.org/wordprocessingml/2006/main" xmlns:w14="http://schemas.microsoft.com/office/word/2010/wordml" xmlns:wpg="http://schemas.microsoft.com/office/word/2010/wordprocessingGroup" xmlns:wpi="http://schemas.microsoft.com/office/word/2010/wordprocessingInk" xmlns:wne="http://schemas.microsoft.com/office/word/2006/wordml" xmlns:wps="http://schemas.microsoft.com/office/word/2010/wordprocessingShape" mc:Ignorable="w14 wp14">
+<w:document xmlns:ve="http://schemas.openxmlformats.org/markup-compatibility/2006" xmlns:o="urn:schemas-microsoft-com:office:office" xmlns:r="http://schemas.openxmlformats.org/officeDocument/2006/relationships" xmlns:m="http://schemas.openxmlformats.org/officeDocument/2006/math" xmlns:v="urn:schemas-microsoft-com:vml" xmlns:wp="http://schemas.openxmlformats.org/drawingml/2006/wordprocessingDrawing" xmlns:w10="urn:schemas-microsoft-com:office:word" xmlns:w="http://schemas.openxmlformats.org/wordprocessingml/2006/main" xmlns:wne="http://schemas.microsoft.com/office/word/2006/wordml">
   <w:body>
     <w:p>
       <w:pPr>
@@ -135,6 +135,7 @@
         <w:rPr>
           <w:rFonts w:ascii="Arial" w:hAnsi="Arial" w:cs="Arial"/>
           <w:noProof/>
+          <w:lang w:val="es-AR" w:eastAsia="es-AR"/>
         </w:rPr>
         <w:drawing>
           <wp:inline distT="0" distB="0" distL="0" distR="0">
@@ -154,11 +155,11 @@
                     </pic:cNvPicPr>
                   </pic:nvPicPr>
                   <pic:blipFill>
-                    <a:blip r:embed="rId9">
+                    <a:blip r:embed="rId8" cstate="print">
                       <a:grayscl/>
                       <a:extLst>
                         <a:ext uri="{28A0092B-C50C-407E-A947-70E740481C1C}">
-                          <a14:useLocalDpi xmlns:a14="http://schemas.microsoft.com/office/drawing/2010/main" val="0"/>
+                          <a14:useLocalDpi xmlns:a14="http://schemas.microsoft.com/office/drawing/2010/main" xmlns:wps="http://schemas.microsoft.com/office/word/2010/wordprocessingShape" xmlns:wpi="http://schemas.microsoft.com/office/word/2010/wordprocessingInk" xmlns:wpg="http://schemas.microsoft.com/office/word/2010/wordprocessingGroup" xmlns:w14="http://schemas.microsoft.com/office/word/2010/wordml" xmlns:w="http://schemas.openxmlformats.org/wordprocessingml/2006/main" xmlns:w10="urn:schemas-microsoft-com:office:word" xmlns:wp14="http://schemas.microsoft.com/office/word/2010/wordprocessingDrawing" xmlns:v="urn:schemas-microsoft-com:vml" xmlns:o="urn:schemas-microsoft-com:office:office" xmlns:mc="http://schemas.openxmlformats.org/markup-compatibility/2006" xmlns:wpc="http://schemas.microsoft.com/office/word/2010/wordprocessingCanvas" xmlns="" val="0"/>
                         </a:ext>
                       </a:extLst>
                     </a:blip>
@@ -339,7 +340,7 @@
     </w:p>
     <w:p>
       <w:pPr>
-        <w:pStyle w:val="ListParagraph"/>
+        <w:pStyle w:val="Prrafodelista"/>
         <w:numPr>
           <w:ilvl w:val="0"/>
           <w:numId w:val="26"/>
@@ -381,7 +382,7 @@
     </w:p>
     <w:p>
       <w:pPr>
-        <w:pStyle w:val="ListParagraph"/>
+        <w:pStyle w:val="Prrafodelista"/>
         <w:numPr>
           <w:ilvl w:val="0"/>
           <w:numId w:val="26"/>
@@ -413,7 +414,7 @@
     </w:p>
     <w:p>
       <w:pPr>
-        <w:pStyle w:val="ListParagraph"/>
+        <w:pStyle w:val="Prrafodelista"/>
         <w:numPr>
           <w:ilvl w:val="0"/>
           <w:numId w:val="26"/>
@@ -473,7 +474,7 @@
     </w:p>
     <w:p>
       <w:pPr>
-        <w:pStyle w:val="ListParagraph"/>
+        <w:pStyle w:val="Prrafodelista"/>
         <w:numPr>
           <w:ilvl w:val="0"/>
           <w:numId w:val="27"/>
@@ -531,7 +532,7 @@
     </w:p>
     <w:p>
       <w:pPr>
-        <w:pStyle w:val="ListParagraph"/>
+        <w:pStyle w:val="Prrafodelista"/>
         <w:numPr>
           <w:ilvl w:val="0"/>
           <w:numId w:val="27"/>
@@ -571,7 +572,7 @@
     </w:p>
     <w:p>
       <w:pPr>
-        <w:pStyle w:val="ListParagraph"/>
+        <w:pStyle w:val="Prrafodelista"/>
         <w:numPr>
           <w:ilvl w:val="0"/>
           <w:numId w:val="27"/>
@@ -639,7 +640,7 @@
     </w:p>
     <w:p>
       <w:pPr>
-        <w:pStyle w:val="ListParagraph"/>
+        <w:pStyle w:val="Prrafodelista"/>
         <w:numPr>
           <w:ilvl w:val="0"/>
           <w:numId w:val="27"/>
@@ -690,7 +691,7 @@
     </w:p>
     <w:p>
       <w:pPr>
-        <w:pStyle w:val="ListParagraph"/>
+        <w:pStyle w:val="Prrafodelista"/>
         <w:numPr>
           <w:ilvl w:val="0"/>
           <w:numId w:val="27"/>
@@ -808,7 +809,7 @@
       <w:sdtContent>
         <w:p>
           <w:pPr>
-            <w:pStyle w:val="TOCHeading"/>
+            <w:pStyle w:val="TtulodeTDC"/>
             <w:spacing w:before="0" w:line="360" w:lineRule="auto"/>
             <w:ind w:left="57" w:firstLine="720"/>
             <w:mirrorIndents/>
@@ -830,7 +831,7 @@
         </w:p>
         <w:p>
           <w:pPr>
-            <w:pStyle w:val="TOC1"/>
+            <w:pStyle w:val="TDC1"/>
             <w:tabs>
               <w:tab w:val="left" w:pos="440"/>
               <w:tab w:val="right" w:leader="dot" w:pos="9017"/>
@@ -867,7 +868,7 @@
           <w:hyperlink w:anchor="_Toc322610736" w:history="1">
             <w:r>
               <w:rPr>
-                <w:rStyle w:val="Hyperlink"/>
+                <w:rStyle w:val="Hipervnculo"/>
                 <w:noProof/>
                 <w:lang w:val="es-AR"/>
               </w:rPr>
@@ -883,7 +884,7 @@
             </w:r>
             <w:r>
               <w:rPr>
-                <w:rStyle w:val="Hyperlink"/>
+                <w:rStyle w:val="Hipervnculo"/>
                 <w:noProof/>
                 <w:lang w:val="es-AR"/>
               </w:rPr>
@@ -944,7 +945,7 @@
         </w:p>
         <w:p>
           <w:pPr>
-            <w:pStyle w:val="TOC1"/>
+            <w:pStyle w:val="TDC1"/>
             <w:tabs>
               <w:tab w:val="left" w:pos="440"/>
               <w:tab w:val="right" w:leader="dot" w:pos="9017"/>
@@ -957,7 +958,7 @@
           <w:hyperlink w:anchor="_Toc322610737" w:history="1">
             <w:r>
               <w:rPr>
-                <w:rStyle w:val="Hyperlink"/>
+                <w:rStyle w:val="Hipervnculo"/>
                 <w:rFonts w:eastAsia="Times New Roman"/>
                 <w:noProof/>
                 <w:lang w:val="es-AR"/>
@@ -973,7 +974,7 @@
             </w:r>
             <w:r>
               <w:rPr>
-                <w:rStyle w:val="Hyperlink"/>
+                <w:rStyle w:val="Hipervnculo"/>
                 <w:rFonts w:eastAsia="Times New Roman"/>
                 <w:noProof/>
                 <w:lang w:val="es-AR"/>
@@ -1032,7 +1033,7 @@
         </w:p>
         <w:p>
           <w:pPr>
-            <w:pStyle w:val="TOC1"/>
+            <w:pStyle w:val="TDC1"/>
             <w:tabs>
               <w:tab w:val="left" w:pos="440"/>
               <w:tab w:val="right" w:leader="dot" w:pos="9017"/>
@@ -1045,7 +1046,7 @@
           <w:hyperlink w:anchor="_Toc322610738" w:history="1">
             <w:r>
               <w:rPr>
-                <w:rStyle w:val="Hyperlink"/>
+                <w:rStyle w:val="Hipervnculo"/>
                 <w:rFonts w:eastAsia="Times New Roman"/>
                 <w:noProof/>
                 <w:lang w:val="es-AR"/>
@@ -1061,7 +1062,7 @@
             </w:r>
             <w:r>
               <w:rPr>
-                <w:rStyle w:val="Hyperlink"/>
+                <w:rStyle w:val="Hipervnculo"/>
                 <w:rFonts w:eastAsia="Times New Roman"/>
                 <w:noProof/>
                 <w:lang w:val="es-AR"/>
@@ -1120,7 +1121,7 @@
         </w:p>
         <w:p>
           <w:pPr>
-            <w:pStyle w:val="TOC3"/>
+            <w:pStyle w:val="TDC3"/>
             <w:tabs>
               <w:tab w:val="right" w:leader="dot" w:pos="9017"/>
             </w:tabs>
@@ -1132,7 +1133,7 @@
           <w:hyperlink w:anchor="_Toc322610739" w:history="1">
             <w:r>
               <w:rPr>
-                <w:rStyle w:val="Hyperlink"/>
+                <w:rStyle w:val="Hipervnculo"/>
                 <w:rFonts w:eastAsia="Times New Roman"/>
                 <w:noProof/>
                 <w:lang w:val="es-AR"/>
@@ -1191,7 +1192,7 @@
         </w:p>
         <w:p>
           <w:pPr>
-            <w:pStyle w:val="TOC3"/>
+            <w:pStyle w:val="TDC3"/>
             <w:tabs>
               <w:tab w:val="right" w:leader="dot" w:pos="9017"/>
             </w:tabs>
@@ -1203,7 +1204,7 @@
           <w:hyperlink w:anchor="_Toc322610740" w:history="1">
             <w:r>
               <w:rPr>
-                <w:rStyle w:val="Hyperlink"/>
+                <w:rStyle w:val="Hipervnculo"/>
                 <w:rFonts w:eastAsia="Times New Roman"/>
                 <w:noProof/>
                 <w:lang w:val="es-AR"/>
@@ -1262,7 +1263,7 @@
         </w:p>
         <w:p>
           <w:pPr>
-            <w:pStyle w:val="TOC3"/>
+            <w:pStyle w:val="TDC3"/>
             <w:tabs>
               <w:tab w:val="right" w:leader="dot" w:pos="9017"/>
             </w:tabs>
@@ -1274,7 +1275,7 @@
           <w:hyperlink w:anchor="_Toc322610741" w:history="1">
             <w:r>
               <w:rPr>
-                <w:rStyle w:val="Hyperlink"/>
+                <w:rStyle w:val="Hipervnculo"/>
                 <w:rFonts w:eastAsia="Times New Roman"/>
                 <w:noProof/>
                 <w:lang w:val="es-AR"/>
@@ -1333,7 +1334,7 @@
         </w:p>
         <w:p>
           <w:pPr>
-            <w:pStyle w:val="TOC3"/>
+            <w:pStyle w:val="TDC3"/>
             <w:tabs>
               <w:tab w:val="right" w:leader="dot" w:pos="9017"/>
             </w:tabs>
@@ -1345,7 +1346,7 @@
           <w:hyperlink w:anchor="_Toc322610742" w:history="1">
             <w:r>
               <w:rPr>
-                <w:rStyle w:val="Hyperlink"/>
+                <w:rStyle w:val="Hipervnculo"/>
                 <w:rFonts w:eastAsia="Times New Roman"/>
                 <w:noProof/>
                 <w:lang w:val="es-AR"/>
@@ -1404,7 +1405,7 @@
         </w:p>
         <w:p>
           <w:pPr>
-            <w:pStyle w:val="TOC3"/>
+            <w:pStyle w:val="TDC3"/>
             <w:tabs>
               <w:tab w:val="right" w:leader="dot" w:pos="9017"/>
             </w:tabs>
@@ -1416,7 +1417,7 @@
           <w:hyperlink w:anchor="_Toc322610743" w:history="1">
             <w:r>
               <w:rPr>
-                <w:rStyle w:val="Hyperlink"/>
+                <w:rStyle w:val="Hipervnculo"/>
                 <w:rFonts w:eastAsia="Times New Roman"/>
                 <w:noProof/>
                 <w:lang w:val="es-AR"/>
@@ -1475,7 +1476,7 @@
         </w:p>
         <w:p>
           <w:pPr>
-            <w:pStyle w:val="TOC1"/>
+            <w:pStyle w:val="TDC1"/>
             <w:tabs>
               <w:tab w:val="left" w:pos="440"/>
               <w:tab w:val="right" w:leader="dot" w:pos="9017"/>
@@ -1488,7 +1489,7 @@
           <w:hyperlink w:anchor="_Toc322610744" w:history="1">
             <w:r>
               <w:rPr>
-                <w:rStyle w:val="Hyperlink"/>
+                <w:rStyle w:val="Hipervnculo"/>
                 <w:rFonts w:eastAsia="Times New Roman"/>
                 <w:noProof/>
                 <w:lang w:val="es-AR"/>
@@ -1504,7 +1505,7 @@
             </w:r>
             <w:r>
               <w:rPr>
-                <w:rStyle w:val="Hyperlink"/>
+                <w:rStyle w:val="Hipervnculo"/>
                 <w:rFonts w:eastAsia="Times New Roman"/>
                 <w:noProof/>
                 <w:lang w:val="es-AR"/>
@@ -1563,7 +1564,7 @@
         </w:p>
         <w:p>
           <w:pPr>
-            <w:pStyle w:val="TOC1"/>
+            <w:pStyle w:val="TDC1"/>
             <w:tabs>
               <w:tab w:val="left" w:pos="440"/>
               <w:tab w:val="right" w:leader="dot" w:pos="9017"/>
@@ -1576,7 +1577,7 @@
           <w:hyperlink w:anchor="_Toc322610746" w:history="1">
             <w:r>
               <w:rPr>
-                <w:rStyle w:val="Hyperlink"/>
+                <w:rStyle w:val="Hipervnculo"/>
                 <w:rFonts w:eastAsia="Times New Roman"/>
                 <w:noProof/>
                 <w:lang w:val="es-AR"/>
@@ -1592,7 +1593,7 @@
             </w:r>
             <w:r>
               <w:rPr>
-                <w:rStyle w:val="Hyperlink"/>
+                <w:rStyle w:val="Hipervnculo"/>
                 <w:rFonts w:eastAsia="Times New Roman"/>
                 <w:noProof/>
                 <w:lang w:val="es-AR"/>
@@ -1651,7 +1652,7 @@
         </w:p>
         <w:p>
           <w:pPr>
-            <w:pStyle w:val="TOC1"/>
+            <w:pStyle w:val="TDC1"/>
             <w:tabs>
               <w:tab w:val="left" w:pos="440"/>
               <w:tab w:val="right" w:leader="dot" w:pos="9017"/>
@@ -1664,7 +1665,7 @@
           <w:hyperlink w:anchor="_Toc322610747" w:history="1">
             <w:r>
               <w:rPr>
-                <w:rStyle w:val="Hyperlink"/>
+                <w:rStyle w:val="Hipervnculo"/>
                 <w:rFonts w:eastAsia="Times New Roman"/>
                 <w:noProof/>
                 <w:lang w:val="es-AR"/>
@@ -1680,7 +1681,7 @@
             </w:r>
             <w:r>
               <w:rPr>
-                <w:rStyle w:val="Hyperlink"/>
+                <w:rStyle w:val="Hipervnculo"/>
                 <w:rFonts w:eastAsia="Times New Roman"/>
                 <w:noProof/>
                 <w:lang w:val="es-AR"/>
@@ -1739,7 +1740,7 @@
         </w:p>
         <w:p>
           <w:pPr>
-            <w:pStyle w:val="TOC3"/>
+            <w:pStyle w:val="TDC3"/>
             <w:tabs>
               <w:tab w:val="right" w:leader="dot" w:pos="9017"/>
             </w:tabs>
@@ -1751,7 +1752,7 @@
           <w:hyperlink w:anchor="_Toc322610748" w:history="1">
             <w:r>
               <w:rPr>
-                <w:rStyle w:val="Hyperlink"/>
+                <w:rStyle w:val="Hipervnculo"/>
                 <w:rFonts w:eastAsia="Times New Roman"/>
                 <w:noProof/>
                 <w:lang w:val="es-AR"/>
@@ -1810,7 +1811,7 @@
         </w:p>
         <w:p>
           <w:pPr>
-            <w:pStyle w:val="TOC3"/>
+            <w:pStyle w:val="TDC3"/>
             <w:tabs>
               <w:tab w:val="right" w:leader="dot" w:pos="9017"/>
             </w:tabs>
@@ -1822,7 +1823,7 @@
           <w:hyperlink w:anchor="_Toc322610749" w:history="1">
             <w:r>
               <w:rPr>
-                <w:rStyle w:val="Hyperlink"/>
+                <w:rStyle w:val="Hipervnculo"/>
                 <w:rFonts w:eastAsia="Times New Roman"/>
                 <w:noProof/>
                 <w:lang w:val="es-AR"/>
@@ -1881,7 +1882,7 @@
         </w:p>
         <w:p>
           <w:pPr>
-            <w:pStyle w:val="TOC3"/>
+            <w:pStyle w:val="TDC3"/>
             <w:tabs>
               <w:tab w:val="right" w:leader="dot" w:pos="9017"/>
             </w:tabs>
@@ -1893,7 +1894,7 @@
           <w:hyperlink w:anchor="_Toc322610750" w:history="1">
             <w:r>
               <w:rPr>
-                <w:rStyle w:val="Hyperlink"/>
+                <w:rStyle w:val="Hipervnculo"/>
                 <w:noProof/>
                 <w:lang w:val="es-AR"/>
               </w:rPr>
@@ -1951,7 +1952,7 @@
         </w:p>
         <w:p>
           <w:pPr>
-            <w:pStyle w:val="TOC1"/>
+            <w:pStyle w:val="TDC1"/>
             <w:tabs>
               <w:tab w:val="left" w:pos="440"/>
               <w:tab w:val="right" w:leader="dot" w:pos="9017"/>
@@ -1964,7 +1965,7 @@
           <w:hyperlink w:anchor="_Toc322610751" w:history="1">
             <w:r>
               <w:rPr>
-                <w:rStyle w:val="Hyperlink"/>
+                <w:rStyle w:val="Hipervnculo"/>
                 <w:noProof/>
                 <w:lang w:val="es-AR"/>
               </w:rPr>
@@ -1979,7 +1980,7 @@
             </w:r>
             <w:r>
               <w:rPr>
-                <w:rStyle w:val="Hyperlink"/>
+                <w:rStyle w:val="Hipervnculo"/>
                 <w:noProof/>
                 <w:lang w:val="es-AR"/>
               </w:rPr>
@@ -2037,7 +2038,7 @@
         </w:p>
         <w:p>
           <w:pPr>
-            <w:pStyle w:val="TOC3"/>
+            <w:pStyle w:val="TDC3"/>
             <w:tabs>
               <w:tab w:val="right" w:leader="dot" w:pos="9017"/>
             </w:tabs>
@@ -2049,7 +2050,7 @@
           <w:hyperlink w:anchor="_Toc322610752" w:history="1">
             <w:r>
               <w:rPr>
-                <w:rStyle w:val="Hyperlink"/>
+                <w:rStyle w:val="Hipervnculo"/>
                 <w:noProof/>
                 <w:lang w:val="es-AR"/>
               </w:rPr>
@@ -2107,7 +2108,7 @@
         </w:p>
         <w:p>
           <w:pPr>
-            <w:pStyle w:val="TOC3"/>
+            <w:pStyle w:val="TDC3"/>
             <w:tabs>
               <w:tab w:val="right" w:leader="dot" w:pos="9017"/>
             </w:tabs>
@@ -2119,7 +2120,7 @@
           <w:hyperlink w:anchor="_Toc322610753" w:history="1">
             <w:r>
               <w:rPr>
-                <w:rStyle w:val="Hyperlink"/>
+                <w:rStyle w:val="Hipervnculo"/>
                 <w:noProof/>
                 <w:lang w:val="es-AR"/>
               </w:rPr>
@@ -2177,7 +2178,7 @@
         </w:p>
         <w:p>
           <w:pPr>
-            <w:pStyle w:val="TOC3"/>
+            <w:pStyle w:val="TDC3"/>
             <w:tabs>
               <w:tab w:val="right" w:leader="dot" w:pos="9017"/>
             </w:tabs>
@@ -2189,7 +2190,7 @@
           <w:hyperlink w:anchor="_Toc322610754" w:history="1">
             <w:r>
               <w:rPr>
-                <w:rStyle w:val="Hyperlink"/>
+                <w:rStyle w:val="Hipervnculo"/>
                 <w:noProof/>
                 <w:lang w:val="es-AR"/>
               </w:rPr>
@@ -2247,7 +2248,7 @@
         </w:p>
         <w:p>
           <w:pPr>
-            <w:pStyle w:val="TOC3"/>
+            <w:pStyle w:val="TDC3"/>
             <w:tabs>
               <w:tab w:val="left" w:pos="880"/>
               <w:tab w:val="right" w:leader="dot" w:pos="9017"/>
@@ -2260,7 +2261,7 @@
           <w:hyperlink w:anchor="_Toc322610755" w:history="1">
             <w:r>
               <w:rPr>
-                <w:rStyle w:val="Hyperlink"/>
+                <w:rStyle w:val="Hipervnculo"/>
                 <w:noProof/>
                 <w:lang w:val="es-AR"/>
               </w:rPr>
@@ -2275,7 +2276,7 @@
             </w:r>
             <w:r>
               <w:rPr>
-                <w:rStyle w:val="Hyperlink"/>
+                <w:rStyle w:val="Hipervnculo"/>
                 <w:noProof/>
                 <w:lang w:val="es-AR"/>
               </w:rPr>
@@ -2333,7 +2334,7 @@
         </w:p>
         <w:p>
           <w:pPr>
-            <w:pStyle w:val="TOC3"/>
+            <w:pStyle w:val="TDC3"/>
             <w:tabs>
               <w:tab w:val="left" w:pos="880"/>
               <w:tab w:val="right" w:leader="dot" w:pos="9017"/>
@@ -2346,7 +2347,7 @@
           <w:hyperlink w:anchor="_Toc322610756" w:history="1">
             <w:r>
               <w:rPr>
-                <w:rStyle w:val="Hyperlink"/>
+                <w:rStyle w:val="Hipervnculo"/>
                 <w:rFonts w:cs="Arial"/>
                 <w:noProof/>
                 <w:lang w:val="es-ES"/>
@@ -2362,7 +2363,7 @@
             </w:r>
             <w:r>
               <w:rPr>
-                <w:rStyle w:val="Hyperlink"/>
+                <w:rStyle w:val="Hipervnculo"/>
                 <w:noProof/>
                 <w:lang w:val="es-AR"/>
               </w:rPr>
@@ -2420,7 +2421,7 @@
         </w:p>
         <w:p>
           <w:pPr>
-            <w:pStyle w:val="TOC3"/>
+            <w:pStyle w:val="TDC3"/>
             <w:tabs>
               <w:tab w:val="left" w:pos="880"/>
               <w:tab w:val="right" w:leader="dot" w:pos="9017"/>
@@ -2433,7 +2434,7 @@
           <w:hyperlink w:anchor="_Toc322610757" w:history="1">
             <w:r>
               <w:rPr>
-                <w:rStyle w:val="Hyperlink"/>
+                <w:rStyle w:val="Hipervnculo"/>
                 <w:noProof/>
                 <w:lang w:val="es-AR"/>
               </w:rPr>
@@ -2448,7 +2449,7 @@
             </w:r>
             <w:r>
               <w:rPr>
-                <w:rStyle w:val="Hyperlink"/>
+                <w:rStyle w:val="Hipervnculo"/>
                 <w:noProof/>
                 <w:lang w:val="es-AR"/>
               </w:rPr>
@@ -2506,7 +2507,7 @@
         </w:p>
         <w:p>
           <w:pPr>
-            <w:pStyle w:val="TOC3"/>
+            <w:pStyle w:val="TDC3"/>
             <w:tabs>
               <w:tab w:val="left" w:pos="880"/>
               <w:tab w:val="right" w:leader="dot" w:pos="9017"/>
@@ -2519,7 +2520,7 @@
           <w:hyperlink w:anchor="_Toc322610758" w:history="1">
             <w:r>
               <w:rPr>
-                <w:rStyle w:val="Hyperlink"/>
+                <w:rStyle w:val="Hipervnculo"/>
                 <w:noProof/>
                 <w:lang w:val="es-AR"/>
               </w:rPr>
@@ -2534,7 +2535,7 @@
             </w:r>
             <w:r>
               <w:rPr>
-                <w:rStyle w:val="Hyperlink"/>
+                <w:rStyle w:val="Hipervnculo"/>
                 <w:noProof/>
                 <w:lang w:val="es-AR"/>
               </w:rPr>
@@ -2592,7 +2593,7 @@
         </w:p>
         <w:p>
           <w:pPr>
-            <w:pStyle w:val="TOC3"/>
+            <w:pStyle w:val="TDC3"/>
             <w:tabs>
               <w:tab w:val="right" w:leader="dot" w:pos="9017"/>
             </w:tabs>
@@ -2604,7 +2605,7 @@
           <w:hyperlink w:anchor="_Toc322610759" w:history="1">
             <w:r>
               <w:rPr>
-                <w:rStyle w:val="Hyperlink"/>
+                <w:rStyle w:val="Hipervnculo"/>
                 <w:noProof/>
                 <w:lang w:val="es-AR"/>
               </w:rPr>
@@ -2662,7 +2663,7 @@
         </w:p>
         <w:p>
           <w:pPr>
-            <w:pStyle w:val="TOC3"/>
+            <w:pStyle w:val="TDC3"/>
             <w:tabs>
               <w:tab w:val="left" w:pos="880"/>
               <w:tab w:val="right" w:leader="dot" w:pos="9017"/>
@@ -2675,7 +2676,7 @@
           <w:hyperlink w:anchor="_Toc322610760" w:history="1">
             <w:r>
               <w:rPr>
-                <w:rStyle w:val="Hyperlink"/>
+                <w:rStyle w:val="Hipervnculo"/>
                 <w:noProof/>
                 <w:lang w:val="es-AR"/>
               </w:rPr>
@@ -2690,7 +2691,7 @@
             </w:r>
             <w:r>
               <w:rPr>
-                <w:rStyle w:val="Hyperlink"/>
+                <w:rStyle w:val="Hipervnculo"/>
                 <w:noProof/>
                 <w:lang w:val="es-AR"/>
               </w:rPr>
@@ -2748,7 +2749,7 @@
         </w:p>
         <w:p>
           <w:pPr>
-            <w:pStyle w:val="TOC3"/>
+            <w:pStyle w:val="TDC3"/>
             <w:tabs>
               <w:tab w:val="left" w:pos="880"/>
               <w:tab w:val="right" w:leader="dot" w:pos="9017"/>
@@ -2761,7 +2762,7 @@
           <w:hyperlink w:anchor="_Toc322610761" w:history="1">
             <w:r>
               <w:rPr>
-                <w:rStyle w:val="Hyperlink"/>
+                <w:rStyle w:val="Hipervnculo"/>
                 <w:noProof/>
                 <w:lang w:val="es-AR"/>
               </w:rPr>
@@ -2776,7 +2777,7 @@
             </w:r>
             <w:r>
               <w:rPr>
-                <w:rStyle w:val="Hyperlink"/>
+                <w:rStyle w:val="Hipervnculo"/>
                 <w:noProof/>
                 <w:lang w:val="es-AR"/>
               </w:rPr>
@@ -2834,7 +2835,7 @@
         </w:p>
         <w:p>
           <w:pPr>
-            <w:pStyle w:val="TOC3"/>
+            <w:pStyle w:val="TDC3"/>
             <w:tabs>
               <w:tab w:val="left" w:pos="880"/>
               <w:tab w:val="right" w:leader="dot" w:pos="9017"/>
@@ -2847,7 +2848,7 @@
           <w:hyperlink w:anchor="_Toc322610762" w:history="1">
             <w:r>
               <w:rPr>
-                <w:rStyle w:val="Hyperlink"/>
+                <w:rStyle w:val="Hipervnculo"/>
                 <w:noProof/>
                 <w:lang w:val="es-AR"/>
               </w:rPr>
@@ -2862,7 +2863,7 @@
             </w:r>
             <w:r>
               <w:rPr>
-                <w:rStyle w:val="Hyperlink"/>
+                <w:rStyle w:val="Hipervnculo"/>
                 <w:noProof/>
                 <w:lang w:val="es-AR"/>
               </w:rPr>
@@ -2920,7 +2921,7 @@
         </w:p>
         <w:p>
           <w:pPr>
-            <w:pStyle w:val="TOC3"/>
+            <w:pStyle w:val="TDC3"/>
             <w:tabs>
               <w:tab w:val="left" w:pos="880"/>
               <w:tab w:val="right" w:leader="dot" w:pos="9017"/>
@@ -2933,7 +2934,7 @@
           <w:hyperlink w:anchor="_Toc322610763" w:history="1">
             <w:r>
               <w:rPr>
-                <w:rStyle w:val="Hyperlink"/>
+                <w:rStyle w:val="Hipervnculo"/>
                 <w:noProof/>
                 <w:lang w:val="es-AR"/>
               </w:rPr>
@@ -2948,7 +2949,7 @@
             </w:r>
             <w:r>
               <w:rPr>
-                <w:rStyle w:val="Hyperlink"/>
+                <w:rStyle w:val="Hipervnculo"/>
                 <w:noProof/>
                 <w:lang w:val="es-AR"/>
               </w:rPr>
@@ -3006,7 +3007,7 @@
         </w:p>
         <w:p>
           <w:pPr>
-            <w:pStyle w:val="TOC3"/>
+            <w:pStyle w:val="TDC3"/>
             <w:tabs>
               <w:tab w:val="left" w:pos="880"/>
               <w:tab w:val="right" w:leader="dot" w:pos="9017"/>
@@ -3019,7 +3020,7 @@
           <w:hyperlink w:anchor="_Toc322610764" w:history="1">
             <w:r>
               <w:rPr>
-                <w:rStyle w:val="Hyperlink"/>
+                <w:rStyle w:val="Hipervnculo"/>
                 <w:noProof/>
                 <w:lang w:val="es-AR"/>
               </w:rPr>
@@ -3034,7 +3035,7 @@
             </w:r>
             <w:r>
               <w:rPr>
-                <w:rStyle w:val="Hyperlink"/>
+                <w:rStyle w:val="Hipervnculo"/>
                 <w:noProof/>
                 <w:lang w:val="es-AR"/>
               </w:rPr>
@@ -3092,7 +3093,7 @@
         </w:p>
         <w:p>
           <w:pPr>
-            <w:pStyle w:val="TOC3"/>
+            <w:pStyle w:val="TDC3"/>
             <w:tabs>
               <w:tab w:val="left" w:pos="880"/>
               <w:tab w:val="right" w:leader="dot" w:pos="9017"/>
@@ -3105,7 +3106,7 @@
           <w:hyperlink w:anchor="_Toc322610765" w:history="1">
             <w:r>
               <w:rPr>
-                <w:rStyle w:val="Hyperlink"/>
+                <w:rStyle w:val="Hipervnculo"/>
                 <w:noProof/>
                 <w:lang w:val="es-AR"/>
               </w:rPr>
@@ -3120,7 +3121,7 @@
             </w:r>
             <w:r>
               <w:rPr>
-                <w:rStyle w:val="Hyperlink"/>
+                <w:rStyle w:val="Hipervnculo"/>
                 <w:noProof/>
                 <w:lang w:val="es-AR"/>
               </w:rPr>
@@ -3178,7 +3179,7 @@
         </w:p>
         <w:p>
           <w:pPr>
-            <w:pStyle w:val="TOC3"/>
+            <w:pStyle w:val="TDC3"/>
             <w:tabs>
               <w:tab w:val="left" w:pos="880"/>
               <w:tab w:val="right" w:leader="dot" w:pos="9017"/>
@@ -3191,7 +3192,7 @@
           <w:hyperlink w:anchor="_Toc322610766" w:history="1">
             <w:r>
               <w:rPr>
-                <w:rStyle w:val="Hyperlink"/>
+                <w:rStyle w:val="Hipervnculo"/>
                 <w:noProof/>
                 <w:lang w:val="es-AR"/>
               </w:rPr>
@@ -3206,7 +3207,7 @@
             </w:r>
             <w:r>
               <w:rPr>
-                <w:rStyle w:val="Hyperlink"/>
+                <w:rStyle w:val="Hipervnculo"/>
                 <w:noProof/>
                 <w:lang w:val="es-AR"/>
               </w:rPr>
@@ -3264,7 +3265,7 @@
         </w:p>
         <w:p>
           <w:pPr>
-            <w:pStyle w:val="TOC3"/>
+            <w:pStyle w:val="TDC3"/>
             <w:tabs>
               <w:tab w:val="right" w:leader="dot" w:pos="9017"/>
             </w:tabs>
@@ -3276,7 +3277,7 @@
           <w:hyperlink w:anchor="_Toc322610767" w:history="1">
             <w:r>
               <w:rPr>
-                <w:rStyle w:val="Hyperlink"/>
+                <w:rStyle w:val="Hipervnculo"/>
                 <w:noProof/>
                 <w:lang w:val="es-AR"/>
               </w:rPr>
@@ -3334,7 +3335,7 @@
         </w:p>
         <w:p>
           <w:pPr>
-            <w:pStyle w:val="TOC3"/>
+            <w:pStyle w:val="TDC3"/>
             <w:tabs>
               <w:tab w:val="left" w:pos="880"/>
               <w:tab w:val="right" w:leader="dot" w:pos="9017"/>
@@ -3347,7 +3348,7 @@
           <w:hyperlink w:anchor="_Toc322610768" w:history="1">
             <w:r>
               <w:rPr>
-                <w:rStyle w:val="Hyperlink"/>
+                <w:rStyle w:val="Hipervnculo"/>
                 <w:noProof/>
                 <w:lang w:val="es-AR"/>
               </w:rPr>
@@ -3362,7 +3363,7 @@
             </w:r>
             <w:r>
               <w:rPr>
-                <w:rStyle w:val="Hyperlink"/>
+                <w:rStyle w:val="Hipervnculo"/>
                 <w:noProof/>
                 <w:lang w:val="es-AR"/>
               </w:rPr>
@@ -3420,7 +3421,7 @@
         </w:p>
         <w:p>
           <w:pPr>
-            <w:pStyle w:val="TOC3"/>
+            <w:pStyle w:val="TDC3"/>
             <w:tabs>
               <w:tab w:val="left" w:pos="880"/>
               <w:tab w:val="right" w:leader="dot" w:pos="9017"/>
@@ -3433,7 +3434,7 @@
           <w:hyperlink w:anchor="_Toc322610769" w:history="1">
             <w:r>
               <w:rPr>
-                <w:rStyle w:val="Hyperlink"/>
+                <w:rStyle w:val="Hipervnculo"/>
                 <w:noProof/>
                 <w:lang w:val="es-AR"/>
               </w:rPr>
@@ -3448,7 +3449,7 @@
             </w:r>
             <w:r>
               <w:rPr>
-                <w:rStyle w:val="Hyperlink"/>
+                <w:rStyle w:val="Hipervnculo"/>
                 <w:noProof/>
                 <w:lang w:val="es-AR"/>
               </w:rPr>
@@ -3506,7 +3507,7 @@
         </w:p>
         <w:p>
           <w:pPr>
-            <w:pStyle w:val="TOC3"/>
+            <w:pStyle w:val="TDC3"/>
             <w:tabs>
               <w:tab w:val="left" w:pos="880"/>
               <w:tab w:val="right" w:leader="dot" w:pos="9017"/>
@@ -3519,7 +3520,7 @@
           <w:hyperlink w:anchor="_Toc322610770" w:history="1">
             <w:r>
               <w:rPr>
-                <w:rStyle w:val="Hyperlink"/>
+                <w:rStyle w:val="Hipervnculo"/>
                 <w:noProof/>
                 <w:lang w:val="es-AR"/>
               </w:rPr>
@@ -3534,7 +3535,7 @@
             </w:r>
             <w:r>
               <w:rPr>
-                <w:rStyle w:val="Hyperlink"/>
+                <w:rStyle w:val="Hipervnculo"/>
                 <w:noProof/>
                 <w:lang w:val="es-AR"/>
               </w:rPr>
@@ -3594,7 +3595,7 @@
         </w:p>
         <w:p>
           <w:pPr>
-            <w:pStyle w:val="TOC3"/>
+            <w:pStyle w:val="TDC3"/>
             <w:tabs>
               <w:tab w:val="left" w:pos="880"/>
               <w:tab w:val="right" w:leader="dot" w:pos="9017"/>
@@ -3607,7 +3608,7 @@
           <w:hyperlink w:anchor="_Toc322610771" w:history="1">
             <w:r>
               <w:rPr>
-                <w:rStyle w:val="Hyperlink"/>
+                <w:rStyle w:val="Hipervnculo"/>
                 <w:noProof/>
                 <w:lang w:val="es-AR"/>
               </w:rPr>
@@ -3622,7 +3623,7 @@
             </w:r>
             <w:r>
               <w:rPr>
-                <w:rStyle w:val="Hyperlink"/>
+                <w:rStyle w:val="Hipervnculo"/>
                 <w:noProof/>
                 <w:lang w:val="es-AR"/>
               </w:rPr>
@@ -3680,7 +3681,7 @@
         </w:p>
         <w:p>
           <w:pPr>
-            <w:pStyle w:val="TOC3"/>
+            <w:pStyle w:val="TDC3"/>
             <w:tabs>
               <w:tab w:val="right" w:leader="dot" w:pos="9017"/>
             </w:tabs>
@@ -3692,7 +3693,7 @@
           <w:hyperlink w:anchor="_Toc322610772" w:history="1">
             <w:r>
               <w:rPr>
-                <w:rStyle w:val="Hyperlink"/>
+                <w:rStyle w:val="Hipervnculo"/>
                 <w:noProof/>
                 <w:lang w:val="es-AR"/>
               </w:rPr>
@@ -3750,7 +3751,7 @@
         </w:p>
         <w:p>
           <w:pPr>
-            <w:pStyle w:val="TOC1"/>
+            <w:pStyle w:val="TDC1"/>
             <w:tabs>
               <w:tab w:val="left" w:pos="440"/>
               <w:tab w:val="right" w:leader="dot" w:pos="9017"/>
@@ -3763,7 +3764,7 @@
           <w:hyperlink w:anchor="_Toc322610773" w:history="1">
             <w:r>
               <w:rPr>
-                <w:rStyle w:val="Hyperlink"/>
+                <w:rStyle w:val="Hipervnculo"/>
                 <w:noProof/>
                 <w:lang w:val="es-AR"/>
               </w:rPr>
@@ -3778,7 +3779,7 @@
             </w:r>
             <w:r>
               <w:rPr>
-                <w:rStyle w:val="Hyperlink"/>
+                <w:rStyle w:val="Hipervnculo"/>
                 <w:noProof/>
                 <w:lang w:val="es-AR"/>
               </w:rPr>
@@ -3836,7 +3837,7 @@
         </w:p>
         <w:p>
           <w:pPr>
-            <w:pStyle w:val="TOC1"/>
+            <w:pStyle w:val="TDC1"/>
             <w:tabs>
               <w:tab w:val="left" w:pos="440"/>
               <w:tab w:val="right" w:leader="dot" w:pos="9017"/>
@@ -3849,7 +3850,7 @@
           <w:hyperlink w:anchor="_Toc322610774" w:history="1">
             <w:r>
               <w:rPr>
-                <w:rStyle w:val="Hyperlink"/>
+                <w:rStyle w:val="Hipervnculo"/>
                 <w:noProof/>
                 <w:lang w:val="es-AR"/>
               </w:rPr>
@@ -3864,7 +3865,7 @@
             </w:r>
             <w:r>
               <w:rPr>
-                <w:rStyle w:val="Hyperlink"/>
+                <w:rStyle w:val="Hipervnculo"/>
                 <w:noProof/>
                 <w:lang w:val="es-AR"/>
               </w:rPr>
@@ -3922,7 +3923,7 @@
         </w:p>
         <w:p>
           <w:pPr>
-            <w:pStyle w:val="TOC3"/>
+            <w:pStyle w:val="TDC3"/>
             <w:tabs>
               <w:tab w:val="right" w:leader="dot" w:pos="9017"/>
             </w:tabs>
@@ -3934,7 +3935,7 @@
           <w:hyperlink w:anchor="_Toc322610775" w:history="1">
             <w:r>
               <w:rPr>
-                <w:rStyle w:val="Hyperlink"/>
+                <w:rStyle w:val="Hipervnculo"/>
                 <w:noProof/>
                 <w:lang w:val="es-AR"/>
               </w:rPr>
@@ -3992,7 +3993,7 @@
         </w:p>
         <w:p>
           <w:pPr>
-            <w:pStyle w:val="TOC1"/>
+            <w:pStyle w:val="TDC1"/>
             <w:tabs>
               <w:tab w:val="left" w:pos="660"/>
               <w:tab w:val="right" w:leader="dot" w:pos="9017"/>
@@ -4005,7 +4006,7 @@
           <w:hyperlink w:anchor="_Toc322610776" w:history="1">
             <w:r>
               <w:rPr>
-                <w:rStyle w:val="Hyperlink"/>
+                <w:rStyle w:val="Hipervnculo"/>
                 <w:noProof/>
                 <w:lang w:val="es-AR"/>
               </w:rPr>
@@ -4020,7 +4021,7 @@
             </w:r>
             <w:r>
               <w:rPr>
-                <w:rStyle w:val="Hyperlink"/>
+                <w:rStyle w:val="Hipervnculo"/>
                 <w:noProof/>
                 <w:lang w:val="es-AR"/>
               </w:rPr>
@@ -4078,7 +4079,7 @@
         </w:p>
         <w:p>
           <w:pPr>
-            <w:pStyle w:val="TOC1"/>
+            <w:pStyle w:val="TDC1"/>
             <w:tabs>
               <w:tab w:val="left" w:pos="660"/>
               <w:tab w:val="right" w:leader="dot" w:pos="9017"/>
@@ -4091,7 +4092,7 @@
           <w:hyperlink w:anchor="_Toc322610777" w:history="1">
             <w:r>
               <w:rPr>
-                <w:rStyle w:val="Hyperlink"/>
+                <w:rStyle w:val="Hipervnculo"/>
                 <w:noProof/>
                 <w:lang w:val="es-AR"/>
               </w:rPr>
@@ -4106,7 +4107,7 @@
             </w:r>
             <w:r>
               <w:rPr>
-                <w:rStyle w:val="Hyperlink"/>
+                <w:rStyle w:val="Hipervnculo"/>
                 <w:noProof/>
                 <w:lang w:val="es-AR"/>
               </w:rPr>
@@ -4217,7 +4218,7 @@
     </w:p>
     <w:p>
       <w:pPr>
-        <w:pStyle w:val="Heading1"/>
+        <w:pStyle w:val="Ttulo1"/>
         <w:numPr>
           <w:ilvl w:val="0"/>
           <w:numId w:val="19"/>
@@ -4277,9 +4278,10 @@
           <w:noProof/>
           <w:sz w:val="20"/>
           <w:szCs w:val="20"/>
+          <w:lang w:val="es-AR" w:eastAsia="es-AR"/>
         </w:rPr>
         <w:drawing>
-          <wp:inline distT="0" distB="0" distL="0" distR="0" wp14:anchorId="715AD688" wp14:editId="44E52561">
+          <wp:inline distT="0" distB="0" distL="0" distR="0">
             <wp:extent cx="4505325" cy="1905000"/>
             <wp:effectExtent l="0" t="0" r="9525" b="0"/>
             <wp:docPr id="1" name="Picture 1" descr="Localización de COMING S A ."/>
@@ -4296,10 +4298,10 @@
                     </pic:cNvPicPr>
                   </pic:nvPicPr>
                   <pic:blipFill>
-                    <a:blip r:embed="rId10">
+                    <a:blip r:embed="rId9" cstate="print">
                       <a:extLst>
                         <a:ext uri="{28A0092B-C50C-407E-A947-70E740481C1C}">
-                          <a14:useLocalDpi xmlns:a14="http://schemas.microsoft.com/office/drawing/2010/main" val="0"/>
+                          <a14:useLocalDpi xmlns:a14="http://schemas.microsoft.com/office/drawing/2010/main" xmlns:wps="http://schemas.microsoft.com/office/word/2010/wordprocessingShape" xmlns:wpi="http://schemas.microsoft.com/office/word/2010/wordprocessingInk" xmlns:wpg="http://schemas.microsoft.com/office/word/2010/wordprocessingGroup" xmlns:w14="http://schemas.microsoft.com/office/word/2010/wordml" xmlns:w="http://schemas.openxmlformats.org/wordprocessingml/2006/main" xmlns:w10="urn:schemas-microsoft-com:office:word" xmlns:wp14="http://schemas.microsoft.com/office/word/2010/wordprocessingDrawing" xmlns:v="urn:schemas-microsoft-com:vml" xmlns:o="urn:schemas-microsoft-com:office:office" xmlns:mc="http://schemas.openxmlformats.org/markup-compatibility/2006" xmlns:wpc="http://schemas.microsoft.com/office/word/2010/wordprocessingCanvas" xmlns="" val="0"/>
                         </a:ext>
                       </a:extLst>
                     </a:blip>
@@ -4372,7 +4374,7 @@
     </w:p>
     <w:p>
       <w:pPr>
-        <w:pStyle w:val="Heading1"/>
+        <w:pStyle w:val="Ttulo1"/>
         <w:numPr>
           <w:ilvl w:val="0"/>
           <w:numId w:val="19"/>
@@ -4649,7 +4651,7 @@
     </w:p>
     <w:p>
       <w:pPr>
-        <w:pStyle w:val="Heading1"/>
+        <w:pStyle w:val="Ttulo1"/>
         <w:numPr>
           <w:ilvl w:val="0"/>
           <w:numId w:val="19"/>
@@ -4708,16 +4710,17 @@
           <w:noProof/>
           <w:sz w:val="20"/>
           <w:szCs w:val="20"/>
+          <w:lang w:val="es-AR" w:eastAsia="es-AR"/>
         </w:rPr>
         <w:drawing>
-          <wp:inline distT="0" distB="0" distL="0" distR="0" wp14:anchorId="25D7CB63" wp14:editId="62A263F0">
+          <wp:inline distT="0" distB="0" distL="0" distR="0">
             <wp:extent cx="5486400" cy="2743200"/>
-            <wp:effectExtent l="0" t="57150" r="0" b="114300"/>
+            <wp:effectExtent l="0" t="19050" r="0" b="19050"/>
             <wp:docPr id="17" name="Diagram 17"/>
             <wp:cNvGraphicFramePr/>
             <a:graphic xmlns:a="http://schemas.openxmlformats.org/drawingml/2006/main">
               <a:graphicData uri="http://schemas.openxmlformats.org/drawingml/2006/diagram">
-                <dgm:relIds xmlns:dgm="http://schemas.openxmlformats.org/drawingml/2006/diagram" xmlns:r="http://schemas.openxmlformats.org/officeDocument/2006/relationships" r:dm="rId11" r:lo="rId12" r:qs="rId13" r:cs="rId14"/>
+                <dgm:relIds xmlns:dgm="http://schemas.openxmlformats.org/drawingml/2006/diagram" xmlns:r="http://schemas.openxmlformats.org/officeDocument/2006/relationships" r:dm="rId10" r:lo="rId11" r:qs="rId12" r:cs="rId13"/>
               </a:graphicData>
             </a:graphic>
           </wp:inline>
@@ -4726,7 +4729,7 @@
     </w:p>
     <w:p>
       <w:pPr>
-        <w:pStyle w:val="Heading3"/>
+        <w:pStyle w:val="Ttulo3"/>
         <w:spacing w:before="0" w:line="360" w:lineRule="auto"/>
         <w:ind w:left="57" w:firstLine="720"/>
         <w:mirrorIndents/>
@@ -4738,7 +4741,8 @@
           <w:lang w:val="es-AR"/>
         </w:rPr>
       </w:pPr>
-      <w:bookmarkStart w:id="4" w:name="_Toc322610739"/>
+      <w:bookmarkStart w:id="4" w:name="_Toc322610744"/>
+      <w:bookmarkStart w:id="5" w:name="_Toc322610739"/>
       <w:r>
         <w:rPr>
           <w:rFonts w:eastAsia="Times New Roman"/>
@@ -4748,11 +4752,36 @@
         </w:rPr>
         <w:t>Presidencia</w:t>
       </w:r>
-      <w:bookmarkEnd w:id="4"/>
+      <w:bookmarkEnd w:id="5"/>
     </w:p>
     <w:p>
       <w:pPr>
-        <w:spacing w:line="360" w:lineRule="auto"/>
+        <w:spacing w:line="240" w:lineRule="exact"/>
+        <w:rPr>
+          <w:lang w:val="es-AR"/>
+        </w:rPr>
+      </w:pPr>
+      <w:r>
+        <w:rPr>
+          <w:lang w:val="es-AR"/>
+        </w:rPr>
+        <w:tab/>
+      </w:r>
+      <w:r>
+        <w:rPr>
+          <w:rFonts w:eastAsia="Times New Roman"/>
+          <w:bCs/>
+          <w:iCs/>
+          <w:sz w:val="20"/>
+          <w:szCs w:val="20"/>
+          <w:lang w:val="es-AR"/>
+        </w:rPr>
+        <w:t>Esta Área está compuesta por una sola persona.</w:t>
+      </w:r>
+    </w:p>
+    <w:p>
+      <w:pPr>
+        <w:spacing w:line="240" w:lineRule="exact"/>
         <w:ind w:left="57" w:firstLine="720"/>
         <w:mirrorIndents/>
         <w:jc w:val="both"/>
@@ -4779,7 +4808,7 @@
     </w:p>
     <w:p>
       <w:pPr>
-        <w:pStyle w:val="ListParagraph"/>
+        <w:pStyle w:val="Prrafodelista"/>
         <w:numPr>
           <w:ilvl w:val="0"/>
           <w:numId w:val="11"/>
@@ -4811,7 +4840,7 @@
     </w:p>
     <w:p>
       <w:pPr>
-        <w:pStyle w:val="ListParagraph"/>
+        <w:pStyle w:val="Prrafodelista"/>
         <w:numPr>
           <w:ilvl w:val="0"/>
           <w:numId w:val="11"/>
@@ -4843,7 +4872,7 @@
     </w:p>
     <w:p>
       <w:pPr>
-        <w:pStyle w:val="ListParagraph"/>
+        <w:pStyle w:val="Prrafodelista"/>
         <w:numPr>
           <w:ilvl w:val="0"/>
           <w:numId w:val="11"/>
@@ -4875,7 +4904,7 @@
     </w:p>
     <w:p>
       <w:pPr>
-        <w:pStyle w:val="Heading3"/>
+        <w:pStyle w:val="Ttulo3"/>
         <w:spacing w:before="0" w:line="360" w:lineRule="auto"/>
         <w:ind w:left="57" w:firstLine="720"/>
         <w:mirrorIndents/>
@@ -4887,7 +4916,7 @@
           <w:lang w:val="es-AR"/>
         </w:rPr>
       </w:pPr>
-      <w:bookmarkStart w:id="5" w:name="_Toc322610740"/>
+      <w:bookmarkStart w:id="6" w:name="_Toc322610740"/>
       <w:r>
         <w:rPr>
           <w:rFonts w:eastAsia="Times New Roman"/>
@@ -4895,22 +4924,38 @@
           <w:szCs w:val="20"/>
           <w:lang w:val="es-AR"/>
         </w:rPr>
-        <w:t xml:space="preserve">Supervisor </w:t>
-      </w:r>
-      <w:r>
-        <w:rPr>
-          <w:rFonts w:eastAsia="Times New Roman"/>
-          <w:sz w:val="20"/>
-          <w:szCs w:val="20"/>
-          <w:lang w:val="es-AR"/>
-        </w:rPr>
-        <w:t>de Proyectos</w:t>
-      </w:r>
-      <w:bookmarkEnd w:id="5"/>
+        <w:t>Supervisor de Proyectos</w:t>
+      </w:r>
+      <w:bookmarkEnd w:id="6"/>
     </w:p>
     <w:p>
       <w:pPr>
-        <w:spacing w:line="360" w:lineRule="auto"/>
+        <w:spacing w:line="240" w:lineRule="exact"/>
+        <w:rPr>
+          <w:lang w:val="es-AR"/>
+        </w:rPr>
+      </w:pPr>
+      <w:r>
+        <w:rPr>
+          <w:lang w:val="es-AR"/>
+        </w:rPr>
+        <w:tab/>
+      </w:r>
+      <w:r>
+        <w:rPr>
+          <w:rFonts w:eastAsia="Times New Roman"/>
+          <w:bCs/>
+          <w:iCs/>
+          <w:sz w:val="20"/>
+          <w:szCs w:val="20"/>
+          <w:lang w:val="es-AR"/>
+        </w:rPr>
+        <w:t>Esta Área está compuesta por una sola persona.</w:t>
+      </w:r>
+    </w:p>
+    <w:p>
+      <w:pPr>
+        <w:spacing w:line="240" w:lineRule="exact"/>
         <w:ind w:left="57" w:firstLine="720"/>
         <w:mirrorIndents/>
         <w:jc w:val="both"/>
@@ -4937,7 +4982,7 @@
     </w:p>
     <w:p>
       <w:pPr>
-        <w:pStyle w:val="ListParagraph"/>
+        <w:pStyle w:val="Prrafodelista"/>
         <w:numPr>
           <w:ilvl w:val="0"/>
           <w:numId w:val="15"/>
@@ -4964,34 +5009,12 @@
           <w:szCs w:val="20"/>
           <w:lang w:val="es-AR"/>
         </w:rPr>
-        <w:t xml:space="preserve">Resuelve los problemas elevados desde Administración de Proyectos hacia </w:t>
-      </w:r>
-      <w:r>
-        <w:rPr>
-          <w:rFonts w:eastAsia="Times New Roman"/>
-          <w:bCs/>
-          <w:iCs/>
-          <w:sz w:val="20"/>
-          <w:szCs w:val="20"/>
-          <w:lang w:val="es-AR"/>
-        </w:rPr>
-        <w:t>Presidencia</w:t>
-      </w:r>
-      <w:r>
-        <w:rPr>
-          <w:rFonts w:eastAsia="Times New Roman"/>
-          <w:bCs/>
-          <w:iCs/>
-          <w:sz w:val="20"/>
-          <w:szCs w:val="20"/>
-          <w:lang w:val="es-AR"/>
-        </w:rPr>
-        <w:t>.</w:t>
+        <w:t>Resuelve los problemas elevados desde Administración de Proyectos hacia Presidencia.</w:t>
       </w:r>
     </w:p>
     <w:p>
       <w:pPr>
-        <w:pStyle w:val="ListParagraph"/>
+        <w:pStyle w:val="Prrafodelista"/>
         <w:numPr>
           <w:ilvl w:val="0"/>
           <w:numId w:val="15"/>
@@ -5023,7 +5046,7 @@
     </w:p>
     <w:p>
       <w:pPr>
-        <w:pStyle w:val="ListParagraph"/>
+        <w:pStyle w:val="Prrafodelista"/>
         <w:numPr>
           <w:ilvl w:val="0"/>
           <w:numId w:val="15"/>
@@ -5055,7 +5078,7 @@
     </w:p>
     <w:p>
       <w:pPr>
-        <w:pStyle w:val="Heading3"/>
+        <w:pStyle w:val="Ttulo3"/>
         <w:spacing w:before="0" w:line="360" w:lineRule="auto"/>
         <w:ind w:left="57" w:firstLine="720"/>
         <w:mirrorIndents/>
@@ -5067,7 +5090,7 @@
           <w:lang w:val="es-AR"/>
         </w:rPr>
       </w:pPr>
-      <w:bookmarkStart w:id="6" w:name="_Toc322610741"/>
+      <w:bookmarkStart w:id="7" w:name="_Toc322610741"/>
       <w:r>
         <w:rPr>
           <w:rFonts w:eastAsia="Times New Roman"/>
@@ -5077,11 +5100,36 @@
         </w:rPr>
         <w:t>Administración General</w:t>
       </w:r>
-      <w:bookmarkEnd w:id="6"/>
+      <w:bookmarkEnd w:id="7"/>
     </w:p>
     <w:p>
       <w:pPr>
-        <w:spacing w:line="360" w:lineRule="auto"/>
+        <w:spacing w:line="240" w:lineRule="exact"/>
+        <w:rPr>
+          <w:lang w:val="es-AR"/>
+        </w:rPr>
+      </w:pPr>
+      <w:r>
+        <w:rPr>
+          <w:lang w:val="es-AR"/>
+        </w:rPr>
+        <w:tab/>
+      </w:r>
+      <w:r>
+        <w:rPr>
+          <w:rFonts w:eastAsia="Times New Roman"/>
+          <w:bCs/>
+          <w:iCs/>
+          <w:sz w:val="20"/>
+          <w:szCs w:val="20"/>
+          <w:lang w:val="es-AR"/>
+        </w:rPr>
+        <w:t>Esta Área está compuesta por una sola persona.</w:t>
+      </w:r>
+    </w:p>
+    <w:p>
+      <w:pPr>
+        <w:spacing w:line="240" w:lineRule="exact"/>
         <w:ind w:left="57" w:firstLine="720"/>
         <w:mirrorIndents/>
         <w:jc w:val="both"/>
@@ -5108,7 +5156,7 @@
     </w:p>
     <w:p>
       <w:pPr>
-        <w:pStyle w:val="ListParagraph"/>
+        <w:pStyle w:val="Prrafodelista"/>
         <w:numPr>
           <w:ilvl w:val="0"/>
           <w:numId w:val="12"/>
@@ -5135,23 +5183,12 @@
           <w:szCs w:val="20"/>
           <w:lang w:val="es-AR"/>
         </w:rPr>
-        <w:t>Administra los RRHH, presta especial atención en la documentación que el personal de las escuadrillas debe poseer para realizar los proyectos</w:t>
-      </w:r>
-      <w:r>
-        <w:rPr>
-          <w:rFonts w:eastAsia="Times New Roman"/>
-          <w:bCs/>
-          <w:iCs/>
-          <w:sz w:val="20"/>
-          <w:szCs w:val="20"/>
-          <w:lang w:val="es-AR"/>
-        </w:rPr>
-        <w:t>.</w:t>
+        <w:t>Administra los RRHH, presta especial atención en la documentación que el personal de las escuadrillas debe poseer para realizar los proyectos.</w:t>
       </w:r>
     </w:p>
     <w:p>
       <w:pPr>
-        <w:pStyle w:val="ListParagraph"/>
+        <w:pStyle w:val="Prrafodelista"/>
         <w:numPr>
           <w:ilvl w:val="0"/>
           <w:numId w:val="12"/>
@@ -5183,7 +5220,7 @@
     </w:p>
     <w:p>
       <w:pPr>
-        <w:pStyle w:val="ListParagraph"/>
+        <w:pStyle w:val="Prrafodelista"/>
         <w:numPr>
           <w:ilvl w:val="0"/>
           <w:numId w:val="12"/>
@@ -5210,23 +5247,13 @@
           <w:szCs w:val="20"/>
           <w:lang w:val="es-AR"/>
         </w:rPr>
-        <w:t>Administra los pagos al personal, servicios de terceros, p</w:t>
-      </w:r>
-      <w:r>
-        <w:rPr>
-          <w:rFonts w:eastAsia="Times New Roman"/>
-          <w:bCs/>
-          <w:iCs/>
-          <w:sz w:val="20"/>
-          <w:szCs w:val="20"/>
-          <w:lang w:val="es-AR"/>
-        </w:rPr>
-        <w:t>roveedores y gastos en general.</w:t>
+        <w:lastRenderedPageBreak/>
+        <w:t>Administra los pagos al personal, servicios de terceros, proveedores y gastos en general.</w:t>
       </w:r>
     </w:p>
     <w:p>
       <w:pPr>
-        <w:pStyle w:val="ListParagraph"/>
+        <w:pStyle w:val="Prrafodelista"/>
         <w:numPr>
           <w:ilvl w:val="0"/>
           <w:numId w:val="12"/>
@@ -5258,7 +5285,7 @@
     </w:p>
     <w:p>
       <w:pPr>
-        <w:pStyle w:val="ListParagraph"/>
+        <w:pStyle w:val="Prrafodelista"/>
         <w:numPr>
           <w:ilvl w:val="0"/>
           <w:numId w:val="12"/>
@@ -5285,13 +5312,12 @@
           <w:szCs w:val="20"/>
           <w:lang w:val="es-AR"/>
         </w:rPr>
-        <w:lastRenderedPageBreak/>
         <w:t>Liquida las órdenes de compra según avances de los proyectos.</w:t>
       </w:r>
     </w:p>
     <w:p>
       <w:pPr>
-        <w:pStyle w:val="ListParagraph"/>
+        <w:pStyle w:val="Prrafodelista"/>
         <w:numPr>
           <w:ilvl w:val="0"/>
           <w:numId w:val="12"/>
@@ -5323,7 +5349,7 @@
     </w:p>
     <w:p>
       <w:pPr>
-        <w:pStyle w:val="ListParagraph"/>
+        <w:pStyle w:val="Prrafodelista"/>
         <w:numPr>
           <w:ilvl w:val="0"/>
           <w:numId w:val="12"/>
@@ -5350,45 +5376,12 @@
           <w:szCs w:val="20"/>
           <w:lang w:val="es-AR"/>
         </w:rPr>
-        <w:t xml:space="preserve">Presentación del </w:t>
-      </w:r>
-      <w:r>
-        <w:rPr>
-          <w:rFonts w:eastAsia="Times New Roman"/>
-          <w:bCs/>
-          <w:iCs/>
-          <w:sz w:val="20"/>
-          <w:szCs w:val="20"/>
-          <w:lang w:val="es-AR"/>
-        </w:rPr>
-        <w:t xml:space="preserve"> plan de capacitación a Seguridad e Higiene</w:t>
-      </w:r>
-      <w:r>
-        <w:rPr>
-          <w:rFonts w:eastAsia="Times New Roman"/>
-          <w:bCs/>
-          <w:iCs/>
-          <w:sz w:val="20"/>
-          <w:szCs w:val="20"/>
-          <w:lang w:val="es-AR"/>
-        </w:rPr>
-        <w:t xml:space="preserve"> a entidades gubernamentales y gremiales</w:t>
-      </w:r>
-      <w:r>
-        <w:rPr>
-          <w:rFonts w:eastAsia="Times New Roman"/>
-          <w:bCs/>
-          <w:iCs/>
-          <w:sz w:val="20"/>
-          <w:szCs w:val="20"/>
-          <w:lang w:val="es-AR"/>
-        </w:rPr>
-        <w:t>.</w:t>
+        <w:t>Presentación del  plan de capacitación a Seguridad e Higiene a entidades gubernamentales y gremiales.</w:t>
       </w:r>
     </w:p>
     <w:p>
       <w:pPr>
-        <w:pStyle w:val="Heading3"/>
+        <w:pStyle w:val="Ttulo3"/>
         <w:spacing w:before="0" w:line="360" w:lineRule="auto"/>
         <w:ind w:left="57" w:firstLine="720"/>
         <w:mirrorIndents/>
@@ -5400,7 +5393,7 @@
           <w:lang w:val="es-AR"/>
         </w:rPr>
       </w:pPr>
-      <w:bookmarkStart w:id="7" w:name="_Toc322610742"/>
+      <w:bookmarkStart w:id="8" w:name="_Toc322610742"/>
       <w:r>
         <w:rPr>
           <w:rFonts w:eastAsia="Times New Roman"/>
@@ -5410,11 +5403,42 @@
         </w:rPr>
         <w:t>Seguridad e Higiene</w:t>
       </w:r>
-      <w:bookmarkEnd w:id="7"/>
+      <w:bookmarkEnd w:id="8"/>
     </w:p>
     <w:p>
       <w:pPr>
-        <w:spacing w:line="360" w:lineRule="auto"/>
+        <w:spacing w:line="240" w:lineRule="exact"/>
+        <w:ind w:firstLine="720"/>
+        <w:rPr>
+          <w:lang w:val="es-AR"/>
+        </w:rPr>
+      </w:pPr>
+      <w:r>
+        <w:rPr>
+          <w:rFonts w:eastAsia="Times New Roman"/>
+          <w:bCs/>
+          <w:iCs/>
+          <w:sz w:val="20"/>
+          <w:szCs w:val="20"/>
+          <w:lang w:val="es-AR"/>
+        </w:rPr>
+        <w:t xml:space="preserve"> </w:t>
+      </w:r>
+      <w:r>
+        <w:rPr>
+          <w:rFonts w:eastAsia="Times New Roman"/>
+          <w:bCs/>
+          <w:iCs/>
+          <w:sz w:val="20"/>
+          <w:szCs w:val="20"/>
+          <w:lang w:val="es-AR"/>
+        </w:rPr>
+        <w:t>Esta Área está compuesta por una sola persona.</w:t>
+      </w:r>
+    </w:p>
+    <w:p>
+      <w:pPr>
+        <w:spacing w:line="240" w:lineRule="exact"/>
         <w:ind w:left="57" w:firstLine="720"/>
         <w:mirrorIndents/>
         <w:jc w:val="both"/>
@@ -5441,7 +5465,7 @@
     </w:p>
     <w:p>
       <w:pPr>
-        <w:pStyle w:val="ListParagraph"/>
+        <w:pStyle w:val="Prrafodelista"/>
         <w:numPr>
           <w:ilvl w:val="0"/>
           <w:numId w:val="14"/>
@@ -5473,7 +5497,7 @@
     </w:p>
     <w:p>
       <w:pPr>
-        <w:pStyle w:val="ListParagraph"/>
+        <w:pStyle w:val="Prrafodelista"/>
         <w:numPr>
           <w:ilvl w:val="0"/>
           <w:numId w:val="14"/>
@@ -5505,7 +5529,7 @@
     </w:p>
     <w:p>
       <w:pPr>
-        <w:pStyle w:val="Heading3"/>
+        <w:pStyle w:val="Ttulo3"/>
         <w:spacing w:before="0" w:line="360" w:lineRule="auto"/>
         <w:ind w:left="57" w:firstLine="720"/>
         <w:mirrorIndents/>
@@ -5517,7 +5541,7 @@
           <w:lang w:val="es-AR"/>
         </w:rPr>
       </w:pPr>
-      <w:bookmarkStart w:id="8" w:name="_Toc322610743"/>
+      <w:bookmarkStart w:id="9" w:name="_Toc322610743"/>
       <w:r>
         <w:rPr>
           <w:rFonts w:eastAsia="Times New Roman"/>
@@ -5527,11 +5551,86 @@
         </w:rPr>
         <w:t>Administración Proyectos</w:t>
       </w:r>
-      <w:bookmarkEnd w:id="8"/>
+      <w:bookmarkEnd w:id="9"/>
     </w:p>
     <w:p>
       <w:pPr>
-        <w:spacing w:line="360" w:lineRule="auto"/>
+        <w:spacing w:line="240" w:lineRule="exact"/>
+        <w:ind w:firstLine="720"/>
+        <w:rPr>
+          <w:lang w:val="es-AR"/>
+        </w:rPr>
+      </w:pPr>
+      <w:r>
+        <w:rPr>
+          <w:rFonts w:eastAsia="Times New Roman"/>
+          <w:bCs/>
+          <w:iCs/>
+          <w:sz w:val="20"/>
+          <w:szCs w:val="20"/>
+          <w:lang w:val="es-AR"/>
+        </w:rPr>
+        <w:t xml:space="preserve">  </w:t>
+      </w:r>
+      <w:r>
+        <w:rPr>
+          <w:rFonts w:eastAsia="Times New Roman"/>
+          <w:bCs/>
+          <w:iCs/>
+          <w:sz w:val="20"/>
+          <w:szCs w:val="20"/>
+          <w:lang w:val="es-AR"/>
+        </w:rPr>
+        <w:t xml:space="preserve">Esta Área está compuesta por </w:t>
+      </w:r>
+      <w:r>
+        <w:rPr>
+          <w:rFonts w:eastAsia="Times New Roman"/>
+          <w:bCs/>
+          <w:iCs/>
+          <w:sz w:val="20"/>
+          <w:szCs w:val="20"/>
+          <w:lang w:val="es-AR"/>
+        </w:rPr>
+        <w:t>tres</w:t>
+      </w:r>
+      <w:r>
+        <w:rPr>
+          <w:rFonts w:eastAsia="Times New Roman"/>
+          <w:bCs/>
+          <w:iCs/>
+          <w:sz w:val="20"/>
+          <w:szCs w:val="20"/>
+          <w:lang w:val="es-AR"/>
+        </w:rPr>
+        <w:t xml:space="preserve"> persona</w:t>
+      </w:r>
+      <w:r>
+        <w:rPr>
+          <w:rFonts w:eastAsia="Times New Roman"/>
+          <w:bCs/>
+          <w:iCs/>
+          <w:sz w:val="20"/>
+          <w:szCs w:val="20"/>
+          <w:lang w:val="es-AR"/>
+        </w:rPr>
+        <w:t>s</w:t>
+      </w:r>
+      <w:r>
+        <w:rPr>
+          <w:rFonts w:eastAsia="Times New Roman"/>
+          <w:bCs/>
+          <w:iCs/>
+          <w:sz w:val="20"/>
+          <w:szCs w:val="20"/>
+          <w:lang w:val="es-AR"/>
+        </w:rPr>
+        <w:t>.</w:t>
+      </w:r>
+    </w:p>
+    <w:p>
+      <w:pPr>
+        <w:spacing w:line="240" w:lineRule="exact"/>
         <w:ind w:left="57" w:firstLine="720"/>
         <w:mirrorIndents/>
         <w:jc w:val="both"/>
@@ -5558,7 +5657,7 @@
     </w:p>
     <w:p>
       <w:pPr>
-        <w:pStyle w:val="ListParagraph"/>
+        <w:pStyle w:val="Prrafodelista"/>
         <w:numPr>
           <w:ilvl w:val="0"/>
           <w:numId w:val="13"/>
@@ -5590,7 +5689,7 @@
     </w:p>
     <w:p>
       <w:pPr>
-        <w:pStyle w:val="ListParagraph"/>
+        <w:pStyle w:val="Prrafodelista"/>
         <w:numPr>
           <w:ilvl w:val="0"/>
           <w:numId w:val="13"/>
@@ -5622,7 +5721,7 @@
     </w:p>
     <w:p>
       <w:pPr>
-        <w:pStyle w:val="ListParagraph"/>
+        <w:pStyle w:val="Prrafodelista"/>
         <w:numPr>
           <w:ilvl w:val="0"/>
           <w:numId w:val="13"/>
@@ -5649,56 +5748,12 @@
           <w:szCs w:val="20"/>
           <w:lang w:val="es-AR"/>
         </w:rPr>
-        <w:t>Asignar las escuadrillas a</w:t>
-      </w:r>
-      <w:r>
-        <w:rPr>
-          <w:rFonts w:eastAsia="Times New Roman"/>
-          <w:bCs/>
-          <w:iCs/>
-          <w:sz w:val="20"/>
-          <w:szCs w:val="20"/>
-          <w:lang w:val="es-AR"/>
-        </w:rPr>
-        <w:t xml:space="preserve"> </w:t>
-      </w:r>
-      <w:r>
-        <w:rPr>
-          <w:rFonts w:eastAsia="Times New Roman"/>
-          <w:bCs/>
-          <w:iCs/>
-          <w:sz w:val="20"/>
-          <w:szCs w:val="20"/>
-          <w:lang w:val="es-AR"/>
-        </w:rPr>
-        <w:t>l</w:t>
-      </w:r>
-      <w:r>
-        <w:rPr>
-          <w:rFonts w:eastAsia="Times New Roman"/>
-          <w:bCs/>
-          <w:iCs/>
-          <w:sz w:val="20"/>
-          <w:szCs w:val="20"/>
-          <w:lang w:val="es-AR"/>
-        </w:rPr>
-        <w:t>as tareas del</w:t>
-      </w:r>
-      <w:r>
-        <w:rPr>
-          <w:rFonts w:eastAsia="Times New Roman"/>
-          <w:bCs/>
-          <w:iCs/>
-          <w:sz w:val="20"/>
-          <w:szCs w:val="20"/>
-          <w:lang w:val="es-AR"/>
-        </w:rPr>
-        <w:t xml:space="preserve"> proyecto.</w:t>
+        <w:t>Asignar las escuadrillas a las tareas del proyecto.</w:t>
       </w:r>
     </w:p>
     <w:p>
       <w:pPr>
-        <w:pStyle w:val="ListParagraph"/>
+        <w:pStyle w:val="Prrafodelista"/>
         <w:numPr>
           <w:ilvl w:val="0"/>
           <w:numId w:val="13"/>
@@ -5730,7 +5785,7 @@
     </w:p>
     <w:p>
       <w:pPr>
-        <w:pStyle w:val="ListParagraph"/>
+        <w:pStyle w:val="Prrafodelista"/>
         <w:numPr>
           <w:ilvl w:val="0"/>
           <w:numId w:val="13"/>
@@ -5762,7 +5817,7 @@
     </w:p>
     <w:p>
       <w:pPr>
-        <w:pStyle w:val="ListParagraph"/>
+        <w:pStyle w:val="Prrafodelista"/>
         <w:numPr>
           <w:ilvl w:val="0"/>
           <w:numId w:val="13"/>
@@ -5794,7 +5849,7 @@
     </w:p>
     <w:p>
       <w:pPr>
-        <w:pStyle w:val="ListParagraph"/>
+        <w:pStyle w:val="Prrafodelista"/>
         <w:numPr>
           <w:ilvl w:val="0"/>
           <w:numId w:val="13"/>
@@ -5821,78 +5876,12 @@
           <w:szCs w:val="20"/>
           <w:lang w:val="es-AR"/>
         </w:rPr>
-        <w:t>Realizar el cont</w:t>
-      </w:r>
-      <w:r>
-        <w:rPr>
-          <w:rFonts w:eastAsia="Times New Roman"/>
-          <w:bCs/>
-          <w:iCs/>
-          <w:sz w:val="20"/>
-          <w:szCs w:val="20"/>
-          <w:lang w:val="es-AR"/>
-        </w:rPr>
-        <w:t>rol de avance de la</w:t>
-      </w:r>
-      <w:r>
-        <w:rPr>
-          <w:rFonts w:eastAsia="Times New Roman"/>
-          <w:bCs/>
-          <w:iCs/>
-          <w:sz w:val="20"/>
-          <w:szCs w:val="20"/>
-          <w:lang w:val="es-AR"/>
-        </w:rPr>
-        <w:t>s</w:t>
-      </w:r>
-      <w:r>
-        <w:rPr>
-          <w:rFonts w:eastAsia="Times New Roman"/>
-          <w:bCs/>
-          <w:iCs/>
-          <w:sz w:val="20"/>
-          <w:szCs w:val="20"/>
-          <w:lang w:val="es-AR"/>
-        </w:rPr>
-        <w:t xml:space="preserve"> tareas de los</w:t>
-      </w:r>
-      <w:r>
-        <w:rPr>
-          <w:rFonts w:eastAsia="Times New Roman"/>
-          <w:bCs/>
-          <w:iCs/>
-          <w:sz w:val="20"/>
-          <w:szCs w:val="20"/>
-          <w:lang w:val="es-AR"/>
-        </w:rPr>
-        <w:t xml:space="preserve"> proyectos</w:t>
-      </w:r>
-      <w:r>
-        <w:rPr>
-          <w:rFonts w:eastAsia="Times New Roman"/>
-          <w:bCs/>
-          <w:iCs/>
-          <w:sz w:val="20"/>
-          <w:szCs w:val="20"/>
-          <w:lang w:val="es-AR"/>
-        </w:rPr>
-        <w:t xml:space="preserve"> y los proyectos</w:t>
-      </w:r>
-      <w:r>
-        <w:rPr>
-          <w:rFonts w:eastAsia="Times New Roman"/>
-          <w:bCs/>
-          <w:iCs/>
-          <w:sz w:val="20"/>
-          <w:szCs w:val="20"/>
-          <w:lang w:val="es-AR"/>
-        </w:rPr>
-        <w:t>.</w:t>
+        <w:t>Realizar el control de avance de las tareas de los proyectos y los proyectos.</w:t>
       </w:r>
     </w:p>
     <w:p>
       <w:pPr>
-        <w:pStyle w:val="ListParagraph"/>
+        <w:pStyle w:val="Prrafodelista"/>
         <w:numPr>
           <w:ilvl w:val="0"/>
           <w:numId w:val="13"/>
@@ -5919,89 +5908,12 @@
           <w:szCs w:val="20"/>
           <w:lang w:val="es-AR"/>
         </w:rPr>
-        <w:t>Generar documentos de ingeniería</w:t>
-      </w:r>
-      <w:r>
-        <w:rPr>
-          <w:rFonts w:eastAsia="Times New Roman"/>
-          <w:bCs/>
-          <w:iCs/>
-          <w:sz w:val="20"/>
-          <w:szCs w:val="20"/>
-          <w:lang w:val="es-AR"/>
-        </w:rPr>
-        <w:t xml:space="preserve"> (pre obra)</w:t>
-      </w:r>
-      <w:r>
-        <w:rPr>
-          <w:rFonts w:eastAsia="Times New Roman"/>
-          <w:bCs/>
-          <w:iCs/>
-          <w:sz w:val="20"/>
-          <w:szCs w:val="20"/>
-          <w:lang w:val="es-AR"/>
-        </w:rPr>
-        <w:t>,</w:t>
-      </w:r>
-      <w:r>
-        <w:rPr>
-          <w:rFonts w:eastAsia="Times New Roman"/>
-          <w:bCs/>
-          <w:iCs/>
-          <w:sz w:val="20"/>
-          <w:szCs w:val="20"/>
-          <w:lang w:val="es-AR"/>
-        </w:rPr>
-        <w:t xml:space="preserve"> conformidad de aprobación de obra </w:t>
-      </w:r>
-      <w:r>
-        <w:rPr>
-          <w:rFonts w:eastAsia="Times New Roman"/>
-          <w:bCs/>
-          <w:iCs/>
-          <w:sz w:val="20"/>
-          <w:szCs w:val="20"/>
-          <w:lang w:val="es-AR"/>
-        </w:rPr>
-        <w:t xml:space="preserve">(pos obra) </w:t>
-      </w:r>
-      <w:r>
-        <w:rPr>
-          <w:rFonts w:eastAsia="Times New Roman"/>
-          <w:bCs/>
-          <w:iCs/>
-          <w:sz w:val="20"/>
-          <w:szCs w:val="20"/>
-          <w:lang w:val="es-AR"/>
-        </w:rPr>
-        <w:t>y protocolos</w:t>
-      </w:r>
-      <w:r>
-        <w:rPr>
-          <w:rFonts w:eastAsia="Times New Roman"/>
-          <w:bCs/>
-          <w:iCs/>
-          <w:sz w:val="20"/>
-          <w:szCs w:val="20"/>
-          <w:lang w:val="es-AR"/>
-        </w:rPr>
-        <w:t xml:space="preserve"> (pos obra)</w:t>
-      </w:r>
-      <w:r>
-        <w:rPr>
-          <w:rFonts w:eastAsia="Times New Roman"/>
-          <w:bCs/>
-          <w:iCs/>
-          <w:sz w:val="20"/>
-          <w:szCs w:val="20"/>
-          <w:lang w:val="es-AR"/>
-        </w:rPr>
-        <w:t>.</w:t>
+        <w:t>Generar documentos de ingeniería (pre obra), conformidad de aprobación de obra (pos obra) y protocolos (pos obra).</w:t>
       </w:r>
     </w:p>
     <w:p>
       <w:pPr>
-        <w:pStyle w:val="ListParagraph"/>
+        <w:pStyle w:val="Prrafodelista"/>
         <w:numPr>
           <w:ilvl w:val="0"/>
           <w:numId w:val="13"/>
@@ -6028,34 +5940,12 @@
           <w:szCs w:val="20"/>
           <w:lang w:val="es-AR"/>
         </w:rPr>
-        <w:t xml:space="preserve">Enviar a Administración documentación </w:t>
-      </w:r>
-      <w:r>
-        <w:rPr>
-          <w:rFonts w:eastAsia="Times New Roman"/>
-          <w:bCs/>
-          <w:iCs/>
-          <w:sz w:val="20"/>
-          <w:szCs w:val="20"/>
-          <w:lang w:val="es-AR"/>
-        </w:rPr>
-        <w:t xml:space="preserve">de </w:t>
-      </w:r>
-      <w:r>
-        <w:rPr>
-          <w:rFonts w:eastAsia="Times New Roman"/>
-          <w:bCs/>
-          <w:iCs/>
-          <w:sz w:val="20"/>
-          <w:szCs w:val="20"/>
-          <w:lang w:val="es-AR"/>
-        </w:rPr>
-        <w:t>avance de trabajo y fin de trabajo.</w:t>
+        <w:t>Enviar a Administración documentación de avance de trabajo y fin de trabajo.</w:t>
       </w:r>
     </w:p>
     <w:p>
       <w:pPr>
-        <w:pStyle w:val="Heading1"/>
+        <w:pStyle w:val="Ttulo1"/>
         <w:numPr>
           <w:ilvl w:val="0"/>
           <w:numId w:val="19"/>
@@ -6071,7 +5961,6 @@
           <w:lang w:val="es-AR"/>
         </w:rPr>
       </w:pPr>
-      <w:bookmarkStart w:id="9" w:name="_Toc322610744"/>
       <w:r>
         <w:rPr>
           <w:rFonts w:eastAsia="Times New Roman"/>
@@ -6082,11 +5971,11 @@
         <w:lastRenderedPageBreak/>
         <w:t>Procesos de Administración de Proyectos</w:t>
       </w:r>
-      <w:bookmarkEnd w:id="9"/>
+      <w:bookmarkEnd w:id="4"/>
     </w:p>
     <w:p>
       <w:pPr>
-        <w:pStyle w:val="Heading1"/>
+        <w:pStyle w:val="Ttulo1"/>
         <w:spacing w:before="0" w:line="360" w:lineRule="auto"/>
         <w:ind w:left="57" w:firstLine="85"/>
         <w:mirrorIndents/>
@@ -6109,9 +5998,10 @@
           <w:color w:val="auto"/>
           <w:sz w:val="20"/>
           <w:szCs w:val="20"/>
+          <w:lang w:val="es-AR" w:eastAsia="es-AR"/>
         </w:rPr>
         <w:drawing>
-          <wp:inline distT="0" distB="0" distL="0" distR="0" wp14:anchorId="0AE0D943" wp14:editId="6EFBA878">
+          <wp:inline distT="0" distB="0" distL="0" distR="0">
             <wp:extent cx="6034235" cy="7324725"/>
             <wp:effectExtent l="0" t="0" r="5080" b="0"/>
             <wp:docPr id="2" name="Picture 2"/>
@@ -6128,10 +6018,10 @@
                     </pic:cNvPicPr>
                   </pic:nvPicPr>
                   <pic:blipFill>
-                    <a:blip r:embed="rId16">
+                    <a:blip r:embed="rId15" cstate="print">
                       <a:extLst>
                         <a:ext uri="{28A0092B-C50C-407E-A947-70E740481C1C}">
-                          <a14:useLocalDpi xmlns:a14="http://schemas.microsoft.com/office/drawing/2010/main" val="0"/>
+                          <a14:useLocalDpi xmlns:a14="http://schemas.microsoft.com/office/drawing/2010/main" xmlns:wps="http://schemas.microsoft.com/office/word/2010/wordprocessingShape" xmlns:wpi="http://schemas.microsoft.com/office/word/2010/wordprocessingInk" xmlns:wpg="http://schemas.microsoft.com/office/word/2010/wordprocessingGroup" xmlns:w14="http://schemas.microsoft.com/office/word/2010/wordml" xmlns:w="http://schemas.openxmlformats.org/wordprocessingml/2006/main" xmlns:w10="urn:schemas-microsoft-com:office:word" xmlns:wp14="http://schemas.microsoft.com/office/word/2010/wordprocessingDrawing" xmlns:v="urn:schemas-microsoft-com:vml" xmlns:o="urn:schemas-microsoft-com:office:office" xmlns:mc="http://schemas.openxmlformats.org/markup-compatibility/2006" xmlns:wpc="http://schemas.microsoft.com/office/word/2010/wordprocessingCanvas" xmlns="" val="0"/>
                         </a:ext>
                       </a:extLst>
                     </a:blip>
@@ -6177,7 +6067,7 @@
     </w:p>
     <w:p>
       <w:pPr>
-        <w:pStyle w:val="Heading1"/>
+        <w:pStyle w:val="Ttulo1"/>
         <w:numPr>
           <w:ilvl w:val="0"/>
           <w:numId w:val="19"/>
@@ -6734,7 +6624,7 @@
     </w:p>
     <w:p>
       <w:pPr>
-        <w:pStyle w:val="Heading1"/>
+        <w:pStyle w:val="Ttulo1"/>
         <w:numPr>
           <w:ilvl w:val="0"/>
           <w:numId w:val="19"/>
@@ -6895,7 +6785,7 @@
     </w:p>
     <w:p>
       <w:pPr>
-        <w:pStyle w:val="Heading3"/>
+        <w:pStyle w:val="Ttulo3"/>
         <w:spacing w:before="0" w:line="360" w:lineRule="auto"/>
         <w:ind w:left="57" w:firstLine="720"/>
         <w:mirrorIndents/>
@@ -7014,7 +6904,7 @@
     </w:p>
     <w:p>
       <w:pPr>
-        <w:pStyle w:val="Heading3"/>
+        <w:pStyle w:val="Ttulo3"/>
         <w:spacing w:before="0" w:line="360" w:lineRule="auto"/>
         <w:ind w:left="57" w:firstLine="720"/>
         <w:mirrorIndents/>
@@ -7189,7 +7079,7 @@
     </w:p>
     <w:p>
       <w:pPr>
-        <w:pStyle w:val="Heading3"/>
+        <w:pStyle w:val="Ttulo3"/>
         <w:spacing w:before="0" w:line="360" w:lineRule="auto"/>
         <w:ind w:left="57" w:firstLine="720"/>
         <w:mirrorIndents/>
@@ -7213,7 +7103,7 @@
     </w:p>
     <w:p>
       <w:pPr>
-        <w:pStyle w:val="ListParagraph"/>
+        <w:pStyle w:val="Prrafodelista"/>
         <w:numPr>
           <w:ilvl w:val="0"/>
           <w:numId w:val="30"/>
@@ -7246,7 +7136,7 @@
     </w:p>
     <w:p>
       <w:pPr>
-        <w:pStyle w:val="ListParagraph"/>
+        <w:pStyle w:val="Prrafodelista"/>
         <w:numPr>
           <w:ilvl w:val="0"/>
           <w:numId w:val="31"/>
@@ -7280,7 +7170,7 @@
     </w:p>
     <w:p>
       <w:pPr>
-        <w:pStyle w:val="ListParagraph"/>
+        <w:pStyle w:val="Prrafodelista"/>
         <w:numPr>
           <w:ilvl w:val="0"/>
           <w:numId w:val="31"/>
@@ -7330,7 +7220,7 @@
     </w:p>
     <w:p>
       <w:pPr>
-        <w:pStyle w:val="ListParagraph"/>
+        <w:pStyle w:val="Prrafodelista"/>
         <w:numPr>
           <w:ilvl w:val="0"/>
           <w:numId w:val="31"/>
@@ -7380,7 +7270,7 @@
     </w:p>
     <w:p>
       <w:pPr>
-        <w:pStyle w:val="ListParagraph"/>
+        <w:pStyle w:val="Prrafodelista"/>
         <w:numPr>
           <w:ilvl w:val="0"/>
           <w:numId w:val="31"/>
@@ -7401,7 +7291,6 @@
           <w:szCs w:val="20"/>
           <w:lang w:val="es-AR"/>
         </w:rPr>
-        <w:lastRenderedPageBreak/>
         <w:t>Tare</w:t>
       </w:r>
       <w:r>
@@ -7423,7 +7312,7 @@
     </w:p>
     <w:p>
       <w:pPr>
-        <w:pStyle w:val="ListParagraph"/>
+        <w:pStyle w:val="Prrafodelista"/>
         <w:numPr>
           <w:ilvl w:val="2"/>
           <w:numId w:val="31"/>
@@ -7444,12 +7333,13 @@
           <w:szCs w:val="20"/>
           <w:lang w:val="es-AR"/>
         </w:rPr>
+        <w:lastRenderedPageBreak/>
         <w:t>Tipo de tareas</w:t>
       </w:r>
     </w:p>
     <w:p>
       <w:pPr>
-        <w:pStyle w:val="ListParagraph"/>
+        <w:pStyle w:val="Prrafodelista"/>
         <w:numPr>
           <w:ilvl w:val="2"/>
           <w:numId w:val="31"/>
@@ -7475,7 +7365,7 @@
     </w:p>
     <w:p>
       <w:pPr>
-        <w:pStyle w:val="ListParagraph"/>
+        <w:pStyle w:val="Prrafodelista"/>
         <w:numPr>
           <w:ilvl w:val="0"/>
           <w:numId w:val="31"/>
@@ -7501,7 +7391,7 @@
     </w:p>
     <w:p>
       <w:pPr>
-        <w:pStyle w:val="ListParagraph"/>
+        <w:pStyle w:val="Prrafodelista"/>
         <w:numPr>
           <w:ilvl w:val="2"/>
           <w:numId w:val="32"/>
@@ -7527,7 +7417,7 @@
     </w:p>
     <w:p>
       <w:pPr>
-        <w:pStyle w:val="ListParagraph"/>
+        <w:pStyle w:val="Prrafodelista"/>
         <w:numPr>
           <w:ilvl w:val="2"/>
           <w:numId w:val="32"/>
@@ -7553,7 +7443,7 @@
     </w:p>
     <w:p>
       <w:pPr>
-        <w:pStyle w:val="ListParagraph"/>
+        <w:pStyle w:val="Prrafodelista"/>
         <w:numPr>
           <w:ilvl w:val="2"/>
           <w:numId w:val="32"/>
@@ -7579,7 +7469,7 @@
     </w:p>
     <w:p>
       <w:pPr>
-        <w:pStyle w:val="ListParagraph"/>
+        <w:pStyle w:val="Prrafodelista"/>
         <w:numPr>
           <w:ilvl w:val="0"/>
           <w:numId w:val="31"/>
@@ -7621,7 +7511,7 @@
     </w:p>
     <w:p>
       <w:pPr>
-        <w:pStyle w:val="ListParagraph"/>
+        <w:pStyle w:val="Prrafodelista"/>
         <w:numPr>
           <w:ilvl w:val="0"/>
           <w:numId w:val="30"/>
@@ -7670,7 +7560,7 @@
     </w:p>
     <w:p>
       <w:pPr>
-        <w:pStyle w:val="ListParagraph"/>
+        <w:pStyle w:val="Prrafodelista"/>
         <w:spacing w:line="360" w:lineRule="auto"/>
         <w:ind w:left="777"/>
         <w:mirrorIndents/>
@@ -7684,7 +7574,7 @@
     </w:p>
     <w:p>
       <w:pPr>
-        <w:pStyle w:val="Heading1"/>
+        <w:pStyle w:val="Ttulo1"/>
         <w:numPr>
           <w:ilvl w:val="0"/>
           <w:numId w:val="19"/>
@@ -7756,7 +7646,7 @@
     </w:p>
     <w:p>
       <w:pPr>
-        <w:pStyle w:val="Heading3"/>
+        <w:pStyle w:val="Ttulo3"/>
         <w:spacing w:before="0" w:line="360" w:lineRule="auto"/>
         <w:ind w:left="57" w:firstLine="720"/>
         <w:mirrorIndents/>
@@ -7789,7 +7679,7 @@
     </w:p>
     <w:p>
       <w:pPr>
-        <w:pStyle w:val="Heading3"/>
+        <w:pStyle w:val="Ttulo3"/>
         <w:spacing w:before="0" w:line="360" w:lineRule="auto"/>
         <w:ind w:left="57" w:firstLine="720"/>
         <w:mirrorIndents/>
@@ -8058,10 +7948,11 @@
           <w:noProof/>
           <w:sz w:val="20"/>
           <w:szCs w:val="20"/>
+          <w:lang w:val="es-AR" w:eastAsia="es-AR"/>
         </w:rPr>
         <w:lastRenderedPageBreak/>
         <w:drawing>
-          <wp:inline distT="0" distB="0" distL="0" distR="0" wp14:anchorId="477AE839" wp14:editId="512BAA73">
+          <wp:inline distT="0" distB="0" distL="0" distR="0">
             <wp:extent cx="5324475" cy="2670232"/>
             <wp:effectExtent l="0" t="0" r="0" b="0"/>
             <wp:docPr id="4" name="Picture 4" descr="http://docs.google.com/File?id=d2mz84h_46f9q8mqck_b"/>
@@ -8078,10 +7969,10 @@
                     </pic:cNvPicPr>
                   </pic:nvPicPr>
                   <pic:blipFill>
-                    <a:blip r:embed="rId17" r:link="rId18">
+                    <a:blip r:embed="rId16" r:link="rId17" cstate="print">
                       <a:extLst>
                         <a:ext uri="{28A0092B-C50C-407E-A947-70E740481C1C}">
-                          <a14:useLocalDpi xmlns:a14="http://schemas.microsoft.com/office/drawing/2010/main" val="0"/>
+                          <a14:useLocalDpi xmlns:a14="http://schemas.microsoft.com/office/drawing/2010/main" xmlns:wps="http://schemas.microsoft.com/office/word/2010/wordprocessingShape" xmlns:wpi="http://schemas.microsoft.com/office/word/2010/wordprocessingInk" xmlns:wpg="http://schemas.microsoft.com/office/word/2010/wordprocessingGroup" xmlns:w14="http://schemas.microsoft.com/office/word/2010/wordml" xmlns:w="http://schemas.openxmlformats.org/wordprocessingml/2006/main" xmlns:w10="urn:schemas-microsoft-com:office:word" xmlns:wp14="http://schemas.microsoft.com/office/word/2010/wordprocessingDrawing" xmlns:v="urn:schemas-microsoft-com:vml" xmlns:o="urn:schemas-microsoft-com:office:office" xmlns:mc="http://schemas.openxmlformats.org/markup-compatibility/2006" xmlns:wpc="http://schemas.microsoft.com/office/word/2010/wordprocessingCanvas" xmlns="" val="0"/>
                         </a:ext>
                       </a:extLst>
                     </a:blip>
@@ -8167,7 +8058,7 @@
     </w:p>
     <w:p>
       <w:pPr>
-        <w:pStyle w:val="Heading3"/>
+        <w:pStyle w:val="Ttulo3"/>
         <w:spacing w:before="0" w:line="360" w:lineRule="auto"/>
         <w:ind w:left="57" w:firstLine="720"/>
         <w:mirrorIndents/>
@@ -8193,7 +8084,7 @@
     </w:p>
     <w:p>
       <w:pPr>
-        <w:pStyle w:val="Heading3"/>
+        <w:pStyle w:val="Ttulo3"/>
         <w:numPr>
           <w:ilvl w:val="0"/>
           <w:numId w:val="23"/>
@@ -8419,7 +8310,7 @@
           <w:bottom w:w="120" w:type="dxa"/>
           <w:right w:w="120" w:type="dxa"/>
         </w:tblCellMar>
-        <w:tblLook w:val="04A0" w:firstRow="1" w:lastRow="0" w:firstColumn="1" w:lastColumn="0" w:noHBand="0" w:noVBand="1"/>
+        <w:tblLook w:val="04A0"/>
       </w:tblPr>
       <w:tblGrid>
         <w:gridCol w:w="3510"/>
@@ -9397,7 +9288,7 @@
     </w:p>
     <w:p>
       <w:pPr>
-        <w:pStyle w:val="Heading3"/>
+        <w:pStyle w:val="Ttulo3"/>
         <w:numPr>
           <w:ilvl w:val="0"/>
           <w:numId w:val="23"/>
@@ -9509,7 +9400,7 @@
           <w:bottom w:w="120" w:type="dxa"/>
           <w:right w:w="120" w:type="dxa"/>
         </w:tblCellMar>
-        <w:tblLook w:val="04A0" w:firstRow="1" w:lastRow="0" w:firstColumn="1" w:lastColumn="0" w:noHBand="0" w:noVBand="1"/>
+        <w:tblLook w:val="04A0"/>
       </w:tblPr>
       <w:tblGrid>
         <w:gridCol w:w="3372"/>
@@ -10392,7 +10283,7 @@
     </w:p>
     <w:p>
       <w:pPr>
-        <w:pStyle w:val="Heading3"/>
+        <w:pStyle w:val="Ttulo3"/>
         <w:numPr>
           <w:ilvl w:val="0"/>
           <w:numId w:val="23"/>
@@ -10547,7 +10438,7 @@
           <w:bottom w:w="120" w:type="dxa"/>
           <w:right w:w="120" w:type="dxa"/>
         </w:tblCellMar>
-        <w:tblLook w:val="04A0" w:firstRow="1" w:lastRow="0" w:firstColumn="1" w:lastColumn="0" w:noHBand="0" w:noVBand="1"/>
+        <w:tblLook w:val="04A0"/>
       </w:tblPr>
       <w:tblGrid>
         <w:gridCol w:w="3372"/>
@@ -11672,7 +11563,7 @@
     </w:p>
     <w:p>
       <w:pPr>
-        <w:pStyle w:val="Heading3"/>
+        <w:pStyle w:val="Ttulo3"/>
         <w:numPr>
           <w:ilvl w:val="0"/>
           <w:numId w:val="23"/>
@@ -11757,7 +11648,7 @@
           <w:bottom w:w="120" w:type="dxa"/>
           <w:right w:w="120" w:type="dxa"/>
         </w:tblCellMar>
-        <w:tblLook w:val="04A0" w:firstRow="1" w:lastRow="0" w:firstColumn="1" w:lastColumn="0" w:noHBand="0" w:noVBand="1"/>
+        <w:tblLook w:val="04A0"/>
       </w:tblPr>
       <w:tblGrid>
         <w:gridCol w:w="3514"/>
@@ -12667,7 +12558,7 @@
     </w:p>
     <w:p>
       <w:pPr>
-        <w:pStyle w:val="Heading3"/>
+        <w:pStyle w:val="Ttulo3"/>
         <w:spacing w:before="0" w:line="360" w:lineRule="auto"/>
         <w:ind w:left="57" w:firstLine="720"/>
         <w:mirrorIndents/>
@@ -12704,7 +12595,7 @@
     </w:p>
     <w:p>
       <w:pPr>
-        <w:pStyle w:val="Heading3"/>
+        <w:pStyle w:val="Ttulo3"/>
         <w:numPr>
           <w:ilvl w:val="0"/>
           <w:numId w:val="24"/>
@@ -12784,7 +12675,7 @@
     </w:p>
     <w:p>
       <w:pPr>
-        <w:pStyle w:val="Heading3"/>
+        <w:pStyle w:val="Ttulo3"/>
         <w:numPr>
           <w:ilvl w:val="0"/>
           <w:numId w:val="24"/>
@@ -12926,7 +12817,7 @@
     </w:p>
     <w:p>
       <w:pPr>
-        <w:pStyle w:val="Heading3"/>
+        <w:pStyle w:val="Ttulo3"/>
         <w:numPr>
           <w:ilvl w:val="0"/>
           <w:numId w:val="24"/>
@@ -13031,7 +12922,7 @@
     </w:p>
     <w:p>
       <w:pPr>
-        <w:pStyle w:val="Heading3"/>
+        <w:pStyle w:val="Ttulo3"/>
         <w:numPr>
           <w:ilvl w:val="0"/>
           <w:numId w:val="24"/>
@@ -13086,7 +12977,7 @@
     </w:p>
     <w:p>
       <w:pPr>
-        <w:pStyle w:val="Heading3"/>
+        <w:pStyle w:val="Ttulo3"/>
         <w:numPr>
           <w:ilvl w:val="0"/>
           <w:numId w:val="24"/>
@@ -13142,7 +13033,7 @@
     </w:p>
     <w:p>
       <w:pPr>
-        <w:pStyle w:val="Heading3"/>
+        <w:pStyle w:val="Ttulo3"/>
         <w:numPr>
           <w:ilvl w:val="0"/>
           <w:numId w:val="24"/>
@@ -13219,7 +13110,7 @@
     </w:p>
     <w:p>
       <w:pPr>
-        <w:pStyle w:val="Heading3"/>
+        <w:pStyle w:val="Ttulo3"/>
         <w:numPr>
           <w:ilvl w:val="0"/>
           <w:numId w:val="24"/>
@@ -13321,7 +13212,7 @@
     </w:p>
     <w:p>
       <w:pPr>
-        <w:pStyle w:val="Heading3"/>
+        <w:pStyle w:val="Ttulo3"/>
         <w:spacing w:before="0" w:line="360" w:lineRule="auto"/>
         <w:ind w:left="57" w:firstLine="720"/>
         <w:mirrorIndents/>
@@ -13391,7 +13282,7 @@
     </w:p>
     <w:p>
       <w:pPr>
-        <w:pStyle w:val="Heading3"/>
+        <w:pStyle w:val="Ttulo3"/>
         <w:numPr>
           <w:ilvl w:val="0"/>
           <w:numId w:val="25"/>
@@ -13636,7 +13527,7 @@
     </w:p>
     <w:p>
       <w:pPr>
-        <w:pStyle w:val="Heading3"/>
+        <w:pStyle w:val="Ttulo3"/>
         <w:numPr>
           <w:ilvl w:val="0"/>
           <w:numId w:val="25"/>
@@ -13844,7 +13735,7 @@
     </w:p>
     <w:p>
       <w:pPr>
-        <w:pStyle w:val="Heading3"/>
+        <w:pStyle w:val="Ttulo3"/>
         <w:numPr>
           <w:ilvl w:val="0"/>
           <w:numId w:val="25"/>
@@ -14073,7 +13964,7 @@
     </w:p>
     <w:p>
       <w:pPr>
-        <w:pStyle w:val="Heading3"/>
+        <w:pStyle w:val="Ttulo3"/>
         <w:numPr>
           <w:ilvl w:val="0"/>
           <w:numId w:val="25"/>
@@ -14215,7 +14106,7 @@
     </w:p>
     <w:p>
       <w:pPr>
-        <w:pStyle w:val="Heading3"/>
+        <w:pStyle w:val="Ttulo3"/>
         <w:spacing w:before="0" w:line="360" w:lineRule="auto"/>
         <w:ind w:left="57" w:firstLine="720"/>
         <w:mirrorIndents/>
@@ -14230,7 +14121,7 @@
     </w:p>
     <w:p>
       <w:pPr>
-        <w:pStyle w:val="Heading3"/>
+        <w:pStyle w:val="Ttulo3"/>
         <w:spacing w:before="0" w:line="360" w:lineRule="auto"/>
         <w:ind w:left="57" w:firstLine="720"/>
         <w:mirrorIndents/>
@@ -14649,7 +14540,7 @@
     </w:p>
     <w:p>
       <w:pPr>
-        <w:pStyle w:val="Heading1"/>
+        <w:pStyle w:val="Ttulo1"/>
         <w:numPr>
           <w:ilvl w:val="0"/>
           <w:numId w:val="19"/>
@@ -15135,25 +15026,7 @@
           <w:szCs w:val="20"/>
           <w:lang w:val="es-AR"/>
         </w:rPr>
-        <w:t xml:space="preserve">La gestión de proyecto se llevara a cavo con </w:t>
-      </w:r>
-      <w:proofErr w:type="spellStart"/>
-      <w:r>
-        <w:rPr>
-          <w:sz w:val="20"/>
-          <w:szCs w:val="20"/>
-          <w:lang w:val="es-AR"/>
-        </w:rPr>
-        <w:t>rally</w:t>
-      </w:r>
-      <w:proofErr w:type="spellEnd"/>
-      <w:r>
-        <w:rPr>
-          <w:sz w:val="20"/>
-          <w:szCs w:val="20"/>
-          <w:lang w:val="es-AR"/>
-        </w:rPr>
-        <w:t>.</w:t>
+        <w:t>La gestión de proyecto se llevara a cavo con rally.</w:t>
       </w:r>
     </w:p>
     <w:tbl>
@@ -15173,7 +15046,7 @@
           <w:bottom w:w="120" w:type="dxa"/>
           <w:right w:w="120" w:type="dxa"/>
         </w:tblCellMar>
-        <w:tblLook w:val="04A0" w:firstRow="1" w:lastRow="0" w:firstColumn="1" w:lastColumn="0" w:noHBand="0" w:noVBand="1"/>
+        <w:tblLook w:val="04A0"/>
       </w:tblPr>
       <w:tblGrid>
         <w:gridCol w:w="3514"/>
@@ -15326,10 +15199,10 @@
                 <w:lang w:val="es-ES"/>
               </w:rPr>
             </w:pPr>
-            <w:hyperlink r:id="rId19" w:history="1">
+            <w:hyperlink r:id="rId18" w:history="1">
               <w:r>
                 <w:rPr>
-                  <w:rStyle w:val="Hyperlink"/>
+                  <w:rStyle w:val="Hipervnculo"/>
                   <w:rFonts w:cs="Arial"/>
                   <w:bCs/>
                   <w:sz w:val="20"/>
@@ -15412,10 +15285,10 @@
                 <w:lang w:val="es-ES"/>
               </w:rPr>
             </w:pPr>
-            <w:hyperlink r:id="rId20" w:history="1">
+            <w:hyperlink r:id="rId19" w:history="1">
               <w:r>
                 <w:rPr>
-                  <w:rStyle w:val="Hyperlink"/>
+                  <w:rStyle w:val="Hipervnculo"/>
                   <w:rFonts w:cs="Arial"/>
                   <w:bCs/>
                   <w:sz w:val="20"/>
@@ -15489,10 +15362,10 @@
                 <w:lang w:val="es-ES"/>
               </w:rPr>
             </w:pPr>
-            <w:hyperlink r:id="rId21" w:history="1">
+            <w:hyperlink r:id="rId20" w:history="1">
               <w:r>
                 <w:rPr>
-                  <w:rStyle w:val="Hyperlink"/>
+                  <w:rStyle w:val="Hipervnculo"/>
                   <w:rFonts w:ascii="Segoe UI" w:hAnsi="Segoe UI" w:cs="Segoe UI"/>
                   <w:sz w:val="18"/>
                   <w:szCs w:val="18"/>
@@ -15562,10 +15435,10 @@
                 <w:szCs w:val="18"/>
               </w:rPr>
             </w:pPr>
-            <w:hyperlink r:id="rId22" w:tgtFrame="_blank" w:history="1">
+            <w:hyperlink r:id="rId21" w:tgtFrame="_blank" w:history="1">
               <w:r>
                 <w:rPr>
-                  <w:rStyle w:val="Hyperlink"/>
+                  <w:rStyle w:val="Hipervnculo"/>
                   <w:rFonts w:ascii="Arial" w:hAnsi="Arial" w:cs="Arial"/>
                   <w:color w:val="1155CC"/>
                   <w:sz w:val="20"/>
@@ -15630,10 +15503,10 @@
               <w:mirrorIndents/>
               <w:jc w:val="both"/>
             </w:pPr>
-            <w:hyperlink r:id="rId23" w:history="1">
+            <w:hyperlink r:id="rId22" w:history="1">
               <w:r>
                 <w:rPr>
-                  <w:rStyle w:val="Hyperlink"/>
+                  <w:rStyle w:val="Hipervnculo"/>
                   <w:rFonts w:ascii="Arial" w:hAnsi="Arial" w:cs="Arial"/>
                   <w:color w:val="1155CC"/>
                   <w:sz w:val="20"/>
@@ -15656,7 +15529,7 @@
     </w:p>
     <w:p>
       <w:pPr>
-        <w:pStyle w:val="Heading1"/>
+        <w:pStyle w:val="Ttulo1"/>
         <w:numPr>
           <w:ilvl w:val="0"/>
           <w:numId w:val="19"/>
@@ -15685,7 +15558,7 @@
     </w:p>
     <w:p>
       <w:pPr>
-        <w:pStyle w:val="Heading3"/>
+        <w:pStyle w:val="Ttulo3"/>
         <w:spacing w:before="0" w:line="360" w:lineRule="auto"/>
         <w:ind w:left="57" w:firstLine="720"/>
         <w:mirrorIndents/>
@@ -15725,7 +15598,7 @@
     </w:p>
     <w:p>
       <w:pPr>
-        <w:pStyle w:val="Heading4"/>
+        <w:pStyle w:val="Ttulo4"/>
         <w:spacing w:before="0" w:line="360" w:lineRule="auto"/>
         <w:ind w:left="57" w:firstLine="720"/>
         <w:mirrorIndents/>
@@ -16183,7 +16056,7 @@
     </w:p>
     <w:p>
       <w:pPr>
-        <w:pStyle w:val="Heading4"/>
+        <w:pStyle w:val="Ttulo4"/>
         <w:spacing w:before="0" w:line="360" w:lineRule="auto"/>
         <w:ind w:left="57" w:firstLine="720"/>
         <w:mirrorIndents/>
@@ -16343,7 +16216,7 @@
     </w:p>
     <w:p>
       <w:pPr>
-        <w:pStyle w:val="Heading4"/>
+        <w:pStyle w:val="Ttulo4"/>
         <w:spacing w:before="0" w:line="360" w:lineRule="auto"/>
         <w:ind w:left="57" w:firstLine="720"/>
         <w:mirrorIndents/>
@@ -16475,7 +16348,7 @@
     </w:p>
     <w:p>
       <w:pPr>
-        <w:pStyle w:val="Heading4"/>
+        <w:pStyle w:val="Ttulo4"/>
         <w:spacing w:before="0" w:line="360" w:lineRule="auto"/>
         <w:ind w:left="57" w:firstLine="720"/>
         <w:mirrorIndents/>
@@ -16552,7 +16425,25 @@
           <w:szCs w:val="20"/>
           <w:lang w:val="es-AR"/>
         </w:rPr>
-        <w:t xml:space="preserve"> con mas de </w:t>
+        <w:t xml:space="preserve"> con </w:t>
+      </w:r>
+      <w:proofErr w:type="spellStart"/>
+      <w:r>
+        <w:rPr>
+          <w:sz w:val="20"/>
+          <w:szCs w:val="20"/>
+          <w:lang w:val="es-AR"/>
+        </w:rPr>
+        <w:t>mas</w:t>
+      </w:r>
+      <w:proofErr w:type="spellEnd"/>
+      <w:r>
+        <w:rPr>
+          <w:sz w:val="20"/>
+          <w:szCs w:val="20"/>
+          <w:lang w:val="es-AR"/>
+        </w:rPr>
+        <w:t xml:space="preserve"> de </w:t>
       </w:r>
       <w:r>
         <w:rPr>
@@ -16647,7 +16538,7 @@
     </w:p>
     <w:p>
       <w:pPr>
-        <w:pStyle w:val="Heading4"/>
+        <w:pStyle w:val="Ttulo4"/>
         <w:spacing w:before="0" w:line="360" w:lineRule="auto"/>
         <w:ind w:left="57" w:firstLine="720"/>
         <w:mirrorIndents/>
@@ -16868,7 +16759,7 @@
     </w:p>
     <w:p>
       <w:pPr>
-        <w:pStyle w:val="Heading1"/>
+        <w:pStyle w:val="Ttulo1"/>
         <w:numPr>
           <w:ilvl w:val="0"/>
           <w:numId w:val="19"/>
@@ -16890,7 +16781,6 @@
           <w:szCs w:val="20"/>
           <w:lang w:val="es-AR"/>
         </w:rPr>
-        <w:lastRenderedPageBreak/>
         <w:t>P</w:t>
       </w:r>
       <w:r>
@@ -16920,6 +16810,7 @@
           <w:noProof/>
           <w:sz w:val="20"/>
           <w:szCs w:val="20"/>
+          <w:lang w:val="es-AR" w:eastAsia="es-AR"/>
         </w:rPr>
         <w:drawing>
           <wp:inline distT="0" distB="0" distL="0" distR="0">
@@ -16939,10 +16830,10 @@
                     </pic:cNvPicPr>
                   </pic:nvPicPr>
                   <pic:blipFill>
-                    <a:blip r:embed="rId24">
+                    <a:blip r:embed="rId23" cstate="print">
                       <a:extLst>
                         <a:ext uri="{28A0092B-C50C-407E-A947-70E740481C1C}">
-                          <a14:useLocalDpi xmlns:a14="http://schemas.microsoft.com/office/drawing/2010/main" val="0"/>
+                          <a14:useLocalDpi xmlns:a14="http://schemas.microsoft.com/office/drawing/2010/main" xmlns:wps="http://schemas.microsoft.com/office/word/2010/wordprocessingShape" xmlns:wpi="http://schemas.microsoft.com/office/word/2010/wordprocessingInk" xmlns:wpg="http://schemas.microsoft.com/office/word/2010/wordprocessingGroup" xmlns:w14="http://schemas.microsoft.com/office/word/2010/wordml" xmlns:w="http://schemas.openxmlformats.org/wordprocessingml/2006/main" xmlns:w10="urn:schemas-microsoft-com:office:word" xmlns:wp14="http://schemas.microsoft.com/office/word/2010/wordprocessingDrawing" xmlns:v="urn:schemas-microsoft-com:vml" xmlns:o="urn:schemas-microsoft-com:office:office" xmlns:mc="http://schemas.openxmlformats.org/markup-compatibility/2006" xmlns:wpc="http://schemas.microsoft.com/office/word/2010/wordprocessingCanvas" xmlns="" val="0"/>
                         </a:ext>
                       </a:extLst>
                     </a:blip>
@@ -16973,7 +16864,7 @@
     </w:p>
     <w:p>
       <w:pPr>
-        <w:pStyle w:val="Heading1"/>
+        <w:pStyle w:val="Ttulo1"/>
         <w:numPr>
           <w:ilvl w:val="0"/>
           <w:numId w:val="19"/>
@@ -16995,7 +16886,6 @@
           <w:szCs w:val="20"/>
           <w:lang w:val="es-AR"/>
         </w:rPr>
-        <w:lastRenderedPageBreak/>
         <w:t>Bibliografía</w:t>
       </w:r>
       <w:bookmarkEnd w:id="65"/>
@@ -17012,7 +16902,7 @@
           <w:insideH w:val="single" w:sz="4" w:space="0" w:color="auto"/>
           <w:insideV w:val="single" w:sz="4" w:space="0" w:color="auto"/>
         </w:tblBorders>
-        <w:tblLook w:val="04A0" w:firstRow="1" w:lastRow="0" w:firstColumn="1" w:lastColumn="0" w:noHBand="0" w:noVBand="1"/>
+        <w:tblLook w:val="04A0"/>
       </w:tblPr>
       <w:tblGrid>
         <w:gridCol w:w="3367"/>
@@ -17102,10 +16992,10 @@
                 <w:szCs w:val="18"/>
               </w:rPr>
             </w:pPr>
-            <w:hyperlink r:id="rId25" w:history="1">
+            <w:hyperlink r:id="rId24" w:history="1">
               <w:r>
                 <w:rPr>
-                  <w:rStyle w:val="Hyperlink"/>
+                  <w:rStyle w:val="Hipervnculo"/>
                   <w:sz w:val="18"/>
                   <w:szCs w:val="18"/>
                 </w:rPr>
@@ -17126,11 +17016,19 @@
                 <w:lang w:val="es-AR"/>
               </w:rPr>
             </w:pPr>
+            <w:proofErr w:type="spellStart"/>
             <w:r>
               <w:rPr>
                 <w:lang w:val="es-AR"/>
               </w:rPr>
-              <w:t xml:space="preserve">Site </w:t>
+              <w:t>Site</w:t>
+            </w:r>
+            <w:proofErr w:type="spellEnd"/>
+            <w:r>
+              <w:rPr>
+                <w:lang w:val="es-AR"/>
+              </w:rPr>
+              <w:t xml:space="preserve"> </w:t>
             </w:r>
             <w:proofErr w:type="spellStart"/>
             <w:r>
@@ -17154,10 +17052,10 @@
                 <w:lang w:val="es-AR"/>
               </w:rPr>
             </w:pPr>
-            <w:hyperlink r:id="rId26" w:history="1">
+            <w:hyperlink r:id="rId25" w:history="1">
               <w:r>
                 <w:rPr>
-                  <w:rStyle w:val="Hyperlink"/>
+                  <w:rStyle w:val="Hipervnculo"/>
                   <w:sz w:val="18"/>
                   <w:szCs w:val="18"/>
                 </w:rPr>
@@ -17220,10 +17118,10 @@
                 <w:lang w:val="es-AR"/>
               </w:rPr>
             </w:pPr>
-            <w:hyperlink r:id="rId27" w:history="1">
+            <w:hyperlink r:id="rId26" w:history="1">
               <w:r>
                 <w:rPr>
-                  <w:rStyle w:val="Hyperlink"/>
+                  <w:rStyle w:val="Hipervnculo"/>
                   <w:sz w:val="18"/>
                   <w:szCs w:val="18"/>
                   <w:lang w:val="es-AR"/>
@@ -17255,8 +17153,8 @@
       </w:pPr>
     </w:p>
     <w:sectPr>
-      <w:headerReference w:type="default" r:id="rId28"/>
-      <w:footerReference w:type="default" r:id="rId29"/>
+      <w:headerReference w:type="default" r:id="rId27"/>
+      <w:footerReference w:type="default" r:id="rId28"/>
       <w:pgSz w:w="11907" w:h="16839" w:code="9"/>
       <w:pgMar w:top="1440" w:right="850" w:bottom="1440" w:left="993" w:header="708" w:footer="708" w:gutter="0"/>
       <w:pgNumType w:start="1"/>
@@ -17268,7 +17166,7 @@
 </file>
 
 <file path=word/endnotes.xml><?xml version="1.0" encoding="utf-8"?>
-<w:endnotes xmlns:wpc="http://schemas.microsoft.com/office/word/2010/wordprocessingCanvas" xmlns:mc="http://schemas.openxmlformats.org/markup-compatibility/2006" xmlns:o="urn:schemas-microsoft-com:office:office" xmlns:r="http://schemas.openxmlformats.org/officeDocument/2006/relationships" xmlns:m="http://schemas.openxmlformats.org/officeDocument/2006/math" xmlns:v="urn:schemas-microsoft-com:vml" xmlns:wp14="http://schemas.microsoft.com/office/word/2010/wordprocessingDrawing" xmlns:wp="http://schemas.openxmlformats.org/drawingml/2006/wordprocessingDrawing" xmlns:w10="urn:schemas-microsoft-com:office:word" xmlns:w="http://schemas.openxmlformats.org/wordprocessingml/2006/main" xmlns:w14="http://schemas.microsoft.com/office/word/2010/wordml" xmlns:wpg="http://schemas.microsoft.com/office/word/2010/wordprocessingGroup" xmlns:wpi="http://schemas.microsoft.com/office/word/2010/wordprocessingInk" xmlns:wne="http://schemas.microsoft.com/office/word/2006/wordml" xmlns:wps="http://schemas.microsoft.com/office/word/2010/wordprocessingShape" mc:Ignorable="w14 wp14">
+<w:endnotes xmlns:ve="http://schemas.openxmlformats.org/markup-compatibility/2006" xmlns:o="urn:schemas-microsoft-com:office:office" xmlns:r="http://schemas.openxmlformats.org/officeDocument/2006/relationships" xmlns:m="http://schemas.openxmlformats.org/officeDocument/2006/math" xmlns:v="urn:schemas-microsoft-com:vml" xmlns:wp="http://schemas.openxmlformats.org/drawingml/2006/wordprocessingDrawing" xmlns:w10="urn:schemas-microsoft-com:office:word" xmlns:w="http://schemas.openxmlformats.org/wordprocessingml/2006/main" xmlns:wne="http://schemas.microsoft.com/office/word/2006/wordml">
   <w:endnote w:type="separator" w:id="-1">
     <w:p>
       <w:pPr>
@@ -17293,7 +17191,7 @@
 </file>
 
 <file path=word/footer1.xml><?xml version="1.0" encoding="utf-8"?>
-<w:ftr xmlns:wpc="http://schemas.microsoft.com/office/word/2010/wordprocessingCanvas" xmlns:mc="http://schemas.openxmlformats.org/markup-compatibility/2006" xmlns:o="urn:schemas-microsoft-com:office:office" xmlns:r="http://schemas.openxmlformats.org/officeDocument/2006/relationships" xmlns:m="http://schemas.openxmlformats.org/officeDocument/2006/math" xmlns:v="urn:schemas-microsoft-com:vml" xmlns:wp14="http://schemas.microsoft.com/office/word/2010/wordprocessingDrawing" xmlns:wp="http://schemas.openxmlformats.org/drawingml/2006/wordprocessingDrawing" xmlns:w10="urn:schemas-microsoft-com:office:word" xmlns:w="http://schemas.openxmlformats.org/wordprocessingml/2006/main" xmlns:w14="http://schemas.microsoft.com/office/word/2010/wordml" xmlns:wpg="http://schemas.microsoft.com/office/word/2010/wordprocessingGroup" xmlns:wpi="http://schemas.microsoft.com/office/word/2010/wordprocessingInk" xmlns:wne="http://schemas.microsoft.com/office/word/2006/wordml" xmlns:wps="http://schemas.microsoft.com/office/word/2010/wordprocessingShape" mc:Ignorable="w14 wp14">
+<w:ftr xmlns:ve="http://schemas.openxmlformats.org/markup-compatibility/2006" xmlns:o="urn:schemas-microsoft-com:office:office" xmlns:r="http://schemas.openxmlformats.org/officeDocument/2006/relationships" xmlns:m="http://schemas.openxmlformats.org/officeDocument/2006/math" xmlns:v="urn:schemas-microsoft-com:vml" xmlns:wp="http://schemas.openxmlformats.org/drawingml/2006/wordprocessingDrawing" xmlns:w10="urn:schemas-microsoft-com:office:word" xmlns:w="http://schemas.openxmlformats.org/wordprocessingml/2006/main" xmlns:wne="http://schemas.microsoft.com/office/word/2006/wordml">
   <w:sdt>
     <w:sdtPr>
       <w:id w:val="1586727460"/>
@@ -17311,7 +17209,7 @@
     <w:sdtContent>
       <w:p>
         <w:pPr>
-          <w:pStyle w:val="Footer"/>
+          <w:pStyle w:val="Piedepgina"/>
           <w:pBdr>
             <w:top w:val="single" w:sz="4" w:space="1" w:color="D9D9D9" w:themeColor="background1" w:themeShade="D9"/>
           </w:pBdr>
@@ -17335,7 +17233,7 @@
             <w:bCs/>
             <w:noProof/>
           </w:rPr>
-          <w:t>1</w:t>
+          <w:t>2</w:t>
         </w:r>
         <w:r>
           <w:rPr>
@@ -17364,7 +17262,7 @@
   </w:sdt>
   <w:p>
     <w:pPr>
-      <w:pStyle w:val="Footer"/>
+      <w:pStyle w:val="Piedepgina"/>
       <w:rPr>
         <w:lang w:val="es-AR"/>
       </w:rPr>
@@ -17374,7 +17272,7 @@
 </file>
 
 <file path=word/footnotes.xml><?xml version="1.0" encoding="utf-8"?>
-<w:footnotes xmlns:wpc="http://schemas.microsoft.com/office/word/2010/wordprocessingCanvas" xmlns:mc="http://schemas.openxmlformats.org/markup-compatibility/2006" xmlns:o="urn:schemas-microsoft-com:office:office" xmlns:r="http://schemas.openxmlformats.org/officeDocument/2006/relationships" xmlns:m="http://schemas.openxmlformats.org/officeDocument/2006/math" xmlns:v="urn:schemas-microsoft-com:vml" xmlns:wp14="http://schemas.microsoft.com/office/word/2010/wordprocessingDrawing" xmlns:wp="http://schemas.openxmlformats.org/drawingml/2006/wordprocessingDrawing" xmlns:w10="urn:schemas-microsoft-com:office:word" xmlns:w="http://schemas.openxmlformats.org/wordprocessingml/2006/main" xmlns:w14="http://schemas.microsoft.com/office/word/2010/wordml" xmlns:wpg="http://schemas.microsoft.com/office/word/2010/wordprocessingGroup" xmlns:wpi="http://schemas.microsoft.com/office/word/2010/wordprocessingInk" xmlns:wne="http://schemas.microsoft.com/office/word/2006/wordml" xmlns:wps="http://schemas.microsoft.com/office/word/2010/wordprocessingShape" mc:Ignorable="w14 wp14">
+<w:footnotes xmlns:ve="http://schemas.openxmlformats.org/markup-compatibility/2006" xmlns:o="urn:schemas-microsoft-com:office:office" xmlns:r="http://schemas.openxmlformats.org/officeDocument/2006/relationships" xmlns:m="http://schemas.openxmlformats.org/officeDocument/2006/math" xmlns:v="urn:schemas-microsoft-com:vml" xmlns:wp="http://schemas.openxmlformats.org/drawingml/2006/wordprocessingDrawing" xmlns:w10="urn:schemas-microsoft-com:office:word" xmlns:w="http://schemas.openxmlformats.org/wordprocessingml/2006/main" xmlns:wne="http://schemas.microsoft.com/office/word/2006/wordml">
   <w:footnote w:type="separator" w:id="-1">
     <w:p>
       <w:pPr>
@@ -17399,7 +17297,7 @@
 </file>
 
 <file path=word/header1.xml><?xml version="1.0" encoding="utf-8"?>
-<w:hdr xmlns:wpc="http://schemas.microsoft.com/office/word/2010/wordprocessingCanvas" xmlns:mc="http://schemas.openxmlformats.org/markup-compatibility/2006" xmlns:o="urn:schemas-microsoft-com:office:office" xmlns:r="http://schemas.openxmlformats.org/officeDocument/2006/relationships" xmlns:m="http://schemas.openxmlformats.org/officeDocument/2006/math" xmlns:v="urn:schemas-microsoft-com:vml" xmlns:wp14="http://schemas.microsoft.com/office/word/2010/wordprocessingDrawing" xmlns:wp="http://schemas.openxmlformats.org/drawingml/2006/wordprocessingDrawing" xmlns:w10="urn:schemas-microsoft-com:office:word" xmlns:w="http://schemas.openxmlformats.org/wordprocessingml/2006/main" xmlns:w14="http://schemas.microsoft.com/office/word/2010/wordml" xmlns:wpg="http://schemas.microsoft.com/office/word/2010/wordprocessingGroup" xmlns:wpi="http://schemas.microsoft.com/office/word/2010/wordprocessingInk" xmlns:wne="http://schemas.microsoft.com/office/word/2006/wordml" xmlns:wps="http://schemas.microsoft.com/office/word/2010/wordprocessingShape" mc:Ignorable="w14 wp14">
+<w:hdr xmlns:ve="http://schemas.openxmlformats.org/markup-compatibility/2006" xmlns:o="urn:schemas-microsoft-com:office:office" xmlns:r="http://schemas.openxmlformats.org/officeDocument/2006/relationships" xmlns:m="http://schemas.openxmlformats.org/officeDocument/2006/math" xmlns:v="urn:schemas-microsoft-com:vml" xmlns:wp="http://schemas.openxmlformats.org/drawingml/2006/wordprocessingDrawing" xmlns:w10="urn:schemas-microsoft-com:office:word" xmlns:w="http://schemas.openxmlformats.org/wordprocessingml/2006/main" xmlns:wne="http://schemas.microsoft.com/office/word/2006/wordml">
   <w:tbl>
     <w:tblPr>
       <w:tblW w:w="9658" w:type="dxa"/>
@@ -17417,7 +17315,7 @@
         <w:left w:w="70" w:type="dxa"/>
         <w:right w:w="70" w:type="dxa"/>
       </w:tblCellMar>
-      <w:tblLook w:val="0000" w:firstRow="0" w:lastRow="0" w:firstColumn="0" w:lastColumn="0" w:noHBand="0" w:noVBand="0"/>
+      <w:tblLook w:val="0000"/>
     </w:tblPr>
     <w:tblGrid>
       <w:gridCol w:w="2197"/>
@@ -17461,7 +17359,7 @@
         </w:tcPr>
         <w:p>
           <w:pPr>
-            <w:pStyle w:val="Header"/>
+            <w:pStyle w:val="Encabezado"/>
             <w:jc w:val="center"/>
             <w:rPr>
               <w:rFonts w:cs="Arial"/>
@@ -17498,7 +17396,7 @@
         </w:tcPr>
         <w:p>
           <w:pPr>
-            <w:pStyle w:val="Header"/>
+            <w:pStyle w:val="Encabezado"/>
             <w:jc w:val="center"/>
             <w:rPr>
               <w:rFonts w:cs="Arial"/>
@@ -17513,9 +17411,10 @@
               <w:noProof/>
               <w:sz w:val="18"/>
               <w:szCs w:val="18"/>
+              <w:lang w:val="es-AR" w:eastAsia="es-AR"/>
             </w:rPr>
             <w:drawing>
-              <wp:inline distT="0" distB="0" distL="0" distR="0" wp14:anchorId="7878CF8D" wp14:editId="4DBF4B82">
+              <wp:inline distT="0" distB="0" distL="0" distR="0">
                 <wp:extent cx="1000125" cy="571500"/>
                 <wp:effectExtent l="0" t="0" r="9525" b="0"/>
                 <wp:docPr id="9" name="Picture 9" descr="Edificio UTN"/>
@@ -17536,7 +17435,7 @@
                           <a:grayscl/>
                           <a:extLst>
                             <a:ext uri="{28A0092B-C50C-407E-A947-70E740481C1C}">
-                              <a14:useLocalDpi xmlns:a14="http://schemas.microsoft.com/office/drawing/2010/main" val="0"/>
+                              <a14:useLocalDpi xmlns:a14="http://schemas.microsoft.com/office/drawing/2010/main" xmlns:wps="http://schemas.microsoft.com/office/word/2010/wordprocessingShape" xmlns:wpi="http://schemas.microsoft.com/office/word/2010/wordprocessingInk" xmlns:wpg="http://schemas.microsoft.com/office/word/2010/wordprocessingGroup" xmlns:w14="http://schemas.microsoft.com/office/word/2010/wordml" xmlns:w="http://schemas.openxmlformats.org/wordprocessingml/2006/main" xmlns:w10="urn:schemas-microsoft-com:office:word" xmlns:wp14="http://schemas.microsoft.com/office/word/2010/wordprocessingDrawing" xmlns:v="urn:schemas-microsoft-com:vml" xmlns:o="urn:schemas-microsoft-com:office:office" xmlns:mc="http://schemas.openxmlformats.org/markup-compatibility/2006" xmlns:wpc="http://schemas.microsoft.com/office/word/2010/wordprocessingCanvas" xmlns="" val="0"/>
                             </a:ext>
                           </a:extLst>
                         </a:blip>
@@ -17594,7 +17493,7 @@
         </w:tcPr>
         <w:p>
           <w:pPr>
-            <w:pStyle w:val="Header"/>
+            <w:pStyle w:val="Encabezado"/>
             <w:jc w:val="center"/>
             <w:rPr>
               <w:rFonts w:cs="Arial"/>
@@ -17640,14 +17539,14 @@
   </w:tbl>
   <w:p>
     <w:pPr>
-      <w:pStyle w:val="Header"/>
+      <w:pStyle w:val="Encabezado"/>
     </w:pPr>
   </w:p>
 </w:hdr>
 </file>
 
 <file path=word/numbering.xml><?xml version="1.0" encoding="utf-8"?>
-<w:numbering xmlns:wpc="http://schemas.microsoft.com/office/word/2010/wordprocessingCanvas" xmlns:mc="http://schemas.openxmlformats.org/markup-compatibility/2006" xmlns:o="urn:schemas-microsoft-com:office:office" xmlns:r="http://schemas.openxmlformats.org/officeDocument/2006/relationships" xmlns:m="http://schemas.openxmlformats.org/officeDocument/2006/math" xmlns:v="urn:schemas-microsoft-com:vml" xmlns:wp14="http://schemas.microsoft.com/office/word/2010/wordprocessingDrawing" xmlns:wp="http://schemas.openxmlformats.org/drawingml/2006/wordprocessingDrawing" xmlns:w10="urn:schemas-microsoft-com:office:word" xmlns:w="http://schemas.openxmlformats.org/wordprocessingml/2006/main" xmlns:w14="http://schemas.microsoft.com/office/word/2010/wordml" xmlns:wpg="http://schemas.microsoft.com/office/word/2010/wordprocessingGroup" xmlns:wpi="http://schemas.microsoft.com/office/word/2010/wordprocessingInk" xmlns:wne="http://schemas.microsoft.com/office/word/2006/wordml" xmlns:wps="http://schemas.microsoft.com/office/word/2010/wordprocessingShape" mc:Ignorable="w14 wp14">
+<w:numbering xmlns:ve="http://schemas.openxmlformats.org/markup-compatibility/2006" xmlns:o="urn:schemas-microsoft-com:office:office" xmlns:r="http://schemas.openxmlformats.org/officeDocument/2006/relationships" xmlns:m="http://schemas.openxmlformats.org/officeDocument/2006/math" xmlns:v="urn:schemas-microsoft-com:vml" xmlns:wp="http://schemas.openxmlformats.org/drawingml/2006/wordprocessingDrawing" xmlns:w10="urn:schemas-microsoft-com:office:word" xmlns:w="http://schemas.openxmlformats.org/wordprocessingml/2006/main" xmlns:wne="http://schemas.microsoft.com/office/word/2006/wordml">
   <w:abstractNum w:abstractNumId="0">
     <w:nsid w:val="02702F34"/>
     <w:multiLevelType w:val="hybridMultilevel"/>
@@ -21266,7 +21165,7 @@
 </file>
 
 <file path=word/styles.xml><?xml version="1.0" encoding="utf-8"?>
-<w:styles xmlns:mc="http://schemas.openxmlformats.org/markup-compatibility/2006" xmlns:r="http://schemas.openxmlformats.org/officeDocument/2006/relationships" xmlns:w="http://schemas.openxmlformats.org/wordprocessingml/2006/main" xmlns:w14="http://schemas.microsoft.com/office/word/2010/wordml" mc:Ignorable="w14">
+<w:styles xmlns:r="http://schemas.openxmlformats.org/officeDocument/2006/relationships" xmlns:w="http://schemas.openxmlformats.org/wordprocessingml/2006/main">
   <w:docDefaults>
     <w:rPrDefault>
       <w:rPr>
@@ -21426,11 +21325,11 @@
     <w:qFormat/>
     <w:rsid w:val="00B60E1E"/>
   </w:style>
-  <w:style w:type="paragraph" w:styleId="Heading1">
+  <w:style w:type="paragraph" w:styleId="Ttulo1">
     <w:name w:val="heading 1"/>
     <w:basedOn w:val="Normal"/>
     <w:next w:val="Normal"/>
-    <w:link w:val="Heading1Char"/>
+    <w:link w:val="Ttulo1Car"/>
     <w:uiPriority w:val="9"/>
     <w:qFormat/>
     <w:rsid w:val="0008708F"/>
@@ -21449,10 +21348,10 @@
       <w:szCs w:val="28"/>
     </w:rPr>
   </w:style>
-  <w:style w:type="paragraph" w:styleId="Heading2">
+  <w:style w:type="paragraph" w:styleId="Ttulo2">
     <w:name w:val="heading 2"/>
     <w:basedOn w:val="Normal"/>
-    <w:link w:val="Heading2Char"/>
+    <w:link w:val="Ttulo2Car"/>
     <w:uiPriority w:val="9"/>
     <w:qFormat/>
     <w:rsid w:val="006B73DA"/>
@@ -21468,11 +21367,11 @@
       <w:szCs w:val="36"/>
     </w:rPr>
   </w:style>
-  <w:style w:type="paragraph" w:styleId="Heading3">
+  <w:style w:type="paragraph" w:styleId="Ttulo3">
     <w:name w:val="heading 3"/>
     <w:basedOn w:val="Normal"/>
     <w:next w:val="Normal"/>
-    <w:link w:val="Heading3Char"/>
+    <w:link w:val="Ttulo3Car"/>
     <w:uiPriority w:val="9"/>
     <w:unhideWhenUsed/>
     <w:qFormat/>
@@ -21490,11 +21389,11 @@
       <w:color w:val="4F81BD" w:themeColor="accent1"/>
     </w:rPr>
   </w:style>
-  <w:style w:type="paragraph" w:styleId="Heading4">
+  <w:style w:type="paragraph" w:styleId="Ttulo4">
     <w:name w:val="heading 4"/>
     <w:basedOn w:val="Normal"/>
     <w:next w:val="Normal"/>
-    <w:link w:val="Heading4Char"/>
+    <w:link w:val="Ttulo4Car"/>
     <w:uiPriority w:val="9"/>
     <w:unhideWhenUsed/>
     <w:qFormat/>
@@ -21514,17 +21413,18 @@
       <w:color w:val="4F81BD" w:themeColor="accent1"/>
     </w:rPr>
   </w:style>
-  <w:style w:type="character" w:default="1" w:styleId="DefaultParagraphFont">
+  <w:style w:type="character" w:default="1" w:styleId="Fuentedeprrafopredeter">
     <w:name w:val="Default Paragraph Font"/>
     <w:uiPriority w:val="1"/>
     <w:semiHidden/>
     <w:unhideWhenUsed/>
   </w:style>
-  <w:style w:type="table" w:default="1" w:styleId="TableNormal">
+  <w:style w:type="table" w:default="1" w:styleId="Tablanormal">
     <w:name w:val="Normal Table"/>
     <w:uiPriority w:val="99"/>
     <w:semiHidden/>
     <w:unhideWhenUsed/>
+    <w:qFormat/>
     <w:tblPr>
       <w:tblInd w:w="0" w:type="dxa"/>
       <w:tblCellMar>
@@ -21535,16 +21435,16 @@
       </w:tblCellMar>
     </w:tblPr>
   </w:style>
-  <w:style w:type="numbering" w:default="1" w:styleId="NoList">
+  <w:style w:type="numbering" w:default="1" w:styleId="Sinlista">
     <w:name w:val="No List"/>
     <w:uiPriority w:val="99"/>
     <w:semiHidden/>
     <w:unhideWhenUsed/>
   </w:style>
-  <w:style w:type="character" w:customStyle="1" w:styleId="Heading2Char">
-    <w:name w:val="Heading 2 Char"/>
-    <w:basedOn w:val="DefaultParagraphFont"/>
-    <w:link w:val="Heading2"/>
+  <w:style w:type="character" w:customStyle="1" w:styleId="Ttulo2Car">
+    <w:name w:val="Título 2 Car"/>
+    <w:basedOn w:val="Fuentedeprrafopredeter"/>
+    <w:link w:val="Ttulo2"/>
     <w:uiPriority w:val="9"/>
     <w:rsid w:val="006B73DA"/>
     <w:rPr>
@@ -21555,9 +21455,9 @@
       <w:szCs w:val="36"/>
     </w:rPr>
   </w:style>
-  <w:style w:type="character" w:styleId="Hyperlink">
+  <w:style w:type="character" w:styleId="Hipervnculo">
     <w:name w:val="Hyperlink"/>
-    <w:basedOn w:val="DefaultParagraphFont"/>
+    <w:basedOn w:val="Fuentedeprrafopredeter"/>
     <w:uiPriority w:val="99"/>
     <w:unhideWhenUsed/>
     <w:rsid w:val="006B73DA"/>
@@ -21582,9 +21482,9 @@
       <w:szCs w:val="24"/>
     </w:rPr>
   </w:style>
-  <w:style w:type="character" w:styleId="Strong">
+  <w:style w:type="character" w:styleId="Textoennegrita">
     <w:name w:val="Strong"/>
-    <w:basedOn w:val="DefaultParagraphFont"/>
+    <w:basedOn w:val="Fuentedeprrafopredeter"/>
     <w:uiPriority w:val="22"/>
     <w:qFormat/>
     <w:rsid w:val="006B73DA"/>
@@ -21595,10 +21495,10 @@
   </w:style>
   <w:style w:type="character" w:customStyle="1" w:styleId="apple-converted-space">
     <w:name w:val="apple-converted-space"/>
-    <w:basedOn w:val="DefaultParagraphFont"/>
+    <w:basedOn w:val="Fuentedeprrafopredeter"/>
     <w:rsid w:val="006B73DA"/>
   </w:style>
-  <w:style w:type="paragraph" w:styleId="ListParagraph">
+  <w:style w:type="paragraph" w:styleId="Prrafodelista">
     <w:name w:val="List Paragraph"/>
     <w:basedOn w:val="Normal"/>
     <w:uiPriority w:val="34"/>
@@ -21609,10 +21509,10 @@
       <w:contextualSpacing/>
     </w:pPr>
   </w:style>
-  <w:style w:type="paragraph" w:styleId="Header">
+  <w:style w:type="paragraph" w:styleId="Encabezado">
     <w:name w:val="header"/>
     <w:basedOn w:val="Normal"/>
-    <w:link w:val="HeaderChar"/>
+    <w:link w:val="EncabezadoCar"/>
     <w:uiPriority w:val="99"/>
     <w:unhideWhenUsed/>
     <w:rsid w:val="00D16971"/>
@@ -21624,17 +21524,17 @@
       <w:spacing w:after="0" w:line="240" w:lineRule="auto"/>
     </w:pPr>
   </w:style>
-  <w:style w:type="character" w:customStyle="1" w:styleId="HeaderChar">
-    <w:name w:val="Header Char"/>
-    <w:basedOn w:val="DefaultParagraphFont"/>
-    <w:link w:val="Header"/>
+  <w:style w:type="character" w:customStyle="1" w:styleId="EncabezadoCar">
+    <w:name w:val="Encabezado Car"/>
+    <w:basedOn w:val="Fuentedeprrafopredeter"/>
+    <w:link w:val="Encabezado"/>
     <w:uiPriority w:val="99"/>
     <w:rsid w:val="00D16971"/>
   </w:style>
-  <w:style w:type="paragraph" w:styleId="Footer">
+  <w:style w:type="paragraph" w:styleId="Piedepgina">
     <w:name w:val="footer"/>
     <w:basedOn w:val="Normal"/>
-    <w:link w:val="FooterChar"/>
+    <w:link w:val="PiedepginaCar"/>
     <w:uiPriority w:val="99"/>
     <w:unhideWhenUsed/>
     <w:rsid w:val="00D16971"/>
@@ -21646,17 +21546,17 @@
       <w:spacing w:after="0" w:line="240" w:lineRule="auto"/>
     </w:pPr>
   </w:style>
-  <w:style w:type="character" w:customStyle="1" w:styleId="FooterChar">
-    <w:name w:val="Footer Char"/>
-    <w:basedOn w:val="DefaultParagraphFont"/>
-    <w:link w:val="Footer"/>
+  <w:style w:type="character" w:customStyle="1" w:styleId="PiedepginaCar">
+    <w:name w:val="Pie de página Car"/>
+    <w:basedOn w:val="Fuentedeprrafopredeter"/>
+    <w:link w:val="Piedepgina"/>
     <w:uiPriority w:val="99"/>
     <w:rsid w:val="00D16971"/>
   </w:style>
-  <w:style w:type="paragraph" w:styleId="BalloonText">
+  <w:style w:type="paragraph" w:styleId="Textodeglobo">
     <w:name w:val="Balloon Text"/>
     <w:basedOn w:val="Normal"/>
-    <w:link w:val="BalloonTextChar"/>
+    <w:link w:val="TextodegloboCar"/>
     <w:uiPriority w:val="99"/>
     <w:semiHidden/>
     <w:unhideWhenUsed/>
@@ -21670,10 +21570,10 @@
       <w:szCs w:val="16"/>
     </w:rPr>
   </w:style>
-  <w:style w:type="character" w:customStyle="1" w:styleId="BalloonTextChar">
-    <w:name w:val="Balloon Text Char"/>
-    <w:basedOn w:val="DefaultParagraphFont"/>
-    <w:link w:val="BalloonText"/>
+  <w:style w:type="character" w:customStyle="1" w:styleId="TextodegloboCar">
+    <w:name w:val="Texto de globo Car"/>
+    <w:basedOn w:val="Fuentedeprrafopredeter"/>
+    <w:link w:val="Textodeglobo"/>
     <w:uiPriority w:val="99"/>
     <w:semiHidden/>
     <w:rsid w:val="00FF65EA"/>
@@ -21683,10 +21583,10 @@
       <w:szCs w:val="16"/>
     </w:rPr>
   </w:style>
-  <w:style w:type="character" w:customStyle="1" w:styleId="Heading1Char">
-    <w:name w:val="Heading 1 Char"/>
-    <w:basedOn w:val="DefaultParagraphFont"/>
-    <w:link w:val="Heading1"/>
+  <w:style w:type="character" w:customStyle="1" w:styleId="Ttulo1Car">
+    <w:name w:val="Título 1 Car"/>
+    <w:basedOn w:val="Fuentedeprrafopredeter"/>
+    <w:link w:val="Ttulo1"/>
     <w:uiPriority w:val="9"/>
     <w:rsid w:val="0008708F"/>
     <w:rPr>
@@ -21698,9 +21598,9 @@
       <w:szCs w:val="28"/>
     </w:rPr>
   </w:style>
-  <w:style w:type="paragraph" w:styleId="TOCHeading">
+  <w:style w:type="paragraph" w:styleId="TtulodeTDC">
     <w:name w:val="TOC Heading"/>
-    <w:basedOn w:val="Heading1"/>
+    <w:basedOn w:val="Ttulo1"/>
     <w:next w:val="Normal"/>
     <w:uiPriority w:val="39"/>
     <w:semiHidden/>
@@ -21714,7 +21614,7 @@
       <w:lang w:eastAsia="ja-JP"/>
     </w:rPr>
   </w:style>
-  <w:style w:type="paragraph" w:styleId="TOC1">
+  <w:style w:type="paragraph" w:styleId="TDC1">
     <w:name w:val="toc 1"/>
     <w:basedOn w:val="Normal"/>
     <w:next w:val="Normal"/>
@@ -21726,10 +21626,10 @@
       <w:spacing w:after="100"/>
     </w:pPr>
   </w:style>
-  <w:style w:type="character" w:customStyle="1" w:styleId="Heading3Char">
-    <w:name w:val="Heading 3 Char"/>
-    <w:basedOn w:val="DefaultParagraphFont"/>
-    <w:link w:val="Heading3"/>
+  <w:style w:type="character" w:customStyle="1" w:styleId="Ttulo3Car">
+    <w:name w:val="Título 3 Car"/>
+    <w:basedOn w:val="Fuentedeprrafopredeter"/>
+    <w:link w:val="Ttulo3"/>
     <w:uiPriority w:val="9"/>
     <w:rsid w:val="00815A8E"/>
     <w:rPr>
@@ -21739,7 +21639,7 @@
       <w:color w:val="4F81BD" w:themeColor="accent1"/>
     </w:rPr>
   </w:style>
-  <w:style w:type="paragraph" w:styleId="TOC3">
+  <w:style w:type="paragraph" w:styleId="TDC3">
     <w:name w:val="toc 3"/>
     <w:basedOn w:val="Normal"/>
     <w:next w:val="Normal"/>
@@ -21752,9 +21652,9 @@
       <w:ind w:left="440"/>
     </w:pPr>
   </w:style>
-  <w:style w:type="character" w:styleId="CommentReference">
+  <w:style w:type="character" w:styleId="Refdecomentario">
     <w:name w:val="annotation reference"/>
-    <w:basedOn w:val="DefaultParagraphFont"/>
+    <w:basedOn w:val="Fuentedeprrafopredeter"/>
     <w:uiPriority w:val="99"/>
     <w:semiHidden/>
     <w:unhideWhenUsed/>
@@ -21764,10 +21664,10 @@
       <w:szCs w:val="16"/>
     </w:rPr>
   </w:style>
-  <w:style w:type="paragraph" w:styleId="CommentText">
+  <w:style w:type="paragraph" w:styleId="Textocomentario">
     <w:name w:val="annotation text"/>
     <w:basedOn w:val="Normal"/>
-    <w:link w:val="CommentTextChar"/>
+    <w:link w:val="TextocomentarioCar"/>
     <w:uiPriority w:val="99"/>
     <w:semiHidden/>
     <w:unhideWhenUsed/>
@@ -21780,10 +21680,10 @@
       <w:szCs w:val="20"/>
     </w:rPr>
   </w:style>
-  <w:style w:type="character" w:customStyle="1" w:styleId="CommentTextChar">
-    <w:name w:val="Comment Text Char"/>
-    <w:basedOn w:val="DefaultParagraphFont"/>
-    <w:link w:val="CommentText"/>
+  <w:style w:type="character" w:customStyle="1" w:styleId="TextocomentarioCar">
+    <w:name w:val="Texto comentario Car"/>
+    <w:basedOn w:val="Fuentedeprrafopredeter"/>
+    <w:link w:val="Textocomentario"/>
     <w:uiPriority w:val="99"/>
     <w:semiHidden/>
     <w:rsid w:val="007E392D"/>
@@ -21792,11 +21692,11 @@
       <w:szCs w:val="20"/>
     </w:rPr>
   </w:style>
-  <w:style w:type="paragraph" w:styleId="CommentSubject">
+  <w:style w:type="paragraph" w:styleId="Asuntodelcomentario">
     <w:name w:val="annotation subject"/>
-    <w:basedOn w:val="CommentText"/>
-    <w:next w:val="CommentText"/>
-    <w:link w:val="CommentSubjectChar"/>
+    <w:basedOn w:val="Textocomentario"/>
+    <w:next w:val="Textocomentario"/>
+    <w:link w:val="AsuntodelcomentarioCar"/>
     <w:uiPriority w:val="99"/>
     <w:semiHidden/>
     <w:unhideWhenUsed/>
@@ -21806,10 +21706,10 @@
       <w:bCs/>
     </w:rPr>
   </w:style>
-  <w:style w:type="character" w:customStyle="1" w:styleId="CommentSubjectChar">
-    <w:name w:val="Comment Subject Char"/>
-    <w:basedOn w:val="CommentTextChar"/>
-    <w:link w:val="CommentSubject"/>
+  <w:style w:type="character" w:customStyle="1" w:styleId="AsuntodelcomentarioCar">
+    <w:name w:val="Asunto del comentario Car"/>
+    <w:basedOn w:val="TextocomentarioCar"/>
+    <w:link w:val="Asuntodelcomentario"/>
     <w:uiPriority w:val="99"/>
     <w:semiHidden/>
     <w:rsid w:val="007E392D"/>
@@ -21820,10 +21720,10 @@
       <w:szCs w:val="20"/>
     </w:rPr>
   </w:style>
-  <w:style w:type="character" w:customStyle="1" w:styleId="Heading4Char">
-    <w:name w:val="Heading 4 Char"/>
-    <w:basedOn w:val="DefaultParagraphFont"/>
-    <w:link w:val="Heading4"/>
+  <w:style w:type="character" w:customStyle="1" w:styleId="Ttulo4Car">
+    <w:name w:val="Título 4 Car"/>
+    <w:basedOn w:val="Fuentedeprrafopredeter"/>
+    <w:link w:val="Ttulo4"/>
     <w:uiPriority w:val="9"/>
     <w:rsid w:val="002C7ACB"/>
     <w:rPr>
@@ -23648,73 +23548,73 @@
     </dgm:pt>
   </dgm:ptLst>
   <dgm:cxnLst>
+    <dgm:cxn modelId="{C2B16F4C-D7F5-452B-8908-2F6CE02BA9EB}" type="presOf" srcId="{6C2F9ADA-5E1A-4115-9336-52E106C4610E}" destId="{0CF260E7-4CA8-4AD3-BCB3-63D1B662413A}" srcOrd="1" destOrd="0" presId="urn:microsoft.com/office/officeart/2005/8/layout/orgChart1"/>
+    <dgm:cxn modelId="{8856CC0B-4C0C-4A0D-8ED3-6912C0478B53}" type="presOf" srcId="{249D995E-6235-40CB-AF46-89271D5D96C5}" destId="{4C9EF3AA-49E7-4D14-AA6D-4F04C27E702B}" srcOrd="0" destOrd="0" presId="urn:microsoft.com/office/officeart/2005/8/layout/orgChart1"/>
+    <dgm:cxn modelId="{90E680EB-D927-4C50-8E44-82AE46B46951}" type="presOf" srcId="{9C56B889-2997-481F-B444-62CFCFCEEA78}" destId="{AD388B33-4F77-4C83-A03C-ACA98E99C3B9}" srcOrd="0" destOrd="0" presId="urn:microsoft.com/office/officeart/2005/8/layout/orgChart1"/>
+    <dgm:cxn modelId="{9D8D378F-BFE6-470B-A4DF-7FC767CB5450}" type="presOf" srcId="{6C2F9ADA-5E1A-4115-9336-52E106C4610E}" destId="{A15EDACE-1FEA-4444-B325-BADBFA33BEBA}" srcOrd="0" destOrd="0" presId="urn:microsoft.com/office/officeart/2005/8/layout/orgChart1"/>
+    <dgm:cxn modelId="{464C7A78-B955-4BFE-AC46-AE3C2BB76DF6}" srcId="{8462B3B6-ADA6-4E71-B890-0915C9EAFED3}" destId="{9C56B889-2997-481F-B444-62CFCFCEEA78}" srcOrd="0" destOrd="0" parTransId="{9F6D8B45-2DCB-49D5-BAB4-4514370D7453}" sibTransId="{1537E871-9E26-4F4D-B715-C6CA58703423}"/>
+    <dgm:cxn modelId="{60043793-D2D6-4F71-9E83-0A96659B8B64}" srcId="{9C56B889-2997-481F-B444-62CFCFCEEA78}" destId="{6C2F9ADA-5E1A-4115-9336-52E106C4610E}" srcOrd="0" destOrd="0" parTransId="{249D995E-6235-40CB-AF46-89271D5D96C5}" sibTransId="{AA4C2C06-ABB8-4351-8737-0AA41A3ECCDB}"/>
+    <dgm:cxn modelId="{46825C45-5418-4BB5-A283-525BA4449906}" type="presOf" srcId="{1B5E46A0-8120-462A-BD83-F3165C1D3BC9}" destId="{AC590513-6F26-41F2-8FD0-D06452CD5BB1}" srcOrd="0" destOrd="0" presId="urn:microsoft.com/office/officeart/2005/8/layout/orgChart1"/>
+    <dgm:cxn modelId="{7A836AE1-7308-4559-ABE6-421289D919F9}" type="presOf" srcId="{C2CA78AB-F133-4469-823D-DD29E85CCE9F}" destId="{9D869338-D1CE-4546-ACE9-E77FB1EB8D89}" srcOrd="0" destOrd="0" presId="urn:microsoft.com/office/officeart/2005/8/layout/orgChart1"/>
+    <dgm:cxn modelId="{071CFEBB-6309-4E2D-9AEB-E1ED800923F0}" type="presOf" srcId="{70DD9BEA-749D-48A3-A579-3F9FFA98BDAD}" destId="{1F6A0C6D-91E6-40EC-A2B1-98FFD6FD1CD2}" srcOrd="0" destOrd="0" presId="urn:microsoft.com/office/officeart/2005/8/layout/orgChart1"/>
+    <dgm:cxn modelId="{A05274FF-0507-494E-88E7-47394539D9CC}" type="presOf" srcId="{9F6D8B45-2DCB-49D5-BAB4-4514370D7453}" destId="{04DB3D98-2CAD-4D5F-981A-D4D1578590B3}" srcOrd="0" destOrd="0" presId="urn:microsoft.com/office/officeart/2005/8/layout/orgChart1"/>
     <dgm:cxn modelId="{588DE10D-2222-4754-A60C-E15405166696}" srcId="{8462B3B6-ADA6-4E71-B890-0915C9EAFED3}" destId="{C2CA78AB-F133-4469-823D-DD29E85CCE9F}" srcOrd="1" destOrd="0" parTransId="{89D63B23-ADD8-4799-A8A1-4C90120AED48}" sibTransId="{F10E228A-6904-4EF9-A280-95BA0EEF0A2C}"/>
-    <dgm:cxn modelId="{545065F0-91AF-4FC6-B952-91F69D291E00}" type="presOf" srcId="{89D63B23-ADD8-4799-A8A1-4C90120AED48}" destId="{F54139E0-0EE6-46ED-817B-A8F60E1891FE}" srcOrd="0" destOrd="0" presId="urn:microsoft.com/office/officeart/2005/8/layout/orgChart1"/>
-    <dgm:cxn modelId="{9E70CCB1-464B-41BE-A6EC-B067A137AF74}" type="presOf" srcId="{8462B3B6-ADA6-4E71-B890-0915C9EAFED3}" destId="{BD474E2B-533C-4CD5-ADFE-53A4F8E104BD}" srcOrd="0" destOrd="0" presId="urn:microsoft.com/office/officeart/2005/8/layout/orgChart1"/>
-    <dgm:cxn modelId="{BF168AFF-DFD7-4133-8ADF-A32EE29EB514}" type="presOf" srcId="{40F7896E-B832-4B7E-AA08-07257D1A29A2}" destId="{5AF451EF-9553-4BD2-BBBD-EC7F89E41A18}" srcOrd="1" destOrd="0" presId="urn:microsoft.com/office/officeart/2005/8/layout/orgChart1"/>
-    <dgm:cxn modelId="{7146B852-D39C-44D8-BE66-6FD98CC453A0}" type="presOf" srcId="{6C2F9ADA-5E1A-4115-9336-52E106C4610E}" destId="{0CF260E7-4CA8-4AD3-BCB3-63D1B662413A}" srcOrd="1" destOrd="0" presId="urn:microsoft.com/office/officeart/2005/8/layout/orgChart1"/>
-    <dgm:cxn modelId="{C55E6BDD-BF06-4871-837C-4F03C6639B63}" type="presOf" srcId="{70DD9BEA-749D-48A3-A579-3F9FFA98BDAD}" destId="{1F6A0C6D-91E6-40EC-A2B1-98FFD6FD1CD2}" srcOrd="0" destOrd="0" presId="urn:microsoft.com/office/officeart/2005/8/layout/orgChart1"/>
-    <dgm:cxn modelId="{26523980-98DD-4B6C-9091-BB52827DC0CA}" type="presOf" srcId="{C2CA78AB-F133-4469-823D-DD29E85CCE9F}" destId="{5B2C58F1-89CC-4562-81AB-EC4A5164CF93}" srcOrd="1" destOrd="0" presId="urn:microsoft.com/office/officeart/2005/8/layout/orgChart1"/>
-    <dgm:cxn modelId="{FBD6B258-2DA9-47D9-B27F-30E5E4483DE8}" type="presOf" srcId="{9C56B889-2997-481F-B444-62CFCFCEEA78}" destId="{B8A0B704-B4AD-45E5-9973-243851FA4B2D}" srcOrd="1" destOrd="0" presId="urn:microsoft.com/office/officeart/2005/8/layout/orgChart1"/>
-    <dgm:cxn modelId="{60043793-D2D6-4F71-9E83-0A96659B8B64}" srcId="{9C56B889-2997-481F-B444-62CFCFCEEA78}" destId="{6C2F9ADA-5E1A-4115-9336-52E106C4610E}" srcOrd="0" destOrd="0" parTransId="{249D995E-6235-40CB-AF46-89271D5D96C5}" sibTransId="{AA4C2C06-ABB8-4351-8737-0AA41A3ECCDB}"/>
-    <dgm:cxn modelId="{6338589C-3675-4890-8092-085CAFC7D3A7}" type="presOf" srcId="{9F6D8B45-2DCB-49D5-BAB4-4514370D7453}" destId="{04DB3D98-2CAD-4D5F-981A-D4D1578590B3}" srcOrd="0" destOrd="0" presId="urn:microsoft.com/office/officeart/2005/8/layout/orgChart1"/>
+    <dgm:cxn modelId="{73B6932B-9B8C-4A94-A1FE-CF7E0C6A4813}" type="presOf" srcId="{9C56B889-2997-481F-B444-62CFCFCEEA78}" destId="{B8A0B704-B4AD-45E5-9973-243851FA4B2D}" srcOrd="1" destOrd="0" presId="urn:microsoft.com/office/officeart/2005/8/layout/orgChart1"/>
+    <dgm:cxn modelId="{6F9E6730-4402-4B31-871B-99754EB0E183}" type="presOf" srcId="{89D63B23-ADD8-4799-A8A1-4C90120AED48}" destId="{F54139E0-0EE6-46ED-817B-A8F60E1891FE}" srcOrd="0" destOrd="0" presId="urn:microsoft.com/office/officeart/2005/8/layout/orgChart1"/>
+    <dgm:cxn modelId="{F94B0061-79AE-43B3-9343-9B26257588A3}" type="presOf" srcId="{40F7896E-B832-4B7E-AA08-07257D1A29A2}" destId="{AD6E3F67-83E9-4B7B-A72C-48B48410A368}" srcOrd="0" destOrd="0" presId="urn:microsoft.com/office/officeart/2005/8/layout/orgChart1"/>
+    <dgm:cxn modelId="{AD7B231C-DDF4-408B-8F57-9AA194A92F3C}" type="presOf" srcId="{8462B3B6-ADA6-4E71-B890-0915C9EAFED3}" destId="{E67945A5-D30B-4FC3-8290-945FFCD6BA51}" srcOrd="1" destOrd="0" presId="urn:microsoft.com/office/officeart/2005/8/layout/orgChart1"/>
+    <dgm:cxn modelId="{DE314012-C271-497F-8B8E-07B6FD25EEAA}" type="presOf" srcId="{40F7896E-B832-4B7E-AA08-07257D1A29A2}" destId="{5AF451EF-9553-4BD2-BBBD-EC7F89E41A18}" srcOrd="1" destOrd="0" presId="urn:microsoft.com/office/officeart/2005/8/layout/orgChart1"/>
+    <dgm:cxn modelId="{77E8372E-6AE4-4865-8869-5D07301A982F}" type="presOf" srcId="{C2CA78AB-F133-4469-823D-DD29E85CCE9F}" destId="{5B2C58F1-89CC-4562-81AB-EC4A5164CF93}" srcOrd="1" destOrd="0" presId="urn:microsoft.com/office/officeart/2005/8/layout/orgChart1"/>
     <dgm:cxn modelId="{9B0ED235-098D-4F4F-9F51-366EA132C6E1}" srcId="{1B5E46A0-8120-462A-BD83-F3165C1D3BC9}" destId="{8462B3B6-ADA6-4E71-B890-0915C9EAFED3}" srcOrd="0" destOrd="0" parTransId="{95B8F62E-7591-4C1A-82B0-C6FCA8401D8D}" sibTransId="{91049713-D47D-4116-AB7B-B04D352CD167}"/>
-    <dgm:cxn modelId="{6873E03C-C1B9-45F8-829C-D65EC5CBEF75}" type="presOf" srcId="{9C56B889-2997-481F-B444-62CFCFCEEA78}" destId="{AD388B33-4F77-4C83-A03C-ACA98E99C3B9}" srcOrd="0" destOrd="0" presId="urn:microsoft.com/office/officeart/2005/8/layout/orgChart1"/>
-    <dgm:cxn modelId="{A3FB3E39-4F93-4EB5-8C51-DB27666CADFB}" type="presOf" srcId="{6C2F9ADA-5E1A-4115-9336-52E106C4610E}" destId="{A15EDACE-1FEA-4444-B325-BADBFA33BEBA}" srcOrd="0" destOrd="0" presId="urn:microsoft.com/office/officeart/2005/8/layout/orgChart1"/>
-    <dgm:cxn modelId="{06E673F6-AF64-4142-BF71-A3E117006506}" type="presOf" srcId="{40F7896E-B832-4B7E-AA08-07257D1A29A2}" destId="{AD6E3F67-83E9-4B7B-A72C-48B48410A368}" srcOrd="0" destOrd="0" presId="urn:microsoft.com/office/officeart/2005/8/layout/orgChart1"/>
-    <dgm:cxn modelId="{464C7A78-B955-4BFE-AC46-AE3C2BB76DF6}" srcId="{8462B3B6-ADA6-4E71-B890-0915C9EAFED3}" destId="{9C56B889-2997-481F-B444-62CFCFCEEA78}" srcOrd="0" destOrd="0" parTransId="{9F6D8B45-2DCB-49D5-BAB4-4514370D7453}" sibTransId="{1537E871-9E26-4F4D-B715-C6CA58703423}"/>
     <dgm:cxn modelId="{7476E645-0BD9-4D78-9759-4513E751AC56}" srcId="{8462B3B6-ADA6-4E71-B890-0915C9EAFED3}" destId="{40F7896E-B832-4B7E-AA08-07257D1A29A2}" srcOrd="2" destOrd="0" parTransId="{70DD9BEA-749D-48A3-A579-3F9FFA98BDAD}" sibTransId="{94716A88-2D56-400B-BD06-16831D4BCF85}"/>
-    <dgm:cxn modelId="{29C15314-44EC-41D9-BAE8-156E68B1A7B0}" type="presOf" srcId="{249D995E-6235-40CB-AF46-89271D5D96C5}" destId="{4C9EF3AA-49E7-4D14-AA6D-4F04C27E702B}" srcOrd="0" destOrd="0" presId="urn:microsoft.com/office/officeart/2005/8/layout/orgChart1"/>
-    <dgm:cxn modelId="{797D146B-CF3E-4179-B3E3-810FBC4D1813}" type="presOf" srcId="{8462B3B6-ADA6-4E71-B890-0915C9EAFED3}" destId="{E67945A5-D30B-4FC3-8290-945FFCD6BA51}" srcOrd="1" destOrd="0" presId="urn:microsoft.com/office/officeart/2005/8/layout/orgChart1"/>
-    <dgm:cxn modelId="{3F5E143B-3032-4A81-BACC-D33A8349346A}" type="presOf" srcId="{1B5E46A0-8120-462A-BD83-F3165C1D3BC9}" destId="{AC590513-6F26-41F2-8FD0-D06452CD5BB1}" srcOrd="0" destOrd="0" presId="urn:microsoft.com/office/officeart/2005/8/layout/orgChart1"/>
-    <dgm:cxn modelId="{DB492DBB-222F-4952-850C-D0DFAACA62DF}" type="presOf" srcId="{C2CA78AB-F133-4469-823D-DD29E85CCE9F}" destId="{9D869338-D1CE-4546-ACE9-E77FB1EB8D89}" srcOrd="0" destOrd="0" presId="urn:microsoft.com/office/officeart/2005/8/layout/orgChart1"/>
-    <dgm:cxn modelId="{3C9ACA86-D053-4EEF-A87E-A3EA957C330F}" type="presParOf" srcId="{AC590513-6F26-41F2-8FD0-D06452CD5BB1}" destId="{83DA8F02-84EB-4C8B-8C36-8664A57594E0}" srcOrd="0" destOrd="0" presId="urn:microsoft.com/office/officeart/2005/8/layout/orgChart1"/>
-    <dgm:cxn modelId="{D8AB81D8-148E-4193-9A1E-B941CFFD93D2}" type="presParOf" srcId="{83DA8F02-84EB-4C8B-8C36-8664A57594E0}" destId="{4810C3FC-6C13-474B-A256-1FDFE20095CC}" srcOrd="0" destOrd="0" presId="urn:microsoft.com/office/officeart/2005/8/layout/orgChart1"/>
-    <dgm:cxn modelId="{974BC3A6-58C8-4C46-8126-C9382BB7144D}" type="presParOf" srcId="{4810C3FC-6C13-474B-A256-1FDFE20095CC}" destId="{BD474E2B-533C-4CD5-ADFE-53A4F8E104BD}" srcOrd="0" destOrd="0" presId="urn:microsoft.com/office/officeart/2005/8/layout/orgChart1"/>
-    <dgm:cxn modelId="{2F725A9D-F4E0-4630-9420-CBCCCA8C145C}" type="presParOf" srcId="{4810C3FC-6C13-474B-A256-1FDFE20095CC}" destId="{E67945A5-D30B-4FC3-8290-945FFCD6BA51}" srcOrd="1" destOrd="0" presId="urn:microsoft.com/office/officeart/2005/8/layout/orgChart1"/>
-    <dgm:cxn modelId="{6C93824D-8489-4265-AFE7-DD45F4F305B3}" type="presParOf" srcId="{83DA8F02-84EB-4C8B-8C36-8664A57594E0}" destId="{8E043459-A458-4AEB-8F3F-242324237002}" srcOrd="1" destOrd="0" presId="urn:microsoft.com/office/officeart/2005/8/layout/orgChart1"/>
-    <dgm:cxn modelId="{B9837BBD-41BF-40D9-8C67-60E581A78EE7}" type="presParOf" srcId="{8E043459-A458-4AEB-8F3F-242324237002}" destId="{04DB3D98-2CAD-4D5F-981A-D4D1578590B3}" srcOrd="0" destOrd="0" presId="urn:microsoft.com/office/officeart/2005/8/layout/orgChart1"/>
-    <dgm:cxn modelId="{6088575B-1367-4D90-993E-3E4C968BFE17}" type="presParOf" srcId="{8E043459-A458-4AEB-8F3F-242324237002}" destId="{B4AAD54E-B411-4DC4-AF9B-6B007C8FBECE}" srcOrd="1" destOrd="0" presId="urn:microsoft.com/office/officeart/2005/8/layout/orgChart1"/>
-    <dgm:cxn modelId="{98C813C5-2061-4D36-9EFA-9F9BD5CFD8BE}" type="presParOf" srcId="{B4AAD54E-B411-4DC4-AF9B-6B007C8FBECE}" destId="{BE3FB216-B8DA-4736-95DB-638C5A7C3435}" srcOrd="0" destOrd="0" presId="urn:microsoft.com/office/officeart/2005/8/layout/orgChart1"/>
-    <dgm:cxn modelId="{5C3C48AE-3C8A-4099-BF75-6022D0496ABD}" type="presParOf" srcId="{BE3FB216-B8DA-4736-95DB-638C5A7C3435}" destId="{AD388B33-4F77-4C83-A03C-ACA98E99C3B9}" srcOrd="0" destOrd="0" presId="urn:microsoft.com/office/officeart/2005/8/layout/orgChart1"/>
-    <dgm:cxn modelId="{4CA0E56D-59F5-4075-B2EB-24CA2D189910}" type="presParOf" srcId="{BE3FB216-B8DA-4736-95DB-638C5A7C3435}" destId="{B8A0B704-B4AD-45E5-9973-243851FA4B2D}" srcOrd="1" destOrd="0" presId="urn:microsoft.com/office/officeart/2005/8/layout/orgChart1"/>
-    <dgm:cxn modelId="{F21D51E5-5E51-486C-B591-7EC772FEA8DC}" type="presParOf" srcId="{B4AAD54E-B411-4DC4-AF9B-6B007C8FBECE}" destId="{DBD928C7-BC2B-4349-B133-8AF99657AA5C}" srcOrd="1" destOrd="0" presId="urn:microsoft.com/office/officeart/2005/8/layout/orgChart1"/>
-    <dgm:cxn modelId="{DDD5EA7D-689B-40D1-BDB3-0A13C66DB24D}" type="presParOf" srcId="{DBD928C7-BC2B-4349-B133-8AF99657AA5C}" destId="{4C9EF3AA-49E7-4D14-AA6D-4F04C27E702B}" srcOrd="0" destOrd="0" presId="urn:microsoft.com/office/officeart/2005/8/layout/orgChart1"/>
-    <dgm:cxn modelId="{AD6279B4-A51E-410C-917B-78942D9D710B}" type="presParOf" srcId="{DBD928C7-BC2B-4349-B133-8AF99657AA5C}" destId="{A6D4C068-6477-4EC0-9CBD-CF60FE7629B6}" srcOrd="1" destOrd="0" presId="urn:microsoft.com/office/officeart/2005/8/layout/orgChart1"/>
-    <dgm:cxn modelId="{A05E7128-16DA-438C-8673-5CDFC9555CD9}" type="presParOf" srcId="{A6D4C068-6477-4EC0-9CBD-CF60FE7629B6}" destId="{3C4E6334-17CC-4515-9C7D-01788ADEA901}" srcOrd="0" destOrd="0" presId="urn:microsoft.com/office/officeart/2005/8/layout/orgChart1"/>
-    <dgm:cxn modelId="{0BE59E80-6B78-4D9C-9278-ADDE9133F43C}" type="presParOf" srcId="{3C4E6334-17CC-4515-9C7D-01788ADEA901}" destId="{A15EDACE-1FEA-4444-B325-BADBFA33BEBA}" srcOrd="0" destOrd="0" presId="urn:microsoft.com/office/officeart/2005/8/layout/orgChart1"/>
-    <dgm:cxn modelId="{32082DB8-A9A5-45A8-9AA7-E0048916B3AC}" type="presParOf" srcId="{3C4E6334-17CC-4515-9C7D-01788ADEA901}" destId="{0CF260E7-4CA8-4AD3-BCB3-63D1B662413A}" srcOrd="1" destOrd="0" presId="urn:microsoft.com/office/officeart/2005/8/layout/orgChart1"/>
-    <dgm:cxn modelId="{126C0070-4E91-4BA1-8E04-D9E533E49D99}" type="presParOf" srcId="{A6D4C068-6477-4EC0-9CBD-CF60FE7629B6}" destId="{3CDC3510-3E82-4E2D-A80F-F63C448B4660}" srcOrd="1" destOrd="0" presId="urn:microsoft.com/office/officeart/2005/8/layout/orgChart1"/>
-    <dgm:cxn modelId="{9297131A-4818-4A50-8A46-1971DA697ACD}" type="presParOf" srcId="{A6D4C068-6477-4EC0-9CBD-CF60FE7629B6}" destId="{1E0FDE9A-7ACD-4B9C-A2F1-B388F3422AC7}" srcOrd="2" destOrd="0" presId="urn:microsoft.com/office/officeart/2005/8/layout/orgChart1"/>
-    <dgm:cxn modelId="{B158E4BC-6B6C-43B3-9A78-7F1807B58A57}" type="presParOf" srcId="{B4AAD54E-B411-4DC4-AF9B-6B007C8FBECE}" destId="{DD82AB30-C76E-4D5F-B23A-D31A5C57F470}" srcOrd="2" destOrd="0" presId="urn:microsoft.com/office/officeart/2005/8/layout/orgChart1"/>
-    <dgm:cxn modelId="{64623195-B6EE-4FC0-8EE2-0083F37088F0}" type="presParOf" srcId="{8E043459-A458-4AEB-8F3F-242324237002}" destId="{F54139E0-0EE6-46ED-817B-A8F60E1891FE}" srcOrd="2" destOrd="0" presId="urn:microsoft.com/office/officeart/2005/8/layout/orgChart1"/>
-    <dgm:cxn modelId="{6CB64EE9-4D40-4073-96FD-1355A6F60078}" type="presParOf" srcId="{8E043459-A458-4AEB-8F3F-242324237002}" destId="{73600B3C-6712-4F93-90CD-D3293EDB45A9}" srcOrd="3" destOrd="0" presId="urn:microsoft.com/office/officeart/2005/8/layout/orgChart1"/>
-    <dgm:cxn modelId="{DB190A4D-C613-4BC1-99CE-2CC3F3848DA8}" type="presParOf" srcId="{73600B3C-6712-4F93-90CD-D3293EDB45A9}" destId="{E0CA5345-2C7A-40F5-86E0-2BB0B28DF790}" srcOrd="0" destOrd="0" presId="urn:microsoft.com/office/officeart/2005/8/layout/orgChart1"/>
-    <dgm:cxn modelId="{9182CF74-FFAF-4364-BEC2-832561285C7C}" type="presParOf" srcId="{E0CA5345-2C7A-40F5-86E0-2BB0B28DF790}" destId="{9D869338-D1CE-4546-ACE9-E77FB1EB8D89}" srcOrd="0" destOrd="0" presId="urn:microsoft.com/office/officeart/2005/8/layout/orgChart1"/>
-    <dgm:cxn modelId="{A4538CAC-395D-4B03-8FAF-F965A0AF599D}" type="presParOf" srcId="{E0CA5345-2C7A-40F5-86E0-2BB0B28DF790}" destId="{5B2C58F1-89CC-4562-81AB-EC4A5164CF93}" srcOrd="1" destOrd="0" presId="urn:microsoft.com/office/officeart/2005/8/layout/orgChart1"/>
-    <dgm:cxn modelId="{7293B90D-65B9-4C75-B99A-B77D27867337}" type="presParOf" srcId="{73600B3C-6712-4F93-90CD-D3293EDB45A9}" destId="{2CA3BC6C-3B76-40BE-A3F3-5EB8EBB907E4}" srcOrd="1" destOrd="0" presId="urn:microsoft.com/office/officeart/2005/8/layout/orgChart1"/>
-    <dgm:cxn modelId="{CCA20133-FA9D-4E3A-B66C-885FE2BD8F3F}" type="presParOf" srcId="{73600B3C-6712-4F93-90CD-D3293EDB45A9}" destId="{7D3AE6C5-21BF-4792-A1B7-4BEAD1B50F14}" srcOrd="2" destOrd="0" presId="urn:microsoft.com/office/officeart/2005/8/layout/orgChart1"/>
-    <dgm:cxn modelId="{A747C603-4C0D-41D6-BDC1-3DAB7803D677}" type="presParOf" srcId="{8E043459-A458-4AEB-8F3F-242324237002}" destId="{1F6A0C6D-91E6-40EC-A2B1-98FFD6FD1CD2}" srcOrd="4" destOrd="0" presId="urn:microsoft.com/office/officeart/2005/8/layout/orgChart1"/>
-    <dgm:cxn modelId="{90A7A876-2949-43BA-9467-93527D57DBBD}" type="presParOf" srcId="{8E043459-A458-4AEB-8F3F-242324237002}" destId="{577FF1A1-0545-4405-990F-707CF07A8B5A}" srcOrd="5" destOrd="0" presId="urn:microsoft.com/office/officeart/2005/8/layout/orgChart1"/>
-    <dgm:cxn modelId="{C8B58EB5-53DD-4A05-88AF-ACE449729478}" type="presParOf" srcId="{577FF1A1-0545-4405-990F-707CF07A8B5A}" destId="{01D22679-4BD0-4A91-9C6F-5A8589DC9B3A}" srcOrd="0" destOrd="0" presId="urn:microsoft.com/office/officeart/2005/8/layout/orgChart1"/>
-    <dgm:cxn modelId="{00F35C05-801A-4458-89BF-E8AC656DB0E9}" type="presParOf" srcId="{01D22679-4BD0-4A91-9C6F-5A8589DC9B3A}" destId="{AD6E3F67-83E9-4B7B-A72C-48B48410A368}" srcOrd="0" destOrd="0" presId="urn:microsoft.com/office/officeart/2005/8/layout/orgChart1"/>
-    <dgm:cxn modelId="{F691B908-AF3A-4805-B6B8-5285343D61F6}" type="presParOf" srcId="{01D22679-4BD0-4A91-9C6F-5A8589DC9B3A}" destId="{5AF451EF-9553-4BD2-BBBD-EC7F89E41A18}" srcOrd="1" destOrd="0" presId="urn:microsoft.com/office/officeart/2005/8/layout/orgChart1"/>
-    <dgm:cxn modelId="{F365D1AA-C247-4B0A-929C-A45BBB0F25EA}" type="presParOf" srcId="{577FF1A1-0545-4405-990F-707CF07A8B5A}" destId="{F4764E89-86FF-4060-9349-8B1C624E5A3E}" srcOrd="1" destOrd="0" presId="urn:microsoft.com/office/officeart/2005/8/layout/orgChart1"/>
-    <dgm:cxn modelId="{77CACC0F-0A34-4173-A196-3265DDD77A62}" type="presParOf" srcId="{577FF1A1-0545-4405-990F-707CF07A8B5A}" destId="{F6E8D499-7F60-456A-99C5-6973978DE94D}" srcOrd="2" destOrd="0" presId="urn:microsoft.com/office/officeart/2005/8/layout/orgChart1"/>
-    <dgm:cxn modelId="{C7F591A9-6E5F-4FD4-80F3-6151C2C1256E}" type="presParOf" srcId="{83DA8F02-84EB-4C8B-8C36-8664A57594E0}" destId="{F72C048B-4E5E-43A1-952B-F31D67B9EAA2}" srcOrd="2" destOrd="0" presId="urn:microsoft.com/office/officeart/2005/8/layout/orgChart1"/>
+    <dgm:cxn modelId="{C8461ED4-CA5D-4D52-83E5-2535351398CB}" type="presOf" srcId="{8462B3B6-ADA6-4E71-B890-0915C9EAFED3}" destId="{BD474E2B-533C-4CD5-ADFE-53A4F8E104BD}" srcOrd="0" destOrd="0" presId="urn:microsoft.com/office/officeart/2005/8/layout/orgChart1"/>
+    <dgm:cxn modelId="{B2E8AD7B-2C76-4938-9CA2-C44F3AF476D0}" type="presParOf" srcId="{AC590513-6F26-41F2-8FD0-D06452CD5BB1}" destId="{83DA8F02-84EB-4C8B-8C36-8664A57594E0}" srcOrd="0" destOrd="0" presId="urn:microsoft.com/office/officeart/2005/8/layout/orgChart1"/>
+    <dgm:cxn modelId="{9AEA3948-1690-4471-9C77-135032346185}" type="presParOf" srcId="{83DA8F02-84EB-4C8B-8C36-8664A57594E0}" destId="{4810C3FC-6C13-474B-A256-1FDFE20095CC}" srcOrd="0" destOrd="0" presId="urn:microsoft.com/office/officeart/2005/8/layout/orgChart1"/>
+    <dgm:cxn modelId="{C818F401-CD37-41D9-B81B-44E5C13E5FC5}" type="presParOf" srcId="{4810C3FC-6C13-474B-A256-1FDFE20095CC}" destId="{BD474E2B-533C-4CD5-ADFE-53A4F8E104BD}" srcOrd="0" destOrd="0" presId="urn:microsoft.com/office/officeart/2005/8/layout/orgChart1"/>
+    <dgm:cxn modelId="{FCCBF3D1-75D5-4E7A-8CE0-C939BB1235EC}" type="presParOf" srcId="{4810C3FC-6C13-474B-A256-1FDFE20095CC}" destId="{E67945A5-D30B-4FC3-8290-945FFCD6BA51}" srcOrd="1" destOrd="0" presId="urn:microsoft.com/office/officeart/2005/8/layout/orgChart1"/>
+    <dgm:cxn modelId="{66B022E4-FE07-4DB2-9D1D-826D1C0BC8FE}" type="presParOf" srcId="{83DA8F02-84EB-4C8B-8C36-8664A57594E0}" destId="{8E043459-A458-4AEB-8F3F-242324237002}" srcOrd="1" destOrd="0" presId="urn:microsoft.com/office/officeart/2005/8/layout/orgChart1"/>
+    <dgm:cxn modelId="{10FDB61F-A78A-4A07-A19A-FEE54C2F9CA2}" type="presParOf" srcId="{8E043459-A458-4AEB-8F3F-242324237002}" destId="{04DB3D98-2CAD-4D5F-981A-D4D1578590B3}" srcOrd="0" destOrd="0" presId="urn:microsoft.com/office/officeart/2005/8/layout/orgChart1"/>
+    <dgm:cxn modelId="{E13C9FB8-0385-4E3D-98C0-AD1C44AF2C47}" type="presParOf" srcId="{8E043459-A458-4AEB-8F3F-242324237002}" destId="{B4AAD54E-B411-4DC4-AF9B-6B007C8FBECE}" srcOrd="1" destOrd="0" presId="urn:microsoft.com/office/officeart/2005/8/layout/orgChart1"/>
+    <dgm:cxn modelId="{C101490A-704D-4599-90F0-954B2C2BC0FB}" type="presParOf" srcId="{B4AAD54E-B411-4DC4-AF9B-6B007C8FBECE}" destId="{BE3FB216-B8DA-4736-95DB-638C5A7C3435}" srcOrd="0" destOrd="0" presId="urn:microsoft.com/office/officeart/2005/8/layout/orgChart1"/>
+    <dgm:cxn modelId="{89335C8C-6897-4D37-9EA9-702187219B48}" type="presParOf" srcId="{BE3FB216-B8DA-4736-95DB-638C5A7C3435}" destId="{AD388B33-4F77-4C83-A03C-ACA98E99C3B9}" srcOrd="0" destOrd="0" presId="urn:microsoft.com/office/officeart/2005/8/layout/orgChart1"/>
+    <dgm:cxn modelId="{C28E3394-E879-4A6A-9E97-BCBC94C06205}" type="presParOf" srcId="{BE3FB216-B8DA-4736-95DB-638C5A7C3435}" destId="{B8A0B704-B4AD-45E5-9973-243851FA4B2D}" srcOrd="1" destOrd="0" presId="urn:microsoft.com/office/officeart/2005/8/layout/orgChart1"/>
+    <dgm:cxn modelId="{D925DFF9-B2E4-4D4E-98E7-A63584B6041A}" type="presParOf" srcId="{B4AAD54E-B411-4DC4-AF9B-6B007C8FBECE}" destId="{DBD928C7-BC2B-4349-B133-8AF99657AA5C}" srcOrd="1" destOrd="0" presId="urn:microsoft.com/office/officeart/2005/8/layout/orgChart1"/>
+    <dgm:cxn modelId="{38CE47CD-0321-4A98-A032-FDBAE7A92B55}" type="presParOf" srcId="{DBD928C7-BC2B-4349-B133-8AF99657AA5C}" destId="{4C9EF3AA-49E7-4D14-AA6D-4F04C27E702B}" srcOrd="0" destOrd="0" presId="urn:microsoft.com/office/officeart/2005/8/layout/orgChart1"/>
+    <dgm:cxn modelId="{8F898611-8200-461F-9ECF-1C42B97A889B}" type="presParOf" srcId="{DBD928C7-BC2B-4349-B133-8AF99657AA5C}" destId="{A6D4C068-6477-4EC0-9CBD-CF60FE7629B6}" srcOrd="1" destOrd="0" presId="urn:microsoft.com/office/officeart/2005/8/layout/orgChart1"/>
+    <dgm:cxn modelId="{C8200B38-E01D-4051-82ED-D5570CFD2A84}" type="presParOf" srcId="{A6D4C068-6477-4EC0-9CBD-CF60FE7629B6}" destId="{3C4E6334-17CC-4515-9C7D-01788ADEA901}" srcOrd="0" destOrd="0" presId="urn:microsoft.com/office/officeart/2005/8/layout/orgChart1"/>
+    <dgm:cxn modelId="{A386CFAD-6A20-4707-BC89-4FBD79D141A7}" type="presParOf" srcId="{3C4E6334-17CC-4515-9C7D-01788ADEA901}" destId="{A15EDACE-1FEA-4444-B325-BADBFA33BEBA}" srcOrd="0" destOrd="0" presId="urn:microsoft.com/office/officeart/2005/8/layout/orgChart1"/>
+    <dgm:cxn modelId="{E67D530E-AECE-47E0-9BD7-B183DECAF8D9}" type="presParOf" srcId="{3C4E6334-17CC-4515-9C7D-01788ADEA901}" destId="{0CF260E7-4CA8-4AD3-BCB3-63D1B662413A}" srcOrd="1" destOrd="0" presId="urn:microsoft.com/office/officeart/2005/8/layout/orgChart1"/>
+    <dgm:cxn modelId="{E4547433-87A6-4FB5-9122-AE70AFDAB833}" type="presParOf" srcId="{A6D4C068-6477-4EC0-9CBD-CF60FE7629B6}" destId="{3CDC3510-3E82-4E2D-A80F-F63C448B4660}" srcOrd="1" destOrd="0" presId="urn:microsoft.com/office/officeart/2005/8/layout/orgChart1"/>
+    <dgm:cxn modelId="{887618A7-17DB-45AB-9DE2-BF876B8D391F}" type="presParOf" srcId="{A6D4C068-6477-4EC0-9CBD-CF60FE7629B6}" destId="{1E0FDE9A-7ACD-4B9C-A2F1-B388F3422AC7}" srcOrd="2" destOrd="0" presId="urn:microsoft.com/office/officeart/2005/8/layout/orgChart1"/>
+    <dgm:cxn modelId="{55FEC13A-94B3-4309-8741-C8AA8A8B6590}" type="presParOf" srcId="{B4AAD54E-B411-4DC4-AF9B-6B007C8FBECE}" destId="{DD82AB30-C76E-4D5F-B23A-D31A5C57F470}" srcOrd="2" destOrd="0" presId="urn:microsoft.com/office/officeart/2005/8/layout/orgChart1"/>
+    <dgm:cxn modelId="{7CB07254-97FE-4F42-92B6-02503085D8D7}" type="presParOf" srcId="{8E043459-A458-4AEB-8F3F-242324237002}" destId="{F54139E0-0EE6-46ED-817B-A8F60E1891FE}" srcOrd="2" destOrd="0" presId="urn:microsoft.com/office/officeart/2005/8/layout/orgChart1"/>
+    <dgm:cxn modelId="{F54C21C9-9514-47AC-ACDB-36BDE6B9FFCD}" type="presParOf" srcId="{8E043459-A458-4AEB-8F3F-242324237002}" destId="{73600B3C-6712-4F93-90CD-D3293EDB45A9}" srcOrd="3" destOrd="0" presId="urn:microsoft.com/office/officeart/2005/8/layout/orgChart1"/>
+    <dgm:cxn modelId="{6480FE63-1F1F-4E6C-A664-87808C12DE88}" type="presParOf" srcId="{73600B3C-6712-4F93-90CD-D3293EDB45A9}" destId="{E0CA5345-2C7A-40F5-86E0-2BB0B28DF790}" srcOrd="0" destOrd="0" presId="urn:microsoft.com/office/officeart/2005/8/layout/orgChart1"/>
+    <dgm:cxn modelId="{4BCCB139-0EA3-40F9-A416-8701B86EFDA9}" type="presParOf" srcId="{E0CA5345-2C7A-40F5-86E0-2BB0B28DF790}" destId="{9D869338-D1CE-4546-ACE9-E77FB1EB8D89}" srcOrd="0" destOrd="0" presId="urn:microsoft.com/office/officeart/2005/8/layout/orgChart1"/>
+    <dgm:cxn modelId="{AB6D8AA5-82C7-4267-8673-22A140527EC7}" type="presParOf" srcId="{E0CA5345-2C7A-40F5-86E0-2BB0B28DF790}" destId="{5B2C58F1-89CC-4562-81AB-EC4A5164CF93}" srcOrd="1" destOrd="0" presId="urn:microsoft.com/office/officeart/2005/8/layout/orgChart1"/>
+    <dgm:cxn modelId="{229E8F94-E61D-4593-83D0-56ECA3AC803B}" type="presParOf" srcId="{73600B3C-6712-4F93-90CD-D3293EDB45A9}" destId="{2CA3BC6C-3B76-40BE-A3F3-5EB8EBB907E4}" srcOrd="1" destOrd="0" presId="urn:microsoft.com/office/officeart/2005/8/layout/orgChart1"/>
+    <dgm:cxn modelId="{34AAE1A3-7D36-481D-B8D3-DCD3FC63E6CD}" type="presParOf" srcId="{73600B3C-6712-4F93-90CD-D3293EDB45A9}" destId="{7D3AE6C5-21BF-4792-A1B7-4BEAD1B50F14}" srcOrd="2" destOrd="0" presId="urn:microsoft.com/office/officeart/2005/8/layout/orgChart1"/>
+    <dgm:cxn modelId="{99AEAE2A-2E59-4556-8C23-CBFE97CEA6E2}" type="presParOf" srcId="{8E043459-A458-4AEB-8F3F-242324237002}" destId="{1F6A0C6D-91E6-40EC-A2B1-98FFD6FD1CD2}" srcOrd="4" destOrd="0" presId="urn:microsoft.com/office/officeart/2005/8/layout/orgChart1"/>
+    <dgm:cxn modelId="{D9AA75B0-29F5-46DE-8030-0310796C6520}" type="presParOf" srcId="{8E043459-A458-4AEB-8F3F-242324237002}" destId="{577FF1A1-0545-4405-990F-707CF07A8B5A}" srcOrd="5" destOrd="0" presId="urn:microsoft.com/office/officeart/2005/8/layout/orgChart1"/>
+    <dgm:cxn modelId="{33E8F895-5DA4-4613-89D6-0F76E7ABFC7B}" type="presParOf" srcId="{577FF1A1-0545-4405-990F-707CF07A8B5A}" destId="{01D22679-4BD0-4A91-9C6F-5A8589DC9B3A}" srcOrd="0" destOrd="0" presId="urn:microsoft.com/office/officeart/2005/8/layout/orgChart1"/>
+    <dgm:cxn modelId="{9545EDEF-7215-43E6-8066-99B77B28CE04}" type="presParOf" srcId="{01D22679-4BD0-4A91-9C6F-5A8589DC9B3A}" destId="{AD6E3F67-83E9-4B7B-A72C-48B48410A368}" srcOrd="0" destOrd="0" presId="urn:microsoft.com/office/officeart/2005/8/layout/orgChart1"/>
+    <dgm:cxn modelId="{68D4C067-4A2E-4A86-8FE1-0DEB13C05BB6}" type="presParOf" srcId="{01D22679-4BD0-4A91-9C6F-5A8589DC9B3A}" destId="{5AF451EF-9553-4BD2-BBBD-EC7F89E41A18}" srcOrd="1" destOrd="0" presId="urn:microsoft.com/office/officeart/2005/8/layout/orgChart1"/>
+    <dgm:cxn modelId="{070A7896-D0E5-4510-9D55-2525336AB2E0}" type="presParOf" srcId="{577FF1A1-0545-4405-990F-707CF07A8B5A}" destId="{F4764E89-86FF-4060-9349-8B1C624E5A3E}" srcOrd="1" destOrd="0" presId="urn:microsoft.com/office/officeart/2005/8/layout/orgChart1"/>
+    <dgm:cxn modelId="{B0710EE3-3C9A-4C23-9582-D8ADC3762AD7}" type="presParOf" srcId="{577FF1A1-0545-4405-990F-707CF07A8B5A}" destId="{F6E8D499-7F60-456A-99C5-6973978DE94D}" srcOrd="2" destOrd="0" presId="urn:microsoft.com/office/officeart/2005/8/layout/orgChart1"/>
+    <dgm:cxn modelId="{497A7462-6D32-4C57-95E5-E9F7632A9ED6}" type="presParOf" srcId="{83DA8F02-84EB-4C8B-8C36-8664A57594E0}" destId="{F72C048B-4E5E-43A1-952B-F31D67B9EAA2}" srcOrd="2" destOrd="0" presId="urn:microsoft.com/office/officeart/2005/8/layout/orgChart1"/>
   </dgm:cxnLst>
   <dgm:bg/>
   <dgm:whole/>
   <dgm:extLst>
     <a:ext uri="http://schemas.microsoft.com/office/drawing/2008/diagram">
-      <dsp:dataModelExt xmlns:dsp="http://schemas.microsoft.com/office/drawing/2008/diagram" relId="rId15" minVer="http://schemas.openxmlformats.org/drawingml/2006/diagram"/>
+      <dsp:dataModelExt xmlns:dsp="http://schemas.microsoft.com/office/drawing/2008/diagram" xmlns="" relId="rId14" minVer="http://schemas.openxmlformats.org/drawingml/2006/diagram"/>
     </a:ext>
   </dgm:extLst>
 </dgm:dataModel>
 </file>
 
 <file path=word/diagrams/drawing1.xml><?xml version="1.0" encoding="utf-8"?>
-<dsp:drawing xmlns:dgm="http://schemas.openxmlformats.org/drawingml/2006/diagram" xmlns:dsp="http://schemas.microsoft.com/office/drawing/2008/diagram" xmlns:a="http://schemas.openxmlformats.org/drawingml/2006/main">
+<dsp:drawing xmlns:dgm="http://schemas.openxmlformats.org/drawingml/2006/diagram" xmlns:a="http://schemas.openxmlformats.org/drawingml/2006/main" xmlns:dsp="http://schemas.microsoft.com/office/drawing/2008/diagram">
   <dsp:spTree>
     <dsp:nvGrpSpPr>
       <dsp:cNvPr id="0" name=""/>
@@ -26996,7 +26896,7 @@
 </file>
 
 <file path=customXml/itemProps1.xml><?xml version="1.0" encoding="utf-8"?>
-<ds:datastoreItem xmlns:ds="http://schemas.openxmlformats.org/officeDocument/2006/customXml" ds:itemID="{7F5FF048-8680-4B17-A71D-C05CEF70DAA3}">
+<ds:datastoreItem xmlns:ds="http://schemas.openxmlformats.org/officeDocument/2006/customXml" ds:itemID="{9EDAC17E-C334-4591-A366-860F7ED24A7B}">
   <ds:schemaRefs>
     <ds:schemaRef ds:uri="http://schemas.openxmlformats.org/officeDocument/2006/bibliography"/>
   </ds:schemaRefs>

</xml_diff>

<commit_message>
actualice el indice del trabajo
</commit_message>
<xml_diff>
--- a/Documentacion/Informe Preliminar/Informe Preliminar.docx
+++ b/Documentacion/Informe Preliminar/Informe Preliminar.docx
@@ -2154,7 +2154,17 @@
                 <w:rFonts w:eastAsia="Times New Roman"/>
                 <w:noProof/>
               </w:rPr>
-              <w:t>Estructura Organizacional Funcional</w:t>
+              <w:t>Estructura Organizacional Fun</w:t>
+            </w:r>
+            <w:bookmarkStart w:id="0" w:name="_GoBack"/>
+            <w:bookmarkEnd w:id="0"/>
+            <w:r>
+              <w:rPr>
+                <w:rStyle w:val="Hyperlink"/>
+                <w:rFonts w:eastAsia="Times New Roman"/>
+                <w:noProof/>
+              </w:rPr>
+              <w:t>cional</w:t>
             </w:r>
             <w:r>
               <w:rPr>
@@ -2195,7 +2205,7 @@
                 <w:noProof/>
                 <w:webHidden/>
               </w:rPr>
-              <w:t>2</w:t>
+              <w:t>3</w:t>
             </w:r>
             <w:r>
               <w:rPr>
@@ -2266,7 +2276,7 @@
                 <w:noProof/>
                 <w:webHidden/>
               </w:rPr>
-              <w:t>2</w:t>
+              <w:t>3</w:t>
             </w:r>
             <w:r>
               <w:rPr>
@@ -2337,7 +2347,7 @@
                 <w:noProof/>
                 <w:webHidden/>
               </w:rPr>
-              <w:t>2</w:t>
+              <w:t>3</w:t>
             </w:r>
             <w:r>
               <w:rPr>
@@ -2408,7 +2418,7 @@
                 <w:noProof/>
                 <w:webHidden/>
               </w:rPr>
-              <w:t>2</w:t>
+              <w:t>3</w:t>
             </w:r>
             <w:r>
               <w:rPr>
@@ -2479,7 +2489,7 @@
                 <w:noProof/>
                 <w:webHidden/>
               </w:rPr>
-              <w:t>3</w:t>
+              <w:t>4</w:t>
             </w:r>
             <w:r>
               <w:rPr>
@@ -2550,7 +2560,7 @@
                 <w:noProof/>
                 <w:webHidden/>
               </w:rPr>
-              <w:t>3</w:t>
+              <w:t>4</w:t>
             </w:r>
             <w:r>
               <w:rPr>
@@ -2621,7 +2631,7 @@
                 <w:noProof/>
                 <w:webHidden/>
               </w:rPr>
-              <w:t>3</w:t>
+              <w:t>4</w:t>
             </w:r>
             <w:r>
               <w:rPr>
@@ -2709,7 +2719,7 @@
                 <w:noProof/>
                 <w:webHidden/>
               </w:rPr>
-              <w:t>4</w:t>
+              <w:t>5</w:t>
             </w:r>
             <w:r>
               <w:rPr>
@@ -2781,7 +2791,7 @@
                 <w:noProof/>
                 <w:webHidden/>
               </w:rPr>
-              <w:t>4</w:t>
+              <w:t>5</w:t>
             </w:r>
             <w:r>
               <w:rPr>
@@ -2941,7 +2951,7 @@
                 <w:noProof/>
                 <w:webHidden/>
               </w:rPr>
-              <w:t>7</w:t>
+              <w:t>6</w:t>
             </w:r>
             <w:r>
               <w:rPr>
@@ -5615,7 +5625,7 @@
           <w:szCs w:val="20"/>
         </w:rPr>
       </w:pPr>
-      <w:bookmarkStart w:id="0" w:name="_Toc323161332"/>
+      <w:bookmarkStart w:id="1" w:name="_Toc323161332"/>
       <w:r>
         <w:rPr>
           <w:sz w:val="32"/>
@@ -5624,7 +5634,7 @@
         <w:lastRenderedPageBreak/>
         <w:t>Introducción</w:t>
       </w:r>
-      <w:bookmarkEnd w:id="0"/>
+      <w:bookmarkEnd w:id="1"/>
     </w:p>
     <w:p>
       <w:pPr>
@@ -5900,7 +5910,7 @@
           <w:szCs w:val="20"/>
         </w:rPr>
       </w:pPr>
-      <w:bookmarkStart w:id="1" w:name="_Toc323161333"/>
+      <w:bookmarkStart w:id="2" w:name="_Toc323161333"/>
       <w:r>
         <w:rPr>
           <w:sz w:val="32"/>
@@ -5908,7 +5918,7 @@
         </w:rPr>
         <w:t>Presentación</w:t>
       </w:r>
-      <w:bookmarkEnd w:id="1"/>
+      <w:bookmarkEnd w:id="2"/>
     </w:p>
     <w:p/>
     <w:p>
@@ -6299,7 +6309,7 @@
           <w:szCs w:val="20"/>
         </w:rPr>
       </w:pPr>
-      <w:bookmarkStart w:id="2" w:name="_Toc323161334"/>
+      <w:bookmarkStart w:id="3" w:name="_Toc323161334"/>
       <w:r>
         <w:rPr>
           <w:rFonts w:eastAsia="Times New Roman"/>
@@ -6343,7 +6353,7 @@
         </w:rPr>
         <w:t xml:space="preserve"> Funcional</w:t>
       </w:r>
-      <w:bookmarkEnd w:id="2"/>
+      <w:bookmarkEnd w:id="3"/>
     </w:p>
     <w:p/>
     <w:p>
@@ -6404,7 +6414,7 @@
           <w:szCs w:val="20"/>
         </w:rPr>
       </w:pPr>
-      <w:bookmarkStart w:id="3" w:name="_Toc323161335"/>
+      <w:bookmarkStart w:id="4" w:name="_Toc323161335"/>
       <w:r>
         <w:rPr>
           <w:rFonts w:eastAsia="Times New Roman"/>
@@ -6413,7 +6423,7 @@
         </w:rPr>
         <w:t>Presidencia</w:t>
       </w:r>
-      <w:bookmarkEnd w:id="3"/>
+      <w:bookmarkEnd w:id="4"/>
     </w:p>
     <w:p>
       <w:pPr>
@@ -6561,7 +6571,7 @@
           <w:szCs w:val="20"/>
         </w:rPr>
       </w:pPr>
-      <w:bookmarkStart w:id="4" w:name="_Toc323161336"/>
+      <w:bookmarkStart w:id="5" w:name="_Toc323161336"/>
       <w:r>
         <w:rPr>
           <w:rFonts w:eastAsia="Times New Roman"/>
@@ -6570,7 +6580,7 @@
         </w:rPr>
         <w:t>Supervisor de Proyectos</w:t>
       </w:r>
-      <w:bookmarkEnd w:id="4"/>
+      <w:bookmarkEnd w:id="5"/>
     </w:p>
     <w:p>
       <w:pPr>
@@ -6718,7 +6728,7 @@
           <w:szCs w:val="20"/>
         </w:rPr>
       </w:pPr>
-      <w:bookmarkStart w:id="5" w:name="_Toc323161337"/>
+      <w:bookmarkStart w:id="6" w:name="_Toc323161337"/>
       <w:r>
         <w:rPr>
           <w:rFonts w:eastAsia="Times New Roman"/>
@@ -6727,7 +6737,7 @@
         </w:rPr>
         <w:t>Administración General</w:t>
       </w:r>
-      <w:bookmarkEnd w:id="5"/>
+      <w:bookmarkEnd w:id="6"/>
     </w:p>
     <w:p>
       <w:pPr>
@@ -6996,7 +7006,7 @@
           <w:szCs w:val="20"/>
         </w:rPr>
       </w:pPr>
-      <w:bookmarkStart w:id="6" w:name="_Toc323161338"/>
+      <w:bookmarkStart w:id="7" w:name="_Toc323161338"/>
       <w:r>
         <w:rPr>
           <w:rFonts w:eastAsia="Times New Roman"/>
@@ -7005,7 +7015,7 @@
         </w:rPr>
         <w:t>Seguridad e Higiene</w:t>
       </w:r>
-      <w:bookmarkEnd w:id="6"/>
+      <w:bookmarkEnd w:id="7"/>
     </w:p>
     <w:p>
       <w:pPr>
@@ -7131,7 +7141,7 @@
           <w:szCs w:val="20"/>
         </w:rPr>
       </w:pPr>
-      <w:bookmarkStart w:id="7" w:name="_Toc323161339"/>
+      <w:bookmarkStart w:id="8" w:name="_Toc323161339"/>
       <w:r>
         <w:rPr>
           <w:rFonts w:eastAsia="Times New Roman"/>
@@ -7140,7 +7150,7 @@
         </w:rPr>
         <w:t>Administración Proyectos</w:t>
       </w:r>
-      <w:bookmarkEnd w:id="7"/>
+      <w:bookmarkEnd w:id="8"/>
     </w:p>
     <w:p>
       <w:pPr>
@@ -7516,7 +7526,7 @@
           <w:szCs w:val="20"/>
         </w:rPr>
       </w:pPr>
-      <w:bookmarkStart w:id="8" w:name="_Toc323161340"/>
+      <w:bookmarkStart w:id="9" w:name="_Toc323161340"/>
       <w:r>
         <w:rPr>
           <w:rFonts w:eastAsia="Times New Roman"/>
@@ -7525,7 +7535,7 @@
         </w:rPr>
         <w:t>Cuadrillas</w:t>
       </w:r>
-      <w:bookmarkEnd w:id="8"/>
+      <w:bookmarkEnd w:id="9"/>
     </w:p>
     <w:p>
       <w:pPr>
@@ -7655,7 +7665,6 @@
           <w:sz w:val="20"/>
           <w:szCs w:val="20"/>
         </w:rPr>
-        <w:lastRenderedPageBreak/>
         <w:t>Seguir los procedimientos y normas de seguridad para la instalación y mantenimiento de las antenas y equipos de comunicaciones.</w:t>
       </w:r>
     </w:p>
@@ -7736,6 +7745,7 @@
           <w:sz w:val="20"/>
           <w:szCs w:val="20"/>
         </w:rPr>
+        <w:lastRenderedPageBreak/>
         <w:t xml:space="preserve">Manejo y dirección </w:t>
       </w:r>
       <w:r>
@@ -7782,7 +7792,7 @@
           <w:szCs w:val="20"/>
         </w:rPr>
       </w:pPr>
-      <w:bookmarkStart w:id="9" w:name="_Toc323161341"/>
+      <w:bookmarkStart w:id="10" w:name="_Toc323161341"/>
       <w:r>
         <w:rPr>
           <w:rFonts w:eastAsia="Times New Roman"/>
@@ -7799,7 +7809,7 @@
         </w:rPr>
         <w:t>de negocio</w:t>
       </w:r>
-      <w:bookmarkEnd w:id="9"/>
+      <w:bookmarkEnd w:id="10"/>
     </w:p>
     <w:p>
       <w:pPr>
@@ -7818,7 +7828,7 @@
           <w:u w:val="single"/>
         </w:rPr>
       </w:pPr>
-      <w:bookmarkStart w:id="10" w:name="_Toc323161342"/>
+      <w:bookmarkStart w:id="11" w:name="_Toc323161342"/>
       <w:r>
         <w:rPr>
           <w:rFonts w:asciiTheme="minorHAnsi" w:eastAsia="Times New Roman" w:hAnsiTheme="minorHAnsi" w:cstheme="minorBidi"/>
@@ -7843,7 +7853,7 @@
         </w:rPr>
         <w:t>roceso principal:</w:t>
       </w:r>
-      <w:bookmarkEnd w:id="10"/>
+      <w:bookmarkEnd w:id="11"/>
     </w:p>
     <w:p/>
     <w:p>
@@ -7903,37 +7913,7 @@
           <w:sz w:val="20"/>
           <w:szCs w:val="20"/>
         </w:rPr>
-        <w:t>(CAO (Post Obra)</w:t>
-      </w:r>
-      <w:r>
-        <w:rPr>
-          <w:rFonts w:eastAsia="Times New Roman"/>
-          <w:bCs/>
-          <w:iCs/>
-          <w:sz w:val="20"/>
-          <w:szCs w:val="20"/>
-        </w:rPr>
-        <w:t xml:space="preserve"> y </w:t>
-      </w:r>
-      <w:r>
-        <w:rPr>
-          <w:rFonts w:eastAsia="Times New Roman"/>
-          <w:bCs/>
-          <w:iCs/>
-          <w:sz w:val="20"/>
-          <w:szCs w:val="20"/>
-        </w:rPr>
-        <w:t>Protocolos)</w:t>
-      </w:r>
-      <w:r>
-        <w:rPr>
-          <w:rFonts w:eastAsia="Times New Roman"/>
-          <w:bCs/>
-          <w:iCs/>
-          <w:sz w:val="20"/>
-          <w:szCs w:val="20"/>
-        </w:rPr>
-        <w:t xml:space="preserve"> </w:t>
+        <w:t xml:space="preserve">(CAO (Post Obra) y Protocolos) </w:t>
       </w:r>
       <w:r>
         <w:rPr>
@@ -7963,7 +7943,7 @@
           <w:u w:val="single"/>
         </w:rPr>
       </w:pPr>
-      <w:bookmarkStart w:id="11" w:name="_Toc323161343"/>
+      <w:bookmarkStart w:id="12" w:name="_Toc323161343"/>
       <w:r>
         <w:rPr>
           <w:rFonts w:asciiTheme="minorHAnsi" w:eastAsia="Times New Roman" w:hAnsiTheme="minorHAnsi" w:cstheme="minorBidi"/>
@@ -8012,7 +7992,7 @@
         </w:rPr>
         <w:t>:</w:t>
       </w:r>
-      <w:bookmarkEnd w:id="11"/>
+      <w:bookmarkEnd w:id="12"/>
     </w:p>
     <w:p/>
     <w:p>
@@ -8146,7 +8126,6 @@
           <w:sz w:val="20"/>
           <w:szCs w:val="20"/>
         </w:rPr>
-        <w:lastRenderedPageBreak/>
         <w:t>Otro punto importante aquí a detallar, es cuando una cuadrilla hace el relevamiento de los sitios sin documento de ingeniería, toda la información relevada es presentada en las oficinas para armar el documento de ingeniería, en pocos casos el documento se hacer por el mismo Líder de Proyecto, por lo general se contrata el servicio de terceros para que generen los documentos de ingeniería.</w:t>
       </w:r>
       <w:r>
@@ -8173,7 +8152,7 @@
           <v:shape id="_x0000_i1025" type="#_x0000_t75" style="width:498.75pt;height:600pt" o:ole="">
             <v:imagedata r:id="rId16" o:title=""/>
           </v:shape>
-          <o:OLEObject Type="Embed" ProgID="Visio.Drawing.11" ShapeID="_x0000_i1025" DrawAspect="Content" ObjectID="_1396903439" r:id="rId17"/>
+          <o:OLEObject Type="Embed" ProgID="Visio.Drawing.11" ShapeID="_x0000_i1025" DrawAspect="Content" ObjectID="_1396904375" r:id="rId17"/>
         </w:object>
       </w:r>
     </w:p>
@@ -8194,14 +8173,13 @@
           <w:szCs w:val="20"/>
         </w:rPr>
       </w:pPr>
-      <w:bookmarkStart w:id="12" w:name="_Toc323161344"/>
+      <w:bookmarkStart w:id="13" w:name="_Toc323161344"/>
       <w:r>
         <w:rPr>
           <w:rFonts w:eastAsia="Times New Roman"/>
           <w:sz w:val="32"/>
           <w:szCs w:val="20"/>
         </w:rPr>
-        <w:lastRenderedPageBreak/>
         <w:t xml:space="preserve">Requerimientos de </w:t>
       </w:r>
       <w:r>
@@ -8212,7 +8190,7 @@
         </w:rPr>
         <w:t>información</w:t>
       </w:r>
-      <w:bookmarkEnd w:id="12"/>
+      <w:bookmarkEnd w:id="13"/>
     </w:p>
     <w:p>
       <w:pPr>
@@ -8251,6 +8229,7 @@
           <w:sz w:val="20"/>
           <w:szCs w:val="20"/>
         </w:rPr>
+        <w:lastRenderedPageBreak/>
         <w:t xml:space="preserve">Se necesita un sistema para llevar la </w:t>
       </w:r>
       <w:r>
@@ -8703,7 +8682,7 @@
           <w:szCs w:val="20"/>
         </w:rPr>
       </w:pPr>
-      <w:bookmarkStart w:id="13" w:name="_Toc323161345"/>
+      <w:bookmarkStart w:id="14" w:name="_Toc323161345"/>
       <w:r>
         <w:rPr>
           <w:rFonts w:eastAsia="Times New Roman"/>
@@ -8712,7 +8691,7 @@
         </w:rPr>
         <w:t>Propuesta del sistema</w:t>
       </w:r>
-      <w:bookmarkEnd w:id="13"/>
+      <w:bookmarkEnd w:id="14"/>
     </w:p>
     <w:p>
       <w:pPr>
@@ -8847,7 +8826,7 @@
           <w:szCs w:val="20"/>
         </w:rPr>
       </w:pPr>
-      <w:bookmarkStart w:id="14" w:name="_Toc323161346"/>
+      <w:bookmarkStart w:id="15" w:name="_Toc323161346"/>
       <w:r>
         <w:rPr>
           <w:rFonts w:eastAsia="Times New Roman"/>
@@ -8856,7 +8835,7 @@
         </w:rPr>
         <w:t>Objetivo del sistema</w:t>
       </w:r>
-      <w:bookmarkEnd w:id="14"/>
+      <w:bookmarkEnd w:id="15"/>
     </w:p>
     <w:p>
       <w:pPr>
@@ -8956,7 +8935,7 @@
           <w:szCs w:val="20"/>
         </w:rPr>
       </w:pPr>
-      <w:bookmarkStart w:id="15" w:name="_Toc323161347"/>
+      <w:bookmarkStart w:id="16" w:name="_Toc323161347"/>
       <w:r>
         <w:rPr>
           <w:rFonts w:eastAsia="Times New Roman"/>
@@ -8965,7 +8944,7 @@
         </w:rPr>
         <w:t>Limites del sistema</w:t>
       </w:r>
-      <w:bookmarkEnd w:id="15"/>
+      <w:bookmarkEnd w:id="16"/>
     </w:p>
     <w:p>
       <w:pPr>
@@ -9110,7 +9089,7 @@
           <w:szCs w:val="20"/>
         </w:rPr>
       </w:pPr>
-      <w:bookmarkStart w:id="16" w:name="_Toc323161348"/>
+      <w:bookmarkStart w:id="17" w:name="_Toc323161348"/>
       <w:r>
         <w:rPr>
           <w:sz w:val="20"/>
@@ -9118,7 +9097,7 @@
         </w:rPr>
         <w:t>Alcances del sistema</w:t>
       </w:r>
-      <w:bookmarkEnd w:id="16"/>
+      <w:bookmarkEnd w:id="17"/>
     </w:p>
     <w:p>
       <w:pPr>
@@ -9330,7 +9309,6 @@
           <w:sz w:val="20"/>
           <w:szCs w:val="20"/>
         </w:rPr>
-        <w:lastRenderedPageBreak/>
         <w:t>Tipo de tareas</w:t>
       </w:r>
     </w:p>
@@ -9379,6 +9357,7 @@
           <w:sz w:val="20"/>
           <w:szCs w:val="20"/>
         </w:rPr>
+        <w:lastRenderedPageBreak/>
         <w:t>C</w:t>
       </w:r>
       <w:r>
@@ -9572,7 +9551,7 @@
           <w:szCs w:val="20"/>
         </w:rPr>
       </w:pPr>
-      <w:bookmarkStart w:id="17" w:name="_Toc323161349"/>
+      <w:bookmarkStart w:id="18" w:name="_Toc323161349"/>
       <w:r>
         <w:rPr>
           <w:sz w:val="32"/>
@@ -9580,7 +9559,7 @@
         </w:rPr>
         <w:t>Metodología a Utilizar</w:t>
       </w:r>
-      <w:bookmarkEnd w:id="17"/>
+      <w:bookmarkEnd w:id="18"/>
     </w:p>
     <w:p>
       <w:pPr>
@@ -9634,8 +9613,8 @@
           <w:szCs w:val="20"/>
         </w:rPr>
       </w:pPr>
-      <w:bookmarkStart w:id="18" w:name="_Toc226228751"/>
-      <w:bookmarkStart w:id="19" w:name="_Toc323161350"/>
+      <w:bookmarkStart w:id="19" w:name="_Toc226228751"/>
+      <w:bookmarkStart w:id="20" w:name="_Toc323161350"/>
       <w:r>
         <w:rPr>
           <w:sz w:val="20"/>
@@ -9643,8 +9622,8 @@
         </w:rPr>
         <w:t>Proceso Unificado Ágil (AUP)</w:t>
       </w:r>
-      <w:bookmarkEnd w:id="18"/>
       <w:bookmarkEnd w:id="19"/>
+      <w:bookmarkEnd w:id="20"/>
     </w:p>
     <w:p/>
     <w:p>
@@ -9659,8 +9638,8 @@
           <w:szCs w:val="20"/>
         </w:rPr>
       </w:pPr>
-      <w:bookmarkStart w:id="20" w:name="_Toc226228752"/>
-      <w:bookmarkStart w:id="21" w:name="_Toc323161351"/>
+      <w:bookmarkStart w:id="21" w:name="_Toc226228752"/>
+      <w:bookmarkStart w:id="22" w:name="_Toc323161351"/>
       <w:r>
         <w:rPr>
           <w:sz w:val="20"/>
@@ -9668,8 +9647,8 @@
         </w:rPr>
         <w:t>Descripción</w:t>
       </w:r>
-      <w:bookmarkEnd w:id="20"/>
       <w:bookmarkEnd w:id="21"/>
+      <w:bookmarkEnd w:id="22"/>
     </w:p>
     <w:p>
       <w:pPr>
@@ -9685,7 +9664,7 @@
           <w:lang w:val="es-ES"/>
         </w:rPr>
       </w:pPr>
-      <w:bookmarkStart w:id="22" w:name="_Toc456598588"/>
+      <w:bookmarkStart w:id="23" w:name="_Toc456598588"/>
       <w:proofErr w:type="spellStart"/>
       <w:r>
         <w:rPr>
@@ -9879,7 +9858,7 @@
         <w:t>En comparación de las disciplinas del RUP que son 9, el AUP tiene solamente 7 las cuáles algunos son combinaciones de dos disciplinas del RUP.</w:t>
       </w:r>
     </w:p>
-    <w:bookmarkEnd w:id="22"/>
+    <w:bookmarkEnd w:id="23"/>
     <w:p>
       <w:pPr>
         <w:spacing w:line="360" w:lineRule="auto"/>
@@ -10036,8 +10015,8 @@
           <w:szCs w:val="20"/>
         </w:rPr>
       </w:pPr>
-      <w:bookmarkStart w:id="23" w:name="_Toc226228753"/>
-      <w:bookmarkStart w:id="24" w:name="_Toc323161352"/>
+      <w:bookmarkStart w:id="24" w:name="_Toc226228753"/>
+      <w:bookmarkStart w:id="25" w:name="_Toc323161352"/>
       <w:r>
         <w:rPr>
           <w:sz w:val="20"/>
@@ -10045,8 +10024,8 @@
         </w:rPr>
         <w:t>Fases</w:t>
       </w:r>
-      <w:bookmarkEnd w:id="23"/>
       <w:bookmarkEnd w:id="24"/>
+      <w:bookmarkEnd w:id="25"/>
     </w:p>
     <w:p>
       <w:pPr>
@@ -10060,8 +10039,8 @@
         <w:mirrorIndents/>
         <w:jc w:val="both"/>
       </w:pPr>
-      <w:bookmarkStart w:id="25" w:name="_Toc226228754"/>
-      <w:bookmarkStart w:id="26" w:name="_Toc323161353"/>
+      <w:bookmarkStart w:id="26" w:name="_Toc226228754"/>
+      <w:bookmarkStart w:id="27" w:name="_Toc323161353"/>
       <w:r>
         <w:rPr>
           <w:sz w:val="20"/>
@@ -10069,8 +10048,8 @@
         </w:rPr>
         <w:t>Inicio</w:t>
       </w:r>
-      <w:bookmarkEnd w:id="25"/>
       <w:bookmarkEnd w:id="26"/>
+      <w:bookmarkEnd w:id="27"/>
     </w:p>
     <w:p>
       <w:pPr>
@@ -11266,8 +11245,8 @@
           <w:lang w:val="es-ES"/>
         </w:rPr>
       </w:pPr>
-      <w:bookmarkStart w:id="27" w:name="_Toc226228755"/>
-      <w:bookmarkStart w:id="28" w:name="_Toc323161354"/>
+      <w:bookmarkStart w:id="28" w:name="_Toc226228755"/>
+      <w:bookmarkStart w:id="29" w:name="_Toc323161354"/>
       <w:r>
         <w:rPr>
           <w:sz w:val="20"/>
@@ -11275,8 +11254,8 @@
         </w:rPr>
         <w:t>Elaboración</w:t>
       </w:r>
-      <w:bookmarkEnd w:id="27"/>
       <w:bookmarkEnd w:id="28"/>
+      <w:bookmarkEnd w:id="29"/>
     </w:p>
     <w:p>
       <w:pPr>
@@ -12258,8 +12237,8 @@
           <w:szCs w:val="20"/>
         </w:rPr>
       </w:pPr>
-      <w:bookmarkStart w:id="29" w:name="_Toc226228756"/>
-      <w:bookmarkStart w:id="30" w:name="_Toc323161355"/>
+      <w:bookmarkStart w:id="30" w:name="_Toc226228756"/>
+      <w:bookmarkStart w:id="31" w:name="_Toc323161355"/>
       <w:r>
         <w:rPr>
           <w:sz w:val="20"/>
@@ -12267,8 +12246,8 @@
         </w:rPr>
         <w:t>Construcción</w:t>
       </w:r>
-      <w:bookmarkEnd w:id="29"/>
       <w:bookmarkEnd w:id="30"/>
+      <w:bookmarkEnd w:id="31"/>
     </w:p>
     <w:p>
       <w:pPr>
@@ -13328,7 +13307,6 @@
                 <w:szCs w:val="20"/>
                 <w:lang w:val="es-ES"/>
               </w:rPr>
-              <w:lastRenderedPageBreak/>
               <w:t xml:space="preserve">Actualizar su plan de proyecto. </w:t>
             </w:r>
           </w:p>
@@ -13354,6 +13332,7 @@
                 <w:szCs w:val="20"/>
                 <w:lang w:val="es-ES"/>
               </w:rPr>
+              <w:lastRenderedPageBreak/>
               <w:t>Cerrar la fase.</w:t>
             </w:r>
           </w:p>
@@ -13536,8 +13515,8 @@
           <w:szCs w:val="20"/>
         </w:rPr>
       </w:pPr>
-      <w:bookmarkStart w:id="31" w:name="_Toc226228757"/>
-      <w:bookmarkStart w:id="32" w:name="_Toc323161356"/>
+      <w:bookmarkStart w:id="32" w:name="_Toc226228757"/>
+      <w:bookmarkStart w:id="33" w:name="_Toc323161356"/>
       <w:r>
         <w:rPr>
           <w:sz w:val="20"/>
@@ -13545,8 +13524,8 @@
         </w:rPr>
         <w:t>Transición</w:t>
       </w:r>
-      <w:bookmarkEnd w:id="31"/>
       <w:bookmarkEnd w:id="32"/>
+      <w:bookmarkEnd w:id="33"/>
     </w:p>
     <w:p>
       <w:pPr>
@@ -14299,7 +14278,6 @@
                 <w:szCs w:val="20"/>
                 <w:lang w:val="es-ES"/>
               </w:rPr>
-              <w:lastRenderedPageBreak/>
               <w:t>Gestión de Proyectos</w:t>
             </w:r>
           </w:p>
@@ -14362,6 +14340,7 @@
                 <w:szCs w:val="20"/>
                 <w:lang w:val="es-ES"/>
               </w:rPr>
+              <w:lastRenderedPageBreak/>
               <w:t xml:space="preserve">Cerrar la fase. </w:t>
             </w:r>
           </w:p>
@@ -14429,6 +14408,7 @@
                 <w:szCs w:val="20"/>
                 <w:lang w:val="es-ES"/>
               </w:rPr>
+              <w:lastRenderedPageBreak/>
               <w:t>Entorno</w:t>
             </w:r>
           </w:p>
@@ -14524,8 +14504,8 @@
           <w:szCs w:val="20"/>
         </w:rPr>
       </w:pPr>
-      <w:bookmarkStart w:id="33" w:name="_Toc226228758"/>
-      <w:bookmarkStart w:id="34" w:name="_Toc323161357"/>
+      <w:bookmarkStart w:id="34" w:name="_Toc226228758"/>
+      <w:bookmarkStart w:id="35" w:name="_Toc323161357"/>
       <w:r>
         <w:rPr>
           <w:sz w:val="20"/>
@@ -14533,8 +14513,8 @@
         </w:rPr>
         <w:t>Disciplinas</w:t>
       </w:r>
-      <w:bookmarkEnd w:id="33"/>
       <w:bookmarkEnd w:id="34"/>
+      <w:bookmarkEnd w:id="35"/>
     </w:p>
     <w:p>
       <w:pPr>
@@ -14560,8 +14540,8 @@
           <w:szCs w:val="20"/>
         </w:rPr>
       </w:pPr>
-      <w:bookmarkStart w:id="35" w:name="_Toc226228759"/>
-      <w:bookmarkStart w:id="36" w:name="_Toc323161358"/>
+      <w:bookmarkStart w:id="36" w:name="_Toc226228759"/>
+      <w:bookmarkStart w:id="37" w:name="_Toc323161358"/>
       <w:r>
         <w:rPr>
           <w:sz w:val="20"/>
@@ -14569,8 +14549,8 @@
         </w:rPr>
         <w:t>Modelo</w:t>
       </w:r>
-      <w:bookmarkEnd w:id="35"/>
       <w:bookmarkEnd w:id="36"/>
+      <w:bookmarkEnd w:id="37"/>
     </w:p>
     <w:p>
       <w:pPr>
@@ -14638,8 +14618,8 @@
           <w:szCs w:val="20"/>
         </w:rPr>
       </w:pPr>
-      <w:bookmarkStart w:id="37" w:name="_Toc226228760"/>
-      <w:bookmarkStart w:id="38" w:name="_Toc323161359"/>
+      <w:bookmarkStart w:id="38" w:name="_Toc226228760"/>
+      <w:bookmarkStart w:id="39" w:name="_Toc323161359"/>
       <w:r>
         <w:rPr>
           <w:sz w:val="20"/>
@@ -14647,8 +14627,8 @@
         </w:rPr>
         <w:t>Implementación</w:t>
       </w:r>
-      <w:bookmarkEnd w:id="37"/>
       <w:bookmarkEnd w:id="38"/>
+      <w:bookmarkEnd w:id="39"/>
     </w:p>
     <w:p>
       <w:pPr>
@@ -14778,8 +14758,8 @@
           <w:szCs w:val="20"/>
         </w:rPr>
       </w:pPr>
-      <w:bookmarkStart w:id="39" w:name="_Toc226228761"/>
-      <w:bookmarkStart w:id="40" w:name="_Toc323161360"/>
+      <w:bookmarkStart w:id="40" w:name="_Toc226228761"/>
+      <w:bookmarkStart w:id="41" w:name="_Toc323161360"/>
       <w:r>
         <w:rPr>
           <w:sz w:val="20"/>
@@ -14787,8 +14767,8 @@
         </w:rPr>
         <w:t>Prueba</w:t>
       </w:r>
-      <w:bookmarkEnd w:id="39"/>
       <w:bookmarkEnd w:id="40"/>
+      <w:bookmarkEnd w:id="41"/>
     </w:p>
     <w:p>
       <w:pPr>
@@ -14881,8 +14861,8 @@
           <w:szCs w:val="20"/>
         </w:rPr>
       </w:pPr>
-      <w:bookmarkStart w:id="41" w:name="_Toc226228762"/>
-      <w:bookmarkStart w:id="42" w:name="_Toc323161361"/>
+      <w:bookmarkStart w:id="42" w:name="_Toc226228762"/>
+      <w:bookmarkStart w:id="43" w:name="_Toc323161361"/>
       <w:r>
         <w:rPr>
           <w:sz w:val="20"/>
@@ -14890,8 +14870,8 @@
         </w:rPr>
         <w:t>Despliegue</w:t>
       </w:r>
-      <w:bookmarkEnd w:id="41"/>
       <w:bookmarkEnd w:id="42"/>
+      <w:bookmarkEnd w:id="43"/>
     </w:p>
     <w:p>
       <w:pPr>
@@ -14934,8 +14914,8 @@
           <w:szCs w:val="20"/>
         </w:rPr>
       </w:pPr>
-      <w:bookmarkStart w:id="43" w:name="_Toc226228763"/>
-      <w:bookmarkStart w:id="44" w:name="_Toc323161362"/>
+      <w:bookmarkStart w:id="44" w:name="_Toc226228763"/>
+      <w:bookmarkStart w:id="45" w:name="_Toc323161362"/>
       <w:r>
         <w:rPr>
           <w:sz w:val="20"/>
@@ -14944,8 +14924,8 @@
         <w:lastRenderedPageBreak/>
         <w:t>Gestión de Configuraciones</w:t>
       </w:r>
-      <w:bookmarkEnd w:id="43"/>
       <w:bookmarkEnd w:id="44"/>
+      <w:bookmarkEnd w:id="45"/>
     </w:p>
     <w:p>
       <w:pPr>
@@ -14988,8 +14968,8 @@
           <w:szCs w:val="20"/>
         </w:rPr>
       </w:pPr>
-      <w:bookmarkStart w:id="45" w:name="_Toc226228764"/>
-      <w:bookmarkStart w:id="46" w:name="_Toc323161363"/>
+      <w:bookmarkStart w:id="46" w:name="_Toc226228764"/>
+      <w:bookmarkStart w:id="47" w:name="_Toc323161363"/>
       <w:r>
         <w:rPr>
           <w:sz w:val="20"/>
@@ -14997,8 +14977,8 @@
         </w:rPr>
         <w:t>Gestión de Proyectos</w:t>
       </w:r>
-      <w:bookmarkEnd w:id="45"/>
       <w:bookmarkEnd w:id="46"/>
+      <w:bookmarkEnd w:id="47"/>
     </w:p>
     <w:p>
       <w:pPr>
@@ -15063,8 +15043,8 @@
           <w:szCs w:val="20"/>
         </w:rPr>
       </w:pPr>
-      <w:bookmarkStart w:id="47" w:name="_Toc226228765"/>
-      <w:bookmarkStart w:id="48" w:name="_Toc323161364"/>
+      <w:bookmarkStart w:id="48" w:name="_Toc226228765"/>
+      <w:bookmarkStart w:id="49" w:name="_Toc323161364"/>
       <w:r>
         <w:rPr>
           <w:sz w:val="20"/>
@@ -15072,8 +15052,8 @@
         </w:rPr>
         <w:t>Entorno</w:t>
       </w:r>
-      <w:bookmarkEnd w:id="47"/>
       <w:bookmarkEnd w:id="48"/>
+      <w:bookmarkEnd w:id="49"/>
     </w:p>
     <w:p>
       <w:pPr>
@@ -15162,8 +15142,8 @@
           <w:lang w:val="es-ES"/>
         </w:rPr>
       </w:pPr>
-      <w:bookmarkStart w:id="49" w:name="_Toc226228766"/>
-      <w:bookmarkStart w:id="50" w:name="_Toc323161365"/>
+      <w:bookmarkStart w:id="50" w:name="_Toc226228766"/>
+      <w:bookmarkStart w:id="51" w:name="_Toc323161365"/>
       <w:r>
         <w:rPr>
           <w:sz w:val="20"/>
@@ -15171,8 +15151,8 @@
         </w:rPr>
         <w:t>Hitos</w:t>
       </w:r>
-      <w:bookmarkEnd w:id="49"/>
       <w:bookmarkEnd w:id="50"/>
+      <w:bookmarkEnd w:id="51"/>
       <w:r>
         <w:rPr>
           <w:rFonts w:cs="Arial"/>
@@ -15232,8 +15212,8 @@
           <w:szCs w:val="20"/>
         </w:rPr>
       </w:pPr>
-      <w:bookmarkStart w:id="51" w:name="_Toc226228767"/>
-      <w:bookmarkStart w:id="52" w:name="_Toc323161366"/>
+      <w:bookmarkStart w:id="52" w:name="_Toc226228767"/>
+      <w:bookmarkStart w:id="53" w:name="_Toc323161366"/>
       <w:r>
         <w:rPr>
           <w:sz w:val="20"/>
@@ -15241,8 +15221,8 @@
         </w:rPr>
         <w:t>Hito de Fase Inicial: Objetivos del ciclo de vida (LCO)</w:t>
       </w:r>
-      <w:bookmarkEnd w:id="51"/>
       <w:bookmarkEnd w:id="52"/>
+      <w:bookmarkEnd w:id="53"/>
     </w:p>
     <w:p>
       <w:pPr>
@@ -15475,8 +15455,8 @@
           <w:szCs w:val="20"/>
         </w:rPr>
       </w:pPr>
-      <w:bookmarkStart w:id="53" w:name="_Toc226228768"/>
-      <w:bookmarkStart w:id="54" w:name="_Toc323161367"/>
+      <w:bookmarkStart w:id="54" w:name="_Toc226228768"/>
+      <w:bookmarkStart w:id="55" w:name="_Toc323161367"/>
       <w:r>
         <w:rPr>
           <w:sz w:val="20"/>
@@ -15485,8 +15465,8 @@
         <w:lastRenderedPageBreak/>
         <w:t>Hito de Fase Elaboración: Arquitectura del ciclo de vida (ACV)</w:t>
       </w:r>
-      <w:bookmarkEnd w:id="53"/>
       <w:bookmarkEnd w:id="54"/>
+      <w:bookmarkEnd w:id="55"/>
     </w:p>
     <w:p>
       <w:pPr>
@@ -15681,8 +15661,8 @@
           <w:szCs w:val="20"/>
         </w:rPr>
       </w:pPr>
-      <w:bookmarkStart w:id="55" w:name="_Toc226228769"/>
-      <w:bookmarkStart w:id="56" w:name="_Toc323161368"/>
+      <w:bookmarkStart w:id="56" w:name="_Toc226228769"/>
+      <w:bookmarkStart w:id="57" w:name="_Toc323161368"/>
       <w:r>
         <w:rPr>
           <w:sz w:val="20"/>
@@ -15690,8 +15670,8 @@
         </w:rPr>
         <w:t>Hito de Fase de Construcción: Capacidad operativa inicial (IOC)</w:t>
       </w:r>
-      <w:bookmarkEnd w:id="55"/>
       <w:bookmarkEnd w:id="56"/>
+      <w:bookmarkEnd w:id="57"/>
     </w:p>
     <w:p>
       <w:pPr>
@@ -15908,8 +15888,8 @@
           <w:szCs w:val="20"/>
         </w:rPr>
       </w:pPr>
-      <w:bookmarkStart w:id="57" w:name="_Toc226228770"/>
-      <w:bookmarkStart w:id="58" w:name="_Toc323161369"/>
+      <w:bookmarkStart w:id="58" w:name="_Toc226228770"/>
+      <w:bookmarkStart w:id="59" w:name="_Toc323161369"/>
       <w:r>
         <w:rPr>
           <w:sz w:val="20"/>
@@ -15917,8 +15897,8 @@
         </w:rPr>
         <w:t>Hito de Fase de Transición: Lanzamiento de Producto (RP)</w:t>
       </w:r>
-      <w:bookmarkEnd w:id="57"/>
       <w:bookmarkEnd w:id="58"/>
+      <w:bookmarkEnd w:id="59"/>
     </w:p>
     <w:p>
       <w:pPr>
@@ -16044,7 +16024,7 @@
           <w:szCs w:val="20"/>
         </w:rPr>
       </w:pPr>
-      <w:bookmarkStart w:id="59" w:name="_Toc226228771"/>
+      <w:bookmarkStart w:id="60" w:name="_Toc226228771"/>
     </w:p>
     <w:p>
       <w:pPr>
@@ -16058,7 +16038,7 @@
           <w:szCs w:val="20"/>
         </w:rPr>
       </w:pPr>
-      <w:bookmarkStart w:id="60" w:name="_Toc323161370"/>
+      <w:bookmarkStart w:id="61" w:name="_Toc323161370"/>
       <w:r>
         <w:rPr>
           <w:sz w:val="20"/>
@@ -16066,8 +16046,8 @@
         </w:rPr>
         <w:t>Entregables</w:t>
       </w:r>
-      <w:bookmarkEnd w:id="59"/>
       <w:bookmarkEnd w:id="60"/>
+      <w:bookmarkEnd w:id="61"/>
     </w:p>
     <w:p>
       <w:pPr>
@@ -16476,7 +16456,7 @@
           <w:szCs w:val="20"/>
         </w:rPr>
       </w:pPr>
-      <w:bookmarkStart w:id="61" w:name="_Toc323161371"/>
+      <w:bookmarkStart w:id="62" w:name="_Toc323161371"/>
       <w:r>
         <w:rPr>
           <w:sz w:val="32"/>
@@ -16484,7 +16464,7 @@
         </w:rPr>
         <w:t>Herramientas y Tecnologías a Utilizar</w:t>
       </w:r>
-      <w:bookmarkEnd w:id="61"/>
+      <w:bookmarkEnd w:id="62"/>
     </w:p>
     <w:p/>
     <w:p>
@@ -17435,7 +17415,7 @@
           <w:szCs w:val="20"/>
         </w:rPr>
       </w:pPr>
-      <w:bookmarkStart w:id="62" w:name="_Toc323161372"/>
+      <w:bookmarkStart w:id="63" w:name="_Toc323161372"/>
       <w:r>
         <w:rPr>
           <w:sz w:val="32"/>
@@ -17444,7 +17424,7 @@
         <w:lastRenderedPageBreak/>
         <w:t>Presentación del Grupo</w:t>
       </w:r>
-      <w:bookmarkEnd w:id="62"/>
+      <w:bookmarkEnd w:id="63"/>
     </w:p>
     <w:p>
       <w:pPr>
@@ -17458,7 +17438,7 @@
           <w:szCs w:val="20"/>
         </w:rPr>
       </w:pPr>
-      <w:bookmarkStart w:id="63" w:name="_Toc323161373"/>
+      <w:bookmarkStart w:id="64" w:name="_Toc323161373"/>
       <w:r>
         <w:rPr>
           <w:sz w:val="20"/>
@@ -17480,7 +17460,7 @@
         </w:rPr>
         <w:t xml:space="preserve"> y roles.</w:t>
       </w:r>
-      <w:bookmarkEnd w:id="63"/>
+      <w:bookmarkEnd w:id="64"/>
     </w:p>
     <w:p>
       <w:pPr>
@@ -18530,7 +18510,7 @@
           <w:szCs w:val="20"/>
         </w:rPr>
       </w:pPr>
-      <w:bookmarkStart w:id="64" w:name="_Toc323161374"/>
+      <w:bookmarkStart w:id="65" w:name="_Toc323161374"/>
       <w:r>
         <w:rPr>
           <w:sz w:val="32"/>
@@ -18545,7 +18525,7 @@
         </w:rPr>
         <w:t>lanificación Inicial</w:t>
       </w:r>
-      <w:bookmarkEnd w:id="64"/>
+      <w:bookmarkEnd w:id="65"/>
     </w:p>
     <w:p>
       <w:pPr>
@@ -18599,7 +18579,7 @@
           <w:szCs w:val="20"/>
         </w:rPr>
       </w:pPr>
-      <w:bookmarkStart w:id="65" w:name="_Toc323161375"/>
+      <w:bookmarkStart w:id="66" w:name="_Toc323161375"/>
       <w:r>
         <w:rPr>
           <w:sz w:val="32"/>
@@ -18607,7 +18587,7 @@
         </w:rPr>
         <w:t>Glosario</w:t>
       </w:r>
-      <w:bookmarkEnd w:id="65"/>
+      <w:bookmarkEnd w:id="66"/>
     </w:p>
     <w:p/>
     <w:p>
@@ -18811,7 +18791,7 @@
         <w:mirrorIndents/>
         <w:jc w:val="both"/>
       </w:pPr>
-      <w:bookmarkStart w:id="66" w:name="_Toc323161376"/>
+      <w:bookmarkStart w:id="67" w:name="_Toc323161376"/>
       <w:r>
         <w:rPr>
           <w:sz w:val="32"/>
@@ -18819,7 +18799,7 @@
         </w:rPr>
         <w:t>Bibliografía</w:t>
       </w:r>
-      <w:bookmarkEnd w:id="66"/>
+      <w:bookmarkEnd w:id="67"/>
     </w:p>
     <w:tbl>
       <w:tblPr>
@@ -19064,8 +19044,6 @@
               </w:rPr>
               <w:t xml:space="preserve"> Training in 2012</w:t>
             </w:r>
-            <w:bookmarkStart w:id="67" w:name="_GoBack"/>
-            <w:bookmarkEnd w:id="67"/>
           </w:p>
         </w:tc>
         <w:tc>
@@ -25681,71 +25659,71 @@
     </dgm:pt>
   </dgm:ptLst>
   <dgm:cxnLst>
-    <dgm:cxn modelId="{FB232082-588E-496B-B65F-51BC337E5039}" type="presOf" srcId="{0C5A7F20-7BF1-4D54-8603-B4C57EB9E51E}" destId="{09519A4A-757A-4FD3-B530-30AAEFBECC94}" srcOrd="0" destOrd="0" presId="urn:microsoft.com/office/officeart/2005/8/layout/orgChart1"/>
-    <dgm:cxn modelId="{94E8676B-D906-4E69-9033-A20ABFF622E8}" type="presOf" srcId="{69404F52-DC68-4464-8C95-4A4EC5C3D511}" destId="{EF27B91A-A527-4B5D-8953-3DEFA4CD70BE}" srcOrd="0" destOrd="0" presId="urn:microsoft.com/office/officeart/2005/8/layout/orgChart1"/>
-    <dgm:cxn modelId="{74D635AF-2B80-436B-8B3F-58CE63E4B92E}" type="presOf" srcId="{CF7F02CB-0026-4C85-A83C-2611CA0EC12E}" destId="{8EBBDB76-DF10-4764-B8B8-496AD4C5615C}" srcOrd="0" destOrd="0" presId="urn:microsoft.com/office/officeart/2005/8/layout/orgChart1"/>
-    <dgm:cxn modelId="{A6E726B6-7F1F-4B9E-98C6-995395134767}" type="presOf" srcId="{C0EDF659-C35B-4EB3-A65D-2CEFAA43999B}" destId="{D70C0BDD-DBCA-4018-8B04-41A27590CEAD}" srcOrd="0" destOrd="0" presId="urn:microsoft.com/office/officeart/2005/8/layout/orgChart1"/>
-    <dgm:cxn modelId="{2DFCF149-2C9B-4782-BA5F-3DC027AD6075}" type="presOf" srcId="{CAE025A5-AD7E-47EC-9189-B4F6923CFB39}" destId="{A98355B4-6B0E-4D38-B738-06A1B5352B25}" srcOrd="1" destOrd="0" presId="urn:microsoft.com/office/officeart/2005/8/layout/orgChart1"/>
+    <dgm:cxn modelId="{7045E6AD-CE30-454E-BC78-D04229C01A89}" type="presOf" srcId="{6CCD5503-01E5-4C86-8EFC-5F017D508467}" destId="{7333BF06-7B1A-47D2-83B9-64258DCEE59E}" srcOrd="0" destOrd="0" presId="urn:microsoft.com/office/officeart/2005/8/layout/orgChart1"/>
+    <dgm:cxn modelId="{34A0D355-3DCA-41D3-BC0B-1BA3336652B9}" type="presOf" srcId="{69404F52-DC68-4464-8C95-4A4EC5C3D511}" destId="{EF27B91A-A527-4B5D-8953-3DEFA4CD70BE}" srcOrd="0" destOrd="0" presId="urn:microsoft.com/office/officeart/2005/8/layout/orgChart1"/>
+    <dgm:cxn modelId="{14B4E14D-C32C-4344-9A9C-8D0497D43B63}" type="presOf" srcId="{38912AFE-3D78-4266-8E99-4582EAA11DAA}" destId="{FC06127A-3788-446A-9EF8-244F2B7D169B}" srcOrd="0" destOrd="0" presId="urn:microsoft.com/office/officeart/2005/8/layout/orgChart1"/>
+    <dgm:cxn modelId="{DB24672A-5F25-4BDA-AF33-D34E9721B316}" type="presOf" srcId="{AB74DD02-BF3F-45B5-8025-7F7CC2B7F0AF}" destId="{76382964-F0B9-4801-AD29-234D5C4EB29C}" srcOrd="0" destOrd="0" presId="urn:microsoft.com/office/officeart/2005/8/layout/orgChart1"/>
+    <dgm:cxn modelId="{46F590BD-837B-49D5-A1B2-9485A607BCB8}" type="presOf" srcId="{C3818049-3B0A-41F2-A7EE-480ECF181171}" destId="{7DF29361-70E6-4A90-8106-66BD992952A3}" srcOrd="0" destOrd="0" presId="urn:microsoft.com/office/officeart/2005/8/layout/orgChart1"/>
+    <dgm:cxn modelId="{08013B09-34CB-4C14-8AEA-6A0E63934B0D}" type="presOf" srcId="{CAE025A5-AD7E-47EC-9189-B4F6923CFB39}" destId="{A98355B4-6B0E-4D38-B738-06A1B5352B25}" srcOrd="1" destOrd="0" presId="urn:microsoft.com/office/officeart/2005/8/layout/orgChart1"/>
+    <dgm:cxn modelId="{D01CEB95-7818-4453-83F3-BCE47E725498}" srcId="{C3818049-3B0A-41F2-A7EE-480ECF181171}" destId="{F27F8D6F-03A5-429D-BDD0-702BFC21B6F0}" srcOrd="0" destOrd="0" parTransId="{56E089E7-06E2-47BB-AEAB-E6273550B405}" sibTransId="{B7D05675-1749-4578-B10C-6368DD663956}"/>
+    <dgm:cxn modelId="{7C9266A4-58E6-4781-B381-E3B5BC31D902}" srcId="{69404F52-DC68-4464-8C95-4A4EC5C3D511}" destId="{AB74DD02-BF3F-45B5-8025-7F7CC2B7F0AF}" srcOrd="0" destOrd="0" parTransId="{0C5A7F20-7BF1-4D54-8603-B4C57EB9E51E}" sibTransId="{4DD56927-21C8-4BA9-8A88-EC2F6591D693}"/>
+    <dgm:cxn modelId="{3557C209-4E2F-48D1-A6A9-4553C0CCC104}" type="presOf" srcId="{CF7F02CB-0026-4C85-A83C-2611CA0EC12E}" destId="{8EBBDB76-DF10-4764-B8B8-496AD4C5615C}" srcOrd="0" destOrd="0" presId="urn:microsoft.com/office/officeart/2005/8/layout/orgChart1"/>
+    <dgm:cxn modelId="{F40F547F-E985-47E4-852C-13CE91AFC67B}" srcId="{F27F8D6F-03A5-429D-BDD0-702BFC21B6F0}" destId="{69404F52-DC68-4464-8C95-4A4EC5C3D511}" srcOrd="0" destOrd="0" parTransId="{CF7F02CB-0026-4C85-A83C-2611CA0EC12E}" sibTransId="{35B2B94B-D59C-4D2C-AA6B-EC3193330074}"/>
+    <dgm:cxn modelId="{AFBFF8F3-B1CC-4B54-A79E-E1B294E0D0BF}" srcId="{F27F8D6F-03A5-429D-BDD0-702BFC21B6F0}" destId="{C0EDF659-C35B-4EB3-A65D-2CEFAA43999B}" srcOrd="1" destOrd="0" parTransId="{38912AFE-3D78-4266-8E99-4582EAA11DAA}" sibTransId="{05C533E2-BAD5-478F-A5EF-73E5B154A010}"/>
+    <dgm:cxn modelId="{956F72A0-5E7A-4BBE-918C-DF48B42F7F88}" srcId="{F27F8D6F-03A5-429D-BDD0-702BFC21B6F0}" destId="{CAE025A5-AD7E-47EC-9189-B4F6923CFB39}" srcOrd="2" destOrd="0" parTransId="{36C0A925-CF92-4A8D-8547-F5135586AA1D}" sibTransId="{3C63452D-48B4-43C0-A4CD-DBFD585BFD18}"/>
+    <dgm:cxn modelId="{57533122-0CBF-4865-92F5-1D86177481BE}" type="presOf" srcId="{F27F8D6F-03A5-429D-BDD0-702BFC21B6F0}" destId="{96070D5D-19E7-4653-BC65-20D6D6EAE9DE}" srcOrd="1" destOrd="0" presId="urn:microsoft.com/office/officeart/2005/8/layout/orgChart1"/>
+    <dgm:cxn modelId="{FA0ED895-0D11-4EFE-B1D1-8E575EA0C228}" type="presOf" srcId="{C0EDF659-C35B-4EB3-A65D-2CEFAA43999B}" destId="{D70C0BDD-DBCA-4018-8B04-41A27590CEAD}" srcOrd="0" destOrd="0" presId="urn:microsoft.com/office/officeart/2005/8/layout/orgChart1"/>
+    <dgm:cxn modelId="{10A72700-7034-4612-996C-399E399B803C}" type="presOf" srcId="{F27F8D6F-03A5-429D-BDD0-702BFC21B6F0}" destId="{F21B52D0-B08C-497F-8319-56B5DA6523B6}" srcOrd="0" destOrd="0" presId="urn:microsoft.com/office/officeart/2005/8/layout/orgChart1"/>
+    <dgm:cxn modelId="{1F4AE8CA-B83E-4F15-BFD8-D0E3B392182F}" type="presOf" srcId="{8782F143-7EBE-4652-BCB6-342F97295F78}" destId="{C999530D-970C-4F19-A91A-981537024566}" srcOrd="0" destOrd="0" presId="urn:microsoft.com/office/officeart/2005/8/layout/orgChart1"/>
+    <dgm:cxn modelId="{A4C9E957-E8E3-4F44-93AD-6FA4CB7C6B5E}" type="presOf" srcId="{36C0A925-CF92-4A8D-8547-F5135586AA1D}" destId="{025B54D6-F427-427E-8DF7-D864235487AD}" srcOrd="0" destOrd="0" presId="urn:microsoft.com/office/officeart/2005/8/layout/orgChart1"/>
     <dgm:cxn modelId="{DABFC9D0-8C39-473E-A1C2-ECB16C3483D9}" srcId="{AB74DD02-BF3F-45B5-8025-7F7CC2B7F0AF}" destId="{8782F143-7EBE-4652-BCB6-342F97295F78}" srcOrd="0" destOrd="0" parTransId="{6CCD5503-01E5-4C86-8EFC-5F017D508467}" sibTransId="{4E4F6724-DE3A-4CE7-9F89-6CC7FEF6FC19}"/>
-    <dgm:cxn modelId="{AFBFF8F3-B1CC-4B54-A79E-E1B294E0D0BF}" srcId="{F27F8D6F-03A5-429D-BDD0-702BFC21B6F0}" destId="{C0EDF659-C35B-4EB3-A65D-2CEFAA43999B}" srcOrd="1" destOrd="0" parTransId="{38912AFE-3D78-4266-8E99-4582EAA11DAA}" sibTransId="{05C533E2-BAD5-478F-A5EF-73E5B154A010}"/>
-    <dgm:cxn modelId="{EF3D7B16-7F9F-40BA-87A7-45D2D6685B34}" type="presOf" srcId="{69404F52-DC68-4464-8C95-4A4EC5C3D511}" destId="{4972E06E-0D8D-46A7-810C-DCF2E5A67FD3}" srcOrd="1" destOrd="0" presId="urn:microsoft.com/office/officeart/2005/8/layout/orgChart1"/>
-    <dgm:cxn modelId="{CAB119A6-0DD2-4D75-86B0-9CE9F0EE26EA}" type="presOf" srcId="{CAE025A5-AD7E-47EC-9189-B4F6923CFB39}" destId="{2872F071-CCEC-4734-8E72-CEF275144F2A}" srcOrd="0" destOrd="0" presId="urn:microsoft.com/office/officeart/2005/8/layout/orgChart1"/>
-    <dgm:cxn modelId="{956F72A0-5E7A-4BBE-918C-DF48B42F7F88}" srcId="{F27F8D6F-03A5-429D-BDD0-702BFC21B6F0}" destId="{CAE025A5-AD7E-47EC-9189-B4F6923CFB39}" srcOrd="2" destOrd="0" parTransId="{36C0A925-CF92-4A8D-8547-F5135586AA1D}" sibTransId="{3C63452D-48B4-43C0-A4CD-DBFD585BFD18}"/>
-    <dgm:cxn modelId="{FE208FFA-8F58-4ABD-8B67-625BD3B9549C}" type="presOf" srcId="{38912AFE-3D78-4266-8E99-4582EAA11DAA}" destId="{FC06127A-3788-446A-9EF8-244F2B7D169B}" srcOrd="0" destOrd="0" presId="urn:microsoft.com/office/officeart/2005/8/layout/orgChart1"/>
-    <dgm:cxn modelId="{2BD2E773-A534-47F1-A8F2-295599F75F69}" type="presOf" srcId="{F27F8D6F-03A5-429D-BDD0-702BFC21B6F0}" destId="{96070D5D-19E7-4653-BC65-20D6D6EAE9DE}" srcOrd="1" destOrd="0" presId="urn:microsoft.com/office/officeart/2005/8/layout/orgChart1"/>
-    <dgm:cxn modelId="{BAC78CFA-99E6-49D0-BC9B-07020D1E99D7}" type="presOf" srcId="{6CCD5503-01E5-4C86-8EFC-5F017D508467}" destId="{7333BF06-7B1A-47D2-83B9-64258DCEE59E}" srcOrd="0" destOrd="0" presId="urn:microsoft.com/office/officeart/2005/8/layout/orgChart1"/>
-    <dgm:cxn modelId="{7C9266A4-58E6-4781-B381-E3B5BC31D902}" srcId="{69404F52-DC68-4464-8C95-4A4EC5C3D511}" destId="{AB74DD02-BF3F-45B5-8025-7F7CC2B7F0AF}" srcOrd="0" destOrd="0" parTransId="{0C5A7F20-7BF1-4D54-8603-B4C57EB9E51E}" sibTransId="{4DD56927-21C8-4BA9-8A88-EC2F6591D693}"/>
-    <dgm:cxn modelId="{77EC637E-9DAF-470B-8BA2-827B2FE10D39}" type="presOf" srcId="{36C0A925-CF92-4A8D-8547-F5135586AA1D}" destId="{025B54D6-F427-427E-8DF7-D864235487AD}" srcOrd="0" destOrd="0" presId="urn:microsoft.com/office/officeart/2005/8/layout/orgChart1"/>
-    <dgm:cxn modelId="{F9217090-22B0-4965-AF90-5DB9315B923D}" type="presOf" srcId="{AB74DD02-BF3F-45B5-8025-7F7CC2B7F0AF}" destId="{76382964-F0B9-4801-AD29-234D5C4EB29C}" srcOrd="0" destOrd="0" presId="urn:microsoft.com/office/officeart/2005/8/layout/orgChart1"/>
-    <dgm:cxn modelId="{BC82E73F-F9E3-4113-B81F-B841226EA251}" type="presOf" srcId="{8782F143-7EBE-4652-BCB6-342F97295F78}" destId="{C999530D-970C-4F19-A91A-981537024566}" srcOrd="0" destOrd="0" presId="urn:microsoft.com/office/officeart/2005/8/layout/orgChart1"/>
-    <dgm:cxn modelId="{DB6C99E7-B58F-428A-A450-5E768F9E50CA}" type="presOf" srcId="{8782F143-7EBE-4652-BCB6-342F97295F78}" destId="{15615975-D7C1-4DD7-92D8-7DA4D4FB6EB9}" srcOrd="1" destOrd="0" presId="urn:microsoft.com/office/officeart/2005/8/layout/orgChart1"/>
-    <dgm:cxn modelId="{35F65C20-EE64-4757-9C9A-A74BD6352291}" type="presOf" srcId="{C3818049-3B0A-41F2-A7EE-480ECF181171}" destId="{7DF29361-70E6-4A90-8106-66BD992952A3}" srcOrd="0" destOrd="0" presId="urn:microsoft.com/office/officeart/2005/8/layout/orgChart1"/>
-    <dgm:cxn modelId="{D01CEB95-7818-4453-83F3-BCE47E725498}" srcId="{C3818049-3B0A-41F2-A7EE-480ECF181171}" destId="{F27F8D6F-03A5-429D-BDD0-702BFC21B6F0}" srcOrd="0" destOrd="0" parTransId="{56E089E7-06E2-47BB-AEAB-E6273550B405}" sibTransId="{B7D05675-1749-4578-B10C-6368DD663956}"/>
-    <dgm:cxn modelId="{F40F547F-E985-47E4-852C-13CE91AFC67B}" srcId="{F27F8D6F-03A5-429D-BDD0-702BFC21B6F0}" destId="{69404F52-DC68-4464-8C95-4A4EC5C3D511}" srcOrd="0" destOrd="0" parTransId="{CF7F02CB-0026-4C85-A83C-2611CA0EC12E}" sibTransId="{35B2B94B-D59C-4D2C-AA6B-EC3193330074}"/>
-    <dgm:cxn modelId="{17558B39-57C1-4D0B-A037-277346D86938}" type="presOf" srcId="{F27F8D6F-03A5-429D-BDD0-702BFC21B6F0}" destId="{F21B52D0-B08C-497F-8319-56B5DA6523B6}" srcOrd="0" destOrd="0" presId="urn:microsoft.com/office/officeart/2005/8/layout/orgChart1"/>
-    <dgm:cxn modelId="{CD41006E-2988-4984-AC41-A5EF259AACBE}" type="presOf" srcId="{AB74DD02-BF3F-45B5-8025-7F7CC2B7F0AF}" destId="{1495ABB2-EE30-4D6B-960C-2AE8B28A3DEE}" srcOrd="1" destOrd="0" presId="urn:microsoft.com/office/officeart/2005/8/layout/orgChart1"/>
-    <dgm:cxn modelId="{DEE59487-B26A-46AC-BEA4-9813D94385BB}" type="presOf" srcId="{C0EDF659-C35B-4EB3-A65D-2CEFAA43999B}" destId="{F572DEBC-670A-44EF-A3E4-3094B1E9B62C}" srcOrd="1" destOrd="0" presId="urn:microsoft.com/office/officeart/2005/8/layout/orgChart1"/>
-    <dgm:cxn modelId="{DEEE931D-5FB4-4EE3-A81F-25E50F359A38}" type="presParOf" srcId="{7DF29361-70E6-4A90-8106-66BD992952A3}" destId="{092F7640-4E97-435E-A273-04AB9B209B41}" srcOrd="0" destOrd="0" presId="urn:microsoft.com/office/officeart/2005/8/layout/orgChart1"/>
-    <dgm:cxn modelId="{CE3420DC-9C65-4A72-BB0A-3A7F9F6A2CFE}" type="presParOf" srcId="{092F7640-4E97-435E-A273-04AB9B209B41}" destId="{1F67BD07-D585-4BD6-88EA-D8E5F5FF308F}" srcOrd="0" destOrd="0" presId="urn:microsoft.com/office/officeart/2005/8/layout/orgChart1"/>
-    <dgm:cxn modelId="{E308CB7B-F79B-47A5-9B54-B01DC7E6F636}" type="presParOf" srcId="{1F67BD07-D585-4BD6-88EA-D8E5F5FF308F}" destId="{F21B52D0-B08C-497F-8319-56B5DA6523B6}" srcOrd="0" destOrd="0" presId="urn:microsoft.com/office/officeart/2005/8/layout/orgChart1"/>
-    <dgm:cxn modelId="{6E8D49E4-A500-4688-B9C9-D6EEB0E244EA}" type="presParOf" srcId="{1F67BD07-D585-4BD6-88EA-D8E5F5FF308F}" destId="{96070D5D-19E7-4653-BC65-20D6D6EAE9DE}" srcOrd="1" destOrd="0" presId="urn:microsoft.com/office/officeart/2005/8/layout/orgChart1"/>
-    <dgm:cxn modelId="{DC171E1D-2A36-46CC-A209-09BC9F8A2BFB}" type="presParOf" srcId="{092F7640-4E97-435E-A273-04AB9B209B41}" destId="{CF57312A-95DE-40CE-91AF-7EE78282CD63}" srcOrd="1" destOrd="0" presId="urn:microsoft.com/office/officeart/2005/8/layout/orgChart1"/>
-    <dgm:cxn modelId="{E567D930-5158-43B3-AEA3-4F5F3E1C946B}" type="presParOf" srcId="{CF57312A-95DE-40CE-91AF-7EE78282CD63}" destId="{8EBBDB76-DF10-4764-B8B8-496AD4C5615C}" srcOrd="0" destOrd="0" presId="urn:microsoft.com/office/officeart/2005/8/layout/orgChart1"/>
-    <dgm:cxn modelId="{287C7B58-6671-4EB9-97C8-B3C678E77EB3}" type="presParOf" srcId="{CF57312A-95DE-40CE-91AF-7EE78282CD63}" destId="{CCEE9E4B-9FB6-41A6-AA5E-1D2E98C342FF}" srcOrd="1" destOrd="0" presId="urn:microsoft.com/office/officeart/2005/8/layout/orgChart1"/>
-    <dgm:cxn modelId="{FE35D518-745F-4EE4-BC0F-320FF6B30F8D}" type="presParOf" srcId="{CCEE9E4B-9FB6-41A6-AA5E-1D2E98C342FF}" destId="{D124B1AA-7060-4AB5-8487-49BA48E66E83}" srcOrd="0" destOrd="0" presId="urn:microsoft.com/office/officeart/2005/8/layout/orgChart1"/>
-    <dgm:cxn modelId="{047BF677-98FD-4051-A3AE-FF7CAE7525E7}" type="presParOf" srcId="{D124B1AA-7060-4AB5-8487-49BA48E66E83}" destId="{EF27B91A-A527-4B5D-8953-3DEFA4CD70BE}" srcOrd="0" destOrd="0" presId="urn:microsoft.com/office/officeart/2005/8/layout/orgChart1"/>
-    <dgm:cxn modelId="{6FCD449E-A37E-410B-87E7-126F9D2C36FF}" type="presParOf" srcId="{D124B1AA-7060-4AB5-8487-49BA48E66E83}" destId="{4972E06E-0D8D-46A7-810C-DCF2E5A67FD3}" srcOrd="1" destOrd="0" presId="urn:microsoft.com/office/officeart/2005/8/layout/orgChart1"/>
-    <dgm:cxn modelId="{412B835E-ECE1-4BDE-87B2-438B60D29FA4}" type="presParOf" srcId="{CCEE9E4B-9FB6-41A6-AA5E-1D2E98C342FF}" destId="{A398DAD7-91CB-4C69-9C87-5854557C5295}" srcOrd="1" destOrd="0" presId="urn:microsoft.com/office/officeart/2005/8/layout/orgChart1"/>
-    <dgm:cxn modelId="{75F5126D-9A3E-4DBF-B8AC-D1A94FFB6832}" type="presParOf" srcId="{A398DAD7-91CB-4C69-9C87-5854557C5295}" destId="{09519A4A-757A-4FD3-B530-30AAEFBECC94}" srcOrd="0" destOrd="0" presId="urn:microsoft.com/office/officeart/2005/8/layout/orgChart1"/>
-    <dgm:cxn modelId="{D1DEE599-D217-42F8-81F7-B3083792CAEE}" type="presParOf" srcId="{A398DAD7-91CB-4C69-9C87-5854557C5295}" destId="{FFE82CE6-86EB-47FB-9054-9752EE3988A2}" srcOrd="1" destOrd="0" presId="urn:microsoft.com/office/officeart/2005/8/layout/orgChart1"/>
-    <dgm:cxn modelId="{04DBB03A-5B1D-4178-A3A4-C859FC767F8C}" type="presParOf" srcId="{FFE82CE6-86EB-47FB-9054-9752EE3988A2}" destId="{B35ECC57-01FC-47F4-9E0E-EF40FFE87727}" srcOrd="0" destOrd="0" presId="urn:microsoft.com/office/officeart/2005/8/layout/orgChart1"/>
-    <dgm:cxn modelId="{5F00F5F5-9BAA-4AB2-BE7C-70DCD6F31287}" type="presParOf" srcId="{B35ECC57-01FC-47F4-9E0E-EF40FFE87727}" destId="{76382964-F0B9-4801-AD29-234D5C4EB29C}" srcOrd="0" destOrd="0" presId="urn:microsoft.com/office/officeart/2005/8/layout/orgChart1"/>
-    <dgm:cxn modelId="{F00E1296-0F27-4118-A1DF-9741BE3C853B}" type="presParOf" srcId="{B35ECC57-01FC-47F4-9E0E-EF40FFE87727}" destId="{1495ABB2-EE30-4D6B-960C-2AE8B28A3DEE}" srcOrd="1" destOrd="0" presId="urn:microsoft.com/office/officeart/2005/8/layout/orgChart1"/>
-    <dgm:cxn modelId="{4AC55481-8A01-4D76-9A00-37B8DE125318}" type="presParOf" srcId="{FFE82CE6-86EB-47FB-9054-9752EE3988A2}" destId="{4900D1E9-D0F0-41BD-9F1A-AD635EB77A1B}" srcOrd="1" destOrd="0" presId="urn:microsoft.com/office/officeart/2005/8/layout/orgChart1"/>
-    <dgm:cxn modelId="{54C040BA-93A6-46C2-90FE-DEBE7866783D}" type="presParOf" srcId="{4900D1E9-D0F0-41BD-9F1A-AD635EB77A1B}" destId="{7333BF06-7B1A-47D2-83B9-64258DCEE59E}" srcOrd="0" destOrd="0" presId="urn:microsoft.com/office/officeart/2005/8/layout/orgChart1"/>
-    <dgm:cxn modelId="{CC0A164D-4126-42DA-932A-33FA00042C9F}" type="presParOf" srcId="{4900D1E9-D0F0-41BD-9F1A-AD635EB77A1B}" destId="{21EE1367-D85E-46CE-A192-9AB232C06BC8}" srcOrd="1" destOrd="0" presId="urn:microsoft.com/office/officeart/2005/8/layout/orgChart1"/>
-    <dgm:cxn modelId="{0EE4F2E9-C5E6-4A75-8DF9-4FF4FBC1D6DA}" type="presParOf" srcId="{21EE1367-D85E-46CE-A192-9AB232C06BC8}" destId="{E85B6231-2009-4608-BF6D-BCF7CFF0912E}" srcOrd="0" destOrd="0" presId="urn:microsoft.com/office/officeart/2005/8/layout/orgChart1"/>
-    <dgm:cxn modelId="{89F2418B-6640-43AC-B0C0-EB91AA0233D9}" type="presParOf" srcId="{E85B6231-2009-4608-BF6D-BCF7CFF0912E}" destId="{C999530D-970C-4F19-A91A-981537024566}" srcOrd="0" destOrd="0" presId="urn:microsoft.com/office/officeart/2005/8/layout/orgChart1"/>
-    <dgm:cxn modelId="{C45D2916-65ED-4BC6-B269-7CBCFC91260F}" type="presParOf" srcId="{E85B6231-2009-4608-BF6D-BCF7CFF0912E}" destId="{15615975-D7C1-4DD7-92D8-7DA4D4FB6EB9}" srcOrd="1" destOrd="0" presId="urn:microsoft.com/office/officeart/2005/8/layout/orgChart1"/>
-    <dgm:cxn modelId="{19272F41-EB3E-4672-A01F-727B0618150B}" type="presParOf" srcId="{21EE1367-D85E-46CE-A192-9AB232C06BC8}" destId="{5B187E3E-3FCB-4BCE-8228-40007FF99A05}" srcOrd="1" destOrd="0" presId="urn:microsoft.com/office/officeart/2005/8/layout/orgChart1"/>
-    <dgm:cxn modelId="{98004F34-B544-4CD2-8031-ABCCFCFA50CA}" type="presParOf" srcId="{21EE1367-D85E-46CE-A192-9AB232C06BC8}" destId="{B67726A3-32FF-499C-B84E-DC1A0BDA5E9F}" srcOrd="2" destOrd="0" presId="urn:microsoft.com/office/officeart/2005/8/layout/orgChart1"/>
-    <dgm:cxn modelId="{1D3CBCC4-050B-4A2B-855F-F2D905852972}" type="presParOf" srcId="{FFE82CE6-86EB-47FB-9054-9752EE3988A2}" destId="{60A8B198-4EE5-48F8-A92B-234DD4B34998}" srcOrd="2" destOrd="0" presId="urn:microsoft.com/office/officeart/2005/8/layout/orgChart1"/>
-    <dgm:cxn modelId="{386646FB-5F26-4AAB-9AFD-526002887575}" type="presParOf" srcId="{CCEE9E4B-9FB6-41A6-AA5E-1D2E98C342FF}" destId="{4F20D86C-E07D-47F2-AA93-7D81393505D2}" srcOrd="2" destOrd="0" presId="urn:microsoft.com/office/officeart/2005/8/layout/orgChart1"/>
-    <dgm:cxn modelId="{ABC12BCA-0138-4A87-BE02-F979D80F33BE}" type="presParOf" srcId="{CF57312A-95DE-40CE-91AF-7EE78282CD63}" destId="{FC06127A-3788-446A-9EF8-244F2B7D169B}" srcOrd="2" destOrd="0" presId="urn:microsoft.com/office/officeart/2005/8/layout/orgChart1"/>
-    <dgm:cxn modelId="{66FEA358-3DEB-4D54-BA5A-B3146749BFA8}" type="presParOf" srcId="{CF57312A-95DE-40CE-91AF-7EE78282CD63}" destId="{7D99B7DD-68FF-40DA-947F-123213324B7E}" srcOrd="3" destOrd="0" presId="urn:microsoft.com/office/officeart/2005/8/layout/orgChart1"/>
-    <dgm:cxn modelId="{439F04A4-514F-444C-9CD0-7F8DCA4EA93F}" type="presParOf" srcId="{7D99B7DD-68FF-40DA-947F-123213324B7E}" destId="{646A8AC7-6D5C-47D6-813D-85CD79F8E46C}" srcOrd="0" destOrd="0" presId="urn:microsoft.com/office/officeart/2005/8/layout/orgChart1"/>
-    <dgm:cxn modelId="{BF6FBFDB-6023-4D78-BEC5-5D278D53FF8E}" type="presParOf" srcId="{646A8AC7-6D5C-47D6-813D-85CD79F8E46C}" destId="{D70C0BDD-DBCA-4018-8B04-41A27590CEAD}" srcOrd="0" destOrd="0" presId="urn:microsoft.com/office/officeart/2005/8/layout/orgChart1"/>
-    <dgm:cxn modelId="{67A8BA7D-EC1F-4D16-ADCF-5A76EBE5771C}" type="presParOf" srcId="{646A8AC7-6D5C-47D6-813D-85CD79F8E46C}" destId="{F572DEBC-670A-44EF-A3E4-3094B1E9B62C}" srcOrd="1" destOrd="0" presId="urn:microsoft.com/office/officeart/2005/8/layout/orgChart1"/>
-    <dgm:cxn modelId="{8C8D244B-7AB1-4CFD-9E32-83176C8454FE}" type="presParOf" srcId="{7D99B7DD-68FF-40DA-947F-123213324B7E}" destId="{00FB1847-B63F-4016-A04C-A5B5782F58CE}" srcOrd="1" destOrd="0" presId="urn:microsoft.com/office/officeart/2005/8/layout/orgChart1"/>
-    <dgm:cxn modelId="{3C5C24BF-40E7-4E43-8DDC-234469771E31}" type="presParOf" srcId="{7D99B7DD-68FF-40DA-947F-123213324B7E}" destId="{ADAD0B2D-EB01-43C5-BA7F-39B9DDD94586}" srcOrd="2" destOrd="0" presId="urn:microsoft.com/office/officeart/2005/8/layout/orgChart1"/>
-    <dgm:cxn modelId="{82D9F515-6764-4875-8E8B-82FEDDEDC0D1}" type="presParOf" srcId="{CF57312A-95DE-40CE-91AF-7EE78282CD63}" destId="{025B54D6-F427-427E-8DF7-D864235487AD}" srcOrd="4" destOrd="0" presId="urn:microsoft.com/office/officeart/2005/8/layout/orgChart1"/>
-    <dgm:cxn modelId="{FBC671CB-6C69-4E64-B754-AB06CD2D367A}" type="presParOf" srcId="{CF57312A-95DE-40CE-91AF-7EE78282CD63}" destId="{C7A4CB24-34AC-416C-93FA-66FA04B4DCA8}" srcOrd="5" destOrd="0" presId="urn:microsoft.com/office/officeart/2005/8/layout/orgChart1"/>
-    <dgm:cxn modelId="{B005B67A-C382-464C-AD91-B2EF3956918D}" type="presParOf" srcId="{C7A4CB24-34AC-416C-93FA-66FA04B4DCA8}" destId="{5300D6CE-4FEB-4304-ADA4-734DC9D238D3}" srcOrd="0" destOrd="0" presId="urn:microsoft.com/office/officeart/2005/8/layout/orgChart1"/>
-    <dgm:cxn modelId="{5B100478-9498-44AE-BF95-F969A2B43F63}" type="presParOf" srcId="{5300D6CE-4FEB-4304-ADA4-734DC9D238D3}" destId="{2872F071-CCEC-4734-8E72-CEF275144F2A}" srcOrd="0" destOrd="0" presId="urn:microsoft.com/office/officeart/2005/8/layout/orgChart1"/>
-    <dgm:cxn modelId="{2DFF1F93-DD5B-4849-AAF4-6C65B8A24132}" type="presParOf" srcId="{5300D6CE-4FEB-4304-ADA4-734DC9D238D3}" destId="{A98355B4-6B0E-4D38-B738-06A1B5352B25}" srcOrd="1" destOrd="0" presId="urn:microsoft.com/office/officeart/2005/8/layout/orgChart1"/>
-    <dgm:cxn modelId="{8F1E3FF4-A4E3-4728-8DD9-94C8DD2CBD51}" type="presParOf" srcId="{C7A4CB24-34AC-416C-93FA-66FA04B4DCA8}" destId="{74F88A2B-CCFD-460B-AD38-F1B8B802CC57}" srcOrd="1" destOrd="0" presId="urn:microsoft.com/office/officeart/2005/8/layout/orgChart1"/>
-    <dgm:cxn modelId="{6B29105D-AE9E-4C37-ABA0-A96ABAA4693C}" type="presParOf" srcId="{C7A4CB24-34AC-416C-93FA-66FA04B4DCA8}" destId="{4F4270FA-95BF-4232-803B-519195B6F45F}" srcOrd="2" destOrd="0" presId="urn:microsoft.com/office/officeart/2005/8/layout/orgChart1"/>
-    <dgm:cxn modelId="{46EB224B-D708-47F8-B3F6-C59E812C4F80}" type="presParOf" srcId="{092F7640-4E97-435E-A273-04AB9B209B41}" destId="{C4B5E448-36E9-4FC1-A1D6-DF0F20115C0B}" srcOrd="2" destOrd="0" presId="urn:microsoft.com/office/officeart/2005/8/layout/orgChart1"/>
+    <dgm:cxn modelId="{C97E87FE-3CE0-419E-A499-8298A6B1F2E9}" type="presOf" srcId="{69404F52-DC68-4464-8C95-4A4EC5C3D511}" destId="{4972E06E-0D8D-46A7-810C-DCF2E5A67FD3}" srcOrd="1" destOrd="0" presId="urn:microsoft.com/office/officeart/2005/8/layout/orgChart1"/>
+    <dgm:cxn modelId="{7128225B-3F06-40A5-8EC4-3FC8A2BB5DDA}" type="presOf" srcId="{0C5A7F20-7BF1-4D54-8603-B4C57EB9E51E}" destId="{09519A4A-757A-4FD3-B530-30AAEFBECC94}" srcOrd="0" destOrd="0" presId="urn:microsoft.com/office/officeart/2005/8/layout/orgChart1"/>
+    <dgm:cxn modelId="{B48A6DD5-5A3A-4AD6-AB2C-6EB6480C4B36}" type="presOf" srcId="{AB74DD02-BF3F-45B5-8025-7F7CC2B7F0AF}" destId="{1495ABB2-EE30-4D6B-960C-2AE8B28A3DEE}" srcOrd="1" destOrd="0" presId="urn:microsoft.com/office/officeart/2005/8/layout/orgChart1"/>
+    <dgm:cxn modelId="{508B4396-2CD2-487A-AFEE-C614B1AE8054}" type="presOf" srcId="{CAE025A5-AD7E-47EC-9189-B4F6923CFB39}" destId="{2872F071-CCEC-4734-8E72-CEF275144F2A}" srcOrd="0" destOrd="0" presId="urn:microsoft.com/office/officeart/2005/8/layout/orgChart1"/>
+    <dgm:cxn modelId="{8AB6E890-CF37-43DC-8078-400F841C2DF7}" type="presOf" srcId="{C0EDF659-C35B-4EB3-A65D-2CEFAA43999B}" destId="{F572DEBC-670A-44EF-A3E4-3094B1E9B62C}" srcOrd="1" destOrd="0" presId="urn:microsoft.com/office/officeart/2005/8/layout/orgChart1"/>
+    <dgm:cxn modelId="{6F72620A-2C7F-4E2B-9A5C-5008322C1E89}" type="presOf" srcId="{8782F143-7EBE-4652-BCB6-342F97295F78}" destId="{15615975-D7C1-4DD7-92D8-7DA4D4FB6EB9}" srcOrd="1" destOrd="0" presId="urn:microsoft.com/office/officeart/2005/8/layout/orgChart1"/>
+    <dgm:cxn modelId="{55486772-DA4E-48EA-B0C0-5A4ED1A0EF05}" type="presParOf" srcId="{7DF29361-70E6-4A90-8106-66BD992952A3}" destId="{092F7640-4E97-435E-A273-04AB9B209B41}" srcOrd="0" destOrd="0" presId="urn:microsoft.com/office/officeart/2005/8/layout/orgChart1"/>
+    <dgm:cxn modelId="{AC20613D-F49C-44E6-80A0-D234288D571E}" type="presParOf" srcId="{092F7640-4E97-435E-A273-04AB9B209B41}" destId="{1F67BD07-D585-4BD6-88EA-D8E5F5FF308F}" srcOrd="0" destOrd="0" presId="urn:microsoft.com/office/officeart/2005/8/layout/orgChart1"/>
+    <dgm:cxn modelId="{6573E6E8-501C-4081-BF36-E005006D17D8}" type="presParOf" srcId="{1F67BD07-D585-4BD6-88EA-D8E5F5FF308F}" destId="{F21B52D0-B08C-497F-8319-56B5DA6523B6}" srcOrd="0" destOrd="0" presId="urn:microsoft.com/office/officeart/2005/8/layout/orgChart1"/>
+    <dgm:cxn modelId="{4CD42EE1-0826-4444-9883-037F7A0037D4}" type="presParOf" srcId="{1F67BD07-D585-4BD6-88EA-D8E5F5FF308F}" destId="{96070D5D-19E7-4653-BC65-20D6D6EAE9DE}" srcOrd="1" destOrd="0" presId="urn:microsoft.com/office/officeart/2005/8/layout/orgChart1"/>
+    <dgm:cxn modelId="{9030C522-781F-4320-82DB-2B2CEFE56DD5}" type="presParOf" srcId="{092F7640-4E97-435E-A273-04AB9B209B41}" destId="{CF57312A-95DE-40CE-91AF-7EE78282CD63}" srcOrd="1" destOrd="0" presId="urn:microsoft.com/office/officeart/2005/8/layout/orgChart1"/>
+    <dgm:cxn modelId="{043AD17E-F26A-4D69-95D8-C444F9C8734A}" type="presParOf" srcId="{CF57312A-95DE-40CE-91AF-7EE78282CD63}" destId="{8EBBDB76-DF10-4764-B8B8-496AD4C5615C}" srcOrd="0" destOrd="0" presId="urn:microsoft.com/office/officeart/2005/8/layout/orgChart1"/>
+    <dgm:cxn modelId="{25F1D7D4-DE47-4F42-940C-762B099F2B3E}" type="presParOf" srcId="{CF57312A-95DE-40CE-91AF-7EE78282CD63}" destId="{CCEE9E4B-9FB6-41A6-AA5E-1D2E98C342FF}" srcOrd="1" destOrd="0" presId="urn:microsoft.com/office/officeart/2005/8/layout/orgChart1"/>
+    <dgm:cxn modelId="{589B9D1D-CD3F-4692-BE4D-7319A8299024}" type="presParOf" srcId="{CCEE9E4B-9FB6-41A6-AA5E-1D2E98C342FF}" destId="{D124B1AA-7060-4AB5-8487-49BA48E66E83}" srcOrd="0" destOrd="0" presId="urn:microsoft.com/office/officeart/2005/8/layout/orgChart1"/>
+    <dgm:cxn modelId="{A76C6F2C-9634-4053-88BF-1C1896AC8498}" type="presParOf" srcId="{D124B1AA-7060-4AB5-8487-49BA48E66E83}" destId="{EF27B91A-A527-4B5D-8953-3DEFA4CD70BE}" srcOrd="0" destOrd="0" presId="urn:microsoft.com/office/officeart/2005/8/layout/orgChart1"/>
+    <dgm:cxn modelId="{0482F36B-514B-46FD-A5ED-BD0EF5DB07CE}" type="presParOf" srcId="{D124B1AA-7060-4AB5-8487-49BA48E66E83}" destId="{4972E06E-0D8D-46A7-810C-DCF2E5A67FD3}" srcOrd="1" destOrd="0" presId="urn:microsoft.com/office/officeart/2005/8/layout/orgChart1"/>
+    <dgm:cxn modelId="{F65612B9-6B98-4D23-8E9C-A3F11E80B306}" type="presParOf" srcId="{CCEE9E4B-9FB6-41A6-AA5E-1D2E98C342FF}" destId="{A398DAD7-91CB-4C69-9C87-5854557C5295}" srcOrd="1" destOrd="0" presId="urn:microsoft.com/office/officeart/2005/8/layout/orgChart1"/>
+    <dgm:cxn modelId="{38BFC513-530F-44CB-B5FB-E6B46800B404}" type="presParOf" srcId="{A398DAD7-91CB-4C69-9C87-5854557C5295}" destId="{09519A4A-757A-4FD3-B530-30AAEFBECC94}" srcOrd="0" destOrd="0" presId="urn:microsoft.com/office/officeart/2005/8/layout/orgChart1"/>
+    <dgm:cxn modelId="{D00D4A24-3CCB-4C43-9886-5F04F4BC1CAB}" type="presParOf" srcId="{A398DAD7-91CB-4C69-9C87-5854557C5295}" destId="{FFE82CE6-86EB-47FB-9054-9752EE3988A2}" srcOrd="1" destOrd="0" presId="urn:microsoft.com/office/officeart/2005/8/layout/orgChart1"/>
+    <dgm:cxn modelId="{71421281-8697-438A-9BA2-C7C06F01142E}" type="presParOf" srcId="{FFE82CE6-86EB-47FB-9054-9752EE3988A2}" destId="{B35ECC57-01FC-47F4-9E0E-EF40FFE87727}" srcOrd="0" destOrd="0" presId="urn:microsoft.com/office/officeart/2005/8/layout/orgChart1"/>
+    <dgm:cxn modelId="{1B06E127-0EDC-41A0-BA9F-28076689EE16}" type="presParOf" srcId="{B35ECC57-01FC-47F4-9E0E-EF40FFE87727}" destId="{76382964-F0B9-4801-AD29-234D5C4EB29C}" srcOrd="0" destOrd="0" presId="urn:microsoft.com/office/officeart/2005/8/layout/orgChart1"/>
+    <dgm:cxn modelId="{90100C17-ADA2-4043-A6DC-7D4A3DD23EC4}" type="presParOf" srcId="{B35ECC57-01FC-47F4-9E0E-EF40FFE87727}" destId="{1495ABB2-EE30-4D6B-960C-2AE8B28A3DEE}" srcOrd="1" destOrd="0" presId="urn:microsoft.com/office/officeart/2005/8/layout/orgChart1"/>
+    <dgm:cxn modelId="{ABBF236E-841C-4E12-A8FC-1400F48E880E}" type="presParOf" srcId="{FFE82CE6-86EB-47FB-9054-9752EE3988A2}" destId="{4900D1E9-D0F0-41BD-9F1A-AD635EB77A1B}" srcOrd="1" destOrd="0" presId="urn:microsoft.com/office/officeart/2005/8/layout/orgChart1"/>
+    <dgm:cxn modelId="{0340401C-5BA2-41B7-B427-BCFF4CA578D7}" type="presParOf" srcId="{4900D1E9-D0F0-41BD-9F1A-AD635EB77A1B}" destId="{7333BF06-7B1A-47D2-83B9-64258DCEE59E}" srcOrd="0" destOrd="0" presId="urn:microsoft.com/office/officeart/2005/8/layout/orgChart1"/>
+    <dgm:cxn modelId="{295B71E6-DED0-45B0-B911-813A48884746}" type="presParOf" srcId="{4900D1E9-D0F0-41BD-9F1A-AD635EB77A1B}" destId="{21EE1367-D85E-46CE-A192-9AB232C06BC8}" srcOrd="1" destOrd="0" presId="urn:microsoft.com/office/officeart/2005/8/layout/orgChart1"/>
+    <dgm:cxn modelId="{FB477CDD-28D0-4538-866E-02391C2DF3C5}" type="presParOf" srcId="{21EE1367-D85E-46CE-A192-9AB232C06BC8}" destId="{E85B6231-2009-4608-BF6D-BCF7CFF0912E}" srcOrd="0" destOrd="0" presId="urn:microsoft.com/office/officeart/2005/8/layout/orgChart1"/>
+    <dgm:cxn modelId="{8AE007E8-5172-470E-B9F2-266941ECBACC}" type="presParOf" srcId="{E85B6231-2009-4608-BF6D-BCF7CFF0912E}" destId="{C999530D-970C-4F19-A91A-981537024566}" srcOrd="0" destOrd="0" presId="urn:microsoft.com/office/officeart/2005/8/layout/orgChart1"/>
+    <dgm:cxn modelId="{AA46D291-8829-4F21-898E-23E6FF822794}" type="presParOf" srcId="{E85B6231-2009-4608-BF6D-BCF7CFF0912E}" destId="{15615975-D7C1-4DD7-92D8-7DA4D4FB6EB9}" srcOrd="1" destOrd="0" presId="urn:microsoft.com/office/officeart/2005/8/layout/orgChart1"/>
+    <dgm:cxn modelId="{75FD632F-E053-44CD-9B6A-7E4F75D8E702}" type="presParOf" srcId="{21EE1367-D85E-46CE-A192-9AB232C06BC8}" destId="{5B187E3E-3FCB-4BCE-8228-40007FF99A05}" srcOrd="1" destOrd="0" presId="urn:microsoft.com/office/officeart/2005/8/layout/orgChart1"/>
+    <dgm:cxn modelId="{B3DC85E6-A9CA-4136-A7AB-6410F4CFDA0C}" type="presParOf" srcId="{21EE1367-D85E-46CE-A192-9AB232C06BC8}" destId="{B67726A3-32FF-499C-B84E-DC1A0BDA5E9F}" srcOrd="2" destOrd="0" presId="urn:microsoft.com/office/officeart/2005/8/layout/orgChart1"/>
+    <dgm:cxn modelId="{5E320258-DCBF-49B2-9862-3BEA1937F9A6}" type="presParOf" srcId="{FFE82CE6-86EB-47FB-9054-9752EE3988A2}" destId="{60A8B198-4EE5-48F8-A92B-234DD4B34998}" srcOrd="2" destOrd="0" presId="urn:microsoft.com/office/officeart/2005/8/layout/orgChart1"/>
+    <dgm:cxn modelId="{4AD931CC-D750-4B39-B702-7157AEF4A085}" type="presParOf" srcId="{CCEE9E4B-9FB6-41A6-AA5E-1D2E98C342FF}" destId="{4F20D86C-E07D-47F2-AA93-7D81393505D2}" srcOrd="2" destOrd="0" presId="urn:microsoft.com/office/officeart/2005/8/layout/orgChart1"/>
+    <dgm:cxn modelId="{D2510F0B-B834-4975-ABD0-393B26119AC1}" type="presParOf" srcId="{CF57312A-95DE-40CE-91AF-7EE78282CD63}" destId="{FC06127A-3788-446A-9EF8-244F2B7D169B}" srcOrd="2" destOrd="0" presId="urn:microsoft.com/office/officeart/2005/8/layout/orgChart1"/>
+    <dgm:cxn modelId="{36F5D9E0-0C7C-495B-800C-98EDC4D096F7}" type="presParOf" srcId="{CF57312A-95DE-40CE-91AF-7EE78282CD63}" destId="{7D99B7DD-68FF-40DA-947F-123213324B7E}" srcOrd="3" destOrd="0" presId="urn:microsoft.com/office/officeart/2005/8/layout/orgChart1"/>
+    <dgm:cxn modelId="{A162D500-CB47-42F0-9D9B-E76889AD3920}" type="presParOf" srcId="{7D99B7DD-68FF-40DA-947F-123213324B7E}" destId="{646A8AC7-6D5C-47D6-813D-85CD79F8E46C}" srcOrd="0" destOrd="0" presId="urn:microsoft.com/office/officeart/2005/8/layout/orgChart1"/>
+    <dgm:cxn modelId="{44A23158-C48B-4615-A4F4-FA65FCFA0C2E}" type="presParOf" srcId="{646A8AC7-6D5C-47D6-813D-85CD79F8E46C}" destId="{D70C0BDD-DBCA-4018-8B04-41A27590CEAD}" srcOrd="0" destOrd="0" presId="urn:microsoft.com/office/officeart/2005/8/layout/orgChart1"/>
+    <dgm:cxn modelId="{CFFA09D7-5779-4F12-9DFB-83FB93528E2F}" type="presParOf" srcId="{646A8AC7-6D5C-47D6-813D-85CD79F8E46C}" destId="{F572DEBC-670A-44EF-A3E4-3094B1E9B62C}" srcOrd="1" destOrd="0" presId="urn:microsoft.com/office/officeart/2005/8/layout/orgChart1"/>
+    <dgm:cxn modelId="{30F2E966-4811-48D8-A055-7D6A44031342}" type="presParOf" srcId="{7D99B7DD-68FF-40DA-947F-123213324B7E}" destId="{00FB1847-B63F-4016-A04C-A5B5782F58CE}" srcOrd="1" destOrd="0" presId="urn:microsoft.com/office/officeart/2005/8/layout/orgChart1"/>
+    <dgm:cxn modelId="{63723E04-5103-405E-A25A-6085ABB31102}" type="presParOf" srcId="{7D99B7DD-68FF-40DA-947F-123213324B7E}" destId="{ADAD0B2D-EB01-43C5-BA7F-39B9DDD94586}" srcOrd="2" destOrd="0" presId="urn:microsoft.com/office/officeart/2005/8/layout/orgChart1"/>
+    <dgm:cxn modelId="{1E9B75E1-3592-4E19-89B1-6F15C2CDC71D}" type="presParOf" srcId="{CF57312A-95DE-40CE-91AF-7EE78282CD63}" destId="{025B54D6-F427-427E-8DF7-D864235487AD}" srcOrd="4" destOrd="0" presId="urn:microsoft.com/office/officeart/2005/8/layout/orgChart1"/>
+    <dgm:cxn modelId="{99B6B46B-F59E-4BD1-B29F-5F558409381F}" type="presParOf" srcId="{CF57312A-95DE-40CE-91AF-7EE78282CD63}" destId="{C7A4CB24-34AC-416C-93FA-66FA04B4DCA8}" srcOrd="5" destOrd="0" presId="urn:microsoft.com/office/officeart/2005/8/layout/orgChart1"/>
+    <dgm:cxn modelId="{F41692D2-DA64-4EC7-8166-2E98EB452427}" type="presParOf" srcId="{C7A4CB24-34AC-416C-93FA-66FA04B4DCA8}" destId="{5300D6CE-4FEB-4304-ADA4-734DC9D238D3}" srcOrd="0" destOrd="0" presId="urn:microsoft.com/office/officeart/2005/8/layout/orgChart1"/>
+    <dgm:cxn modelId="{AD650CBB-F184-4CC8-AB5B-7F67EA355E88}" type="presParOf" srcId="{5300D6CE-4FEB-4304-ADA4-734DC9D238D3}" destId="{2872F071-CCEC-4734-8E72-CEF275144F2A}" srcOrd="0" destOrd="0" presId="urn:microsoft.com/office/officeart/2005/8/layout/orgChart1"/>
+    <dgm:cxn modelId="{0EF6EE91-23A9-4E65-B593-3BEDB5A7125D}" type="presParOf" srcId="{5300D6CE-4FEB-4304-ADA4-734DC9D238D3}" destId="{A98355B4-6B0E-4D38-B738-06A1B5352B25}" srcOrd="1" destOrd="0" presId="urn:microsoft.com/office/officeart/2005/8/layout/orgChart1"/>
+    <dgm:cxn modelId="{D50428C8-40B1-46D0-A8F3-C14B538243A8}" type="presParOf" srcId="{C7A4CB24-34AC-416C-93FA-66FA04B4DCA8}" destId="{74F88A2B-CCFD-460B-AD38-F1B8B802CC57}" srcOrd="1" destOrd="0" presId="urn:microsoft.com/office/officeart/2005/8/layout/orgChart1"/>
+    <dgm:cxn modelId="{4CFF0D91-2811-4BE5-A53A-950CD40FF2F6}" type="presParOf" srcId="{C7A4CB24-34AC-416C-93FA-66FA04B4DCA8}" destId="{4F4270FA-95BF-4232-803B-519195B6F45F}" srcOrd="2" destOrd="0" presId="urn:microsoft.com/office/officeart/2005/8/layout/orgChart1"/>
+    <dgm:cxn modelId="{B1CD7F0B-24E9-492E-AF6E-8AD081A177CF}" type="presParOf" srcId="{092F7640-4E97-435E-A273-04AB9B209B41}" destId="{C4B5E448-36E9-4FC1-A1D6-DF0F20115C0B}" srcOrd="2" destOrd="0" presId="urn:microsoft.com/office/officeart/2005/8/layout/orgChart1"/>
   </dgm:cxnLst>
   <dgm:bg/>
   <dgm:whole/>
@@ -29208,7 +29186,7 @@
 </file>
 
 <file path=customXml/itemProps1.xml><?xml version="1.0" encoding="utf-8"?>
-<ds:datastoreItem xmlns:ds="http://schemas.openxmlformats.org/officeDocument/2006/customXml" ds:itemID="{56DCBD0E-0296-4C91-B87E-8A363EE4ED7E}">
+<ds:datastoreItem xmlns:ds="http://schemas.openxmlformats.org/officeDocument/2006/customXml" ds:itemID="{D28BD7AA-42F3-4DD1-AAFB-0EB8B0F312C4}">
   <ds:schemaRefs>
     <ds:schemaRef ds:uri="http://schemas.openxmlformats.org/officeDocument/2006/bibliography"/>
   </ds:schemaRefs>

</xml_diff>

<commit_message>
update historial de cambios
</commit_message>
<xml_diff>
--- a/Documentacion/Informe Preliminar/Informe Preliminar.docx
+++ b/Documentacion/Informe Preliminar/Informe Preliminar.docx
@@ -79,6 +79,7 @@
         <w:rPr>
           <w:rFonts w:ascii="Arial" w:hAnsi="Arial" w:cs="Arial"/>
           <w:noProof/>
+          <w:lang w:val="en-US"/>
         </w:rPr>
         <w:drawing>
           <wp:inline distT="0" distB="0" distL="0" distR="0" wp14:anchorId="3A41A969" wp14:editId="040CEB2D">
@@ -2256,6 +2257,22 @@
                 <w:sz w:val="20"/>
               </w:rPr>
             </w:pPr>
+            <w:r>
+              <w:rPr>
+                <w:iCs/>
+                <w:sz w:val="20"/>
+              </w:rPr>
+              <w:t>Se agregó el diagnostico del negocio</w:t>
+            </w:r>
+            <w:r>
+              <w:rPr>
+                <w:iCs/>
+                <w:sz w:val="20"/>
+              </w:rPr>
+              <w:t>.</w:t>
+            </w:r>
+            <w:bookmarkStart w:id="1" w:name="_GoBack"/>
+            <w:bookmarkEnd w:id="1"/>
           </w:p>
         </w:tc>
         <w:tc>
@@ -4065,23 +4082,7 @@
                 <w:rFonts w:eastAsia="Times New Roman"/>
                 <w:noProof/>
               </w:rPr>
-              <w:t xml:space="preserve">Requerimientos </w:t>
-            </w:r>
-            <w:r>
-              <w:rPr>
-                <w:rStyle w:val="Hyperlink"/>
-                <w:rFonts w:eastAsia="Times New Roman"/>
-                <w:noProof/>
-              </w:rPr>
-              <w:t>d</w:t>
-            </w:r>
-            <w:r>
-              <w:rPr>
-                <w:rStyle w:val="Hyperlink"/>
-                <w:rFonts w:eastAsia="Times New Roman"/>
-                <w:noProof/>
-              </w:rPr>
-              <w:t>el Usuario</w:t>
+              <w:t>Requerimientos del Usuario</w:t>
             </w:r>
             <w:r>
               <w:rPr>
@@ -5513,12 +5514,12 @@
         <w:pStyle w:val="Heading1"/>
         <w:spacing w:line="240" w:lineRule="auto"/>
       </w:pPr>
-      <w:bookmarkStart w:id="1" w:name="_Toc324429562"/>
+      <w:bookmarkStart w:id="2" w:name="_Toc324429562"/>
       <w:r>
         <w:lastRenderedPageBreak/>
         <w:t>Introducción</w:t>
       </w:r>
-      <w:bookmarkEnd w:id="1"/>
+      <w:bookmarkEnd w:id="2"/>
     </w:p>
     <w:p/>
     <w:p>
@@ -5734,11 +5735,11 @@
         <w:pStyle w:val="Heading1"/>
         <w:spacing w:line="240" w:lineRule="auto"/>
       </w:pPr>
-      <w:bookmarkStart w:id="2" w:name="_Toc324429563"/>
+      <w:bookmarkStart w:id="3" w:name="_Toc324429563"/>
       <w:r>
         <w:t>Presentación</w:t>
       </w:r>
-      <w:bookmarkEnd w:id="2"/>
+      <w:bookmarkEnd w:id="3"/>
     </w:p>
     <w:p/>
     <w:p>
@@ -5749,14 +5750,14 @@
           <w:rFonts w:eastAsia="Times New Roman"/>
         </w:rPr>
       </w:pPr>
-      <w:bookmarkStart w:id="3" w:name="_Toc324429564"/>
+      <w:bookmarkStart w:id="4" w:name="_Toc324429564"/>
       <w:r>
         <w:rPr>
           <w:rFonts w:eastAsia="Times New Roman"/>
         </w:rPr>
         <w:t>Presentación de la empresa</w:t>
       </w:r>
-      <w:bookmarkEnd w:id="3"/>
+      <w:bookmarkEnd w:id="4"/>
     </w:p>
     <w:p>
       <w:pPr>
@@ -5805,14 +5806,14 @@
           <w:rFonts w:eastAsia="Times New Roman"/>
         </w:rPr>
       </w:pPr>
-      <w:bookmarkStart w:id="4" w:name="_Toc324429565"/>
+      <w:bookmarkStart w:id="5" w:name="_Toc324429565"/>
       <w:r>
         <w:rPr>
           <w:rFonts w:eastAsia="Times New Roman"/>
         </w:rPr>
         <w:t>Breve Reseña Histórica</w:t>
       </w:r>
-      <w:bookmarkEnd w:id="4"/>
+      <w:bookmarkEnd w:id="5"/>
     </w:p>
     <w:p>
       <w:pPr>
@@ -5851,14 +5852,14 @@
           <w:rFonts w:eastAsia="Times New Roman"/>
         </w:rPr>
       </w:pPr>
-      <w:bookmarkStart w:id="5" w:name="_Toc324429566"/>
+      <w:bookmarkStart w:id="6" w:name="_Toc324429566"/>
       <w:r>
         <w:rPr>
           <w:rFonts w:eastAsia="Times New Roman"/>
         </w:rPr>
         <w:t>Ubicación Física</w:t>
       </w:r>
-      <w:bookmarkEnd w:id="5"/>
+      <w:bookmarkEnd w:id="6"/>
     </w:p>
     <w:p>
       <w:pPr>
@@ -5923,6 +5924,7 @@
         <w:rPr>
           <w:noProof/>
           <w:sz w:val="20"/>
+          <w:lang w:val="en-US"/>
         </w:rPr>
         <w:drawing>
           <wp:inline distT="0" distB="0" distL="0" distR="0" wp14:anchorId="7EA6E281" wp14:editId="634C61CD">
@@ -5983,7 +5985,7 @@
           <w:rFonts w:eastAsia="Times New Roman"/>
         </w:rPr>
       </w:pPr>
-      <w:bookmarkStart w:id="6" w:name="_Toc324429567"/>
+      <w:bookmarkStart w:id="7" w:name="_Toc324429567"/>
       <w:r>
         <w:rPr>
           <w:rFonts w:eastAsia="Times New Roman"/>
@@ -5991,7 +5993,7 @@
         <w:lastRenderedPageBreak/>
         <w:t>Objetivo de la Empresa</w:t>
       </w:r>
-      <w:bookmarkEnd w:id="6"/>
+      <w:bookmarkEnd w:id="7"/>
     </w:p>
     <w:p/>
     <w:p>
@@ -6023,7 +6025,7 @@
           <w:rFonts w:eastAsia="Times New Roman"/>
         </w:rPr>
       </w:pPr>
-      <w:bookmarkStart w:id="7" w:name="_Toc324429568"/>
+      <w:bookmarkStart w:id="8" w:name="_Toc324429568"/>
       <w:r>
         <w:rPr>
           <w:rFonts w:eastAsia="Times New Roman"/>
@@ -6036,7 +6038,7 @@
         </w:rPr>
         <w:t xml:space="preserve"> Funcional</w:t>
       </w:r>
-      <w:bookmarkEnd w:id="7"/>
+      <w:bookmarkEnd w:id="8"/>
     </w:p>
     <w:p/>
     <w:p>
@@ -6050,6 +6052,7 @@
         <w:rPr>
           <w:noProof/>
           <w:sz w:val="20"/>
+          <w:lang w:val="en-US"/>
         </w:rPr>
         <w:drawing>
           <wp:inline distT="0" distB="0" distL="0" distR="0" wp14:anchorId="0450E7E4" wp14:editId="2EDCD751">
@@ -6074,14 +6077,14 @@
           <w:rFonts w:eastAsia="Times New Roman"/>
         </w:rPr>
       </w:pPr>
-      <w:bookmarkStart w:id="8" w:name="_Toc324429569"/>
+      <w:bookmarkStart w:id="9" w:name="_Toc324429569"/>
       <w:r>
         <w:rPr>
           <w:rFonts w:eastAsia="Times New Roman"/>
         </w:rPr>
         <w:t>Presidencia</w:t>
       </w:r>
-      <w:bookmarkEnd w:id="8"/>
+      <w:bookmarkEnd w:id="9"/>
     </w:p>
     <w:p/>
     <w:p>
@@ -6197,14 +6200,14 @@
           <w:rFonts w:eastAsia="Times New Roman"/>
         </w:rPr>
       </w:pPr>
-      <w:bookmarkStart w:id="9" w:name="_Toc324429570"/>
+      <w:bookmarkStart w:id="10" w:name="_Toc324429570"/>
       <w:r>
         <w:rPr>
           <w:rFonts w:eastAsia="Times New Roman"/>
         </w:rPr>
         <w:t>Supervisor de Proyectos</w:t>
       </w:r>
-      <w:bookmarkEnd w:id="9"/>
+      <w:bookmarkEnd w:id="10"/>
     </w:p>
     <w:p/>
     <w:p>
@@ -6321,14 +6324,14 @@
           <w:rFonts w:eastAsia="Times New Roman"/>
         </w:rPr>
       </w:pPr>
-      <w:bookmarkStart w:id="10" w:name="_Toc324429571"/>
+      <w:bookmarkStart w:id="11" w:name="_Toc324429571"/>
       <w:r>
         <w:rPr>
           <w:rFonts w:eastAsia="Times New Roman"/>
         </w:rPr>
         <w:t>Administración General</w:t>
       </w:r>
-      <w:bookmarkEnd w:id="10"/>
+      <w:bookmarkEnd w:id="11"/>
     </w:p>
     <w:p/>
     <w:p>
@@ -6524,14 +6527,14 @@
           <w:rFonts w:eastAsia="Times New Roman"/>
         </w:rPr>
       </w:pPr>
-      <w:bookmarkStart w:id="11" w:name="_Toc324429572"/>
+      <w:bookmarkStart w:id="12" w:name="_Toc324429572"/>
       <w:r>
         <w:rPr>
           <w:rFonts w:eastAsia="Times New Roman"/>
         </w:rPr>
         <w:t>Seguridad e Higiene</w:t>
       </w:r>
-      <w:bookmarkEnd w:id="11"/>
+      <w:bookmarkEnd w:id="12"/>
     </w:p>
     <w:p/>
     <w:p>
@@ -6627,14 +6630,14 @@
           <w:rFonts w:eastAsia="Times New Roman"/>
         </w:rPr>
       </w:pPr>
-      <w:bookmarkStart w:id="12" w:name="_Toc324429573"/>
+      <w:bookmarkStart w:id="13" w:name="_Toc324429573"/>
       <w:r>
         <w:rPr>
           <w:rFonts w:eastAsia="Times New Roman"/>
         </w:rPr>
         <w:t>Administración Proyectos</w:t>
       </w:r>
-      <w:bookmarkEnd w:id="12"/>
+      <w:bookmarkEnd w:id="13"/>
     </w:p>
     <w:p/>
     <w:p>
@@ -6871,14 +6874,14 @@
           <w:rFonts w:eastAsia="Times New Roman"/>
         </w:rPr>
       </w:pPr>
-      <w:bookmarkStart w:id="13" w:name="_Toc324429574"/>
+      <w:bookmarkStart w:id="14" w:name="_Toc324429574"/>
       <w:r>
         <w:rPr>
           <w:rFonts w:eastAsia="Times New Roman"/>
         </w:rPr>
         <w:t>Cuadrillas</w:t>
       </w:r>
-      <w:bookmarkEnd w:id="13"/>
+      <w:bookmarkEnd w:id="14"/>
     </w:p>
     <w:p/>
     <w:p>
@@ -7051,7 +7054,7 @@
           <w:rFonts w:eastAsia="Times New Roman"/>
         </w:rPr>
       </w:pPr>
-      <w:bookmarkStart w:id="14" w:name="_Toc324429575"/>
+      <w:bookmarkStart w:id="15" w:name="_Toc324429575"/>
       <w:r>
         <w:rPr>
           <w:rFonts w:eastAsia="Times New Roman"/>
@@ -7064,7 +7067,7 @@
         </w:rPr>
         <w:t>de negocio</w:t>
       </w:r>
-      <w:bookmarkEnd w:id="14"/>
+      <w:bookmarkEnd w:id="15"/>
     </w:p>
     <w:p/>
     <w:p>
@@ -7074,14 +7077,14 @@
           <w:rFonts w:eastAsia="Times New Roman"/>
         </w:rPr>
       </w:pPr>
-      <w:bookmarkStart w:id="15" w:name="_Toc324429576"/>
+      <w:bookmarkStart w:id="16" w:name="_Toc324429576"/>
       <w:r>
         <w:rPr>
           <w:rFonts w:eastAsia="Times New Roman"/>
         </w:rPr>
         <w:t>Descripción del proceso principal</w:t>
       </w:r>
-      <w:bookmarkEnd w:id="15"/>
+      <w:bookmarkEnd w:id="16"/>
     </w:p>
     <w:p/>
     <w:p>
@@ -7198,7 +7201,7 @@
           <w:rFonts w:eastAsia="Times New Roman"/>
         </w:rPr>
       </w:pPr>
-      <w:bookmarkStart w:id="16" w:name="_Toc324429577"/>
+      <w:bookmarkStart w:id="17" w:name="_Toc324429577"/>
       <w:r>
         <w:rPr>
           <w:rFonts w:eastAsia="Times New Roman"/>
@@ -7206,7 +7209,7 @@
         <w:lastRenderedPageBreak/>
         <w:t>Descripción del proceso de soporte</w:t>
       </w:r>
-      <w:bookmarkEnd w:id="16"/>
+      <w:bookmarkEnd w:id="17"/>
     </w:p>
     <w:p/>
     <w:p>
@@ -7364,7 +7367,7 @@
           <w:sz w:val="20"/>
         </w:rPr>
       </w:pPr>
-      <w:bookmarkStart w:id="17" w:name="_Toc324429578"/>
+      <w:bookmarkStart w:id="18" w:name="_Toc324429578"/>
       <w:r>
         <w:rPr>
           <w:rFonts w:eastAsia="Times New Roman"/>
@@ -7372,7 +7375,7 @@
         <w:lastRenderedPageBreak/>
         <w:t>Flujo de trabajo principal</w:t>
       </w:r>
-      <w:bookmarkEnd w:id="17"/>
+      <w:bookmarkEnd w:id="18"/>
     </w:p>
     <w:p>
       <w:pPr>
@@ -7408,7 +7411,7 @@
           <v:shape id="_x0000_i1025" type="#_x0000_t75" style="width:498pt;height:600pt" o:ole="">
             <v:imagedata r:id="rId16" o:title=""/>
           </v:shape>
-          <o:OLEObject Type="Embed" ProgID="Visio.Drawing.11" ShapeID="_x0000_i1025" DrawAspect="Content" ObjectID="_1398954045" r:id="rId17"/>
+          <o:OLEObject Type="Embed" ProgID="Visio.Drawing.11" ShapeID="_x0000_i1025" DrawAspect="Content" ObjectID="_1398955336" r:id="rId17"/>
         </w:object>
       </w:r>
     </w:p>
@@ -7419,23 +7422,23 @@
       <w:r>
         <w:br w:type="page"/>
       </w:r>
-      <w:bookmarkStart w:id="18" w:name="_Toc324429579"/>
+      <w:bookmarkStart w:id="19" w:name="_Toc324429579"/>
       <w:r>
         <w:lastRenderedPageBreak/>
         <w:t>Recursos Informáticos Existentes</w:t>
       </w:r>
-      <w:bookmarkEnd w:id="18"/>
+      <w:bookmarkEnd w:id="19"/>
     </w:p>
     <w:p/>
     <w:p>
       <w:pPr>
         <w:pStyle w:val="Heading3"/>
       </w:pPr>
-      <w:bookmarkStart w:id="19" w:name="_Toc324429580"/>
+      <w:bookmarkStart w:id="20" w:name="_Toc324429580"/>
       <w:r>
         <w:t>Sistemas Existentes</w:t>
       </w:r>
-      <w:bookmarkEnd w:id="19"/>
+      <w:bookmarkEnd w:id="20"/>
     </w:p>
     <w:p/>
     <w:p>
@@ -7447,9 +7450,9 @@
           <w:sz w:val="20"/>
         </w:rPr>
       </w:pPr>
-      <w:bookmarkStart w:id="20" w:name="_Toc323225327"/>
-      <w:bookmarkStart w:id="21" w:name="_Toc323223925"/>
-      <w:bookmarkStart w:id="22" w:name="_Toc323164193"/>
+      <w:bookmarkStart w:id="21" w:name="_Toc323225327"/>
+      <w:bookmarkStart w:id="22" w:name="_Toc323223925"/>
+      <w:bookmarkStart w:id="23" w:name="_Toc323164193"/>
       <w:r>
         <w:rPr>
           <w:rFonts w:ascii="Times New Roman" w:eastAsia="Times New Roman" w:hAnsi="Times New Roman" w:cs="Times New Roman"/>
@@ -7458,9 +7461,9 @@
         </w:rPr>
         <w:t>Coming S.A. lleva a cabo la gestión de su información mediante planillas Excel.</w:t>
       </w:r>
-      <w:bookmarkEnd w:id="20"/>
       <w:bookmarkEnd w:id="21"/>
       <w:bookmarkEnd w:id="22"/>
+      <w:bookmarkEnd w:id="23"/>
     </w:p>
     <w:p>
       <w:pPr>
@@ -7476,11 +7479,11 @@
       <w:pPr>
         <w:pStyle w:val="Heading3"/>
       </w:pPr>
-      <w:bookmarkStart w:id="23" w:name="_Toc324429581"/>
+      <w:bookmarkStart w:id="24" w:name="_Toc324429581"/>
       <w:r>
         <w:t>Equipamiento informático</w:t>
       </w:r>
-      <w:bookmarkEnd w:id="23"/>
+      <w:bookmarkEnd w:id="24"/>
     </w:p>
     <w:p/>
     <w:p>
@@ -7651,7 +7654,7 @@
           <w:rFonts w:eastAsia="Times New Roman"/>
         </w:rPr>
       </w:pPr>
-      <w:bookmarkStart w:id="24" w:name="_Toc324429582"/>
+      <w:bookmarkStart w:id="25" w:name="_Toc324429582"/>
       <w:r>
         <w:rPr>
           <w:rFonts w:eastAsia="Times New Roman"/>
@@ -8283,7 +8286,7 @@
         </w:rPr>
         <w:t>del Usuario</w:t>
       </w:r>
-      <w:bookmarkEnd w:id="24"/>
+      <w:bookmarkEnd w:id="25"/>
       <w:r>
         <w:rPr>
           <w:rFonts w:eastAsia="Times New Roman"/>
@@ -8314,11 +8317,11 @@
       <w:pPr>
         <w:pStyle w:val="Heading3"/>
       </w:pPr>
-      <w:bookmarkStart w:id="25" w:name="_Toc324429583"/>
+      <w:bookmarkStart w:id="26" w:name="_Toc324429583"/>
       <w:r>
         <w:t>Requerimientos Funcionales:</w:t>
       </w:r>
-      <w:bookmarkEnd w:id="25"/>
+      <w:bookmarkEnd w:id="26"/>
     </w:p>
     <w:p>
       <w:pPr>
@@ -8768,11 +8771,11 @@
       <w:pPr>
         <w:pStyle w:val="Heading3"/>
       </w:pPr>
-      <w:bookmarkStart w:id="26" w:name="_Toc324429584"/>
+      <w:bookmarkStart w:id="27" w:name="_Toc324429584"/>
       <w:r>
         <w:t>Requerimientos no Funcionales:</w:t>
       </w:r>
-      <w:bookmarkEnd w:id="26"/>
+      <w:bookmarkEnd w:id="27"/>
     </w:p>
     <w:p>
       <w:pPr>
@@ -8992,7 +8995,7 @@
           <w:rFonts w:eastAsia="Times New Roman"/>
         </w:rPr>
       </w:pPr>
-      <w:bookmarkStart w:id="27" w:name="_Toc324429585"/>
+      <w:bookmarkStart w:id="28" w:name="_Toc324429585"/>
       <w:r>
         <w:rPr>
           <w:rFonts w:eastAsia="Times New Roman"/>
@@ -9005,7 +9008,7 @@
         </w:rPr>
         <w:t>información</w:t>
       </w:r>
-      <w:bookmarkEnd w:id="27"/>
+      <w:bookmarkEnd w:id="28"/>
     </w:p>
     <w:p/>
     <w:p>
@@ -9254,18 +9257,7 @@
           <w:iCs/>
           <w:sz w:val="20"/>
         </w:rPr>
-        <w:t>que</w:t>
-      </w:r>
-      <w:bookmarkStart w:id="28" w:name="_GoBack"/>
-      <w:bookmarkEnd w:id="28"/>
-      <w:r>
-        <w:rPr>
-          <w:rFonts w:eastAsia="Times New Roman"/>
-          <w:bCs/>
-          <w:iCs/>
-          <w:sz w:val="20"/>
-        </w:rPr>
-        <w:t xml:space="preserve"> </w:t>
+        <w:t xml:space="preserve">que </w:t>
       </w:r>
       <w:r>
         <w:rPr>
@@ -13457,6 +13449,7 @@
         <w:rPr>
           <w:noProof/>
           <w:sz w:val="20"/>
+          <w:lang w:val="en-US"/>
         </w:rPr>
         <w:drawing>
           <wp:anchor distT="0" distB="0" distL="114300" distR="114300" simplePos="0" relativeHeight="251659264" behindDoc="1" locked="0" layoutInCell="1" allowOverlap="1" wp14:anchorId="693D0ED2" wp14:editId="666E8AAB">
@@ -14355,7 +14348,7 @@
             <w:bCs/>
             <w:noProof/>
           </w:rPr>
-          <w:t>17</w:t>
+          <w:t>2</w:t>
         </w:r>
         <w:r>
           <w:rPr>
@@ -14467,15 +14460,7 @@
               <w:sz w:val="18"/>
               <w:szCs w:val="18"/>
             </w:rPr>
-            <w:t>Versión</w:t>
-          </w:r>
-          <w:r>
-            <w:rPr>
-              <w:rFonts w:cs="Arial"/>
-              <w:sz w:val="18"/>
-              <w:szCs w:val="18"/>
-            </w:rPr>
-            <w:t xml:space="preserve"> 1.5</w:t>
+            <w:t>Versión 1.5</w:t>
           </w:r>
         </w:p>
       </w:tc>
@@ -17441,6 +17426,7 @@
   <w:style w:type="character" w:default="1" w:styleId="DefaultParagraphFont">
     <w:name w:val="Default Paragraph Font"/>
     <w:uiPriority w:val="1"/>
+    <w:semiHidden/>
     <w:unhideWhenUsed/>
   </w:style>
   <w:style w:type="table" w:default="1" w:styleId="TableNormal">
@@ -19774,71 +19760,71 @@
     </dgm:pt>
   </dgm:ptLst>
   <dgm:cxnLst>
-    <dgm:cxn modelId="{DFDE4D1F-39A6-4C8D-899D-E072A2007E38}" type="presOf" srcId="{CAE025A5-AD7E-47EC-9189-B4F6923CFB39}" destId="{A98355B4-6B0E-4D38-B738-06A1B5352B25}" srcOrd="1" destOrd="0" presId="urn:microsoft.com/office/officeart/2005/8/layout/orgChart1"/>
-    <dgm:cxn modelId="{90FA843F-FEA7-48AB-A203-C2CA6328EF5E}" type="presOf" srcId="{38912AFE-3D78-4266-8E99-4582EAA11DAA}" destId="{FC06127A-3788-446A-9EF8-244F2B7D169B}" srcOrd="0" destOrd="0" presId="urn:microsoft.com/office/officeart/2005/8/layout/orgChart1"/>
-    <dgm:cxn modelId="{10FD271E-95A7-4CF7-A360-9F61D8393943}" type="presOf" srcId="{F27F8D6F-03A5-429D-BDD0-702BFC21B6F0}" destId="{96070D5D-19E7-4653-BC65-20D6D6EAE9DE}" srcOrd="1" destOrd="0" presId="urn:microsoft.com/office/officeart/2005/8/layout/orgChart1"/>
-    <dgm:cxn modelId="{6E3D1859-39C3-4328-9A64-12157728B8BD}" type="presOf" srcId="{CAE025A5-AD7E-47EC-9189-B4F6923CFB39}" destId="{2872F071-CCEC-4734-8E72-CEF275144F2A}" srcOrd="0" destOrd="0" presId="urn:microsoft.com/office/officeart/2005/8/layout/orgChart1"/>
-    <dgm:cxn modelId="{667D49C6-C4E4-4CB5-85F4-BC206A56C57F}" type="presOf" srcId="{69404F52-DC68-4464-8C95-4A4EC5C3D511}" destId="{4972E06E-0D8D-46A7-810C-DCF2E5A67FD3}" srcOrd="1" destOrd="0" presId="urn:microsoft.com/office/officeart/2005/8/layout/orgChart1"/>
+    <dgm:cxn modelId="{7867A07B-799E-4BD1-A12D-C095ED2BF7A1}" type="presOf" srcId="{CAE025A5-AD7E-47EC-9189-B4F6923CFB39}" destId="{A98355B4-6B0E-4D38-B738-06A1B5352B25}" srcOrd="1" destOrd="0" presId="urn:microsoft.com/office/officeart/2005/8/layout/orgChart1"/>
+    <dgm:cxn modelId="{66029063-905E-4524-A6F5-E320CF67F10C}" type="presOf" srcId="{C3818049-3B0A-41F2-A7EE-480ECF181171}" destId="{7DF29361-70E6-4A90-8106-66BD992952A3}" srcOrd="0" destOrd="0" presId="urn:microsoft.com/office/officeart/2005/8/layout/orgChart1"/>
+    <dgm:cxn modelId="{AAA6FDD0-2D1C-468C-BDAD-9AD6FA4E1536}" type="presOf" srcId="{6CCD5503-01E5-4C86-8EFC-5F017D508467}" destId="{7333BF06-7B1A-47D2-83B9-64258DCEE59E}" srcOrd="0" destOrd="0" presId="urn:microsoft.com/office/officeart/2005/8/layout/orgChart1"/>
+    <dgm:cxn modelId="{F0EB29E7-9D47-4859-8D76-840630E3F0FC}" type="presOf" srcId="{C0EDF659-C35B-4EB3-A65D-2CEFAA43999B}" destId="{D70C0BDD-DBCA-4018-8B04-41A27590CEAD}" srcOrd="0" destOrd="0" presId="urn:microsoft.com/office/officeart/2005/8/layout/orgChart1"/>
+    <dgm:cxn modelId="{5B85D058-7236-46FD-BE98-9CA18BDAE962}" type="presOf" srcId="{CF7F02CB-0026-4C85-A83C-2611CA0EC12E}" destId="{8EBBDB76-DF10-4764-B8B8-496AD4C5615C}" srcOrd="0" destOrd="0" presId="urn:microsoft.com/office/officeart/2005/8/layout/orgChart1"/>
+    <dgm:cxn modelId="{44E19A40-5AA7-440F-B80E-C65841E01D70}" type="presOf" srcId="{AB74DD02-BF3F-45B5-8025-7F7CC2B7F0AF}" destId="{1495ABB2-EE30-4D6B-960C-2AE8B28A3DEE}" srcOrd="1" destOrd="0" presId="urn:microsoft.com/office/officeart/2005/8/layout/orgChart1"/>
+    <dgm:cxn modelId="{8DB60797-57A4-4585-9F61-EE1BC7FE5792}" type="presOf" srcId="{8782F143-7EBE-4652-BCB6-342F97295F78}" destId="{C999530D-970C-4F19-A91A-981537024566}" srcOrd="0" destOrd="0" presId="urn:microsoft.com/office/officeart/2005/8/layout/orgChart1"/>
+    <dgm:cxn modelId="{95CB0DDC-0EB7-4C44-9D3D-9080B7DFBB76}" type="presOf" srcId="{36C0A925-CF92-4A8D-8547-F5135586AA1D}" destId="{025B54D6-F427-427E-8DF7-D864235487AD}" srcOrd="0" destOrd="0" presId="urn:microsoft.com/office/officeart/2005/8/layout/orgChart1"/>
+    <dgm:cxn modelId="{7EE28C4F-C877-46E1-803E-644D5DEFFC0A}" type="presOf" srcId="{0C5A7F20-7BF1-4D54-8603-B4C57EB9E51E}" destId="{09519A4A-757A-4FD3-B530-30AAEFBECC94}" srcOrd="0" destOrd="0" presId="urn:microsoft.com/office/officeart/2005/8/layout/orgChart1"/>
+    <dgm:cxn modelId="{D01CEB95-7818-4453-83F3-BCE47E725498}" srcId="{C3818049-3B0A-41F2-A7EE-480ECF181171}" destId="{F27F8D6F-03A5-429D-BDD0-702BFC21B6F0}" srcOrd="0" destOrd="0" parTransId="{56E089E7-06E2-47BB-AEAB-E6273550B405}" sibTransId="{B7D05675-1749-4578-B10C-6368DD663956}"/>
+    <dgm:cxn modelId="{7C9266A4-58E6-4781-B381-E3B5BC31D902}" srcId="{69404F52-DC68-4464-8C95-4A4EC5C3D511}" destId="{AB74DD02-BF3F-45B5-8025-7F7CC2B7F0AF}" srcOrd="0" destOrd="0" parTransId="{0C5A7F20-7BF1-4D54-8603-B4C57EB9E51E}" sibTransId="{4DD56927-21C8-4BA9-8A88-EC2F6591D693}"/>
+    <dgm:cxn modelId="{8437C099-1A9F-4501-8AB3-47EB38F202FB}" type="presOf" srcId="{CAE025A5-AD7E-47EC-9189-B4F6923CFB39}" destId="{2872F071-CCEC-4734-8E72-CEF275144F2A}" srcOrd="0" destOrd="0" presId="urn:microsoft.com/office/officeart/2005/8/layout/orgChart1"/>
+    <dgm:cxn modelId="{F40F547F-E985-47E4-852C-13CE91AFC67B}" srcId="{F27F8D6F-03A5-429D-BDD0-702BFC21B6F0}" destId="{69404F52-DC68-4464-8C95-4A4EC5C3D511}" srcOrd="0" destOrd="0" parTransId="{CF7F02CB-0026-4C85-A83C-2611CA0EC12E}" sibTransId="{35B2B94B-D59C-4D2C-AA6B-EC3193330074}"/>
+    <dgm:cxn modelId="{AFBFF8F3-B1CC-4B54-A79E-E1B294E0D0BF}" srcId="{F27F8D6F-03A5-429D-BDD0-702BFC21B6F0}" destId="{C0EDF659-C35B-4EB3-A65D-2CEFAA43999B}" srcOrd="1" destOrd="0" parTransId="{38912AFE-3D78-4266-8E99-4582EAA11DAA}" sibTransId="{05C533E2-BAD5-478F-A5EF-73E5B154A010}"/>
+    <dgm:cxn modelId="{6346185C-E6DE-43BC-B7BD-02A9E842C9F3}" type="presOf" srcId="{F27F8D6F-03A5-429D-BDD0-702BFC21B6F0}" destId="{96070D5D-19E7-4653-BC65-20D6D6EAE9DE}" srcOrd="1" destOrd="0" presId="urn:microsoft.com/office/officeart/2005/8/layout/orgChart1"/>
+    <dgm:cxn modelId="{956F72A0-5E7A-4BBE-918C-DF48B42F7F88}" srcId="{F27F8D6F-03A5-429D-BDD0-702BFC21B6F0}" destId="{CAE025A5-AD7E-47EC-9189-B4F6923CFB39}" srcOrd="2" destOrd="0" parTransId="{36C0A925-CF92-4A8D-8547-F5135586AA1D}" sibTransId="{3C63452D-48B4-43C0-A4CD-DBFD585BFD18}"/>
+    <dgm:cxn modelId="{2AC1227A-FA90-4668-9E0E-AA8BEA52D611}" type="presOf" srcId="{38912AFE-3D78-4266-8E99-4582EAA11DAA}" destId="{FC06127A-3788-446A-9EF8-244F2B7D169B}" srcOrd="0" destOrd="0" presId="urn:microsoft.com/office/officeart/2005/8/layout/orgChart1"/>
+    <dgm:cxn modelId="{824D80C8-64F4-495F-A9A7-95F9AFCE1168}" type="presOf" srcId="{C0EDF659-C35B-4EB3-A65D-2CEFAA43999B}" destId="{F572DEBC-670A-44EF-A3E4-3094B1E9B62C}" srcOrd="1" destOrd="0" presId="urn:microsoft.com/office/officeart/2005/8/layout/orgChart1"/>
+    <dgm:cxn modelId="{026BC6C2-BD36-4A41-9354-80F6D10B747D}" type="presOf" srcId="{AB74DD02-BF3F-45B5-8025-7F7CC2B7F0AF}" destId="{76382964-F0B9-4801-AD29-234D5C4EB29C}" srcOrd="0" destOrd="0" presId="urn:microsoft.com/office/officeart/2005/8/layout/orgChart1"/>
+    <dgm:cxn modelId="{A455EC5D-4AE3-490B-B83D-7BD0AAF86CAE}" type="presOf" srcId="{8782F143-7EBE-4652-BCB6-342F97295F78}" destId="{15615975-D7C1-4DD7-92D8-7DA4D4FB6EB9}" srcOrd="1" destOrd="0" presId="urn:microsoft.com/office/officeart/2005/8/layout/orgChart1"/>
     <dgm:cxn modelId="{DABFC9D0-8C39-473E-A1C2-ECB16C3483D9}" srcId="{AB74DD02-BF3F-45B5-8025-7F7CC2B7F0AF}" destId="{8782F143-7EBE-4652-BCB6-342F97295F78}" srcOrd="0" destOrd="0" parTransId="{6CCD5503-01E5-4C86-8EFC-5F017D508467}" sibTransId="{4E4F6724-DE3A-4CE7-9F89-6CC7FEF6FC19}"/>
-    <dgm:cxn modelId="{AFBFF8F3-B1CC-4B54-A79E-E1B294E0D0BF}" srcId="{F27F8D6F-03A5-429D-BDD0-702BFC21B6F0}" destId="{C0EDF659-C35B-4EB3-A65D-2CEFAA43999B}" srcOrd="1" destOrd="0" parTransId="{38912AFE-3D78-4266-8E99-4582EAA11DAA}" sibTransId="{05C533E2-BAD5-478F-A5EF-73E5B154A010}"/>
-    <dgm:cxn modelId="{956F72A0-5E7A-4BBE-918C-DF48B42F7F88}" srcId="{F27F8D6F-03A5-429D-BDD0-702BFC21B6F0}" destId="{CAE025A5-AD7E-47EC-9189-B4F6923CFB39}" srcOrd="2" destOrd="0" parTransId="{36C0A925-CF92-4A8D-8547-F5135586AA1D}" sibTransId="{3C63452D-48B4-43C0-A4CD-DBFD585BFD18}"/>
-    <dgm:cxn modelId="{4FD9F166-FE07-4769-8E67-0B8ADB1DD663}" type="presOf" srcId="{6CCD5503-01E5-4C86-8EFC-5F017D508467}" destId="{7333BF06-7B1A-47D2-83B9-64258DCEE59E}" srcOrd="0" destOrd="0" presId="urn:microsoft.com/office/officeart/2005/8/layout/orgChart1"/>
-    <dgm:cxn modelId="{7C9266A4-58E6-4781-B381-E3B5BC31D902}" srcId="{69404F52-DC68-4464-8C95-4A4EC5C3D511}" destId="{AB74DD02-BF3F-45B5-8025-7F7CC2B7F0AF}" srcOrd="0" destOrd="0" parTransId="{0C5A7F20-7BF1-4D54-8603-B4C57EB9E51E}" sibTransId="{4DD56927-21C8-4BA9-8A88-EC2F6591D693}"/>
-    <dgm:cxn modelId="{7525BB03-3AF9-41B2-941C-EBE72F54AAD5}" type="presOf" srcId="{C0EDF659-C35B-4EB3-A65D-2CEFAA43999B}" destId="{F572DEBC-670A-44EF-A3E4-3094B1E9B62C}" srcOrd="1" destOrd="0" presId="urn:microsoft.com/office/officeart/2005/8/layout/orgChart1"/>
-    <dgm:cxn modelId="{6ADCC2C9-D942-44BC-B8C4-05F4C63C5FB5}" type="presOf" srcId="{8782F143-7EBE-4652-BCB6-342F97295F78}" destId="{15615975-D7C1-4DD7-92D8-7DA4D4FB6EB9}" srcOrd="1" destOrd="0" presId="urn:microsoft.com/office/officeart/2005/8/layout/orgChart1"/>
-    <dgm:cxn modelId="{0157FEE7-BD7D-4DD6-B66B-B11510A9B968}" type="presOf" srcId="{F27F8D6F-03A5-429D-BDD0-702BFC21B6F0}" destId="{F21B52D0-B08C-497F-8319-56B5DA6523B6}" srcOrd="0" destOrd="0" presId="urn:microsoft.com/office/officeart/2005/8/layout/orgChart1"/>
-    <dgm:cxn modelId="{943E84BE-FAA7-4D5B-8F6A-301EC7FC2124}" type="presOf" srcId="{C3818049-3B0A-41F2-A7EE-480ECF181171}" destId="{7DF29361-70E6-4A90-8106-66BD992952A3}" srcOrd="0" destOrd="0" presId="urn:microsoft.com/office/officeart/2005/8/layout/orgChart1"/>
-    <dgm:cxn modelId="{AE88630B-D5C6-4914-BE3F-7A3AA98A9AD5}" type="presOf" srcId="{C0EDF659-C35B-4EB3-A65D-2CEFAA43999B}" destId="{D70C0BDD-DBCA-4018-8B04-41A27590CEAD}" srcOrd="0" destOrd="0" presId="urn:microsoft.com/office/officeart/2005/8/layout/orgChart1"/>
-    <dgm:cxn modelId="{B2163B3E-B45C-439C-93FA-F1FE51E1868B}" type="presOf" srcId="{CF7F02CB-0026-4C85-A83C-2611CA0EC12E}" destId="{8EBBDB76-DF10-4764-B8B8-496AD4C5615C}" srcOrd="0" destOrd="0" presId="urn:microsoft.com/office/officeart/2005/8/layout/orgChart1"/>
-    <dgm:cxn modelId="{ECAFFF9C-1366-4017-A451-941EDD8883E1}" type="presOf" srcId="{AB74DD02-BF3F-45B5-8025-7F7CC2B7F0AF}" destId="{76382964-F0B9-4801-AD29-234D5C4EB29C}" srcOrd="0" destOrd="0" presId="urn:microsoft.com/office/officeart/2005/8/layout/orgChart1"/>
-    <dgm:cxn modelId="{6F8E8A59-91F5-48C4-84DC-99366E694A10}" type="presOf" srcId="{69404F52-DC68-4464-8C95-4A4EC5C3D511}" destId="{EF27B91A-A527-4B5D-8953-3DEFA4CD70BE}" srcOrd="0" destOrd="0" presId="urn:microsoft.com/office/officeart/2005/8/layout/orgChart1"/>
-    <dgm:cxn modelId="{D01CEB95-7818-4453-83F3-BCE47E725498}" srcId="{C3818049-3B0A-41F2-A7EE-480ECF181171}" destId="{F27F8D6F-03A5-429D-BDD0-702BFC21B6F0}" srcOrd="0" destOrd="0" parTransId="{56E089E7-06E2-47BB-AEAB-E6273550B405}" sibTransId="{B7D05675-1749-4578-B10C-6368DD663956}"/>
-    <dgm:cxn modelId="{F40F547F-E985-47E4-852C-13CE91AFC67B}" srcId="{F27F8D6F-03A5-429D-BDD0-702BFC21B6F0}" destId="{69404F52-DC68-4464-8C95-4A4EC5C3D511}" srcOrd="0" destOrd="0" parTransId="{CF7F02CB-0026-4C85-A83C-2611CA0EC12E}" sibTransId="{35B2B94B-D59C-4D2C-AA6B-EC3193330074}"/>
-    <dgm:cxn modelId="{0BDB084A-FC87-4A6F-9F86-5C859CC13955}" type="presOf" srcId="{8782F143-7EBE-4652-BCB6-342F97295F78}" destId="{C999530D-970C-4F19-A91A-981537024566}" srcOrd="0" destOrd="0" presId="urn:microsoft.com/office/officeart/2005/8/layout/orgChart1"/>
-    <dgm:cxn modelId="{F09BAD60-8A85-45A6-BCD5-9828D04B38C7}" type="presOf" srcId="{36C0A925-CF92-4A8D-8547-F5135586AA1D}" destId="{025B54D6-F427-427E-8DF7-D864235487AD}" srcOrd="0" destOrd="0" presId="urn:microsoft.com/office/officeart/2005/8/layout/orgChart1"/>
-    <dgm:cxn modelId="{59D03F98-5246-41D1-A094-EFF6DA575270}" type="presOf" srcId="{0C5A7F20-7BF1-4D54-8603-B4C57EB9E51E}" destId="{09519A4A-757A-4FD3-B530-30AAEFBECC94}" srcOrd="0" destOrd="0" presId="urn:microsoft.com/office/officeart/2005/8/layout/orgChart1"/>
-    <dgm:cxn modelId="{50BC16D8-6C5B-4D7D-9BFC-A199FC357E8C}" type="presOf" srcId="{AB74DD02-BF3F-45B5-8025-7F7CC2B7F0AF}" destId="{1495ABB2-EE30-4D6B-960C-2AE8B28A3DEE}" srcOrd="1" destOrd="0" presId="urn:microsoft.com/office/officeart/2005/8/layout/orgChart1"/>
-    <dgm:cxn modelId="{5B39200E-AE2F-4262-8A9F-9200C5934F93}" type="presParOf" srcId="{7DF29361-70E6-4A90-8106-66BD992952A3}" destId="{092F7640-4E97-435E-A273-04AB9B209B41}" srcOrd="0" destOrd="0" presId="urn:microsoft.com/office/officeart/2005/8/layout/orgChart1"/>
-    <dgm:cxn modelId="{01E85D0A-B55E-4666-9E95-D2B64709F5AB}" type="presParOf" srcId="{092F7640-4E97-435E-A273-04AB9B209B41}" destId="{1F67BD07-D585-4BD6-88EA-D8E5F5FF308F}" srcOrd="0" destOrd="0" presId="urn:microsoft.com/office/officeart/2005/8/layout/orgChart1"/>
-    <dgm:cxn modelId="{46357513-DB4B-4BF1-B693-E27C8A4C7774}" type="presParOf" srcId="{1F67BD07-D585-4BD6-88EA-D8E5F5FF308F}" destId="{F21B52D0-B08C-497F-8319-56B5DA6523B6}" srcOrd="0" destOrd="0" presId="urn:microsoft.com/office/officeart/2005/8/layout/orgChart1"/>
-    <dgm:cxn modelId="{ADEE6544-E3EF-4F44-91BC-35613439C1AB}" type="presParOf" srcId="{1F67BD07-D585-4BD6-88EA-D8E5F5FF308F}" destId="{96070D5D-19E7-4653-BC65-20D6D6EAE9DE}" srcOrd="1" destOrd="0" presId="urn:microsoft.com/office/officeart/2005/8/layout/orgChart1"/>
-    <dgm:cxn modelId="{24F8D662-2A3F-44E5-8770-F8A75CF4F03F}" type="presParOf" srcId="{092F7640-4E97-435E-A273-04AB9B209B41}" destId="{CF57312A-95DE-40CE-91AF-7EE78282CD63}" srcOrd="1" destOrd="0" presId="urn:microsoft.com/office/officeart/2005/8/layout/orgChart1"/>
-    <dgm:cxn modelId="{C19E08C0-0772-40CD-B649-D3D8BD76AD33}" type="presParOf" srcId="{CF57312A-95DE-40CE-91AF-7EE78282CD63}" destId="{8EBBDB76-DF10-4764-B8B8-496AD4C5615C}" srcOrd="0" destOrd="0" presId="urn:microsoft.com/office/officeart/2005/8/layout/orgChart1"/>
-    <dgm:cxn modelId="{11C32FEE-CFE2-4E25-8B47-FE0A6FBFAAFE}" type="presParOf" srcId="{CF57312A-95DE-40CE-91AF-7EE78282CD63}" destId="{CCEE9E4B-9FB6-41A6-AA5E-1D2E98C342FF}" srcOrd="1" destOrd="0" presId="urn:microsoft.com/office/officeart/2005/8/layout/orgChart1"/>
-    <dgm:cxn modelId="{0789D809-2447-4277-9962-E41316701996}" type="presParOf" srcId="{CCEE9E4B-9FB6-41A6-AA5E-1D2E98C342FF}" destId="{D124B1AA-7060-4AB5-8487-49BA48E66E83}" srcOrd="0" destOrd="0" presId="urn:microsoft.com/office/officeart/2005/8/layout/orgChart1"/>
-    <dgm:cxn modelId="{F957AF94-D7F2-4EE2-BF01-60AA39B17C48}" type="presParOf" srcId="{D124B1AA-7060-4AB5-8487-49BA48E66E83}" destId="{EF27B91A-A527-4B5D-8953-3DEFA4CD70BE}" srcOrd="0" destOrd="0" presId="urn:microsoft.com/office/officeart/2005/8/layout/orgChart1"/>
-    <dgm:cxn modelId="{C84ECF16-11D6-49A7-BDE5-68EBEB978CEC}" type="presParOf" srcId="{D124B1AA-7060-4AB5-8487-49BA48E66E83}" destId="{4972E06E-0D8D-46A7-810C-DCF2E5A67FD3}" srcOrd="1" destOrd="0" presId="urn:microsoft.com/office/officeart/2005/8/layout/orgChart1"/>
-    <dgm:cxn modelId="{A23C301A-6020-4EC7-82F2-12E7A3256E42}" type="presParOf" srcId="{CCEE9E4B-9FB6-41A6-AA5E-1D2E98C342FF}" destId="{A398DAD7-91CB-4C69-9C87-5854557C5295}" srcOrd="1" destOrd="0" presId="urn:microsoft.com/office/officeart/2005/8/layout/orgChart1"/>
-    <dgm:cxn modelId="{8C58B658-FB7C-449B-B578-67A65DFA2903}" type="presParOf" srcId="{A398DAD7-91CB-4C69-9C87-5854557C5295}" destId="{09519A4A-757A-4FD3-B530-30AAEFBECC94}" srcOrd="0" destOrd="0" presId="urn:microsoft.com/office/officeart/2005/8/layout/orgChart1"/>
-    <dgm:cxn modelId="{8E7D202C-7B25-47F2-92BE-211DB921FA2A}" type="presParOf" srcId="{A398DAD7-91CB-4C69-9C87-5854557C5295}" destId="{FFE82CE6-86EB-47FB-9054-9752EE3988A2}" srcOrd="1" destOrd="0" presId="urn:microsoft.com/office/officeart/2005/8/layout/orgChart1"/>
-    <dgm:cxn modelId="{EA7CB2A5-AE8B-4FA8-B089-54729104A7FF}" type="presParOf" srcId="{FFE82CE6-86EB-47FB-9054-9752EE3988A2}" destId="{B35ECC57-01FC-47F4-9E0E-EF40FFE87727}" srcOrd="0" destOrd="0" presId="urn:microsoft.com/office/officeart/2005/8/layout/orgChart1"/>
-    <dgm:cxn modelId="{31B2C26D-2DB8-4B1E-804C-AAA1CDD82564}" type="presParOf" srcId="{B35ECC57-01FC-47F4-9E0E-EF40FFE87727}" destId="{76382964-F0B9-4801-AD29-234D5C4EB29C}" srcOrd="0" destOrd="0" presId="urn:microsoft.com/office/officeart/2005/8/layout/orgChart1"/>
-    <dgm:cxn modelId="{CFEBD255-0E50-4409-B4BE-95E58BB3507A}" type="presParOf" srcId="{B35ECC57-01FC-47F4-9E0E-EF40FFE87727}" destId="{1495ABB2-EE30-4D6B-960C-2AE8B28A3DEE}" srcOrd="1" destOrd="0" presId="urn:microsoft.com/office/officeart/2005/8/layout/orgChart1"/>
-    <dgm:cxn modelId="{56875048-FCE1-40E4-A14A-35417A87E08A}" type="presParOf" srcId="{FFE82CE6-86EB-47FB-9054-9752EE3988A2}" destId="{4900D1E9-D0F0-41BD-9F1A-AD635EB77A1B}" srcOrd="1" destOrd="0" presId="urn:microsoft.com/office/officeart/2005/8/layout/orgChart1"/>
-    <dgm:cxn modelId="{A41BB2CA-EEBC-475E-8702-C55DE8583490}" type="presParOf" srcId="{4900D1E9-D0F0-41BD-9F1A-AD635EB77A1B}" destId="{7333BF06-7B1A-47D2-83B9-64258DCEE59E}" srcOrd="0" destOrd="0" presId="urn:microsoft.com/office/officeart/2005/8/layout/orgChart1"/>
-    <dgm:cxn modelId="{7BD4740E-82CC-41F9-91CE-33CBF0ECBD41}" type="presParOf" srcId="{4900D1E9-D0F0-41BD-9F1A-AD635EB77A1B}" destId="{21EE1367-D85E-46CE-A192-9AB232C06BC8}" srcOrd="1" destOrd="0" presId="urn:microsoft.com/office/officeart/2005/8/layout/orgChart1"/>
-    <dgm:cxn modelId="{3DF0ACE9-9F8C-4F09-B3E7-2A8B14AA9B9A}" type="presParOf" srcId="{21EE1367-D85E-46CE-A192-9AB232C06BC8}" destId="{E85B6231-2009-4608-BF6D-BCF7CFF0912E}" srcOrd="0" destOrd="0" presId="urn:microsoft.com/office/officeart/2005/8/layout/orgChart1"/>
-    <dgm:cxn modelId="{731EE133-1A19-44D9-8297-84853F63EAB4}" type="presParOf" srcId="{E85B6231-2009-4608-BF6D-BCF7CFF0912E}" destId="{C999530D-970C-4F19-A91A-981537024566}" srcOrd="0" destOrd="0" presId="urn:microsoft.com/office/officeart/2005/8/layout/orgChart1"/>
-    <dgm:cxn modelId="{B178E095-0F5A-4FF4-87FB-6DD3DBC0988C}" type="presParOf" srcId="{E85B6231-2009-4608-BF6D-BCF7CFF0912E}" destId="{15615975-D7C1-4DD7-92D8-7DA4D4FB6EB9}" srcOrd="1" destOrd="0" presId="urn:microsoft.com/office/officeart/2005/8/layout/orgChart1"/>
-    <dgm:cxn modelId="{88041A4C-BB17-4E6A-AE16-D6FBCC14A04D}" type="presParOf" srcId="{21EE1367-D85E-46CE-A192-9AB232C06BC8}" destId="{5B187E3E-3FCB-4BCE-8228-40007FF99A05}" srcOrd="1" destOrd="0" presId="urn:microsoft.com/office/officeart/2005/8/layout/orgChart1"/>
-    <dgm:cxn modelId="{830ACDCA-ABEF-47C0-B00E-271139045BAA}" type="presParOf" srcId="{21EE1367-D85E-46CE-A192-9AB232C06BC8}" destId="{B67726A3-32FF-499C-B84E-DC1A0BDA5E9F}" srcOrd="2" destOrd="0" presId="urn:microsoft.com/office/officeart/2005/8/layout/orgChart1"/>
-    <dgm:cxn modelId="{161B2F80-FEAF-496E-90CD-C21BBA83EEC7}" type="presParOf" srcId="{FFE82CE6-86EB-47FB-9054-9752EE3988A2}" destId="{60A8B198-4EE5-48F8-A92B-234DD4B34998}" srcOrd="2" destOrd="0" presId="urn:microsoft.com/office/officeart/2005/8/layout/orgChart1"/>
-    <dgm:cxn modelId="{8F6B2B6F-17EE-4BC2-8687-D04367C2B80F}" type="presParOf" srcId="{CCEE9E4B-9FB6-41A6-AA5E-1D2E98C342FF}" destId="{4F20D86C-E07D-47F2-AA93-7D81393505D2}" srcOrd="2" destOrd="0" presId="urn:microsoft.com/office/officeart/2005/8/layout/orgChart1"/>
-    <dgm:cxn modelId="{E6764BEB-DAE5-4696-87B1-47ED11E416CE}" type="presParOf" srcId="{CF57312A-95DE-40CE-91AF-7EE78282CD63}" destId="{FC06127A-3788-446A-9EF8-244F2B7D169B}" srcOrd="2" destOrd="0" presId="urn:microsoft.com/office/officeart/2005/8/layout/orgChart1"/>
-    <dgm:cxn modelId="{BCFF9A9A-EE51-448F-B356-87E2F3957861}" type="presParOf" srcId="{CF57312A-95DE-40CE-91AF-7EE78282CD63}" destId="{7D99B7DD-68FF-40DA-947F-123213324B7E}" srcOrd="3" destOrd="0" presId="urn:microsoft.com/office/officeart/2005/8/layout/orgChart1"/>
-    <dgm:cxn modelId="{FD91AA75-646E-40E4-A961-4DFC694F4729}" type="presParOf" srcId="{7D99B7DD-68FF-40DA-947F-123213324B7E}" destId="{646A8AC7-6D5C-47D6-813D-85CD79F8E46C}" srcOrd="0" destOrd="0" presId="urn:microsoft.com/office/officeart/2005/8/layout/orgChart1"/>
-    <dgm:cxn modelId="{8587924A-68E3-4E7A-8E8A-3ABD4B723563}" type="presParOf" srcId="{646A8AC7-6D5C-47D6-813D-85CD79F8E46C}" destId="{D70C0BDD-DBCA-4018-8B04-41A27590CEAD}" srcOrd="0" destOrd="0" presId="urn:microsoft.com/office/officeart/2005/8/layout/orgChart1"/>
-    <dgm:cxn modelId="{3FE6211E-62B6-42A5-A088-C9317CE4E023}" type="presParOf" srcId="{646A8AC7-6D5C-47D6-813D-85CD79F8E46C}" destId="{F572DEBC-670A-44EF-A3E4-3094B1E9B62C}" srcOrd="1" destOrd="0" presId="urn:microsoft.com/office/officeart/2005/8/layout/orgChart1"/>
-    <dgm:cxn modelId="{ADEB1679-9295-474F-93C8-35A451E2AE1E}" type="presParOf" srcId="{7D99B7DD-68FF-40DA-947F-123213324B7E}" destId="{00FB1847-B63F-4016-A04C-A5B5782F58CE}" srcOrd="1" destOrd="0" presId="urn:microsoft.com/office/officeart/2005/8/layout/orgChart1"/>
-    <dgm:cxn modelId="{18C005AC-0134-49D0-A3F0-C4A69EFE66D5}" type="presParOf" srcId="{7D99B7DD-68FF-40DA-947F-123213324B7E}" destId="{ADAD0B2D-EB01-43C5-BA7F-39B9DDD94586}" srcOrd="2" destOrd="0" presId="urn:microsoft.com/office/officeart/2005/8/layout/orgChart1"/>
-    <dgm:cxn modelId="{02806E3E-D5CD-45A9-866F-190E533F9A9E}" type="presParOf" srcId="{CF57312A-95DE-40CE-91AF-7EE78282CD63}" destId="{025B54D6-F427-427E-8DF7-D864235487AD}" srcOrd="4" destOrd="0" presId="urn:microsoft.com/office/officeart/2005/8/layout/orgChart1"/>
-    <dgm:cxn modelId="{3E68C855-1BF2-4B67-A4A9-B4EBB0624850}" type="presParOf" srcId="{CF57312A-95DE-40CE-91AF-7EE78282CD63}" destId="{C7A4CB24-34AC-416C-93FA-66FA04B4DCA8}" srcOrd="5" destOrd="0" presId="urn:microsoft.com/office/officeart/2005/8/layout/orgChart1"/>
-    <dgm:cxn modelId="{82594134-1DBA-40D9-8919-008F143FFFB3}" type="presParOf" srcId="{C7A4CB24-34AC-416C-93FA-66FA04B4DCA8}" destId="{5300D6CE-4FEB-4304-ADA4-734DC9D238D3}" srcOrd="0" destOrd="0" presId="urn:microsoft.com/office/officeart/2005/8/layout/orgChart1"/>
-    <dgm:cxn modelId="{03EF0147-DE65-4C1D-8090-9520A102D560}" type="presParOf" srcId="{5300D6CE-4FEB-4304-ADA4-734DC9D238D3}" destId="{2872F071-CCEC-4734-8E72-CEF275144F2A}" srcOrd="0" destOrd="0" presId="urn:microsoft.com/office/officeart/2005/8/layout/orgChart1"/>
-    <dgm:cxn modelId="{91A5C7FF-83D9-451D-AAD3-932BF38EECD8}" type="presParOf" srcId="{5300D6CE-4FEB-4304-ADA4-734DC9D238D3}" destId="{A98355B4-6B0E-4D38-B738-06A1B5352B25}" srcOrd="1" destOrd="0" presId="urn:microsoft.com/office/officeart/2005/8/layout/orgChart1"/>
-    <dgm:cxn modelId="{A56706AA-6F0C-4EAE-8E49-75B7778CFA84}" type="presParOf" srcId="{C7A4CB24-34AC-416C-93FA-66FA04B4DCA8}" destId="{74F88A2B-CCFD-460B-AD38-F1B8B802CC57}" srcOrd="1" destOrd="0" presId="urn:microsoft.com/office/officeart/2005/8/layout/orgChart1"/>
-    <dgm:cxn modelId="{D1156ABE-24DA-4690-8921-3328C9123F10}" type="presParOf" srcId="{C7A4CB24-34AC-416C-93FA-66FA04B4DCA8}" destId="{4F4270FA-95BF-4232-803B-519195B6F45F}" srcOrd="2" destOrd="0" presId="urn:microsoft.com/office/officeart/2005/8/layout/orgChart1"/>
-    <dgm:cxn modelId="{59A78B85-B2C5-4802-856C-245BD07B53E1}" type="presParOf" srcId="{092F7640-4E97-435E-A273-04AB9B209B41}" destId="{C4B5E448-36E9-4FC1-A1D6-DF0F20115C0B}" srcOrd="2" destOrd="0" presId="urn:microsoft.com/office/officeart/2005/8/layout/orgChart1"/>
+    <dgm:cxn modelId="{AC2788A4-1EF5-45A8-B20D-75E202CC9FE7}" type="presOf" srcId="{F27F8D6F-03A5-429D-BDD0-702BFC21B6F0}" destId="{F21B52D0-B08C-497F-8319-56B5DA6523B6}" srcOrd="0" destOrd="0" presId="urn:microsoft.com/office/officeart/2005/8/layout/orgChart1"/>
+    <dgm:cxn modelId="{E6F5F676-6A0E-4C15-9AA6-616A26BDAB9D}" type="presOf" srcId="{69404F52-DC68-4464-8C95-4A4EC5C3D511}" destId="{4972E06E-0D8D-46A7-810C-DCF2E5A67FD3}" srcOrd="1" destOrd="0" presId="urn:microsoft.com/office/officeart/2005/8/layout/orgChart1"/>
+    <dgm:cxn modelId="{6C27CDD2-8D2F-4411-A9BD-A0E23EFC992E}" type="presOf" srcId="{69404F52-DC68-4464-8C95-4A4EC5C3D511}" destId="{EF27B91A-A527-4B5D-8953-3DEFA4CD70BE}" srcOrd="0" destOrd="0" presId="urn:microsoft.com/office/officeart/2005/8/layout/orgChart1"/>
+    <dgm:cxn modelId="{22F3150A-8551-4984-8A7D-D8648FF508B7}" type="presParOf" srcId="{7DF29361-70E6-4A90-8106-66BD992952A3}" destId="{092F7640-4E97-435E-A273-04AB9B209B41}" srcOrd="0" destOrd="0" presId="urn:microsoft.com/office/officeart/2005/8/layout/orgChart1"/>
+    <dgm:cxn modelId="{8A946C00-FE96-489C-8B4A-0318E1F95014}" type="presParOf" srcId="{092F7640-4E97-435E-A273-04AB9B209B41}" destId="{1F67BD07-D585-4BD6-88EA-D8E5F5FF308F}" srcOrd="0" destOrd="0" presId="urn:microsoft.com/office/officeart/2005/8/layout/orgChart1"/>
+    <dgm:cxn modelId="{9CC627FC-A6FD-4780-86C5-AFFDEDFAB828}" type="presParOf" srcId="{1F67BD07-D585-4BD6-88EA-D8E5F5FF308F}" destId="{F21B52D0-B08C-497F-8319-56B5DA6523B6}" srcOrd="0" destOrd="0" presId="urn:microsoft.com/office/officeart/2005/8/layout/orgChart1"/>
+    <dgm:cxn modelId="{454644F3-1F01-41A1-8802-D294CE8C9A12}" type="presParOf" srcId="{1F67BD07-D585-4BD6-88EA-D8E5F5FF308F}" destId="{96070D5D-19E7-4653-BC65-20D6D6EAE9DE}" srcOrd="1" destOrd="0" presId="urn:microsoft.com/office/officeart/2005/8/layout/orgChart1"/>
+    <dgm:cxn modelId="{18EE90C3-CC27-4A55-89BE-E921843871D8}" type="presParOf" srcId="{092F7640-4E97-435E-A273-04AB9B209B41}" destId="{CF57312A-95DE-40CE-91AF-7EE78282CD63}" srcOrd="1" destOrd="0" presId="urn:microsoft.com/office/officeart/2005/8/layout/orgChart1"/>
+    <dgm:cxn modelId="{D39420C2-3BA0-4D77-BB16-E020136C0B4F}" type="presParOf" srcId="{CF57312A-95DE-40CE-91AF-7EE78282CD63}" destId="{8EBBDB76-DF10-4764-B8B8-496AD4C5615C}" srcOrd="0" destOrd="0" presId="urn:microsoft.com/office/officeart/2005/8/layout/orgChart1"/>
+    <dgm:cxn modelId="{2AC6E962-11A0-4A76-AA9D-A138FCA349C8}" type="presParOf" srcId="{CF57312A-95DE-40CE-91AF-7EE78282CD63}" destId="{CCEE9E4B-9FB6-41A6-AA5E-1D2E98C342FF}" srcOrd="1" destOrd="0" presId="urn:microsoft.com/office/officeart/2005/8/layout/orgChart1"/>
+    <dgm:cxn modelId="{F68723B8-B8C7-459C-BC2C-6BA3340C2588}" type="presParOf" srcId="{CCEE9E4B-9FB6-41A6-AA5E-1D2E98C342FF}" destId="{D124B1AA-7060-4AB5-8487-49BA48E66E83}" srcOrd="0" destOrd="0" presId="urn:microsoft.com/office/officeart/2005/8/layout/orgChart1"/>
+    <dgm:cxn modelId="{B111A1EE-25A7-4BBF-A4F1-22F93576F737}" type="presParOf" srcId="{D124B1AA-7060-4AB5-8487-49BA48E66E83}" destId="{EF27B91A-A527-4B5D-8953-3DEFA4CD70BE}" srcOrd="0" destOrd="0" presId="urn:microsoft.com/office/officeart/2005/8/layout/orgChart1"/>
+    <dgm:cxn modelId="{32E27169-D1C8-4390-BCF6-E7168EA6EAAF}" type="presParOf" srcId="{D124B1AA-7060-4AB5-8487-49BA48E66E83}" destId="{4972E06E-0D8D-46A7-810C-DCF2E5A67FD3}" srcOrd="1" destOrd="0" presId="urn:microsoft.com/office/officeart/2005/8/layout/orgChart1"/>
+    <dgm:cxn modelId="{9335AC62-9508-470F-8FB5-526DD28CA234}" type="presParOf" srcId="{CCEE9E4B-9FB6-41A6-AA5E-1D2E98C342FF}" destId="{A398DAD7-91CB-4C69-9C87-5854557C5295}" srcOrd="1" destOrd="0" presId="urn:microsoft.com/office/officeart/2005/8/layout/orgChart1"/>
+    <dgm:cxn modelId="{7EBC4D40-01BE-41E9-B437-3C777910D497}" type="presParOf" srcId="{A398DAD7-91CB-4C69-9C87-5854557C5295}" destId="{09519A4A-757A-4FD3-B530-30AAEFBECC94}" srcOrd="0" destOrd="0" presId="urn:microsoft.com/office/officeart/2005/8/layout/orgChart1"/>
+    <dgm:cxn modelId="{1AC3968A-063A-49CB-AF94-62310F680FA2}" type="presParOf" srcId="{A398DAD7-91CB-4C69-9C87-5854557C5295}" destId="{FFE82CE6-86EB-47FB-9054-9752EE3988A2}" srcOrd="1" destOrd="0" presId="urn:microsoft.com/office/officeart/2005/8/layout/orgChart1"/>
+    <dgm:cxn modelId="{3DC2DA66-3C44-4371-956C-3F862804362C}" type="presParOf" srcId="{FFE82CE6-86EB-47FB-9054-9752EE3988A2}" destId="{B35ECC57-01FC-47F4-9E0E-EF40FFE87727}" srcOrd="0" destOrd="0" presId="urn:microsoft.com/office/officeart/2005/8/layout/orgChart1"/>
+    <dgm:cxn modelId="{0CACDE02-FA61-4147-98F5-E3F7FA97A775}" type="presParOf" srcId="{B35ECC57-01FC-47F4-9E0E-EF40FFE87727}" destId="{76382964-F0B9-4801-AD29-234D5C4EB29C}" srcOrd="0" destOrd="0" presId="urn:microsoft.com/office/officeart/2005/8/layout/orgChart1"/>
+    <dgm:cxn modelId="{D176D103-399D-49EA-B3AE-8157CC0AE4AC}" type="presParOf" srcId="{B35ECC57-01FC-47F4-9E0E-EF40FFE87727}" destId="{1495ABB2-EE30-4D6B-960C-2AE8B28A3DEE}" srcOrd="1" destOrd="0" presId="urn:microsoft.com/office/officeart/2005/8/layout/orgChart1"/>
+    <dgm:cxn modelId="{ED6C35D1-4A24-40F8-837D-C73FF256AA87}" type="presParOf" srcId="{FFE82CE6-86EB-47FB-9054-9752EE3988A2}" destId="{4900D1E9-D0F0-41BD-9F1A-AD635EB77A1B}" srcOrd="1" destOrd="0" presId="urn:microsoft.com/office/officeart/2005/8/layout/orgChart1"/>
+    <dgm:cxn modelId="{6F73BE0E-AFA5-49DA-93B1-08D4B4203BDF}" type="presParOf" srcId="{4900D1E9-D0F0-41BD-9F1A-AD635EB77A1B}" destId="{7333BF06-7B1A-47D2-83B9-64258DCEE59E}" srcOrd="0" destOrd="0" presId="urn:microsoft.com/office/officeart/2005/8/layout/orgChart1"/>
+    <dgm:cxn modelId="{8CD9010D-468E-4AF4-8DFE-44DFBD2B1947}" type="presParOf" srcId="{4900D1E9-D0F0-41BD-9F1A-AD635EB77A1B}" destId="{21EE1367-D85E-46CE-A192-9AB232C06BC8}" srcOrd="1" destOrd="0" presId="urn:microsoft.com/office/officeart/2005/8/layout/orgChart1"/>
+    <dgm:cxn modelId="{80507A8E-0798-4DEF-A729-7E7FEBF1E86E}" type="presParOf" srcId="{21EE1367-D85E-46CE-A192-9AB232C06BC8}" destId="{E85B6231-2009-4608-BF6D-BCF7CFF0912E}" srcOrd="0" destOrd="0" presId="urn:microsoft.com/office/officeart/2005/8/layout/orgChart1"/>
+    <dgm:cxn modelId="{F16596C4-4A36-4249-917B-455C94413DF5}" type="presParOf" srcId="{E85B6231-2009-4608-BF6D-BCF7CFF0912E}" destId="{C999530D-970C-4F19-A91A-981537024566}" srcOrd="0" destOrd="0" presId="urn:microsoft.com/office/officeart/2005/8/layout/orgChart1"/>
+    <dgm:cxn modelId="{0DBD9BD3-020B-4B9F-B3E8-2B8ED7FB9C33}" type="presParOf" srcId="{E85B6231-2009-4608-BF6D-BCF7CFF0912E}" destId="{15615975-D7C1-4DD7-92D8-7DA4D4FB6EB9}" srcOrd="1" destOrd="0" presId="urn:microsoft.com/office/officeart/2005/8/layout/orgChart1"/>
+    <dgm:cxn modelId="{63047507-5CDE-4FF9-9C27-68CB7735DCD8}" type="presParOf" srcId="{21EE1367-D85E-46CE-A192-9AB232C06BC8}" destId="{5B187E3E-3FCB-4BCE-8228-40007FF99A05}" srcOrd="1" destOrd="0" presId="urn:microsoft.com/office/officeart/2005/8/layout/orgChart1"/>
+    <dgm:cxn modelId="{CA42CB29-F1F7-4DEA-B2D6-7461E62DD4E8}" type="presParOf" srcId="{21EE1367-D85E-46CE-A192-9AB232C06BC8}" destId="{B67726A3-32FF-499C-B84E-DC1A0BDA5E9F}" srcOrd="2" destOrd="0" presId="urn:microsoft.com/office/officeart/2005/8/layout/orgChart1"/>
+    <dgm:cxn modelId="{2BEFCA2F-551D-4F51-B1B8-8C7884474147}" type="presParOf" srcId="{FFE82CE6-86EB-47FB-9054-9752EE3988A2}" destId="{60A8B198-4EE5-48F8-A92B-234DD4B34998}" srcOrd="2" destOrd="0" presId="urn:microsoft.com/office/officeart/2005/8/layout/orgChart1"/>
+    <dgm:cxn modelId="{0D01F7EE-6020-4D7C-959C-5DAB5B370E64}" type="presParOf" srcId="{CCEE9E4B-9FB6-41A6-AA5E-1D2E98C342FF}" destId="{4F20D86C-E07D-47F2-AA93-7D81393505D2}" srcOrd="2" destOrd="0" presId="urn:microsoft.com/office/officeart/2005/8/layout/orgChart1"/>
+    <dgm:cxn modelId="{CDD5F883-C0A6-48A5-AB0D-E74F1C6095E5}" type="presParOf" srcId="{CF57312A-95DE-40CE-91AF-7EE78282CD63}" destId="{FC06127A-3788-446A-9EF8-244F2B7D169B}" srcOrd="2" destOrd="0" presId="urn:microsoft.com/office/officeart/2005/8/layout/orgChart1"/>
+    <dgm:cxn modelId="{8B9FF0DA-D324-4737-8424-1BF1E9774955}" type="presParOf" srcId="{CF57312A-95DE-40CE-91AF-7EE78282CD63}" destId="{7D99B7DD-68FF-40DA-947F-123213324B7E}" srcOrd="3" destOrd="0" presId="urn:microsoft.com/office/officeart/2005/8/layout/orgChart1"/>
+    <dgm:cxn modelId="{64E1C3D6-8A4D-4C0F-9416-C72FA2A0FFB0}" type="presParOf" srcId="{7D99B7DD-68FF-40DA-947F-123213324B7E}" destId="{646A8AC7-6D5C-47D6-813D-85CD79F8E46C}" srcOrd="0" destOrd="0" presId="urn:microsoft.com/office/officeart/2005/8/layout/orgChart1"/>
+    <dgm:cxn modelId="{7BE0B12E-6E4B-43F2-81BE-7D0A31FEA9E0}" type="presParOf" srcId="{646A8AC7-6D5C-47D6-813D-85CD79F8E46C}" destId="{D70C0BDD-DBCA-4018-8B04-41A27590CEAD}" srcOrd="0" destOrd="0" presId="urn:microsoft.com/office/officeart/2005/8/layout/orgChart1"/>
+    <dgm:cxn modelId="{8AD58A83-7246-4FA5-BC10-FBF1E20BBF43}" type="presParOf" srcId="{646A8AC7-6D5C-47D6-813D-85CD79F8E46C}" destId="{F572DEBC-670A-44EF-A3E4-3094B1E9B62C}" srcOrd="1" destOrd="0" presId="urn:microsoft.com/office/officeart/2005/8/layout/orgChart1"/>
+    <dgm:cxn modelId="{2AEDB4EC-CBA8-463E-9187-092E0FEF825F}" type="presParOf" srcId="{7D99B7DD-68FF-40DA-947F-123213324B7E}" destId="{00FB1847-B63F-4016-A04C-A5B5782F58CE}" srcOrd="1" destOrd="0" presId="urn:microsoft.com/office/officeart/2005/8/layout/orgChart1"/>
+    <dgm:cxn modelId="{CFAEFAA7-C9EF-4DC7-97CF-978B3F5BDE63}" type="presParOf" srcId="{7D99B7DD-68FF-40DA-947F-123213324B7E}" destId="{ADAD0B2D-EB01-43C5-BA7F-39B9DDD94586}" srcOrd="2" destOrd="0" presId="urn:microsoft.com/office/officeart/2005/8/layout/orgChart1"/>
+    <dgm:cxn modelId="{4BBADC17-0AB5-4466-AB8F-10B3315271C5}" type="presParOf" srcId="{CF57312A-95DE-40CE-91AF-7EE78282CD63}" destId="{025B54D6-F427-427E-8DF7-D864235487AD}" srcOrd="4" destOrd="0" presId="urn:microsoft.com/office/officeart/2005/8/layout/orgChart1"/>
+    <dgm:cxn modelId="{672C5BD9-6566-4FC6-B474-DA6916B5E525}" type="presParOf" srcId="{CF57312A-95DE-40CE-91AF-7EE78282CD63}" destId="{C7A4CB24-34AC-416C-93FA-66FA04B4DCA8}" srcOrd="5" destOrd="0" presId="urn:microsoft.com/office/officeart/2005/8/layout/orgChart1"/>
+    <dgm:cxn modelId="{34BFA3BD-C435-48EA-A6E7-A2F2575580C4}" type="presParOf" srcId="{C7A4CB24-34AC-416C-93FA-66FA04B4DCA8}" destId="{5300D6CE-4FEB-4304-ADA4-734DC9D238D3}" srcOrd="0" destOrd="0" presId="urn:microsoft.com/office/officeart/2005/8/layout/orgChart1"/>
+    <dgm:cxn modelId="{2EBDB15F-F8A1-4BC1-B083-2B89B22584E7}" type="presParOf" srcId="{5300D6CE-4FEB-4304-ADA4-734DC9D238D3}" destId="{2872F071-CCEC-4734-8E72-CEF275144F2A}" srcOrd="0" destOrd="0" presId="urn:microsoft.com/office/officeart/2005/8/layout/orgChart1"/>
+    <dgm:cxn modelId="{0B34FD2D-5786-4240-8B95-B07EAEECAC1E}" type="presParOf" srcId="{5300D6CE-4FEB-4304-ADA4-734DC9D238D3}" destId="{A98355B4-6B0E-4D38-B738-06A1B5352B25}" srcOrd="1" destOrd="0" presId="urn:microsoft.com/office/officeart/2005/8/layout/orgChart1"/>
+    <dgm:cxn modelId="{134F85DA-D0C2-4896-8E37-E36793334030}" type="presParOf" srcId="{C7A4CB24-34AC-416C-93FA-66FA04B4DCA8}" destId="{74F88A2B-CCFD-460B-AD38-F1B8B802CC57}" srcOrd="1" destOrd="0" presId="urn:microsoft.com/office/officeart/2005/8/layout/orgChart1"/>
+    <dgm:cxn modelId="{16E80D08-ECB7-4DF3-AE50-833563257B6D}" type="presParOf" srcId="{C7A4CB24-34AC-416C-93FA-66FA04B4DCA8}" destId="{4F4270FA-95BF-4232-803B-519195B6F45F}" srcOrd="2" destOrd="0" presId="urn:microsoft.com/office/officeart/2005/8/layout/orgChart1"/>
+    <dgm:cxn modelId="{616AB842-7B40-4DA5-A009-0BE6BC0760CB}" type="presParOf" srcId="{092F7640-4E97-435E-A273-04AB9B209B41}" destId="{C4B5E448-36E9-4FC1-A1D6-DF0F20115C0B}" srcOrd="2" destOrd="0" presId="urn:microsoft.com/office/officeart/2005/8/layout/orgChart1"/>
   </dgm:cxnLst>
   <dgm:bg/>
   <dgm:whole/>
@@ -23301,7 +23287,7 @@
 </file>
 
 <file path=customXml/itemProps1.xml><?xml version="1.0" encoding="utf-8"?>
-<ds:datastoreItem xmlns:ds="http://schemas.openxmlformats.org/officeDocument/2006/customXml" ds:itemID="{E829DB80-ED4C-4DDF-BC03-BD17FFA86174}">
+<ds:datastoreItem xmlns:ds="http://schemas.openxmlformats.org/officeDocument/2006/customXml" ds:itemID="{A5529EAD-76CC-47D2-B528-CD28DC33F5A3}">
   <ds:schemaRefs>
     <ds:schemaRef ds:uri="http://schemas.openxmlformats.org/officeDocument/2006/bibliography"/>
   </ds:schemaRefs>

</xml_diff>

<commit_message>
Actualizacion del Gannt y Alcances
</commit_message>
<xml_diff>
--- a/Documentacion/Informe Preliminar/Informe Preliminar.docx
+++ b/Documentacion/Informe Preliminar/Informe Preliminar.docx
@@ -103,7 +103,7 @@
                       <a:grayscl/>
                       <a:extLst>
                         <a:ext uri="{28A0092B-C50C-407E-A947-70E740481C1C}">
-                          <a14:useLocalDpi xmlns:a14="http://schemas.microsoft.com/office/drawing/2010/main" xmlns:wps="http://schemas.microsoft.com/office/word/2010/wordprocessingShape" xmlns:wpi="http://schemas.microsoft.com/office/word/2010/wordprocessingInk" xmlns:wpg="http://schemas.microsoft.com/office/word/2010/wordprocessingGroup" xmlns:w14="http://schemas.microsoft.com/office/word/2010/wordml" xmlns:w="http://schemas.openxmlformats.org/wordprocessingml/2006/main" xmlns:w10="urn:schemas-microsoft-com:office:word" xmlns:wp14="http://schemas.microsoft.com/office/word/2010/wordprocessingDrawing" xmlns:v="urn:schemas-microsoft-com:vml" xmlns:o="urn:schemas-microsoft-com:office:office" xmlns:mc="http://schemas.openxmlformats.org/markup-compatibility/2006" xmlns:wpc="http://schemas.microsoft.com/office/word/2010/wordprocessingCanvas" xmlns="" val="0"/>
+                          <a14:useLocalDpi xmlns="" xmlns:wpc="http://schemas.microsoft.com/office/word/2010/wordprocessingCanvas" xmlns:mc="http://schemas.openxmlformats.org/markup-compatibility/2006" xmlns:o="urn:schemas-microsoft-com:office:office" xmlns:v="urn:schemas-microsoft-com:vml" xmlns:wp14="http://schemas.microsoft.com/office/word/2010/wordprocessingDrawing" xmlns:w10="urn:schemas-microsoft-com:office:word" xmlns:w="http://schemas.openxmlformats.org/wordprocessingml/2006/main" xmlns:w14="http://schemas.microsoft.com/office/word/2010/wordml" xmlns:wpg="http://schemas.microsoft.com/office/word/2010/wordprocessingGroup" xmlns:wpi="http://schemas.microsoft.com/office/word/2010/wordprocessingInk" xmlns:wps="http://schemas.microsoft.com/office/word/2010/wordprocessingShape" xmlns:a14="http://schemas.microsoft.com/office/drawing/2010/main" val="0"/>
                         </a:ext>
                       </a:extLst>
                     </a:blip>
@@ -670,7 +670,7 @@
       <w:r>
         <w:br w:type="page"/>
       </w:r>
-      <w:bookmarkStart w:id="0" w:name="_Toc324429561"/>
+      <w:bookmarkStart w:id="0" w:name="_Toc325385032"/>
       <w:r>
         <w:lastRenderedPageBreak/>
         <w:t>Historia de Cambios</w:t>
@@ -2226,7 +2226,14 @@
                 <w:iCs/>
                 <w:sz w:val="20"/>
               </w:rPr>
-              <w:t>24/05/2012</w:t>
+              <w:t>19</w:t>
+            </w:r>
+            <w:r>
+              <w:rPr>
+                <w:iCs/>
+                <w:sz w:val="20"/>
+              </w:rPr>
+              <w:t>/05/2012</w:t>
             </w:r>
           </w:p>
         </w:tc>
@@ -2444,6 +2451,13 @@
                 <w:sz w:val="20"/>
               </w:rPr>
             </w:pPr>
+            <w:r>
+              <w:rPr>
+                <w:iCs/>
+                <w:sz w:val="20"/>
+              </w:rPr>
+              <w:t>21/05/12</w:t>
+            </w:r>
           </w:p>
         </w:tc>
         <w:tc>
@@ -2464,6 +2478,13 @@
                 <w:sz w:val="20"/>
               </w:rPr>
             </w:pPr>
+            <w:r>
+              <w:rPr>
+                <w:iCs/>
+                <w:sz w:val="20"/>
+              </w:rPr>
+              <w:t>1.6</w:t>
+            </w:r>
           </w:p>
         </w:tc>
         <w:tc>
@@ -2484,6 +2505,29 @@
                 <w:sz w:val="20"/>
               </w:rPr>
             </w:pPr>
+            <w:r>
+              <w:rPr>
+                <w:iCs/>
+                <w:sz w:val="20"/>
+              </w:rPr>
+              <w:t xml:space="preserve">Se corrigió Alcances y </w:t>
+            </w:r>
+            <w:proofErr w:type="spellStart"/>
+            <w:r>
+              <w:rPr>
+                <w:iCs/>
+                <w:sz w:val="20"/>
+              </w:rPr>
+              <w:t>Gannt</w:t>
+            </w:r>
+            <w:proofErr w:type="spellEnd"/>
+            <w:r>
+              <w:rPr>
+                <w:iCs/>
+                <w:sz w:val="20"/>
+              </w:rPr>
+              <w:t>.</w:t>
+            </w:r>
           </w:p>
         </w:tc>
         <w:tc>
@@ -2504,6 +2548,122 @@
                 <w:sz w:val="20"/>
               </w:rPr>
             </w:pPr>
+            <w:r>
+              <w:rPr>
+                <w:iCs/>
+                <w:sz w:val="20"/>
+              </w:rPr>
+              <w:t xml:space="preserve">Pablo </w:t>
+            </w:r>
+            <w:proofErr w:type="spellStart"/>
+            <w:r>
+              <w:rPr>
+                <w:iCs/>
+                <w:sz w:val="20"/>
+              </w:rPr>
+              <w:t>Tissera</w:t>
+            </w:r>
+            <w:proofErr w:type="spellEnd"/>
+          </w:p>
+          <w:p>
+            <w:pPr>
+              <w:spacing w:after="0" w:line="240" w:lineRule="auto"/>
+              <w:rPr>
+                <w:iCs/>
+                <w:sz w:val="20"/>
+              </w:rPr>
+            </w:pPr>
+            <w:proofErr w:type="spellStart"/>
+            <w:r>
+              <w:rPr>
+                <w:iCs/>
+                <w:sz w:val="20"/>
+              </w:rPr>
+              <w:t>Demian</w:t>
+            </w:r>
+            <w:proofErr w:type="spellEnd"/>
+            <w:r>
+              <w:rPr>
+                <w:iCs/>
+                <w:sz w:val="20"/>
+              </w:rPr>
+              <w:t xml:space="preserve"> </w:t>
+            </w:r>
+            <w:proofErr w:type="spellStart"/>
+            <w:r>
+              <w:rPr>
+                <w:iCs/>
+                <w:sz w:val="20"/>
+              </w:rPr>
+              <w:t>Odasso</w:t>
+            </w:r>
+            <w:proofErr w:type="spellEnd"/>
+          </w:p>
+          <w:p>
+            <w:pPr>
+              <w:spacing w:after="0" w:line="240" w:lineRule="auto"/>
+              <w:rPr>
+                <w:iCs/>
+                <w:sz w:val="20"/>
+              </w:rPr>
+            </w:pPr>
+            <w:r>
+              <w:rPr>
+                <w:iCs/>
+                <w:sz w:val="20"/>
+              </w:rPr>
+              <w:t xml:space="preserve">Carlos </w:t>
+            </w:r>
+            <w:proofErr w:type="spellStart"/>
+            <w:r>
+              <w:rPr>
+                <w:iCs/>
+                <w:sz w:val="20"/>
+              </w:rPr>
+              <w:t>Trepat</w:t>
+            </w:r>
+            <w:proofErr w:type="spellEnd"/>
+          </w:p>
+          <w:p>
+            <w:pPr>
+              <w:spacing w:after="0" w:line="240" w:lineRule="auto"/>
+              <w:rPr>
+                <w:iCs/>
+                <w:sz w:val="20"/>
+              </w:rPr>
+            </w:pPr>
+            <w:r>
+              <w:rPr>
+                <w:iCs/>
+                <w:sz w:val="20"/>
+              </w:rPr>
+              <w:t xml:space="preserve">Mariano </w:t>
+            </w:r>
+            <w:proofErr w:type="spellStart"/>
+            <w:r>
+              <w:rPr>
+                <w:iCs/>
+                <w:sz w:val="20"/>
+              </w:rPr>
+              <w:t>Gava</w:t>
+            </w:r>
+            <w:proofErr w:type="spellEnd"/>
+          </w:p>
+          <w:p>
+            <w:pPr>
+              <w:spacing w:after="0" w:line="240" w:lineRule="auto"/>
+              <w:rPr>
+                <w:iCs/>
+                <w:sz w:val="20"/>
+              </w:rPr>
+            </w:pPr>
+            <w:r>
+              <w:rPr>
+                <w:iCs/>
+                <w:sz w:val="20"/>
+              </w:rPr>
+              <w:t>Javier Brizuela</w:t>
+            </w:r>
           </w:p>
         </w:tc>
       </w:tr>
@@ -2608,7 +2768,7 @@
             </w:rPr>
             <w:fldChar w:fldCharType="separate"/>
           </w:r>
-          <w:hyperlink w:anchor="_Toc324429561" w:history="1">
+          <w:hyperlink w:anchor="_Toc325385032" w:history="1">
             <w:r>
               <w:rPr>
                 <w:rStyle w:val="Hipervnculo"/>
@@ -2635,7 +2795,7 @@
                 <w:noProof/>
                 <w:webHidden/>
               </w:rPr>
-              <w:instrText xml:space="preserve"> PAGEREF _Toc324429561 \h </w:instrText>
+              <w:instrText xml:space="preserve"> PAGEREF _Toc325385032 \h </w:instrText>
             </w:r>
             <w:r>
               <w:rPr>
@@ -2678,7 +2838,7 @@
               <w:lang w:eastAsia="es-AR"/>
             </w:rPr>
           </w:pPr>
-          <w:hyperlink w:anchor="_Toc324429562" w:history="1">
+          <w:hyperlink w:anchor="_Toc325385033" w:history="1">
             <w:r>
               <w:rPr>
                 <w:rStyle w:val="Hipervnculo"/>
@@ -2705,7 +2865,7 @@
                 <w:noProof/>
                 <w:webHidden/>
               </w:rPr>
-              <w:instrText xml:space="preserve"> PAGEREF _Toc324429562 \h </w:instrText>
+              <w:instrText xml:space="preserve"> PAGEREF _Toc325385033 \h </w:instrText>
             </w:r>
             <w:r>
               <w:rPr>
@@ -2748,7 +2908,7 @@
               <w:lang w:eastAsia="es-AR"/>
             </w:rPr>
           </w:pPr>
-          <w:hyperlink w:anchor="_Toc324429563" w:history="1">
+          <w:hyperlink w:anchor="_Toc325385034" w:history="1">
             <w:r>
               <w:rPr>
                 <w:rStyle w:val="Hipervnculo"/>
@@ -2775,7 +2935,7 @@
                 <w:noProof/>
                 <w:webHidden/>
               </w:rPr>
-              <w:instrText xml:space="preserve"> PAGEREF _Toc324429563 \h </w:instrText>
+              <w:instrText xml:space="preserve"> PAGEREF _Toc325385034 \h </w:instrText>
             </w:r>
             <w:r>
               <w:rPr>
@@ -2818,7 +2978,7 @@
               <w:lang w:eastAsia="es-AR"/>
             </w:rPr>
           </w:pPr>
-          <w:hyperlink w:anchor="_Toc324429564" w:history="1">
+          <w:hyperlink w:anchor="_Toc325385035" w:history="1">
             <w:r>
               <w:rPr>
                 <w:rStyle w:val="Hipervnculo"/>
@@ -2846,7 +3006,7 @@
                 <w:noProof/>
                 <w:webHidden/>
               </w:rPr>
-              <w:instrText xml:space="preserve"> PAGEREF _Toc324429564 \h </w:instrText>
+              <w:instrText xml:space="preserve"> PAGEREF _Toc325385035 \h </w:instrText>
             </w:r>
             <w:r>
               <w:rPr>
@@ -2889,7 +3049,7 @@
               <w:lang w:eastAsia="es-AR"/>
             </w:rPr>
           </w:pPr>
-          <w:hyperlink w:anchor="_Toc324429565" w:history="1">
+          <w:hyperlink w:anchor="_Toc325385036" w:history="1">
             <w:r>
               <w:rPr>
                 <w:rStyle w:val="Hipervnculo"/>
@@ -2917,7 +3077,7 @@
                 <w:noProof/>
                 <w:webHidden/>
               </w:rPr>
-              <w:instrText xml:space="preserve"> PAGEREF _Toc324429565 \h </w:instrText>
+              <w:instrText xml:space="preserve"> PAGEREF _Toc325385036 \h </w:instrText>
             </w:r>
             <w:r>
               <w:rPr>
@@ -2960,7 +3120,7 @@
               <w:lang w:eastAsia="es-AR"/>
             </w:rPr>
           </w:pPr>
-          <w:hyperlink w:anchor="_Toc324429566" w:history="1">
+          <w:hyperlink w:anchor="_Toc325385037" w:history="1">
             <w:r>
               <w:rPr>
                 <w:rStyle w:val="Hipervnculo"/>
@@ -2988,7 +3148,7 @@
                 <w:noProof/>
                 <w:webHidden/>
               </w:rPr>
-              <w:instrText xml:space="preserve"> PAGEREF _Toc324429566 \h </w:instrText>
+              <w:instrText xml:space="preserve"> PAGEREF _Toc325385037 \h </w:instrText>
             </w:r>
             <w:r>
               <w:rPr>
@@ -3031,7 +3191,7 @@
               <w:lang w:eastAsia="es-AR"/>
             </w:rPr>
           </w:pPr>
-          <w:hyperlink w:anchor="_Toc324429567" w:history="1">
+          <w:hyperlink w:anchor="_Toc325385038" w:history="1">
             <w:r>
               <w:rPr>
                 <w:rStyle w:val="Hipervnculo"/>
@@ -3059,7 +3219,7 @@
                 <w:noProof/>
                 <w:webHidden/>
               </w:rPr>
-              <w:instrText xml:space="preserve"> PAGEREF _Toc324429567 \h </w:instrText>
+              <w:instrText xml:space="preserve"> PAGEREF _Toc325385038 \h </w:instrText>
             </w:r>
             <w:r>
               <w:rPr>
@@ -3102,7 +3262,7 @@
               <w:lang w:eastAsia="es-AR"/>
             </w:rPr>
           </w:pPr>
-          <w:hyperlink w:anchor="_Toc324429568" w:history="1">
+          <w:hyperlink w:anchor="_Toc325385039" w:history="1">
             <w:r>
               <w:rPr>
                 <w:rStyle w:val="Hipervnculo"/>
@@ -3130,7 +3290,7 @@
                 <w:noProof/>
                 <w:webHidden/>
               </w:rPr>
-              <w:instrText xml:space="preserve"> PAGEREF _Toc324429568 \h </w:instrText>
+              <w:instrText xml:space="preserve"> PAGEREF _Toc325385039 \h </w:instrText>
             </w:r>
             <w:r>
               <w:rPr>
@@ -3173,7 +3333,7 @@
               <w:lang w:eastAsia="es-AR"/>
             </w:rPr>
           </w:pPr>
-          <w:hyperlink w:anchor="_Toc324429569" w:history="1">
+          <w:hyperlink w:anchor="_Toc325385040" w:history="1">
             <w:r>
               <w:rPr>
                 <w:rStyle w:val="Hipervnculo"/>
@@ -3201,7 +3361,7 @@
                 <w:noProof/>
                 <w:webHidden/>
               </w:rPr>
-              <w:instrText xml:space="preserve"> PAGEREF _Toc324429569 \h </w:instrText>
+              <w:instrText xml:space="preserve"> PAGEREF _Toc325385040 \h </w:instrText>
             </w:r>
             <w:r>
               <w:rPr>
@@ -3244,7 +3404,7 @@
               <w:lang w:eastAsia="es-AR"/>
             </w:rPr>
           </w:pPr>
-          <w:hyperlink w:anchor="_Toc324429570" w:history="1">
+          <w:hyperlink w:anchor="_Toc325385041" w:history="1">
             <w:r>
               <w:rPr>
                 <w:rStyle w:val="Hipervnculo"/>
@@ -3272,7 +3432,7 @@
                 <w:noProof/>
                 <w:webHidden/>
               </w:rPr>
-              <w:instrText xml:space="preserve"> PAGEREF _Toc324429570 \h </w:instrText>
+              <w:instrText xml:space="preserve"> PAGEREF _Toc325385041 \h </w:instrText>
             </w:r>
             <w:r>
               <w:rPr>
@@ -3315,7 +3475,7 @@
               <w:lang w:eastAsia="es-AR"/>
             </w:rPr>
           </w:pPr>
-          <w:hyperlink w:anchor="_Toc324429571" w:history="1">
+          <w:hyperlink w:anchor="_Toc325385042" w:history="1">
             <w:r>
               <w:rPr>
                 <w:rStyle w:val="Hipervnculo"/>
@@ -3343,7 +3503,7 @@
                 <w:noProof/>
                 <w:webHidden/>
               </w:rPr>
-              <w:instrText xml:space="preserve"> PAGEREF _Toc324429571 \h </w:instrText>
+              <w:instrText xml:space="preserve"> PAGEREF _Toc325385042 \h </w:instrText>
             </w:r>
             <w:r>
               <w:rPr>
@@ -3386,7 +3546,7 @@
               <w:lang w:eastAsia="es-AR"/>
             </w:rPr>
           </w:pPr>
-          <w:hyperlink w:anchor="_Toc324429572" w:history="1">
+          <w:hyperlink w:anchor="_Toc325385043" w:history="1">
             <w:r>
               <w:rPr>
                 <w:rStyle w:val="Hipervnculo"/>
@@ -3414,7 +3574,7 @@
                 <w:noProof/>
                 <w:webHidden/>
               </w:rPr>
-              <w:instrText xml:space="preserve"> PAGEREF _Toc324429572 \h </w:instrText>
+              <w:instrText xml:space="preserve"> PAGEREF _Toc325385043 \h </w:instrText>
             </w:r>
             <w:r>
               <w:rPr>
@@ -3457,7 +3617,7 @@
               <w:lang w:eastAsia="es-AR"/>
             </w:rPr>
           </w:pPr>
-          <w:hyperlink w:anchor="_Toc324429573" w:history="1">
+          <w:hyperlink w:anchor="_Toc325385044" w:history="1">
             <w:r>
               <w:rPr>
                 <w:rStyle w:val="Hipervnculo"/>
@@ -3485,7 +3645,7 @@
                 <w:noProof/>
                 <w:webHidden/>
               </w:rPr>
-              <w:instrText xml:space="preserve"> PAGEREF _Toc324429573 \h </w:instrText>
+              <w:instrText xml:space="preserve"> PAGEREF _Toc325385044 \h </w:instrText>
             </w:r>
             <w:r>
               <w:rPr>
@@ -3528,7 +3688,7 @@
               <w:lang w:eastAsia="es-AR"/>
             </w:rPr>
           </w:pPr>
-          <w:hyperlink w:anchor="_Toc324429574" w:history="1">
+          <w:hyperlink w:anchor="_Toc325385045" w:history="1">
             <w:r>
               <w:rPr>
                 <w:rStyle w:val="Hipervnculo"/>
@@ -3556,7 +3716,7 @@
                 <w:noProof/>
                 <w:webHidden/>
               </w:rPr>
-              <w:instrText xml:space="preserve"> PAGEREF _Toc324429574 \h </w:instrText>
+              <w:instrText xml:space="preserve"> PAGEREF _Toc325385045 \h </w:instrText>
             </w:r>
             <w:r>
               <w:rPr>
@@ -3599,7 +3759,7 @@
               <w:lang w:eastAsia="es-AR"/>
             </w:rPr>
           </w:pPr>
-          <w:hyperlink w:anchor="_Toc324429575" w:history="1">
+          <w:hyperlink w:anchor="_Toc325385046" w:history="1">
             <w:r>
               <w:rPr>
                 <w:rStyle w:val="Hipervnculo"/>
@@ -3627,7 +3787,7 @@
                 <w:noProof/>
                 <w:webHidden/>
               </w:rPr>
-              <w:instrText xml:space="preserve"> PAGEREF _Toc324429575 \h </w:instrText>
+              <w:instrText xml:space="preserve"> PAGEREF _Toc325385046 \h </w:instrText>
             </w:r>
             <w:r>
               <w:rPr>
@@ -3670,7 +3830,7 @@
               <w:lang w:eastAsia="es-AR"/>
             </w:rPr>
           </w:pPr>
-          <w:hyperlink w:anchor="_Toc324429576" w:history="1">
+          <w:hyperlink w:anchor="_Toc325385047" w:history="1">
             <w:r>
               <w:rPr>
                 <w:rStyle w:val="Hipervnculo"/>
@@ -3698,7 +3858,7 @@
                 <w:noProof/>
                 <w:webHidden/>
               </w:rPr>
-              <w:instrText xml:space="preserve"> PAGEREF _Toc324429576 \h </w:instrText>
+              <w:instrText xml:space="preserve"> PAGEREF _Toc325385047 \h </w:instrText>
             </w:r>
             <w:r>
               <w:rPr>
@@ -3741,7 +3901,7 @@
               <w:lang w:eastAsia="es-AR"/>
             </w:rPr>
           </w:pPr>
-          <w:hyperlink w:anchor="_Toc324429577" w:history="1">
+          <w:hyperlink w:anchor="_Toc325385048" w:history="1">
             <w:r>
               <w:rPr>
                 <w:rStyle w:val="Hipervnculo"/>
@@ -3769,7 +3929,7 @@
                 <w:noProof/>
                 <w:webHidden/>
               </w:rPr>
-              <w:instrText xml:space="preserve"> PAGEREF _Toc324429577 \h </w:instrText>
+              <w:instrText xml:space="preserve"> PAGEREF _Toc325385048 \h </w:instrText>
             </w:r>
             <w:r>
               <w:rPr>
@@ -3812,7 +3972,7 @@
               <w:lang w:eastAsia="es-AR"/>
             </w:rPr>
           </w:pPr>
-          <w:hyperlink w:anchor="_Toc324429578" w:history="1">
+          <w:hyperlink w:anchor="_Toc325385049" w:history="1">
             <w:r>
               <w:rPr>
                 <w:rStyle w:val="Hipervnculo"/>
@@ -3840,7 +4000,7 @@
                 <w:noProof/>
                 <w:webHidden/>
               </w:rPr>
-              <w:instrText xml:space="preserve"> PAGEREF _Toc324429578 \h </w:instrText>
+              <w:instrText xml:space="preserve"> PAGEREF _Toc325385049 \h </w:instrText>
             </w:r>
             <w:r>
               <w:rPr>
@@ -3883,7 +4043,7 @@
               <w:lang w:eastAsia="es-AR"/>
             </w:rPr>
           </w:pPr>
-          <w:hyperlink w:anchor="_Toc324429579" w:history="1">
+          <w:hyperlink w:anchor="_Toc325385050" w:history="1">
             <w:r>
               <w:rPr>
                 <w:rStyle w:val="Hipervnculo"/>
@@ -3910,7 +4070,7 @@
                 <w:noProof/>
                 <w:webHidden/>
               </w:rPr>
-              <w:instrText xml:space="preserve"> PAGEREF _Toc324429579 \h </w:instrText>
+              <w:instrText xml:space="preserve"> PAGEREF _Toc325385050 \h </w:instrText>
             </w:r>
             <w:r>
               <w:rPr>
@@ -3953,7 +4113,7 @@
               <w:lang w:eastAsia="es-AR"/>
             </w:rPr>
           </w:pPr>
-          <w:hyperlink w:anchor="_Toc324429580" w:history="1">
+          <w:hyperlink w:anchor="_Toc325385051" w:history="1">
             <w:r>
               <w:rPr>
                 <w:rStyle w:val="Hipervnculo"/>
@@ -3980,7 +4140,7 @@
                 <w:noProof/>
                 <w:webHidden/>
               </w:rPr>
-              <w:instrText xml:space="preserve"> PAGEREF _Toc324429580 \h </w:instrText>
+              <w:instrText xml:space="preserve"> PAGEREF _Toc325385051 \h </w:instrText>
             </w:r>
             <w:r>
               <w:rPr>
@@ -4023,7 +4183,7 @@
               <w:lang w:eastAsia="es-AR"/>
             </w:rPr>
           </w:pPr>
-          <w:hyperlink w:anchor="_Toc324429581" w:history="1">
+          <w:hyperlink w:anchor="_Toc325385052" w:history="1">
             <w:r>
               <w:rPr>
                 <w:rStyle w:val="Hipervnculo"/>
@@ -4050,7 +4210,7 @@
                 <w:noProof/>
                 <w:webHidden/>
               </w:rPr>
-              <w:instrText xml:space="preserve"> PAGEREF _Toc324429581 \h </w:instrText>
+              <w:instrText xml:space="preserve"> PAGEREF _Toc325385052 \h </w:instrText>
             </w:r>
             <w:r>
               <w:rPr>
@@ -4093,14 +4253,14 @@
               <w:lang w:eastAsia="es-AR"/>
             </w:rPr>
           </w:pPr>
-          <w:hyperlink w:anchor="_Toc324429582" w:history="1">
+          <w:hyperlink w:anchor="_Toc325385053" w:history="1">
             <w:r>
               <w:rPr>
                 <w:rStyle w:val="Hipervnculo"/>
                 <w:rFonts w:eastAsia="Times New Roman"/>
                 <w:noProof/>
               </w:rPr>
-              <w:t>Requerimientos del Usuario</w:t>
+              <w:t>Diagnostico</w:t>
             </w:r>
             <w:r>
               <w:rPr>
@@ -4121,7 +4281,7 @@
                 <w:noProof/>
                 <w:webHidden/>
               </w:rPr>
-              <w:instrText xml:space="preserve"> PAGEREF _Toc324429582 \h </w:instrText>
+              <w:instrText xml:space="preserve"> PAGEREF _Toc325385053 \h </w:instrText>
             </w:r>
             <w:r>
               <w:rPr>
@@ -4142,6 +4302,77 @@
                 <w:webHidden/>
               </w:rPr>
               <w:t>7</w:t>
+            </w:r>
+            <w:r>
+              <w:rPr>
+                <w:noProof/>
+                <w:webHidden/>
+              </w:rPr>
+              <w:fldChar w:fldCharType="end"/>
+            </w:r>
+          </w:hyperlink>
+        </w:p>
+        <w:p>
+          <w:pPr>
+            <w:pStyle w:val="TDC1"/>
+            <w:tabs>
+              <w:tab w:val="right" w:leader="dot" w:pos="9017"/>
+            </w:tabs>
+            <w:rPr>
+              <w:rFonts w:eastAsiaTheme="minorEastAsia"/>
+              <w:noProof/>
+              <w:lang w:eastAsia="es-AR"/>
+            </w:rPr>
+          </w:pPr>
+          <w:hyperlink w:anchor="_Toc325385054" w:history="1">
+            <w:r>
+              <w:rPr>
+                <w:rStyle w:val="Hipervnculo"/>
+                <w:rFonts w:eastAsia="Times New Roman"/>
+                <w:noProof/>
+              </w:rPr>
+              <w:t>Requerimientos del Usuario</w:t>
+            </w:r>
+            <w:r>
+              <w:rPr>
+                <w:noProof/>
+                <w:webHidden/>
+              </w:rPr>
+              <w:tab/>
+            </w:r>
+            <w:r>
+              <w:rPr>
+                <w:noProof/>
+                <w:webHidden/>
+              </w:rPr>
+              <w:fldChar w:fldCharType="begin"/>
+            </w:r>
+            <w:r>
+              <w:rPr>
+                <w:noProof/>
+                <w:webHidden/>
+              </w:rPr>
+              <w:instrText xml:space="preserve"> PAGEREF _Toc325385054 \h </w:instrText>
+            </w:r>
+            <w:r>
+              <w:rPr>
+                <w:noProof/>
+                <w:webHidden/>
+              </w:rPr>
+            </w:r>
+            <w:r>
+              <w:rPr>
+                <w:noProof/>
+                <w:webHidden/>
+              </w:rPr>
+              <w:fldChar w:fldCharType="separate"/>
+            </w:r>
+            <w:r>
+              <w:rPr>
+                <w:noProof/>
+                <w:webHidden/>
+              </w:rPr>
+              <w:t>8</w:t>
             </w:r>
             <w:r>
               <w:rPr>
@@ -4164,7 +4395,7 @@
               <w:lang w:eastAsia="es-AR"/>
             </w:rPr>
           </w:pPr>
-          <w:hyperlink w:anchor="_Toc324429583" w:history="1">
+          <w:hyperlink w:anchor="_Toc325385055" w:history="1">
             <w:r>
               <w:rPr>
                 <w:rStyle w:val="Hipervnculo"/>
@@ -4191,7 +4422,7 @@
                 <w:noProof/>
                 <w:webHidden/>
               </w:rPr>
-              <w:instrText xml:space="preserve"> PAGEREF _Toc324429583 \h </w:instrText>
+              <w:instrText xml:space="preserve"> PAGEREF _Toc325385055 \h </w:instrText>
             </w:r>
             <w:r>
               <w:rPr>
@@ -4211,7 +4442,7 @@
                 <w:noProof/>
                 <w:webHidden/>
               </w:rPr>
-              <w:t>7</w:t>
+              <w:t>8</w:t>
             </w:r>
             <w:r>
               <w:rPr>
@@ -4234,7 +4465,7 @@
               <w:lang w:eastAsia="es-AR"/>
             </w:rPr>
           </w:pPr>
-          <w:hyperlink w:anchor="_Toc324429584" w:history="1">
+          <w:hyperlink w:anchor="_Toc325385056" w:history="1">
             <w:r>
               <w:rPr>
                 <w:rStyle w:val="Hipervnculo"/>
@@ -4261,7 +4492,7 @@
                 <w:noProof/>
                 <w:webHidden/>
               </w:rPr>
-              <w:instrText xml:space="preserve"> PAGEREF _Toc324429584 \h </w:instrText>
+              <w:instrText xml:space="preserve"> PAGEREF _Toc325385056 \h </w:instrText>
             </w:r>
             <w:r>
               <w:rPr>
@@ -4281,7 +4512,7 @@
                 <w:noProof/>
                 <w:webHidden/>
               </w:rPr>
-              <w:t>8</w:t>
+              <w:t>9</w:t>
             </w:r>
             <w:r>
               <w:rPr>
@@ -4304,7 +4535,7 @@
               <w:lang w:eastAsia="es-AR"/>
             </w:rPr>
           </w:pPr>
-          <w:hyperlink w:anchor="_Toc324429585" w:history="1">
+          <w:hyperlink w:anchor="_Toc325385057" w:history="1">
             <w:r>
               <w:rPr>
                 <w:rStyle w:val="Hipervnculo"/>
@@ -4332,7 +4563,7 @@
                 <w:noProof/>
                 <w:webHidden/>
               </w:rPr>
-              <w:instrText xml:space="preserve"> PAGEREF _Toc324429585 \h </w:instrText>
+              <w:instrText xml:space="preserve"> PAGEREF _Toc325385057 \h </w:instrText>
             </w:r>
             <w:r>
               <w:rPr>
@@ -4352,7 +4583,7 @@
                 <w:noProof/>
                 <w:webHidden/>
               </w:rPr>
-              <w:t>8</w:t>
+              <w:t>9</w:t>
             </w:r>
             <w:r>
               <w:rPr>
@@ -4375,7 +4606,7 @@
               <w:lang w:eastAsia="es-AR"/>
             </w:rPr>
           </w:pPr>
-          <w:hyperlink w:anchor="_Toc324429586" w:history="1">
+          <w:hyperlink w:anchor="_Toc325385058" w:history="1">
             <w:r>
               <w:rPr>
                 <w:rStyle w:val="Hipervnculo"/>
@@ -4403,7 +4634,7 @@
                 <w:noProof/>
                 <w:webHidden/>
               </w:rPr>
-              <w:instrText xml:space="preserve"> PAGEREF _Toc324429586 \h </w:instrText>
+              <w:instrText xml:space="preserve"> PAGEREF _Toc325385058 \h </w:instrText>
             </w:r>
             <w:r>
               <w:rPr>
@@ -4423,7 +4654,7 @@
                 <w:noProof/>
                 <w:webHidden/>
               </w:rPr>
-              <w:t>9</w:t>
+              <w:t>10</w:t>
             </w:r>
             <w:r>
               <w:rPr>
@@ -4446,7 +4677,7 @@
               <w:lang w:eastAsia="es-AR"/>
             </w:rPr>
           </w:pPr>
-          <w:hyperlink w:anchor="_Toc324429587" w:history="1">
+          <w:hyperlink w:anchor="_Toc325385059" w:history="1">
             <w:r>
               <w:rPr>
                 <w:rStyle w:val="Hipervnculo"/>
@@ -4474,7 +4705,7 @@
                 <w:noProof/>
                 <w:webHidden/>
               </w:rPr>
-              <w:instrText xml:space="preserve"> PAGEREF _Toc324429587 \h </w:instrText>
+              <w:instrText xml:space="preserve"> PAGEREF _Toc325385059 \h </w:instrText>
             </w:r>
             <w:r>
               <w:rPr>
@@ -4494,7 +4725,7 @@
                 <w:noProof/>
                 <w:webHidden/>
               </w:rPr>
-              <w:t>9</w:t>
+              <w:t>10</w:t>
             </w:r>
             <w:r>
               <w:rPr>
@@ -4517,7 +4748,7 @@
               <w:lang w:eastAsia="es-AR"/>
             </w:rPr>
           </w:pPr>
-          <w:hyperlink w:anchor="_Toc324429588" w:history="1">
+          <w:hyperlink w:anchor="_Toc325385060" w:history="1">
             <w:r>
               <w:rPr>
                 <w:rStyle w:val="Hipervnculo"/>
@@ -4545,7 +4776,7 @@
                 <w:noProof/>
                 <w:webHidden/>
               </w:rPr>
-              <w:instrText xml:space="preserve"> PAGEREF _Toc324429588 \h </w:instrText>
+              <w:instrText xml:space="preserve"> PAGEREF _Toc325385060 \h </w:instrText>
             </w:r>
             <w:r>
               <w:rPr>
@@ -4565,7 +4796,7 @@
                 <w:noProof/>
                 <w:webHidden/>
               </w:rPr>
-              <w:t>9</w:t>
+              <w:t>10</w:t>
             </w:r>
             <w:r>
               <w:rPr>
@@ -4588,7 +4819,7 @@
               <w:lang w:eastAsia="es-AR"/>
             </w:rPr>
           </w:pPr>
-          <w:hyperlink w:anchor="_Toc324429589" w:history="1">
+          <w:hyperlink w:anchor="_Toc325385061" w:history="1">
             <w:r>
               <w:rPr>
                 <w:rStyle w:val="Hipervnculo"/>
@@ -4615,7 +4846,7 @@
                 <w:noProof/>
                 <w:webHidden/>
               </w:rPr>
-              <w:instrText xml:space="preserve"> PAGEREF _Toc324429589 \h </w:instrText>
+              <w:instrText xml:space="preserve"> PAGEREF _Toc325385061 \h </w:instrText>
             </w:r>
             <w:r>
               <w:rPr>
@@ -4635,7 +4866,7 @@
                 <w:noProof/>
                 <w:webHidden/>
               </w:rPr>
-              <w:t>9</w:t>
+              <w:t>10</w:t>
             </w:r>
             <w:r>
               <w:rPr>
@@ -4658,13 +4889,27 @@
               <w:lang w:eastAsia="es-AR"/>
             </w:rPr>
           </w:pPr>
-          <w:hyperlink w:anchor="_Toc324429590" w:history="1">
+          <w:hyperlink w:anchor="_Toc325385062" w:history="1">
             <w:r>
               <w:rPr>
                 <w:rStyle w:val="Hipervnculo"/>
                 <w:noProof/>
               </w:rPr>
-              <w:t>Metodología a Utilizar</w:t>
+              <w:t>Metodología a Ut</w:t>
+            </w:r>
+            <w:r>
+              <w:rPr>
+                <w:rStyle w:val="Hipervnculo"/>
+                <w:noProof/>
+              </w:rPr>
+              <w:t>i</w:t>
+            </w:r>
+            <w:r>
+              <w:rPr>
+                <w:rStyle w:val="Hipervnculo"/>
+                <w:noProof/>
+              </w:rPr>
+              <w:t>lizar</w:t>
             </w:r>
             <w:r>
               <w:rPr>
@@ -4685,7 +4930,7 @@
                 <w:noProof/>
                 <w:webHidden/>
               </w:rPr>
-              <w:instrText xml:space="preserve"> PAGEREF _Toc324429590 \h </w:instrText>
+              <w:instrText xml:space="preserve"> PAGEREF _Toc325385062 \h </w:instrText>
             </w:r>
             <w:r>
               <w:rPr>
@@ -4705,7 +4950,7 @@
                 <w:noProof/>
                 <w:webHidden/>
               </w:rPr>
-              <w:t>10</w:t>
+              <w:t>12</w:t>
             </w:r>
             <w:r>
               <w:rPr>
@@ -4728,13 +4973,13 @@
               <w:lang w:eastAsia="es-AR"/>
             </w:rPr>
           </w:pPr>
-          <w:hyperlink w:anchor="_Toc324429591" w:history="1">
+          <w:hyperlink w:anchor="_Toc325385063" w:history="1">
             <w:r>
               <w:rPr>
                 <w:rStyle w:val="Hipervnculo"/>
                 <w:noProof/>
               </w:rPr>
-              <w:t>Workflow de Negocio</w:t>
+              <w:t>Modelado de Procesos de Negocio</w:t>
             </w:r>
             <w:r>
               <w:rPr>
@@ -4755,7 +5000,7 @@
                 <w:noProof/>
                 <w:webHidden/>
               </w:rPr>
-              <w:instrText xml:space="preserve"> PAGEREF _Toc324429591 \h </w:instrText>
+              <w:instrText xml:space="preserve"> PAGEREF _Toc325385063 \h </w:instrText>
             </w:r>
             <w:r>
               <w:rPr>
@@ -4775,7 +5020,7 @@
                 <w:noProof/>
                 <w:webHidden/>
               </w:rPr>
-              <w:t>10</w:t>
+              <w:t>12</w:t>
             </w:r>
             <w:r>
               <w:rPr>
@@ -4798,7 +5043,7 @@
               <w:lang w:eastAsia="es-AR"/>
             </w:rPr>
           </w:pPr>
-          <w:hyperlink w:anchor="_Toc324429592" w:history="1">
+          <w:hyperlink w:anchor="_Toc325385064" w:history="1">
             <w:r>
               <w:rPr>
                 <w:rStyle w:val="Hipervnculo"/>
@@ -4825,7 +5070,7 @@
                 <w:noProof/>
                 <w:webHidden/>
               </w:rPr>
-              <w:instrText xml:space="preserve"> PAGEREF _Toc324429592 \h </w:instrText>
+              <w:instrText xml:space="preserve"> PAGEREF _Toc325385064 \h </w:instrText>
             </w:r>
             <w:r>
               <w:rPr>
@@ -4845,7 +5090,7 @@
                 <w:noProof/>
                 <w:webHidden/>
               </w:rPr>
-              <w:t>10</w:t>
+              <w:t>13</w:t>
             </w:r>
             <w:r>
               <w:rPr>
@@ -4868,7 +5113,7 @@
               <w:lang w:eastAsia="es-AR"/>
             </w:rPr>
           </w:pPr>
-          <w:hyperlink w:anchor="_Toc324429593" w:history="1">
+          <w:hyperlink w:anchor="_Toc325385065" w:history="1">
             <w:r>
               <w:rPr>
                 <w:rStyle w:val="Hipervnculo"/>
@@ -4895,7 +5140,7 @@
                 <w:noProof/>
                 <w:webHidden/>
               </w:rPr>
-              <w:instrText xml:space="preserve"> PAGEREF _Toc324429593 \h </w:instrText>
+              <w:instrText xml:space="preserve"> PAGEREF _Toc325385065 \h </w:instrText>
             </w:r>
             <w:r>
               <w:rPr>
@@ -4915,7 +5160,7 @@
                 <w:noProof/>
                 <w:webHidden/>
               </w:rPr>
-              <w:t>11</w:t>
+              <w:t>13</w:t>
             </w:r>
             <w:r>
               <w:rPr>
@@ -4938,7 +5183,7 @@
               <w:lang w:eastAsia="es-AR"/>
             </w:rPr>
           </w:pPr>
-          <w:hyperlink w:anchor="_Toc324429594" w:history="1">
+          <w:hyperlink w:anchor="_Toc325385066" w:history="1">
             <w:r>
               <w:rPr>
                 <w:rStyle w:val="Hipervnculo"/>
@@ -4965,7 +5210,7 @@
                 <w:noProof/>
                 <w:webHidden/>
               </w:rPr>
-              <w:instrText xml:space="preserve"> PAGEREF _Toc324429594 \h </w:instrText>
+              <w:instrText xml:space="preserve"> PAGEREF _Toc325385066 \h </w:instrText>
             </w:r>
             <w:r>
               <w:rPr>
@@ -4985,7 +5230,7 @@
                 <w:noProof/>
                 <w:webHidden/>
               </w:rPr>
-              <w:t>12</w:t>
+              <w:t>14</w:t>
             </w:r>
             <w:r>
               <w:rPr>
@@ -5008,7 +5253,7 @@
               <w:lang w:eastAsia="es-AR"/>
             </w:rPr>
           </w:pPr>
-          <w:hyperlink w:anchor="_Toc324429595" w:history="1">
+          <w:hyperlink w:anchor="_Toc325385067" w:history="1">
             <w:r>
               <w:rPr>
                 <w:rStyle w:val="Hipervnculo"/>
@@ -5035,7 +5280,7 @@
                 <w:noProof/>
                 <w:webHidden/>
               </w:rPr>
-              <w:instrText xml:space="preserve"> PAGEREF _Toc324429595 \h </w:instrText>
+              <w:instrText xml:space="preserve"> PAGEREF _Toc325385067 \h </w:instrText>
             </w:r>
             <w:r>
               <w:rPr>
@@ -5055,7 +5300,7 @@
                 <w:noProof/>
                 <w:webHidden/>
               </w:rPr>
-              <w:t>12</w:t>
+              <w:t>14</w:t>
             </w:r>
             <w:r>
               <w:rPr>
@@ -5078,7 +5323,7 @@
               <w:lang w:eastAsia="es-AR"/>
             </w:rPr>
           </w:pPr>
-          <w:hyperlink w:anchor="_Toc324429596" w:history="1">
+          <w:hyperlink w:anchor="_Toc325385068" w:history="1">
             <w:r>
               <w:rPr>
                 <w:rStyle w:val="Hipervnculo"/>
@@ -5105,7 +5350,7 @@
                 <w:noProof/>
                 <w:webHidden/>
               </w:rPr>
-              <w:instrText xml:space="preserve"> PAGEREF _Toc324429596 \h </w:instrText>
+              <w:instrText xml:space="preserve"> PAGEREF _Toc325385068 \h </w:instrText>
             </w:r>
             <w:r>
               <w:rPr>
@@ -5125,7 +5370,7 @@
                 <w:noProof/>
                 <w:webHidden/>
               </w:rPr>
-              <w:t>12</w:t>
+              <w:t>15</w:t>
             </w:r>
             <w:r>
               <w:rPr>
@@ -5148,7 +5393,7 @@
               <w:lang w:eastAsia="es-AR"/>
             </w:rPr>
           </w:pPr>
-          <w:hyperlink w:anchor="_Toc324429597" w:history="1">
+          <w:hyperlink w:anchor="_Toc325385069" w:history="1">
             <w:r>
               <w:rPr>
                 <w:rStyle w:val="Hipervnculo"/>
@@ -5175,7 +5420,7 @@
                 <w:noProof/>
                 <w:webHidden/>
               </w:rPr>
-              <w:instrText xml:space="preserve"> PAGEREF _Toc324429597 \h </w:instrText>
+              <w:instrText xml:space="preserve"> PAGEREF _Toc325385069 \h </w:instrText>
             </w:r>
             <w:r>
               <w:rPr>
@@ -5195,7 +5440,7 @@
                 <w:noProof/>
                 <w:webHidden/>
               </w:rPr>
-              <w:t>13</w:t>
+              <w:t>15</w:t>
             </w:r>
             <w:r>
               <w:rPr>
@@ -5218,7 +5463,7 @@
               <w:lang w:eastAsia="es-AR"/>
             </w:rPr>
           </w:pPr>
-          <w:hyperlink w:anchor="_Toc324429598" w:history="1">
+          <w:hyperlink w:anchor="_Toc325385070" w:history="1">
             <w:r>
               <w:rPr>
                 <w:rStyle w:val="Hipervnculo"/>
@@ -5245,7 +5490,7 @@
                 <w:noProof/>
                 <w:webHidden/>
               </w:rPr>
-              <w:instrText xml:space="preserve"> PAGEREF _Toc324429598 \h </w:instrText>
+              <w:instrText xml:space="preserve"> PAGEREF _Toc325385070 \h </w:instrText>
             </w:r>
             <w:r>
               <w:rPr>
@@ -5265,7 +5510,7 @@
                 <w:noProof/>
                 <w:webHidden/>
               </w:rPr>
-              <w:t>13</w:t>
+              <w:t>16</w:t>
             </w:r>
             <w:r>
               <w:rPr>
@@ -5288,7 +5533,7 @@
               <w:lang w:eastAsia="es-AR"/>
             </w:rPr>
           </w:pPr>
-          <w:hyperlink w:anchor="_Toc324429599" w:history="1">
+          <w:hyperlink w:anchor="_Toc325385071" w:history="1">
             <w:r>
               <w:rPr>
                 <w:rStyle w:val="Hipervnculo"/>
@@ -5315,7 +5560,7 @@
                 <w:noProof/>
                 <w:webHidden/>
               </w:rPr>
-              <w:instrText xml:space="preserve"> PAGEREF _Toc324429599 \h </w:instrText>
+              <w:instrText xml:space="preserve"> PAGEREF _Toc325385071 \h </w:instrText>
             </w:r>
             <w:r>
               <w:rPr>
@@ -5335,7 +5580,7 @@
                 <w:noProof/>
                 <w:webHidden/>
               </w:rPr>
-              <w:t>16</w:t>
+              <w:t>18</w:t>
             </w:r>
             <w:r>
               <w:rPr>
@@ -5358,7 +5603,7 @@
               <w:lang w:eastAsia="es-AR"/>
             </w:rPr>
           </w:pPr>
-          <w:hyperlink w:anchor="_Toc324429600" w:history="1">
+          <w:hyperlink w:anchor="_Toc325385072" w:history="1">
             <w:r>
               <w:rPr>
                 <w:rStyle w:val="Hipervnculo"/>
@@ -5385,7 +5630,7 @@
                 <w:noProof/>
                 <w:webHidden/>
               </w:rPr>
-              <w:instrText xml:space="preserve"> PAGEREF _Toc324429600 \h </w:instrText>
+              <w:instrText xml:space="preserve"> PAGEREF _Toc325385072 \h </w:instrText>
             </w:r>
             <w:r>
               <w:rPr>
@@ -5405,7 +5650,7 @@
                 <w:noProof/>
                 <w:webHidden/>
               </w:rPr>
-              <w:t>17</w:t>
+              <w:t>22</w:t>
             </w:r>
             <w:r>
               <w:rPr>
@@ -5428,7 +5673,7 @@
               <w:lang w:eastAsia="es-AR"/>
             </w:rPr>
           </w:pPr>
-          <w:hyperlink w:anchor="_Toc324429601" w:history="1">
+          <w:hyperlink w:anchor="_Toc325385073" w:history="1">
             <w:r>
               <w:rPr>
                 <w:rStyle w:val="Hipervnculo"/>
@@ -5455,7 +5700,7 @@
                 <w:noProof/>
                 <w:webHidden/>
               </w:rPr>
-              <w:instrText xml:space="preserve"> PAGEREF _Toc324429601 \h </w:instrText>
+              <w:instrText xml:space="preserve"> PAGEREF _Toc325385073 \h </w:instrText>
             </w:r>
             <w:r>
               <w:rPr>
@@ -5475,7 +5720,7 @@
                 <w:noProof/>
                 <w:webHidden/>
               </w:rPr>
-              <w:t>17</w:t>
+              <w:t>22</w:t>
             </w:r>
             <w:r>
               <w:rPr>
@@ -5532,7 +5777,7 @@
         <w:pStyle w:val="Ttulo1"/>
         <w:spacing w:line="240" w:lineRule="auto"/>
       </w:pPr>
-      <w:bookmarkStart w:id="2" w:name="_Toc324429562"/>
+      <w:bookmarkStart w:id="2" w:name="_Toc325385033"/>
       <w:r>
         <w:lastRenderedPageBreak/>
         <w:t>Introducción</w:t>
@@ -5753,7 +5998,7 @@
         <w:pStyle w:val="Ttulo1"/>
         <w:spacing w:line="240" w:lineRule="auto"/>
       </w:pPr>
-      <w:bookmarkStart w:id="3" w:name="_Toc324429563"/>
+      <w:bookmarkStart w:id="3" w:name="_Toc325385034"/>
       <w:r>
         <w:t>Presentación</w:t>
       </w:r>
@@ -5768,7 +6013,7 @@
           <w:rFonts w:eastAsia="Times New Roman"/>
         </w:rPr>
       </w:pPr>
-      <w:bookmarkStart w:id="4" w:name="_Toc324429564"/>
+      <w:bookmarkStart w:id="4" w:name="_Toc325385035"/>
       <w:r>
         <w:rPr>
           <w:rFonts w:eastAsia="Times New Roman"/>
@@ -5824,7 +6069,7 @@
           <w:rFonts w:eastAsia="Times New Roman"/>
         </w:rPr>
       </w:pPr>
-      <w:bookmarkStart w:id="5" w:name="_Toc324429565"/>
+      <w:bookmarkStart w:id="5" w:name="_Toc325385036"/>
       <w:r>
         <w:rPr>
           <w:rFonts w:eastAsia="Times New Roman"/>
@@ -5870,7 +6115,7 @@
           <w:rFonts w:eastAsia="Times New Roman"/>
         </w:rPr>
       </w:pPr>
-      <w:bookmarkStart w:id="6" w:name="_Toc324429566"/>
+      <w:bookmarkStart w:id="6" w:name="_Toc325385037"/>
       <w:r>
         <w:rPr>
           <w:rFonts w:eastAsia="Times New Roman"/>
@@ -5965,7 +6210,7 @@
                     <a:blip r:embed="rId9" cstate="print">
                       <a:extLst>
                         <a:ext uri="{28A0092B-C50C-407E-A947-70E740481C1C}">
-                          <a14:useLocalDpi xmlns:a14="http://schemas.microsoft.com/office/drawing/2010/main" xmlns:wps="http://schemas.microsoft.com/office/word/2010/wordprocessingShape" xmlns:wpi="http://schemas.microsoft.com/office/word/2010/wordprocessingInk" xmlns:wpg="http://schemas.microsoft.com/office/word/2010/wordprocessingGroup" xmlns:w14="http://schemas.microsoft.com/office/word/2010/wordml" xmlns:w="http://schemas.openxmlformats.org/wordprocessingml/2006/main" xmlns:w10="urn:schemas-microsoft-com:office:word" xmlns:wp14="http://schemas.microsoft.com/office/word/2010/wordprocessingDrawing" xmlns:v="urn:schemas-microsoft-com:vml" xmlns:o="urn:schemas-microsoft-com:office:office" xmlns:mc="http://schemas.openxmlformats.org/markup-compatibility/2006" xmlns:wpc="http://schemas.microsoft.com/office/word/2010/wordprocessingCanvas" xmlns="" val="0"/>
+                          <a14:useLocalDpi xmlns="" xmlns:wpc="http://schemas.microsoft.com/office/word/2010/wordprocessingCanvas" xmlns:mc="http://schemas.openxmlformats.org/markup-compatibility/2006" xmlns:o="urn:schemas-microsoft-com:office:office" xmlns:v="urn:schemas-microsoft-com:vml" xmlns:wp14="http://schemas.microsoft.com/office/word/2010/wordprocessingDrawing" xmlns:w10="urn:schemas-microsoft-com:office:word" xmlns:w="http://schemas.openxmlformats.org/wordprocessingml/2006/main" xmlns:w14="http://schemas.microsoft.com/office/word/2010/wordml" xmlns:wpg="http://schemas.microsoft.com/office/word/2010/wordprocessingGroup" xmlns:wpi="http://schemas.microsoft.com/office/word/2010/wordprocessingInk" xmlns:wps="http://schemas.microsoft.com/office/word/2010/wordprocessingShape" xmlns:a14="http://schemas.microsoft.com/office/drawing/2010/main" val="0"/>
                         </a:ext>
                       </a:extLst>
                     </a:blip>
@@ -6003,7 +6248,7 @@
           <w:rFonts w:eastAsia="Times New Roman"/>
         </w:rPr>
       </w:pPr>
-      <w:bookmarkStart w:id="7" w:name="_Toc324429567"/>
+      <w:bookmarkStart w:id="7" w:name="_Toc325385038"/>
       <w:r>
         <w:rPr>
           <w:rFonts w:eastAsia="Times New Roman"/>
@@ -6043,7 +6288,7 @@
           <w:rFonts w:eastAsia="Times New Roman"/>
         </w:rPr>
       </w:pPr>
-      <w:bookmarkStart w:id="8" w:name="_Toc324429568"/>
+      <w:bookmarkStart w:id="8" w:name="_Toc325385039"/>
       <w:r>
         <w:rPr>
           <w:rFonts w:eastAsia="Times New Roman"/>
@@ -6095,7 +6340,7 @@
           <w:rFonts w:eastAsia="Times New Roman"/>
         </w:rPr>
       </w:pPr>
-      <w:bookmarkStart w:id="9" w:name="_Toc324429569"/>
+      <w:bookmarkStart w:id="9" w:name="_Toc325385040"/>
       <w:r>
         <w:rPr>
           <w:rFonts w:eastAsia="Times New Roman"/>
@@ -6218,7 +6463,7 @@
           <w:rFonts w:eastAsia="Times New Roman"/>
         </w:rPr>
       </w:pPr>
-      <w:bookmarkStart w:id="10" w:name="_Toc324429570"/>
+      <w:bookmarkStart w:id="10" w:name="_Toc325385041"/>
       <w:r>
         <w:rPr>
           <w:rFonts w:eastAsia="Times New Roman"/>
@@ -6342,7 +6587,7 @@
           <w:rFonts w:eastAsia="Times New Roman"/>
         </w:rPr>
       </w:pPr>
-      <w:bookmarkStart w:id="11" w:name="_Toc324429571"/>
+      <w:bookmarkStart w:id="11" w:name="_Toc325385042"/>
       <w:r>
         <w:rPr>
           <w:rFonts w:eastAsia="Times New Roman"/>
@@ -6545,7 +6790,7 @@
           <w:rFonts w:eastAsia="Times New Roman"/>
         </w:rPr>
       </w:pPr>
-      <w:bookmarkStart w:id="12" w:name="_Toc324429572"/>
+      <w:bookmarkStart w:id="12" w:name="_Toc325385043"/>
       <w:r>
         <w:rPr>
           <w:rFonts w:eastAsia="Times New Roman"/>
@@ -6648,7 +6893,7 @@
           <w:rFonts w:eastAsia="Times New Roman"/>
         </w:rPr>
       </w:pPr>
-      <w:bookmarkStart w:id="13" w:name="_Toc324429573"/>
+      <w:bookmarkStart w:id="13" w:name="_Toc325385044"/>
       <w:r>
         <w:rPr>
           <w:rFonts w:eastAsia="Times New Roman"/>
@@ -6892,7 +7137,7 @@
           <w:rFonts w:eastAsia="Times New Roman"/>
         </w:rPr>
       </w:pPr>
-      <w:bookmarkStart w:id="14" w:name="_Toc324429574"/>
+      <w:bookmarkStart w:id="14" w:name="_Toc325385045"/>
       <w:r>
         <w:rPr>
           <w:rFonts w:eastAsia="Times New Roman"/>
@@ -7072,7 +7317,7 @@
           <w:rFonts w:eastAsia="Times New Roman"/>
         </w:rPr>
       </w:pPr>
-      <w:bookmarkStart w:id="15" w:name="_Toc324429575"/>
+      <w:bookmarkStart w:id="15" w:name="_Toc325385046"/>
       <w:r>
         <w:rPr>
           <w:rFonts w:eastAsia="Times New Roman"/>
@@ -7095,7 +7340,7 @@
           <w:rFonts w:eastAsia="Times New Roman"/>
         </w:rPr>
       </w:pPr>
-      <w:bookmarkStart w:id="16" w:name="_Toc324429576"/>
+      <w:bookmarkStart w:id="16" w:name="_Toc325385047"/>
       <w:r>
         <w:rPr>
           <w:rFonts w:eastAsia="Times New Roman"/>
@@ -7219,7 +7464,7 @@
           <w:rFonts w:eastAsia="Times New Roman"/>
         </w:rPr>
       </w:pPr>
-      <w:bookmarkStart w:id="17" w:name="_Toc324429577"/>
+      <w:bookmarkStart w:id="17" w:name="_Toc325385048"/>
       <w:r>
         <w:rPr>
           <w:rFonts w:eastAsia="Times New Roman"/>
@@ -7385,7 +7630,7 @@
           <w:sz w:val="20"/>
         </w:rPr>
       </w:pPr>
-      <w:bookmarkStart w:id="18" w:name="_Toc324429578"/>
+      <w:bookmarkStart w:id="18" w:name="_Toc325385049"/>
       <w:r>
         <w:rPr>
           <w:rFonts w:eastAsia="Times New Roman"/>
@@ -7429,7 +7674,7 @@
           <v:shape id="_x0000_i1025" type="#_x0000_t75" style="width:498pt;height:600pt" o:ole="">
             <v:imagedata r:id="rId15" o:title=""/>
           </v:shape>
-          <o:OLEObject Type="Embed" ProgID="Visio.Drawing.11" ShapeID="_x0000_i1025" DrawAspect="Content" ObjectID="_1399126200" r:id="rId16"/>
+          <o:OLEObject Type="Embed" ProgID="Visio.Drawing.11" ShapeID="_x0000_i1025" DrawAspect="Content" ObjectID="_1399126968" r:id="rId16"/>
         </w:object>
       </w:r>
     </w:p>
@@ -7440,7 +7685,7 @@
       <w:r>
         <w:br w:type="page"/>
       </w:r>
-      <w:bookmarkStart w:id="19" w:name="_Toc324429579"/>
+      <w:bookmarkStart w:id="19" w:name="_Toc325385050"/>
       <w:r>
         <w:lastRenderedPageBreak/>
         <w:t>Recursos Informáticos Existentes</w:t>
@@ -7452,7 +7697,7 @@
       <w:pPr>
         <w:pStyle w:val="Ttulo3"/>
       </w:pPr>
-      <w:bookmarkStart w:id="20" w:name="_Toc324429580"/>
+      <w:bookmarkStart w:id="20" w:name="_Toc325385051"/>
       <w:r>
         <w:t>Sistemas Existentes</w:t>
       </w:r>
@@ -7497,7 +7742,7 @@
       <w:pPr>
         <w:pStyle w:val="Ttulo3"/>
       </w:pPr>
-      <w:bookmarkStart w:id="24" w:name="_Toc324429581"/>
+      <w:bookmarkStart w:id="24" w:name="_Toc325385052"/>
       <w:r>
         <w:t>Equipamiento informático</w:t>
       </w:r>
@@ -7692,13 +7937,14 @@
           <w:rFonts w:eastAsia="Times New Roman"/>
         </w:rPr>
       </w:pPr>
-      <w:bookmarkStart w:id="25" w:name="_Toc324429582"/>
+      <w:bookmarkStart w:id="25" w:name="_Toc325385053"/>
       <w:r>
         <w:rPr>
           <w:rFonts w:eastAsia="Times New Roman"/>
         </w:rPr>
         <w:t>Diagnostico</w:t>
       </w:r>
+      <w:bookmarkEnd w:id="25"/>
     </w:p>
     <w:p/>
     <w:p>
@@ -8312,6 +8558,7 @@
           <w:rFonts w:eastAsia="Times New Roman"/>
         </w:rPr>
       </w:pPr>
+      <w:bookmarkStart w:id="26" w:name="_Toc325385054"/>
       <w:r>
         <w:rPr>
           <w:rFonts w:eastAsia="Times New Roman"/>
@@ -8324,7 +8571,7 @@
         </w:rPr>
         <w:t>del Usuario</w:t>
       </w:r>
-      <w:bookmarkEnd w:id="25"/>
+      <w:bookmarkEnd w:id="26"/>
       <w:r>
         <w:rPr>
           <w:rFonts w:eastAsia="Times New Roman"/>
@@ -8355,11 +8602,11 @@
       <w:pPr>
         <w:pStyle w:val="Ttulo3"/>
       </w:pPr>
-      <w:bookmarkStart w:id="26" w:name="_Toc324429583"/>
+      <w:bookmarkStart w:id="27" w:name="_Toc325385055"/>
       <w:r>
         <w:t>Requerimientos Funcionales:</w:t>
       </w:r>
-      <w:bookmarkEnd w:id="26"/>
+      <w:bookmarkEnd w:id="27"/>
     </w:p>
     <w:p>
       <w:pPr>
@@ -8809,11 +9056,11 @@
       <w:pPr>
         <w:pStyle w:val="Ttulo3"/>
       </w:pPr>
-      <w:bookmarkStart w:id="27" w:name="_Toc324429584"/>
+      <w:bookmarkStart w:id="28" w:name="_Toc325385056"/>
       <w:r>
         <w:t>Requerimientos no Funcionales:</w:t>
       </w:r>
-      <w:bookmarkEnd w:id="27"/>
+      <w:bookmarkEnd w:id="28"/>
     </w:p>
     <w:p>
       <w:pPr>
@@ -9033,7 +9280,7 @@
           <w:rFonts w:eastAsia="Times New Roman"/>
         </w:rPr>
       </w:pPr>
-      <w:bookmarkStart w:id="28" w:name="_Toc324429585"/>
+      <w:bookmarkStart w:id="29" w:name="_Toc325385057"/>
       <w:r>
         <w:rPr>
           <w:rFonts w:eastAsia="Times New Roman"/>
@@ -9046,7 +9293,7 @@
         </w:rPr>
         <w:t>información</w:t>
       </w:r>
-      <w:bookmarkEnd w:id="28"/>
+      <w:bookmarkEnd w:id="29"/>
     </w:p>
     <w:p/>
     <w:p>
@@ -9467,7 +9714,7 @@
           <w:rFonts w:eastAsia="Times New Roman"/>
         </w:rPr>
       </w:pPr>
-      <w:bookmarkStart w:id="29" w:name="_Toc324429586"/>
+      <w:bookmarkStart w:id="30" w:name="_Toc325385058"/>
       <w:r>
         <w:rPr>
           <w:rFonts w:eastAsia="Times New Roman"/>
@@ -9475,7 +9722,7 @@
         <w:lastRenderedPageBreak/>
         <w:t>Propuesta del sistema</w:t>
       </w:r>
-      <w:bookmarkEnd w:id="29"/>
+      <w:bookmarkEnd w:id="30"/>
     </w:p>
     <w:p/>
     <w:p>
@@ -9606,14 +9853,14 @@
           <w:rFonts w:eastAsia="Times New Roman"/>
         </w:rPr>
       </w:pPr>
-      <w:bookmarkStart w:id="30" w:name="_Toc324429587"/>
+      <w:bookmarkStart w:id="31" w:name="_Toc325385059"/>
       <w:r>
         <w:rPr>
           <w:rFonts w:eastAsia="Times New Roman"/>
         </w:rPr>
         <w:t>Objetivo del sistema</w:t>
       </w:r>
-      <w:bookmarkEnd w:id="30"/>
+      <w:bookmarkEnd w:id="31"/>
     </w:p>
     <w:p/>
     <w:p>
@@ -9708,14 +9955,14 @@
           <w:rFonts w:eastAsia="Times New Roman"/>
         </w:rPr>
       </w:pPr>
-      <w:bookmarkStart w:id="31" w:name="_Toc324429588"/>
+      <w:bookmarkStart w:id="32" w:name="_Toc325385060"/>
       <w:r>
         <w:rPr>
           <w:rFonts w:eastAsia="Times New Roman"/>
         </w:rPr>
         <w:t>Limites del sistema</w:t>
       </w:r>
-      <w:bookmarkEnd w:id="31"/>
+      <w:bookmarkEnd w:id="32"/>
     </w:p>
     <w:p/>
     <w:p>
@@ -9750,11 +9997,11 @@
       <w:pPr>
         <w:pStyle w:val="Ttulo3"/>
       </w:pPr>
-      <w:bookmarkStart w:id="32" w:name="_Toc324429589"/>
+      <w:bookmarkStart w:id="33" w:name="_Toc325385061"/>
       <w:r>
         <w:t>Alcances del sistema</w:t>
       </w:r>
-      <w:bookmarkEnd w:id="32"/>
+      <w:bookmarkEnd w:id="33"/>
     </w:p>
     <w:p/>
     <w:p>
@@ -9762,32 +10009,30 @@
         <w:pStyle w:val="Prrafodelista"/>
         <w:numPr>
           <w:ilvl w:val="0"/>
-          <w:numId w:val="3"/>
+          <w:numId w:val="24"/>
         </w:numPr>
-        <w:spacing w:line="240" w:lineRule="auto"/>
         <w:rPr>
           <w:rFonts w:cstheme="minorHAnsi"/>
-          <w:sz w:val="20"/>
-          <w:szCs w:val="20"/>
+          <w:b/>
+          <w:sz w:val="20"/>
+          <w:szCs w:val="20"/>
+          <w:u w:val="single"/>
         </w:rPr>
       </w:pPr>
       <w:r>
         <w:rPr>
           <w:rFonts w:cstheme="minorHAnsi"/>
-          <w:sz w:val="20"/>
-          <w:szCs w:val="20"/>
-        </w:rPr>
-        <w:t>Administración de proyectos</w:t>
-      </w:r>
-    </w:p>
-    <w:p>
-      <w:pPr>
-        <w:pStyle w:val="Prrafodelista"/>
-        <w:numPr>
-          <w:ilvl w:val="1"/>
-          <w:numId w:val="3"/>
-        </w:numPr>
-        <w:spacing w:line="240" w:lineRule="auto"/>
+          <w:b/>
+          <w:sz w:val="20"/>
+          <w:szCs w:val="20"/>
+          <w:u w:val="single"/>
+        </w:rPr>
+        <w:t>Proyectos</w:t>
+      </w:r>
+    </w:p>
+    <w:p>
+      <w:pPr>
+        <w:ind w:left="720"/>
         <w:rPr>
           <w:rFonts w:cstheme="minorHAnsi"/>
           <w:sz w:val="20"/>
@@ -9800,63 +10045,46 @@
           <w:sz w:val="20"/>
           <w:szCs w:val="20"/>
         </w:rPr>
-        <w:t>Datos de los clientes para los cuales el proyecto será realizado.</w:t>
-      </w:r>
-    </w:p>
-    <w:p>
-      <w:pPr>
-        <w:pStyle w:val="Prrafodelista"/>
-        <w:numPr>
-          <w:ilvl w:val="1"/>
-          <w:numId w:val="3"/>
-        </w:numPr>
-        <w:spacing w:line="240" w:lineRule="auto"/>
+        <w:t>Crear proyecto</w:t>
+      </w:r>
+      <w:r>
         <w:rPr>
           <w:rFonts w:cstheme="minorHAnsi"/>
           <w:sz w:val="20"/>
           <w:szCs w:val="20"/>
         </w:rPr>
-      </w:pPr>
-      <w:r>
+        <w:t>.</w:t>
+      </w:r>
+    </w:p>
+    <w:p>
+      <w:pPr>
+        <w:ind w:left="720"/>
         <w:rPr>
           <w:rFonts w:cstheme="minorHAnsi"/>
           <w:sz w:val="20"/>
           <w:szCs w:val="20"/>
         </w:rPr>
-        <w:t>Documentación para dar inicio y fin al proyecto.</w:t>
-      </w:r>
-    </w:p>
-    <w:p>
-      <w:pPr>
-        <w:pStyle w:val="Prrafodelista"/>
-        <w:numPr>
-          <w:ilvl w:val="1"/>
-          <w:numId w:val="3"/>
-        </w:numPr>
-        <w:spacing w:line="240" w:lineRule="auto"/>
+      </w:pPr>
+      <w:r>
         <w:rPr>
           <w:rFonts w:cstheme="minorHAnsi"/>
           <w:sz w:val="20"/>
           <w:szCs w:val="20"/>
         </w:rPr>
-      </w:pPr>
+        <w:t>Cerrar proyecto</w:t>
+      </w:r>
       <w:r>
         <w:rPr>
           <w:rFonts w:cstheme="minorHAnsi"/>
           <w:sz w:val="20"/>
           <w:szCs w:val="20"/>
         </w:rPr>
-        <w:t>Documentación técnica del proyecto.</w:t>
-      </w:r>
-    </w:p>
-    <w:p>
-      <w:pPr>
-        <w:pStyle w:val="Prrafodelista"/>
-        <w:numPr>
-          <w:ilvl w:val="1"/>
-          <w:numId w:val="3"/>
-        </w:numPr>
-        <w:spacing w:line="240" w:lineRule="auto"/>
+        <w:t>.</w:t>
+      </w:r>
+    </w:p>
+    <w:p>
+      <w:pPr>
+        <w:ind w:left="720"/>
         <w:rPr>
           <w:rFonts w:cstheme="minorHAnsi"/>
           <w:sz w:val="20"/>
@@ -9869,63 +10097,46 @@
           <w:sz w:val="20"/>
           <w:szCs w:val="20"/>
         </w:rPr>
-        <w:t>Tareas.</w:t>
-      </w:r>
-    </w:p>
-    <w:p>
-      <w:pPr>
-        <w:pStyle w:val="Prrafodelista"/>
-        <w:numPr>
-          <w:ilvl w:val="1"/>
-          <w:numId w:val="3"/>
-        </w:numPr>
-        <w:spacing w:line="240" w:lineRule="auto"/>
+        <w:t>Configuración de proyecto</w:t>
+      </w:r>
+      <w:r>
         <w:rPr>
           <w:rFonts w:cstheme="minorHAnsi"/>
           <w:sz w:val="20"/>
           <w:szCs w:val="20"/>
         </w:rPr>
-      </w:pPr>
-      <w:r>
+        <w:t>.</w:t>
+      </w:r>
+    </w:p>
+    <w:p>
+      <w:pPr>
+        <w:ind w:left="720"/>
         <w:rPr>
           <w:rFonts w:cstheme="minorHAnsi"/>
           <w:sz w:val="20"/>
           <w:szCs w:val="20"/>
         </w:rPr>
-        <w:t>Tipo de tareas.</w:t>
-      </w:r>
-    </w:p>
-    <w:p>
-      <w:pPr>
-        <w:pStyle w:val="Prrafodelista"/>
-        <w:numPr>
-          <w:ilvl w:val="1"/>
-          <w:numId w:val="3"/>
-        </w:numPr>
-        <w:spacing w:line="240" w:lineRule="auto"/>
+      </w:pPr>
+      <w:r>
         <w:rPr>
           <w:rFonts w:cstheme="minorHAnsi"/>
           <w:sz w:val="20"/>
           <w:szCs w:val="20"/>
         </w:rPr>
-      </w:pPr>
+        <w:t>Registrar solicitudes de trabajo a proyecto</w:t>
+      </w:r>
       <w:r>
         <w:rPr>
           <w:rFonts w:cstheme="minorHAnsi"/>
           <w:sz w:val="20"/>
           <w:szCs w:val="20"/>
         </w:rPr>
-        <w:t>Habilidades necesarias para llevarla a cavo.</w:t>
-      </w:r>
-    </w:p>
-    <w:p>
-      <w:pPr>
-        <w:pStyle w:val="Prrafodelista"/>
-        <w:numPr>
-          <w:ilvl w:val="1"/>
-          <w:numId w:val="3"/>
-        </w:numPr>
-        <w:spacing w:line="240" w:lineRule="auto"/>
+        <w:t>.</w:t>
+      </w:r>
+    </w:p>
+    <w:p>
+      <w:pPr>
+        <w:ind w:left="720"/>
         <w:rPr>
           <w:rFonts w:cstheme="minorHAnsi"/>
           <w:sz w:val="20"/>
@@ -9938,63 +10149,46 @@
           <w:sz w:val="20"/>
           <w:szCs w:val="20"/>
         </w:rPr>
-        <w:t>Cuadrillas. Documentación reglamentaria al día, liquidación de tarea.</w:t>
-      </w:r>
-    </w:p>
-    <w:p>
-      <w:pPr>
-        <w:pStyle w:val="Prrafodelista"/>
-        <w:numPr>
-          <w:ilvl w:val="1"/>
-          <w:numId w:val="3"/>
-        </w:numPr>
-        <w:spacing w:line="240" w:lineRule="auto"/>
+        <w:t>Registrar tareas a solicitud de trabajo</w:t>
+      </w:r>
+      <w:r>
         <w:rPr>
           <w:rFonts w:cstheme="minorHAnsi"/>
           <w:sz w:val="20"/>
           <w:szCs w:val="20"/>
         </w:rPr>
-      </w:pPr>
-      <w:r>
+        <w:t>.</w:t>
+      </w:r>
+    </w:p>
+    <w:p>
+      <w:pPr>
+        <w:ind w:left="720"/>
         <w:rPr>
           <w:rFonts w:cstheme="minorHAnsi"/>
           <w:sz w:val="20"/>
           <w:szCs w:val="20"/>
         </w:rPr>
-        <w:t>Liquidación de pagos por tareas realizadas contra las PO.</w:t>
-      </w:r>
-    </w:p>
-    <w:p>
-      <w:pPr>
-        <w:pStyle w:val="Prrafodelista"/>
-        <w:numPr>
-          <w:ilvl w:val="1"/>
-          <w:numId w:val="3"/>
-        </w:numPr>
-        <w:spacing w:line="240" w:lineRule="auto"/>
+      </w:pPr>
+      <w:r>
         <w:rPr>
           <w:rFonts w:cstheme="minorHAnsi"/>
           <w:sz w:val="20"/>
           <w:szCs w:val="20"/>
         </w:rPr>
-      </w:pPr>
+        <w:t>Registrar documentación a solicitud de trabajo</w:t>
+      </w:r>
       <w:r>
         <w:rPr>
           <w:rFonts w:cstheme="minorHAnsi"/>
           <w:sz w:val="20"/>
           <w:szCs w:val="20"/>
         </w:rPr>
-        <w:t>Reportes de progreso, seguimiento de actividades y sucesos inesperados en sitios.</w:t>
-      </w:r>
-    </w:p>
-    <w:p>
-      <w:pPr>
-        <w:pStyle w:val="Prrafodelista"/>
-        <w:numPr>
-          <w:ilvl w:val="1"/>
-          <w:numId w:val="3"/>
-        </w:numPr>
-        <w:spacing w:line="240" w:lineRule="auto"/>
+        <w:t>.</w:t>
+      </w:r>
+    </w:p>
+    <w:p>
+      <w:pPr>
+        <w:ind w:left="720"/>
         <w:rPr>
           <w:rFonts w:cstheme="minorHAnsi"/>
           <w:sz w:val="20"/>
@@ -10007,125 +10201,1173 @@
           <w:sz w:val="20"/>
           <w:szCs w:val="20"/>
         </w:rPr>
-        <w:t>Itinerarios de proyectos cuyos sitios respondan a zonas geográficas cercanas entre si.</w:t>
-      </w:r>
-    </w:p>
-    <w:p>
-      <w:pPr>
-        <w:pStyle w:val="Prrafodelista"/>
-        <w:spacing w:line="240" w:lineRule="auto"/>
-        <w:ind w:left="1440"/>
+        <w:t>Registrar orden de trabajo a solicitud de trabajo</w:t>
+      </w:r>
+      <w:r>
         <w:rPr>
           <w:rFonts w:cstheme="minorHAnsi"/>
           <w:sz w:val="20"/>
           <w:szCs w:val="20"/>
         </w:rPr>
-      </w:pPr>
+        <w:t>.</w:t>
+      </w:r>
+    </w:p>
+    <w:p>
+      <w:pPr>
+        <w:ind w:left="720"/>
+        <w:rPr>
+          <w:rFonts w:cstheme="minorHAnsi"/>
+          <w:sz w:val="20"/>
+          <w:szCs w:val="20"/>
+        </w:rPr>
+      </w:pPr>
+      <w:r>
+        <w:rPr>
+          <w:rFonts w:cstheme="minorHAnsi"/>
+          <w:sz w:val="20"/>
+          <w:szCs w:val="20"/>
+        </w:rPr>
+        <w:t>Registrar orden de trabajo extra a solicitud de trabajo</w:t>
+      </w:r>
+      <w:r>
+        <w:rPr>
+          <w:rFonts w:cstheme="minorHAnsi"/>
+          <w:sz w:val="20"/>
+          <w:szCs w:val="20"/>
+        </w:rPr>
+        <w:t>.</w:t>
+      </w:r>
+    </w:p>
+    <w:p>
+      <w:pPr>
+        <w:ind w:left="720"/>
+        <w:rPr>
+          <w:rFonts w:cstheme="minorHAnsi"/>
+          <w:sz w:val="20"/>
+          <w:szCs w:val="20"/>
+        </w:rPr>
+      </w:pPr>
+      <w:r>
+        <w:rPr>
+          <w:rFonts w:cstheme="minorHAnsi"/>
+          <w:sz w:val="20"/>
+          <w:szCs w:val="20"/>
+        </w:rPr>
+        <w:t>Actualizar estado de proyecto, solicitud de trabajos y tareas</w:t>
+      </w:r>
+      <w:r>
+        <w:rPr>
+          <w:rFonts w:cstheme="minorHAnsi"/>
+          <w:sz w:val="20"/>
+          <w:szCs w:val="20"/>
+        </w:rPr>
+        <w:t>.</w:t>
+      </w:r>
+    </w:p>
+    <w:p>
+      <w:pPr>
+        <w:ind w:left="720"/>
+        <w:rPr>
+          <w:rFonts w:cstheme="minorHAnsi"/>
+          <w:sz w:val="20"/>
+          <w:szCs w:val="20"/>
+        </w:rPr>
+      </w:pPr>
+      <w:r>
+        <w:rPr>
+          <w:rFonts w:cstheme="minorHAnsi"/>
+          <w:sz w:val="20"/>
+          <w:szCs w:val="20"/>
+        </w:rPr>
+        <w:t>Generar solicitud de adelantos</w:t>
+      </w:r>
+      <w:r>
+        <w:rPr>
+          <w:rFonts w:cstheme="minorHAnsi"/>
+          <w:sz w:val="20"/>
+          <w:szCs w:val="20"/>
+        </w:rPr>
+        <w:t>.</w:t>
+      </w:r>
+    </w:p>
+    <w:p>
+      <w:pPr>
+        <w:ind w:left="720"/>
+        <w:rPr>
+          <w:rFonts w:cstheme="minorHAnsi"/>
+          <w:sz w:val="20"/>
+          <w:szCs w:val="20"/>
+        </w:rPr>
+      </w:pPr>
+      <w:r>
+        <w:rPr>
+          <w:rFonts w:cstheme="minorHAnsi"/>
+          <w:sz w:val="20"/>
+          <w:szCs w:val="20"/>
+        </w:rPr>
+        <w:t>Registrar seguimiento de tareas</w:t>
+      </w:r>
+      <w:r>
+        <w:rPr>
+          <w:rFonts w:cstheme="minorHAnsi"/>
+          <w:sz w:val="20"/>
+          <w:szCs w:val="20"/>
+        </w:rPr>
+        <w:t>.</w:t>
+      </w:r>
+    </w:p>
+    <w:p>
+      <w:pPr>
+        <w:ind w:left="720"/>
+        <w:rPr>
+          <w:rFonts w:cstheme="minorHAnsi"/>
+          <w:sz w:val="20"/>
+          <w:szCs w:val="20"/>
+        </w:rPr>
+      </w:pPr>
+      <w:r>
+        <w:rPr>
+          <w:rFonts w:cstheme="minorHAnsi"/>
+          <w:sz w:val="20"/>
+          <w:szCs w:val="20"/>
+        </w:rPr>
+        <w:t>Registrar acontecimientos en sitios</w:t>
+      </w:r>
+      <w:r>
+        <w:rPr>
+          <w:rFonts w:cstheme="minorHAnsi"/>
+          <w:sz w:val="20"/>
+          <w:szCs w:val="20"/>
+        </w:rPr>
+        <w:t>.</w:t>
+      </w:r>
+    </w:p>
+    <w:p>
+      <w:pPr>
+        <w:ind w:left="720"/>
+        <w:rPr>
+          <w:rFonts w:cstheme="minorHAnsi"/>
+          <w:sz w:val="20"/>
+          <w:szCs w:val="20"/>
+        </w:rPr>
+      </w:pPr>
+      <w:r>
+        <w:rPr>
+          <w:rFonts w:cstheme="minorHAnsi"/>
+          <w:sz w:val="20"/>
+          <w:szCs w:val="20"/>
+        </w:rPr>
+        <w:t>Registrar estado de sitio instalado</w:t>
+      </w:r>
+      <w:r>
+        <w:rPr>
+          <w:rFonts w:cstheme="minorHAnsi"/>
+          <w:sz w:val="20"/>
+          <w:szCs w:val="20"/>
+        </w:rPr>
+        <w:t>.</w:t>
+      </w:r>
+    </w:p>
+    <w:p>
+      <w:pPr>
+        <w:ind w:left="720"/>
+        <w:rPr>
+          <w:rFonts w:cstheme="minorHAnsi"/>
+          <w:sz w:val="20"/>
+          <w:szCs w:val="20"/>
+        </w:rPr>
+      </w:pPr>
+      <w:r>
+        <w:rPr>
+          <w:rFonts w:cstheme="minorHAnsi"/>
+          <w:sz w:val="20"/>
+          <w:szCs w:val="20"/>
+        </w:rPr>
+        <w:lastRenderedPageBreak/>
+        <w:t>Generar solicitud de orden de pago de tareas</w:t>
+      </w:r>
+      <w:r>
+        <w:rPr>
+          <w:rFonts w:cstheme="minorHAnsi"/>
+          <w:sz w:val="20"/>
+          <w:szCs w:val="20"/>
+        </w:rPr>
+        <w:t>.</w:t>
+      </w:r>
+    </w:p>
+    <w:p>
+      <w:pPr>
+        <w:ind w:left="720"/>
+        <w:rPr>
+          <w:rFonts w:cstheme="minorHAnsi"/>
+          <w:sz w:val="20"/>
+          <w:szCs w:val="20"/>
+        </w:rPr>
+      </w:pPr>
+      <w:r>
+        <w:rPr>
+          <w:rFonts w:cstheme="minorHAnsi"/>
+          <w:sz w:val="20"/>
+          <w:szCs w:val="20"/>
+        </w:rPr>
+        <w:t>Registrar materiales y equipos a tareas.</w:t>
+      </w:r>
+    </w:p>
+    <w:p>
+      <w:pPr>
+        <w:ind w:left="720"/>
+        <w:rPr>
+          <w:rFonts w:cstheme="minorHAnsi"/>
+          <w:sz w:val="20"/>
+          <w:szCs w:val="20"/>
+        </w:rPr>
+      </w:pPr>
+      <w:r>
+        <w:rPr>
+          <w:rFonts w:cstheme="minorHAnsi"/>
+          <w:sz w:val="20"/>
+          <w:szCs w:val="20"/>
+        </w:rPr>
+        <w:t>Registrar materiales y equipos de clientes en desuso.</w:t>
+      </w:r>
+    </w:p>
+    <w:p>
+      <w:pPr>
+        <w:ind w:left="720"/>
+        <w:rPr>
+          <w:rFonts w:cstheme="minorHAnsi"/>
+          <w:sz w:val="20"/>
+          <w:szCs w:val="20"/>
+        </w:rPr>
+      </w:pPr>
+      <w:proofErr w:type="spellStart"/>
+      <w:r>
+        <w:rPr>
+          <w:rFonts w:cstheme="minorHAnsi"/>
+          <w:sz w:val="20"/>
+          <w:szCs w:val="20"/>
+        </w:rPr>
+        <w:t>Abm</w:t>
+      </w:r>
+      <w:proofErr w:type="spellEnd"/>
+      <w:r>
+        <w:rPr>
+          <w:rFonts w:cstheme="minorHAnsi"/>
+          <w:sz w:val="20"/>
+          <w:szCs w:val="20"/>
+        </w:rPr>
+        <w:t xml:space="preserve"> sitios</w:t>
+      </w:r>
+      <w:r>
+        <w:rPr>
+          <w:rFonts w:cstheme="minorHAnsi"/>
+          <w:sz w:val="20"/>
+          <w:szCs w:val="20"/>
+        </w:rPr>
+        <w:t>.</w:t>
+      </w:r>
+    </w:p>
+    <w:p>
+      <w:pPr>
+        <w:ind w:left="720"/>
+        <w:rPr>
+          <w:rFonts w:cstheme="minorHAnsi"/>
+          <w:sz w:val="20"/>
+          <w:szCs w:val="20"/>
+        </w:rPr>
+      </w:pPr>
+      <w:proofErr w:type="spellStart"/>
+      <w:r>
+        <w:rPr>
+          <w:rFonts w:cstheme="minorHAnsi"/>
+          <w:sz w:val="20"/>
+          <w:szCs w:val="20"/>
+        </w:rPr>
+        <w:t>Abm</w:t>
+      </w:r>
+      <w:proofErr w:type="spellEnd"/>
+      <w:r>
+        <w:rPr>
+          <w:rFonts w:cstheme="minorHAnsi"/>
+          <w:sz w:val="20"/>
+          <w:szCs w:val="20"/>
+        </w:rPr>
+        <w:t xml:space="preserve"> tipo de tareas</w:t>
+      </w:r>
+      <w:r>
+        <w:rPr>
+          <w:rFonts w:cstheme="minorHAnsi"/>
+          <w:sz w:val="20"/>
+          <w:szCs w:val="20"/>
+        </w:rPr>
+        <w:t>.</w:t>
+      </w:r>
+    </w:p>
+    <w:p>
+      <w:pPr>
+        <w:ind w:left="720"/>
+        <w:rPr>
+          <w:rFonts w:cstheme="minorHAnsi"/>
+          <w:sz w:val="20"/>
+          <w:szCs w:val="20"/>
+        </w:rPr>
+      </w:pPr>
+      <w:proofErr w:type="spellStart"/>
+      <w:r>
+        <w:rPr>
+          <w:rFonts w:cstheme="minorHAnsi"/>
+          <w:sz w:val="20"/>
+          <w:szCs w:val="20"/>
+        </w:rPr>
+        <w:t>Abm</w:t>
+      </w:r>
+      <w:proofErr w:type="spellEnd"/>
+      <w:r>
+        <w:rPr>
+          <w:rFonts w:cstheme="minorHAnsi"/>
+          <w:sz w:val="20"/>
+          <w:szCs w:val="20"/>
+        </w:rPr>
+        <w:t xml:space="preserve"> clientes</w:t>
+      </w:r>
+      <w:r>
+        <w:rPr>
+          <w:rFonts w:cstheme="minorHAnsi"/>
+          <w:sz w:val="20"/>
+          <w:szCs w:val="20"/>
+        </w:rPr>
+        <w:t>.</w:t>
+      </w:r>
+    </w:p>
+    <w:p>
+      <w:pPr>
+        <w:ind w:left="720"/>
+        <w:rPr>
+          <w:rFonts w:cstheme="minorHAnsi"/>
+          <w:sz w:val="20"/>
+          <w:szCs w:val="20"/>
+        </w:rPr>
+      </w:pPr>
+      <w:proofErr w:type="spellStart"/>
+      <w:r>
+        <w:rPr>
+          <w:rFonts w:cstheme="minorHAnsi"/>
+          <w:sz w:val="20"/>
+          <w:szCs w:val="20"/>
+        </w:rPr>
+        <w:t>Abm</w:t>
+      </w:r>
+      <w:proofErr w:type="spellEnd"/>
+      <w:r>
+        <w:rPr>
+          <w:rFonts w:cstheme="minorHAnsi"/>
+          <w:sz w:val="20"/>
+          <w:szCs w:val="20"/>
+        </w:rPr>
+        <w:t xml:space="preserve"> proveedores</w:t>
+      </w:r>
+      <w:r>
+        <w:rPr>
+          <w:rFonts w:cstheme="minorHAnsi"/>
+          <w:sz w:val="20"/>
+          <w:szCs w:val="20"/>
+        </w:rPr>
+        <w:t>.</w:t>
+      </w:r>
+    </w:p>
+    <w:p>
+      <w:pPr>
+        <w:ind w:left="720"/>
+        <w:rPr>
+          <w:rFonts w:cstheme="minorHAnsi"/>
+          <w:sz w:val="20"/>
+          <w:szCs w:val="20"/>
+        </w:rPr>
+      </w:pPr>
+      <w:proofErr w:type="spellStart"/>
+      <w:r>
+        <w:rPr>
+          <w:rFonts w:cstheme="minorHAnsi"/>
+          <w:sz w:val="20"/>
+          <w:szCs w:val="20"/>
+        </w:rPr>
+        <w:t>Abm</w:t>
+      </w:r>
+      <w:proofErr w:type="spellEnd"/>
+      <w:r>
+        <w:rPr>
+          <w:rFonts w:cstheme="minorHAnsi"/>
+          <w:sz w:val="20"/>
+          <w:szCs w:val="20"/>
+        </w:rPr>
+        <w:t xml:space="preserve"> materiales, equipos y herramientas.</w:t>
+      </w:r>
+    </w:p>
+    <w:p>
+      <w:pPr>
+        <w:ind w:left="720"/>
+        <w:rPr>
+          <w:rFonts w:cstheme="minorHAnsi"/>
+          <w:sz w:val="20"/>
+          <w:szCs w:val="20"/>
+        </w:rPr>
+      </w:pPr>
+      <w:proofErr w:type="spellStart"/>
+      <w:r>
+        <w:rPr>
+          <w:rFonts w:cstheme="minorHAnsi"/>
+          <w:sz w:val="20"/>
+          <w:szCs w:val="20"/>
+        </w:rPr>
+        <w:t>Abm</w:t>
+      </w:r>
+      <w:proofErr w:type="spellEnd"/>
+      <w:r>
+        <w:rPr>
+          <w:rFonts w:cstheme="minorHAnsi"/>
+          <w:sz w:val="20"/>
+          <w:szCs w:val="20"/>
+        </w:rPr>
+        <w:t xml:space="preserve"> tipo de adelantos (viáticos, etc.)</w:t>
+      </w:r>
+      <w:r>
+        <w:rPr>
+          <w:rFonts w:cstheme="minorHAnsi"/>
+          <w:sz w:val="20"/>
+          <w:szCs w:val="20"/>
+        </w:rPr>
+        <w:t>.</w:t>
+      </w:r>
+    </w:p>
+    <w:p>
+      <w:pPr>
+        <w:ind w:left="720"/>
+        <w:rPr>
+          <w:rFonts w:cstheme="minorHAnsi"/>
+          <w:sz w:val="20"/>
+          <w:szCs w:val="20"/>
+        </w:rPr>
+      </w:pPr>
+      <w:r>
+        <w:rPr>
+          <w:rFonts w:cstheme="minorHAnsi"/>
+          <w:sz w:val="20"/>
+          <w:szCs w:val="20"/>
+        </w:rPr>
+        <w:t>Registrar confirmación de solicitud pago de tarea</w:t>
+      </w:r>
+      <w:r>
+        <w:rPr>
+          <w:rFonts w:cstheme="minorHAnsi"/>
+          <w:sz w:val="20"/>
+          <w:szCs w:val="20"/>
+        </w:rPr>
+        <w:t>.</w:t>
+      </w:r>
+    </w:p>
+    <w:p>
+      <w:pPr>
+        <w:ind w:left="720"/>
+        <w:rPr>
+          <w:rFonts w:cstheme="minorHAnsi"/>
+          <w:sz w:val="20"/>
+          <w:szCs w:val="20"/>
+        </w:rPr>
+      </w:pPr>
+      <w:r>
+        <w:rPr>
+          <w:rFonts w:cstheme="minorHAnsi"/>
+          <w:sz w:val="20"/>
+          <w:szCs w:val="20"/>
+        </w:rPr>
+        <w:t>Registrar inicio y fin de permiso de acceso a sitio</w:t>
+      </w:r>
+      <w:r>
+        <w:rPr>
+          <w:rFonts w:cstheme="minorHAnsi"/>
+          <w:sz w:val="20"/>
+          <w:szCs w:val="20"/>
+        </w:rPr>
+        <w:t>.</w:t>
+      </w:r>
     </w:p>
     <w:p>
       <w:pPr>
         <w:pStyle w:val="Prrafodelista"/>
         <w:numPr>
           <w:ilvl w:val="0"/>
-          <w:numId w:val="3"/>
+          <w:numId w:val="24"/>
         </w:numPr>
-        <w:spacing w:line="240" w:lineRule="auto"/>
         <w:rPr>
           <w:rFonts w:cstheme="minorHAnsi"/>
-          <w:sz w:val="20"/>
-          <w:szCs w:val="20"/>
+          <w:b/>
+          <w:sz w:val="20"/>
+          <w:szCs w:val="20"/>
+          <w:u w:val="single"/>
         </w:rPr>
       </w:pPr>
       <w:r>
         <w:rPr>
           <w:rFonts w:cstheme="minorHAnsi"/>
-          <w:sz w:val="20"/>
-          <w:szCs w:val="20"/>
-        </w:rPr>
-        <w:t>Administración General</w:t>
+          <w:b/>
+          <w:sz w:val="20"/>
+          <w:szCs w:val="20"/>
+          <w:u w:val="single"/>
+        </w:rPr>
+        <w:t>Documentación</w:t>
+      </w:r>
+    </w:p>
+    <w:p>
+      <w:pPr>
+        <w:ind w:left="720"/>
+        <w:rPr>
+          <w:rFonts w:cstheme="minorHAnsi"/>
+          <w:sz w:val="20"/>
+          <w:szCs w:val="20"/>
+        </w:rPr>
+      </w:pPr>
+      <w:proofErr w:type="spellStart"/>
+      <w:r>
+        <w:rPr>
+          <w:rFonts w:cstheme="minorHAnsi"/>
+          <w:sz w:val="20"/>
+          <w:szCs w:val="20"/>
+        </w:rPr>
+        <w:t>Abm</w:t>
+      </w:r>
+      <w:proofErr w:type="spellEnd"/>
+      <w:r>
+        <w:rPr>
+          <w:rFonts w:cstheme="minorHAnsi"/>
+          <w:sz w:val="20"/>
+          <w:szCs w:val="20"/>
+        </w:rPr>
+        <w:t xml:space="preserve"> tipo de documentación</w:t>
+      </w:r>
+      <w:r>
+        <w:rPr>
+          <w:rFonts w:cstheme="minorHAnsi"/>
+          <w:sz w:val="20"/>
+          <w:szCs w:val="20"/>
+        </w:rPr>
+        <w:t>.</w:t>
+      </w:r>
+    </w:p>
+    <w:p>
+      <w:pPr>
+        <w:ind w:left="720"/>
+        <w:rPr>
+          <w:rFonts w:cstheme="minorHAnsi"/>
+          <w:sz w:val="20"/>
+          <w:szCs w:val="20"/>
+        </w:rPr>
+      </w:pPr>
+      <w:r>
+        <w:rPr>
+          <w:rFonts w:cstheme="minorHAnsi"/>
+          <w:sz w:val="20"/>
+          <w:szCs w:val="20"/>
+        </w:rPr>
+        <w:t>Emitir alertas de vencimientos de documentación</w:t>
+      </w:r>
+      <w:r>
+        <w:rPr>
+          <w:rFonts w:cstheme="minorHAnsi"/>
+          <w:sz w:val="20"/>
+          <w:szCs w:val="20"/>
+        </w:rPr>
+        <w:t>.</w:t>
+      </w:r>
+    </w:p>
+    <w:p>
+      <w:pPr>
+        <w:ind w:left="720"/>
+        <w:rPr>
+          <w:rFonts w:cstheme="minorHAnsi"/>
+          <w:sz w:val="20"/>
+          <w:szCs w:val="20"/>
+        </w:rPr>
+      </w:pPr>
+      <w:proofErr w:type="spellStart"/>
+      <w:r>
+        <w:rPr>
+          <w:rFonts w:cstheme="minorHAnsi"/>
+          <w:sz w:val="20"/>
+          <w:szCs w:val="20"/>
+        </w:rPr>
+        <w:t>Abm</w:t>
+      </w:r>
+      <w:proofErr w:type="spellEnd"/>
+      <w:r>
+        <w:rPr>
+          <w:rFonts w:cstheme="minorHAnsi"/>
+          <w:sz w:val="20"/>
+          <w:szCs w:val="20"/>
+        </w:rPr>
+        <w:t xml:space="preserve"> vencimientos a documentos</w:t>
+      </w:r>
+      <w:r>
+        <w:rPr>
+          <w:rFonts w:cstheme="minorHAnsi"/>
+          <w:sz w:val="20"/>
+          <w:szCs w:val="20"/>
+        </w:rPr>
+        <w:t>.</w:t>
       </w:r>
     </w:p>
     <w:p>
       <w:pPr>
         <w:pStyle w:val="Prrafodelista"/>
         <w:numPr>
-          <w:ilvl w:val="1"/>
-          <w:numId w:val="3"/>
+          <w:ilvl w:val="0"/>
+          <w:numId w:val="24"/>
         </w:numPr>
-        <w:spacing w:line="240" w:lineRule="auto"/>
         <w:rPr>
           <w:rFonts w:cstheme="minorHAnsi"/>
-          <w:sz w:val="20"/>
-          <w:szCs w:val="20"/>
+          <w:b/>
+          <w:sz w:val="20"/>
+          <w:szCs w:val="20"/>
+          <w:u w:val="single"/>
         </w:rPr>
       </w:pPr>
       <w:r>
         <w:rPr>
           <w:rFonts w:cstheme="minorHAnsi"/>
-          <w:sz w:val="20"/>
-          <w:szCs w:val="20"/>
-        </w:rPr>
-        <w:t>Contratar cuadrillas</w:t>
+          <w:b/>
+          <w:sz w:val="20"/>
+          <w:szCs w:val="20"/>
+          <w:u w:val="single"/>
+        </w:rPr>
+        <w:t>Cuadrillas</w:t>
+      </w:r>
+    </w:p>
+    <w:p>
+      <w:pPr>
+        <w:ind w:left="720"/>
+        <w:rPr>
+          <w:rFonts w:cstheme="minorHAnsi"/>
+          <w:sz w:val="20"/>
+          <w:szCs w:val="20"/>
+        </w:rPr>
+      </w:pPr>
+      <w:proofErr w:type="spellStart"/>
+      <w:r>
+        <w:rPr>
+          <w:rFonts w:cstheme="minorHAnsi"/>
+          <w:sz w:val="20"/>
+          <w:szCs w:val="20"/>
+        </w:rPr>
+        <w:t>Abm</w:t>
+      </w:r>
+      <w:proofErr w:type="spellEnd"/>
+      <w:r>
+        <w:rPr>
+          <w:rFonts w:cstheme="minorHAnsi"/>
+          <w:sz w:val="20"/>
+          <w:szCs w:val="20"/>
+        </w:rPr>
+        <w:t xml:space="preserve"> cuadrilla</w:t>
+      </w:r>
+      <w:r>
+        <w:rPr>
+          <w:rFonts w:cstheme="minorHAnsi"/>
+          <w:sz w:val="20"/>
+          <w:szCs w:val="20"/>
+        </w:rPr>
+        <w:t>.</w:t>
+      </w:r>
+    </w:p>
+    <w:p>
+      <w:pPr>
+        <w:ind w:left="720"/>
+        <w:rPr>
+          <w:rFonts w:cstheme="minorHAnsi"/>
+          <w:sz w:val="20"/>
+          <w:szCs w:val="20"/>
+        </w:rPr>
+      </w:pPr>
+      <w:r>
+        <w:rPr>
+          <w:rFonts w:cstheme="minorHAnsi"/>
+          <w:sz w:val="20"/>
+          <w:szCs w:val="20"/>
+        </w:rPr>
+        <w:t>Registrar de pago a cuadrilla</w:t>
+      </w:r>
+      <w:r>
+        <w:rPr>
+          <w:rFonts w:cstheme="minorHAnsi"/>
+          <w:sz w:val="20"/>
+          <w:szCs w:val="20"/>
+        </w:rPr>
+        <w:t>.</w:t>
+      </w:r>
+    </w:p>
+    <w:p>
+      <w:pPr>
+        <w:ind w:left="720"/>
+        <w:rPr>
+          <w:rFonts w:cstheme="minorHAnsi"/>
+          <w:sz w:val="20"/>
+          <w:szCs w:val="20"/>
+        </w:rPr>
+      </w:pPr>
+      <w:r>
+        <w:rPr>
+          <w:rFonts w:cstheme="minorHAnsi"/>
+          <w:sz w:val="20"/>
+          <w:szCs w:val="20"/>
+        </w:rPr>
+        <w:t>Registrar documentación de cuadrilla</w:t>
+      </w:r>
+      <w:r>
+        <w:rPr>
+          <w:rFonts w:cstheme="minorHAnsi"/>
+          <w:sz w:val="20"/>
+          <w:szCs w:val="20"/>
+        </w:rPr>
+        <w:t>.</w:t>
       </w:r>
     </w:p>
     <w:p>
       <w:pPr>
         <w:pStyle w:val="Prrafodelista"/>
         <w:numPr>
-          <w:ilvl w:val="1"/>
-          <w:numId w:val="3"/>
+          <w:ilvl w:val="0"/>
+          <w:numId w:val="24"/>
         </w:numPr>
-        <w:spacing w:line="240" w:lineRule="auto"/>
         <w:rPr>
           <w:rFonts w:cstheme="minorHAnsi"/>
-          <w:sz w:val="20"/>
-          <w:szCs w:val="20"/>
+          <w:b/>
+          <w:sz w:val="20"/>
+          <w:szCs w:val="20"/>
+          <w:u w:val="single"/>
         </w:rPr>
       </w:pPr>
       <w:r>
         <w:rPr>
           <w:rFonts w:cstheme="minorHAnsi"/>
-          <w:sz w:val="20"/>
-          <w:szCs w:val="20"/>
-        </w:rPr>
-        <w:t>Registrar pagos a las cuadrillas</w:t>
+          <w:b/>
+          <w:sz w:val="20"/>
+          <w:szCs w:val="20"/>
+          <w:u w:val="single"/>
+        </w:rPr>
+        <w:t>Móvil</w:t>
+      </w:r>
+    </w:p>
+    <w:p>
+      <w:pPr>
+        <w:ind w:left="720"/>
+        <w:rPr>
+          <w:rFonts w:cstheme="minorHAnsi"/>
+          <w:sz w:val="20"/>
+          <w:szCs w:val="20"/>
+        </w:rPr>
+      </w:pPr>
+      <w:r>
+        <w:rPr>
+          <w:rFonts w:cstheme="minorHAnsi"/>
+          <w:sz w:val="20"/>
+          <w:szCs w:val="20"/>
+        </w:rPr>
+        <w:t>Registrar estado de tarea</w:t>
+      </w:r>
+      <w:r>
+        <w:rPr>
+          <w:rFonts w:cstheme="minorHAnsi"/>
+          <w:sz w:val="20"/>
+          <w:szCs w:val="20"/>
+        </w:rPr>
+        <w:t>.</w:t>
+      </w:r>
+    </w:p>
+    <w:p>
+      <w:pPr>
+        <w:ind w:left="720"/>
+        <w:rPr>
+          <w:rFonts w:cstheme="minorHAnsi"/>
+          <w:sz w:val="20"/>
+          <w:szCs w:val="20"/>
+        </w:rPr>
+      </w:pPr>
+      <w:r>
+        <w:rPr>
+          <w:rFonts w:cstheme="minorHAnsi"/>
+          <w:sz w:val="20"/>
+          <w:szCs w:val="20"/>
+        </w:rPr>
+        <w:t>Registra acontecimiento</w:t>
+      </w:r>
+      <w:r>
+        <w:rPr>
+          <w:rFonts w:cstheme="minorHAnsi"/>
+          <w:sz w:val="20"/>
+          <w:szCs w:val="20"/>
+        </w:rPr>
+        <w:t>.</w:t>
+      </w:r>
+    </w:p>
+    <w:p>
+      <w:pPr>
+        <w:ind w:left="720"/>
+        <w:rPr>
+          <w:rFonts w:cstheme="minorHAnsi"/>
+          <w:sz w:val="20"/>
+          <w:szCs w:val="20"/>
+        </w:rPr>
+      </w:pPr>
+      <w:r>
+        <w:rPr>
+          <w:rFonts w:cstheme="minorHAnsi"/>
+          <w:sz w:val="20"/>
+          <w:szCs w:val="20"/>
+        </w:rPr>
+        <w:t>Registrar status de sitio instalado</w:t>
+      </w:r>
+      <w:r>
+        <w:rPr>
+          <w:rFonts w:cstheme="minorHAnsi"/>
+          <w:sz w:val="20"/>
+          <w:szCs w:val="20"/>
+        </w:rPr>
+        <w:t>.</w:t>
+      </w:r>
+    </w:p>
+    <w:p>
+      <w:pPr>
+        <w:ind w:left="720"/>
+        <w:rPr>
+          <w:rFonts w:cstheme="minorHAnsi"/>
+          <w:sz w:val="20"/>
+          <w:szCs w:val="20"/>
+        </w:rPr>
+      </w:pPr>
+      <w:r>
+        <w:rPr>
+          <w:rFonts w:cstheme="minorHAnsi"/>
+          <w:sz w:val="20"/>
+          <w:szCs w:val="20"/>
+        </w:rPr>
+        <w:t>Almacenar datos en forma local</w:t>
+      </w:r>
+      <w:r>
+        <w:rPr>
+          <w:rFonts w:cstheme="minorHAnsi"/>
+          <w:sz w:val="20"/>
+          <w:szCs w:val="20"/>
+        </w:rPr>
+        <w:t>.</w:t>
+      </w:r>
+    </w:p>
+    <w:p>
+      <w:pPr>
+        <w:ind w:left="720"/>
+        <w:rPr>
+          <w:rFonts w:cstheme="minorHAnsi"/>
+          <w:sz w:val="20"/>
+          <w:szCs w:val="20"/>
+        </w:rPr>
+      </w:pPr>
+      <w:r>
+        <w:rPr>
+          <w:rFonts w:cstheme="minorHAnsi"/>
+          <w:sz w:val="20"/>
+          <w:szCs w:val="20"/>
+        </w:rPr>
+        <w:t>Enviar datos almacenados</w:t>
+      </w:r>
+      <w:r>
+        <w:rPr>
+          <w:rFonts w:cstheme="minorHAnsi"/>
+          <w:sz w:val="20"/>
+          <w:szCs w:val="20"/>
+        </w:rPr>
+        <w:t>.</w:t>
       </w:r>
     </w:p>
     <w:p>
       <w:pPr>
         <w:pStyle w:val="Prrafodelista"/>
         <w:numPr>
-          <w:ilvl w:val="1"/>
-          <w:numId w:val="3"/>
+          <w:ilvl w:val="0"/>
+          <w:numId w:val="24"/>
         </w:numPr>
+        <w:rPr>
+          <w:rFonts w:cstheme="minorHAnsi"/>
+          <w:b/>
+          <w:sz w:val="20"/>
+          <w:szCs w:val="20"/>
+          <w:u w:val="single"/>
+        </w:rPr>
+      </w:pPr>
+      <w:r>
+        <w:rPr>
+          <w:rFonts w:cstheme="minorHAnsi"/>
+          <w:b/>
+          <w:sz w:val="20"/>
+          <w:szCs w:val="20"/>
+          <w:u w:val="single"/>
+        </w:rPr>
+        <w:t>Usuarios</w:t>
+      </w:r>
+    </w:p>
+    <w:p>
+      <w:pPr>
+        <w:ind w:left="720"/>
+        <w:rPr>
+          <w:rFonts w:cstheme="minorHAnsi"/>
+          <w:sz w:val="20"/>
+          <w:szCs w:val="20"/>
+        </w:rPr>
+      </w:pPr>
+      <w:r>
+        <w:rPr>
+          <w:rFonts w:cstheme="minorHAnsi"/>
+          <w:sz w:val="20"/>
+          <w:szCs w:val="20"/>
+        </w:rPr>
+        <w:t>Gestionar de ingreso al sistema</w:t>
+      </w:r>
+      <w:r>
+        <w:rPr>
+          <w:rFonts w:cstheme="minorHAnsi"/>
+          <w:sz w:val="20"/>
+          <w:szCs w:val="20"/>
+        </w:rPr>
+        <w:t>.</w:t>
+      </w:r>
+    </w:p>
+    <w:p>
+      <w:pPr>
+        <w:ind w:left="720"/>
+        <w:rPr>
+          <w:rFonts w:cstheme="minorHAnsi"/>
+          <w:sz w:val="20"/>
+          <w:szCs w:val="20"/>
+        </w:rPr>
+      </w:pPr>
+      <w:r>
+        <w:rPr>
+          <w:rFonts w:cstheme="minorHAnsi"/>
+          <w:sz w:val="20"/>
+          <w:szCs w:val="20"/>
+        </w:rPr>
+        <w:t>Gestionar usuarios</w:t>
+      </w:r>
+      <w:r>
+        <w:rPr>
+          <w:rFonts w:cstheme="minorHAnsi"/>
+          <w:sz w:val="20"/>
+          <w:szCs w:val="20"/>
+        </w:rPr>
+        <w:t>.</w:t>
+      </w:r>
+    </w:p>
+    <w:p>
+      <w:pPr>
+        <w:ind w:left="720"/>
+        <w:rPr>
+          <w:rFonts w:cstheme="minorHAnsi"/>
+          <w:sz w:val="20"/>
+          <w:szCs w:val="20"/>
+        </w:rPr>
+      </w:pPr>
+      <w:r>
+        <w:rPr>
+          <w:rFonts w:cstheme="minorHAnsi"/>
+          <w:sz w:val="20"/>
+          <w:szCs w:val="20"/>
+        </w:rPr>
+        <w:lastRenderedPageBreak/>
+        <w:t>Gestionar permisos de usuarios</w:t>
+      </w:r>
+      <w:r>
+        <w:rPr>
+          <w:rFonts w:cstheme="minorHAnsi"/>
+          <w:sz w:val="20"/>
+          <w:szCs w:val="20"/>
+        </w:rPr>
+        <w:t>.</w:t>
+      </w:r>
+    </w:p>
+    <w:p>
+      <w:pPr>
+        <w:pStyle w:val="Prrafodelista"/>
+        <w:numPr>
+          <w:ilvl w:val="0"/>
+          <w:numId w:val="24"/>
+        </w:numPr>
+        <w:rPr>
+          <w:rFonts w:cstheme="minorHAnsi"/>
+          <w:b/>
+          <w:sz w:val="20"/>
+          <w:szCs w:val="20"/>
+          <w:u w:val="single"/>
+        </w:rPr>
+      </w:pPr>
+      <w:r>
+        <w:rPr>
+          <w:rFonts w:cstheme="minorHAnsi"/>
+          <w:b/>
+          <w:sz w:val="20"/>
+          <w:szCs w:val="20"/>
+          <w:u w:val="single"/>
+        </w:rPr>
+        <w:t>Reportes</w:t>
+      </w:r>
+    </w:p>
+    <w:p>
+      <w:pPr>
+        <w:ind w:left="720"/>
+        <w:rPr>
+          <w:rFonts w:cstheme="minorHAnsi"/>
+          <w:sz w:val="20"/>
+          <w:szCs w:val="20"/>
+        </w:rPr>
+      </w:pPr>
+      <w:r>
+        <w:rPr>
+          <w:rFonts w:cstheme="minorHAnsi"/>
+          <w:sz w:val="20"/>
+          <w:szCs w:val="20"/>
+        </w:rPr>
+        <w:t>Generar reporte de estado de proyecto</w:t>
+      </w:r>
+      <w:r>
+        <w:rPr>
+          <w:rFonts w:cstheme="minorHAnsi"/>
+          <w:sz w:val="20"/>
+          <w:szCs w:val="20"/>
+        </w:rPr>
+        <w:t>.</w:t>
+      </w:r>
+    </w:p>
+    <w:p>
+      <w:pPr>
+        <w:ind w:left="720"/>
+        <w:rPr>
+          <w:rFonts w:cstheme="minorHAnsi"/>
+          <w:sz w:val="20"/>
+          <w:szCs w:val="20"/>
+        </w:rPr>
+      </w:pPr>
+      <w:r>
+        <w:rPr>
+          <w:rFonts w:cstheme="minorHAnsi"/>
+          <w:sz w:val="20"/>
+          <w:szCs w:val="20"/>
+        </w:rPr>
+        <w:t>Generar reporte de acontecimientos en proyectos</w:t>
+      </w:r>
+      <w:r>
+        <w:rPr>
+          <w:rFonts w:cstheme="minorHAnsi"/>
+          <w:sz w:val="20"/>
+          <w:szCs w:val="20"/>
+        </w:rPr>
+        <w:t>.</w:t>
+      </w:r>
+    </w:p>
+    <w:p>
+      <w:pPr>
+        <w:ind w:left="720"/>
+        <w:rPr>
+          <w:rFonts w:cstheme="minorHAnsi"/>
+          <w:sz w:val="20"/>
+          <w:szCs w:val="20"/>
+        </w:rPr>
+      </w:pPr>
+      <w:r>
+        <w:rPr>
+          <w:rFonts w:cstheme="minorHAnsi"/>
+          <w:sz w:val="20"/>
+          <w:szCs w:val="20"/>
+        </w:rPr>
+        <w:t>Generar reporte de proyectos pendientes de cobro</w:t>
+      </w:r>
+      <w:r>
+        <w:rPr>
+          <w:rFonts w:cstheme="minorHAnsi"/>
+          <w:sz w:val="20"/>
+          <w:szCs w:val="20"/>
+        </w:rPr>
+        <w:t>.</w:t>
+      </w:r>
+    </w:p>
+    <w:p>
+      <w:pPr>
+        <w:ind w:left="720"/>
+        <w:rPr>
+          <w:rFonts w:cstheme="minorHAnsi"/>
+          <w:sz w:val="20"/>
+          <w:szCs w:val="20"/>
+        </w:rPr>
+      </w:pPr>
+      <w:r>
+        <w:rPr>
+          <w:rFonts w:cstheme="minorHAnsi"/>
+          <w:sz w:val="20"/>
+          <w:szCs w:val="20"/>
+        </w:rPr>
+        <w:t>Generar reporte de proyectos con solicitudes de trabajo sin órdenes de compra asociadas</w:t>
+      </w:r>
+      <w:r>
+        <w:rPr>
+          <w:rFonts w:cstheme="minorHAnsi"/>
+          <w:sz w:val="20"/>
+          <w:szCs w:val="20"/>
+        </w:rPr>
+        <w:t>.</w:t>
+      </w:r>
+    </w:p>
+    <w:p>
+      <w:pPr>
+        <w:ind w:left="720"/>
+      </w:pPr>
+      <w:r>
+        <w:rPr>
+          <w:rFonts w:cstheme="minorHAnsi"/>
+          <w:sz w:val="20"/>
+          <w:szCs w:val="20"/>
+        </w:rPr>
+        <w:t>Generar reporte de próximos vencimientos de documentos</w:t>
+      </w:r>
+      <w:r>
+        <w:rPr>
+          <w:rFonts w:cstheme="minorHAnsi"/>
+          <w:sz w:val="20"/>
+          <w:szCs w:val="20"/>
+        </w:rPr>
+        <w:t>.</w:t>
+      </w:r>
+    </w:p>
+    <w:p>
+      <w:pPr>
+        <w:pStyle w:val="Ttulo1"/>
+      </w:pPr>
+      <w:bookmarkStart w:id="34" w:name="_Toc325385062"/>
+      <w:r>
+        <w:t>Metodología a Utilizar</w:t>
+      </w:r>
+      <w:bookmarkEnd w:id="34"/>
+    </w:p>
+    <w:p/>
+    <w:p>
+      <w:pPr>
         <w:spacing w:line="240" w:lineRule="auto"/>
         <w:rPr>
-          <w:rFonts w:cstheme="minorHAnsi"/>
-          <w:sz w:val="20"/>
-          <w:szCs w:val="20"/>
-        </w:rPr>
-      </w:pPr>
-      <w:r>
-        <w:rPr>
-          <w:rFonts w:cstheme="minorHAnsi"/>
-          <w:sz w:val="20"/>
-          <w:szCs w:val="20"/>
-        </w:rPr>
-        <w:t>Actualizar vencimientos de ART, Seguro de Vida, permisos de acceso a los sitios.</w:t>
-      </w:r>
-    </w:p>
-    <w:p/>
-    <w:p>
-      <w:pPr>
-        <w:pStyle w:val="Ttulo1"/>
-      </w:pPr>
-      <w:bookmarkStart w:id="33" w:name="_Toc324429590"/>
-      <w:r>
-        <w:t>Metodología a Utilizar</w:t>
-      </w:r>
-      <w:bookmarkEnd w:id="33"/>
-    </w:p>
-    <w:p/>
+          <w:sz w:val="20"/>
+          <w:szCs w:val="20"/>
+        </w:rPr>
+      </w:pPr>
+      <w:r>
+        <w:rPr>
+          <w:sz w:val="20"/>
+          <w:szCs w:val="20"/>
+        </w:rPr>
+        <w:t xml:space="preserve">En nuestro proyecto final acordamos utilizar la metodología Proceso Unificado de desarrollo con Lenguaje Unificado de Modelado (UML) del Paradigma orientado a objetos basándonos en los principios básicos de esta metodología: dirigido por caso de uso, centrado en la arquitectura, iterativo e incremental.  </w:t>
+      </w:r>
+    </w:p>
     <w:p>
       <w:pPr>
         <w:spacing w:line="240" w:lineRule="auto"/>
@@ -10139,7 +11381,71 @@
           <w:sz w:val="20"/>
           <w:szCs w:val="20"/>
         </w:rPr>
-        <w:t xml:space="preserve">En nuestro proyecto final acordamos utilizar la metodología Proceso Unificado de desarrollo con Lenguaje Unificado de Modelado (UML) del Paradigma orientado a objetos basándonos en los principios básicos de esta metodología: dirigido por caso de uso, centrado en la arquitectura, iterativo e incremental.  </w:t>
+        <w:t xml:space="preserve">Esta metodología orientada a objetos (O.O.S.E., </w:t>
+      </w:r>
+      <w:proofErr w:type="spellStart"/>
+      <w:r>
+        <w:rPr>
+          <w:sz w:val="20"/>
+          <w:szCs w:val="20"/>
+        </w:rPr>
+        <w:t>Object</w:t>
+      </w:r>
+      <w:proofErr w:type="spellEnd"/>
+      <w:r>
+        <w:rPr>
+          <w:sz w:val="20"/>
+          <w:szCs w:val="20"/>
+        </w:rPr>
+        <w:t xml:space="preserve"> </w:t>
+      </w:r>
+      <w:proofErr w:type="spellStart"/>
+      <w:r>
+        <w:rPr>
+          <w:sz w:val="20"/>
+          <w:szCs w:val="20"/>
+        </w:rPr>
+        <w:t>Oriented</w:t>
+      </w:r>
+      <w:proofErr w:type="spellEnd"/>
+      <w:r>
+        <w:rPr>
+          <w:sz w:val="20"/>
+          <w:szCs w:val="20"/>
+        </w:rPr>
+        <w:t xml:space="preserve"> Software </w:t>
+      </w:r>
+      <w:proofErr w:type="spellStart"/>
+      <w:r>
+        <w:rPr>
+          <w:sz w:val="20"/>
+          <w:szCs w:val="20"/>
+        </w:rPr>
+        <w:t>Engineering</w:t>
+      </w:r>
+      <w:proofErr w:type="spellEnd"/>
+      <w:r>
+        <w:rPr>
+          <w:sz w:val="20"/>
+          <w:szCs w:val="20"/>
+        </w:rPr>
+        <w:t xml:space="preserve">) se basa en la bibliografía de </w:t>
+      </w:r>
+      <w:proofErr w:type="spellStart"/>
+      <w:r>
+        <w:rPr>
+          <w:sz w:val="20"/>
+          <w:szCs w:val="20"/>
+        </w:rPr>
+        <w:t>Ivar</w:t>
+      </w:r>
+      <w:proofErr w:type="spellEnd"/>
+      <w:r>
+        <w:rPr>
+          <w:sz w:val="20"/>
+          <w:szCs w:val="20"/>
+        </w:rPr>
+        <w:t>, Jacobson.</w:t>
       </w:r>
     </w:p>
     <w:p>
@@ -10155,72 +11461,7 @@
           <w:sz w:val="20"/>
           <w:szCs w:val="20"/>
         </w:rPr>
-        <w:lastRenderedPageBreak/>
-        <w:t xml:space="preserve">Esta metodología orientada a objetos (O.O.S.E., </w:t>
-      </w:r>
-      <w:proofErr w:type="spellStart"/>
-      <w:r>
-        <w:rPr>
-          <w:sz w:val="20"/>
-          <w:szCs w:val="20"/>
-        </w:rPr>
-        <w:t>Object</w:t>
-      </w:r>
-      <w:proofErr w:type="spellEnd"/>
-      <w:r>
-        <w:rPr>
-          <w:sz w:val="20"/>
-          <w:szCs w:val="20"/>
-        </w:rPr>
-        <w:t xml:space="preserve"> </w:t>
-      </w:r>
-      <w:proofErr w:type="spellStart"/>
-      <w:r>
-        <w:rPr>
-          <w:sz w:val="20"/>
-          <w:szCs w:val="20"/>
-        </w:rPr>
-        <w:t>Oriented</w:t>
-      </w:r>
-      <w:proofErr w:type="spellEnd"/>
-      <w:r>
-        <w:rPr>
-          <w:sz w:val="20"/>
-          <w:szCs w:val="20"/>
-        </w:rPr>
-        <w:t xml:space="preserve"> Software </w:t>
-      </w:r>
-      <w:proofErr w:type="spellStart"/>
-      <w:r>
-        <w:rPr>
-          <w:sz w:val="20"/>
-          <w:szCs w:val="20"/>
-        </w:rPr>
-        <w:t>Engineering</w:t>
-      </w:r>
-      <w:proofErr w:type="spellEnd"/>
-      <w:r>
-        <w:rPr>
-          <w:sz w:val="20"/>
-          <w:szCs w:val="20"/>
-        </w:rPr>
-        <w:t xml:space="preserve">) se basa en la bibliografía de </w:t>
-      </w:r>
-      <w:proofErr w:type="spellStart"/>
-      <w:r>
-        <w:rPr>
-          <w:sz w:val="20"/>
-          <w:szCs w:val="20"/>
-        </w:rPr>
-        <w:t>Ivar</w:t>
-      </w:r>
-      <w:proofErr w:type="spellEnd"/>
-      <w:r>
-        <w:rPr>
-          <w:sz w:val="20"/>
-          <w:szCs w:val="20"/>
-        </w:rPr>
-        <w:t>, Jacobson.</w:t>
+        <w:t>Breve descripción de las actividades de la metodología</w:t>
       </w:r>
     </w:p>
     <w:p>
@@ -10236,7 +11477,7 @@
           <w:sz w:val="20"/>
           <w:szCs w:val="20"/>
         </w:rPr>
-        <w:t>Breve descripción de las actividades de la metodología</w:t>
+        <w:t>La metodología Proceso de Desarrollo Unificado con Lenguaje Unificado de Modelado del Paradigma Orientado a objetos, se desarrolla a través de distintas etapas cada una con sus respectivos modelos.</w:t>
       </w:r>
     </w:p>
     <w:p>
@@ -10247,37 +11488,21 @@
           <w:szCs w:val="20"/>
         </w:rPr>
       </w:pPr>
-      <w:r>
-        <w:rPr>
-          <w:sz w:val="20"/>
-          <w:szCs w:val="20"/>
-        </w:rPr>
-        <w:t>La metodología Proceso de Desarrollo Unificado con Lenguaje Unificado de Modelado del Paradigma Orientado a objetos, se desarrolla a través de distintas etapas cada una con sus respectivos modelos.</w:t>
-      </w:r>
-    </w:p>
-    <w:p>
-      <w:pPr>
-        <w:spacing w:line="240" w:lineRule="auto"/>
-        <w:rPr>
-          <w:sz w:val="20"/>
-          <w:szCs w:val="20"/>
-        </w:rPr>
-      </w:pPr>
     </w:p>
     <w:p>
       <w:pPr>
         <w:pStyle w:val="Ttulo3"/>
       </w:pPr>
-      <w:bookmarkStart w:id="34" w:name="_Toc227434349"/>
-      <w:bookmarkStart w:id="35" w:name="_Toc324429591"/>
+      <w:bookmarkStart w:id="35" w:name="_Toc227434349"/>
+      <w:bookmarkStart w:id="36" w:name="_Toc325385063"/>
       <w:r>
         <w:t xml:space="preserve">Modelado de Procesos </w:t>
       </w:r>
       <w:r>
         <w:t>de Negocio</w:t>
       </w:r>
-      <w:bookmarkEnd w:id="34"/>
       <w:bookmarkEnd w:id="35"/>
+      <w:bookmarkEnd w:id="36"/>
     </w:p>
     <w:p>
       <w:pPr>
@@ -10569,6 +11794,7 @@
           <w:sz w:val="20"/>
           <w:szCs w:val="20"/>
         </w:rPr>
+        <w:lastRenderedPageBreak/>
         <w:t xml:space="preserve">BPMN crea un puente estandarizado para disminuir la brecha entre los procesos de negocio y la implementación de estos. </w:t>
       </w:r>
     </w:p>
@@ -10604,8 +11830,8 @@
       <w:pPr>
         <w:pStyle w:val="Ttulo3"/>
       </w:pPr>
-      <w:bookmarkStart w:id="36" w:name="_Toc227434350"/>
-      <w:bookmarkStart w:id="37" w:name="_Toc324429592"/>
+      <w:bookmarkStart w:id="37" w:name="_Toc227434350"/>
+      <w:bookmarkStart w:id="38" w:name="_Toc325385064"/>
       <w:proofErr w:type="spellStart"/>
       <w:r>
         <w:t>Workflow</w:t>
@@ -10614,8 +11840,8 @@
       <w:r>
         <w:t xml:space="preserve"> de Requerimientos</w:t>
       </w:r>
-      <w:bookmarkEnd w:id="36"/>
       <w:bookmarkEnd w:id="37"/>
+      <w:bookmarkEnd w:id="38"/>
     </w:p>
     <w:p>
       <w:pPr>
@@ -10741,7 +11967,6 @@
           <w:sz w:val="20"/>
           <w:szCs w:val="20"/>
         </w:rPr>
-        <w:lastRenderedPageBreak/>
         <w:t>Tarea 2: Identificar/revisar los objetivos del sistema.</w:t>
       </w:r>
     </w:p>
@@ -11003,8 +12228,8 @@
       <w:pPr>
         <w:pStyle w:val="Ttulo3"/>
       </w:pPr>
-      <w:bookmarkStart w:id="38" w:name="_Toc227434351"/>
-      <w:bookmarkStart w:id="39" w:name="_Toc324429593"/>
+      <w:bookmarkStart w:id="39" w:name="_Toc227434351"/>
+      <w:bookmarkStart w:id="40" w:name="_Toc325385065"/>
       <w:proofErr w:type="spellStart"/>
       <w:r>
         <w:t>Workflow</w:t>
@@ -11013,8 +12238,8 @@
       <w:r>
         <w:t xml:space="preserve"> de Análisis</w:t>
       </w:r>
-      <w:bookmarkEnd w:id="38"/>
       <w:bookmarkEnd w:id="39"/>
+      <w:bookmarkEnd w:id="40"/>
     </w:p>
     <w:p>
       <w:pPr>
@@ -11038,6 +12263,7 @@
           <w:sz w:val="20"/>
           <w:szCs w:val="20"/>
         </w:rPr>
+        <w:lastRenderedPageBreak/>
         <w:t>El resultado del flujo de trabajo del análisis  es el modelo de análisis, es un modelo de objetos conceptual que analiza los requisitos mediante su refinamiento y estructuración, incluyendo su arquitectura. Sirve como una primera aproximación al diseño, define las realizaciones de casos de uso, cada una de ellas representa el análisis de un caso de uso del modelo de casos de uso, es la vista interna del sistema. El objetivo es realizar los casos de uso de una forma económica de manera que el sistema ofrezca un rendimiento adecuado y pueda evolucionar en el futuro. En esta etapa se desarrollará el modelo de análisis identificando paquetes de análisis, clases del análisis y realizaciones de caso de uso de análisis.</w:t>
       </w:r>
     </w:p>
@@ -11162,8 +12388,8 @@
       <w:pPr>
         <w:pStyle w:val="Ttulo3"/>
       </w:pPr>
-      <w:bookmarkStart w:id="40" w:name="_Toc227434352"/>
-      <w:bookmarkStart w:id="41" w:name="_Toc324429594"/>
+      <w:bookmarkStart w:id="41" w:name="_Toc227434352"/>
+      <w:bookmarkStart w:id="42" w:name="_Toc325385066"/>
       <w:proofErr w:type="spellStart"/>
       <w:r>
         <w:t>Workflow</w:t>
@@ -11172,8 +12398,8 @@
       <w:r>
         <w:t xml:space="preserve"> de Diseño</w:t>
       </w:r>
-      <w:bookmarkEnd w:id="40"/>
       <w:bookmarkEnd w:id="41"/>
+      <w:bookmarkEnd w:id="42"/>
     </w:p>
     <w:p>
       <w:pPr>
@@ -11197,7 +12423,6 @@
           <w:sz w:val="20"/>
           <w:szCs w:val="20"/>
         </w:rPr>
-        <w:lastRenderedPageBreak/>
         <w:t xml:space="preserve">Toma como entrada principal el modelo de análisis, pero se adapta al entorno de implementación elegido, adquiriendo una mayor comprensión de los requisitos no funcionales y restricciones relacionadas con el lenguaje de programación. Este </w:t>
       </w:r>
       <w:proofErr w:type="spellStart"/>
@@ -11270,8 +12495,8 @@
       <w:pPr>
         <w:pStyle w:val="Ttulo3"/>
       </w:pPr>
-      <w:bookmarkStart w:id="42" w:name="_Toc227434353"/>
-      <w:bookmarkStart w:id="43" w:name="_Toc324429595"/>
+      <w:bookmarkStart w:id="43" w:name="_Toc227434353"/>
+      <w:bookmarkStart w:id="44" w:name="_Toc325385067"/>
       <w:proofErr w:type="spellStart"/>
       <w:r>
         <w:t>Workflow</w:t>
@@ -11280,8 +12505,8 @@
       <w:r>
         <w:t xml:space="preserve"> de Implementación</w:t>
       </w:r>
-      <w:bookmarkEnd w:id="42"/>
       <w:bookmarkEnd w:id="43"/>
+      <w:bookmarkEnd w:id="44"/>
     </w:p>
     <w:p>
       <w:pPr>
@@ -11446,6 +12671,7 @@
           <w:sz w:val="20"/>
           <w:szCs w:val="20"/>
         </w:rPr>
+        <w:lastRenderedPageBreak/>
         <w:t xml:space="preserve">Modelo de implementación: muestra como los componentes de diseño se implementan en componentes de implementación; como se organizan, estructuran y </w:t>
       </w:r>
       <w:proofErr w:type="spellStart"/>
@@ -11498,8 +12724,8 @@
       <w:pPr>
         <w:pStyle w:val="Ttulo3"/>
       </w:pPr>
-      <w:bookmarkStart w:id="44" w:name="_Toc227434354"/>
-      <w:bookmarkStart w:id="45" w:name="_Toc324429596"/>
+      <w:bookmarkStart w:id="45" w:name="_Toc227434354"/>
+      <w:bookmarkStart w:id="46" w:name="_Toc325385068"/>
       <w:proofErr w:type="spellStart"/>
       <w:r>
         <w:t>Workflow</w:t>
@@ -11508,8 +12734,8 @@
       <w:r>
         <w:t xml:space="preserve"> de Prueba</w:t>
       </w:r>
-      <w:bookmarkEnd w:id="44"/>
       <w:bookmarkEnd w:id="45"/>
+      <w:bookmarkEnd w:id="46"/>
     </w:p>
     <w:p>
       <w:pPr>
@@ -11625,7 +12851,6 @@
           <w:sz w:val="20"/>
           <w:szCs w:val="20"/>
         </w:rPr>
-        <w:lastRenderedPageBreak/>
         <w:t>Realizar las pruebas y manejar los resultados de cada prueba sistemáticamente.</w:t>
       </w:r>
     </w:p>
@@ -11681,11 +12906,11 @@
       <w:pPr>
         <w:pStyle w:val="Ttulo1"/>
       </w:pPr>
-      <w:bookmarkStart w:id="46" w:name="_Toc324429597"/>
+      <w:bookmarkStart w:id="47" w:name="_Toc325385069"/>
       <w:r>
         <w:t>Herramientas y Tecnologías a Utilizar</w:t>
       </w:r>
-      <w:bookmarkEnd w:id="46"/>
+      <w:bookmarkEnd w:id="47"/>
     </w:p>
     <w:p/>
     <w:p>
@@ -12218,6 +13443,7 @@
                 <w:sz w:val="18"/>
                 <w:szCs w:val="18"/>
               </w:rPr>
+              <w:lastRenderedPageBreak/>
               <w:t>SpringSource</w:t>
             </w:r>
             <w:proofErr w:type="spellEnd"/>
@@ -12436,11 +13662,11 @@
       <w:pPr>
         <w:pStyle w:val="Ttulo1"/>
       </w:pPr>
-      <w:bookmarkStart w:id="47" w:name="_Toc324429598"/>
+      <w:bookmarkStart w:id="48" w:name="_Toc325385070"/>
       <w:r>
         <w:t>Presentación del Grupo</w:t>
       </w:r>
-      <w:bookmarkEnd w:id="47"/>
+      <w:bookmarkEnd w:id="48"/>
     </w:p>
     <w:p/>
     <w:p>
@@ -12710,7 +13936,6 @@
         <w:rPr>
           <w:sz w:val="20"/>
         </w:rPr>
-        <w:lastRenderedPageBreak/>
         <w:t>Capacitación:</w:t>
       </w:r>
       <w:r>
@@ -13148,6 +14373,7 @@
         <w:rPr>
           <w:sz w:val="20"/>
         </w:rPr>
+        <w:lastRenderedPageBreak/>
         <w:t>Experiencia:</w:t>
       </w:r>
     </w:p>
@@ -13443,12 +14669,12 @@
       <w:pPr>
         <w:pStyle w:val="Ttulo1"/>
       </w:pPr>
-      <w:bookmarkStart w:id="48" w:name="_Toc324429599"/>
+      <w:bookmarkStart w:id="49" w:name="_Toc325385071"/>
       <w:r>
         <w:lastRenderedPageBreak/>
         <w:t>Planificación Inicial</w:t>
       </w:r>
-      <w:bookmarkEnd w:id="48"/>
+      <w:bookmarkEnd w:id="49"/>
     </w:p>
     <w:p>
       <w:pPr>
@@ -24418,12 +25644,12 @@
       <w:pPr>
         <w:pStyle w:val="Ttulo1"/>
       </w:pPr>
-      <w:bookmarkStart w:id="49" w:name="_Toc324429600"/>
+      <w:bookmarkStart w:id="50" w:name="_Toc325385072"/>
       <w:r>
         <w:lastRenderedPageBreak/>
         <w:t>Glosario</w:t>
       </w:r>
-      <w:bookmarkEnd w:id="49"/>
+      <w:bookmarkEnd w:id="50"/>
     </w:p>
     <w:p>
       <w:pPr>
@@ -24786,11 +26012,11 @@
       <w:pPr>
         <w:pStyle w:val="Ttulo1"/>
       </w:pPr>
-      <w:bookmarkStart w:id="50" w:name="_Toc324429601"/>
+      <w:bookmarkStart w:id="51" w:name="_Toc325385073"/>
       <w:r>
         <w:t>Bibliografía</w:t>
       </w:r>
-      <w:bookmarkEnd w:id="50"/>
+      <w:bookmarkEnd w:id="51"/>
     </w:p>
     <w:p/>
     <w:tbl>
@@ -25093,7 +26319,7 @@
             <w:bCs/>
             <w:noProof/>
           </w:rPr>
-          <w:t>15</w:t>
+          <w:t>2</w:t>
         </w:r>
         <w:r>
           <w:rPr>
@@ -25280,7 +26506,7 @@
                           <a:grayscl/>
                           <a:extLst>
                             <a:ext uri="{28A0092B-C50C-407E-A947-70E740481C1C}">
-                              <a14:useLocalDpi xmlns:a14="http://schemas.microsoft.com/office/drawing/2010/main" xmlns:wps="http://schemas.microsoft.com/office/word/2010/wordprocessingShape" xmlns:wpi="http://schemas.microsoft.com/office/word/2010/wordprocessingInk" xmlns:wpg="http://schemas.microsoft.com/office/word/2010/wordprocessingGroup" xmlns:w14="http://schemas.microsoft.com/office/word/2010/wordml" xmlns:w="http://schemas.openxmlformats.org/wordprocessingml/2006/main" xmlns:w10="urn:schemas-microsoft-com:office:word" xmlns:wp14="http://schemas.microsoft.com/office/word/2010/wordprocessingDrawing" xmlns:v="urn:schemas-microsoft-com:vml" xmlns:o="urn:schemas-microsoft-com:office:office" xmlns:mc="http://schemas.openxmlformats.org/markup-compatibility/2006" xmlns:wpc="http://schemas.microsoft.com/office/word/2010/wordprocessingCanvas" xmlns="" val="0"/>
+                              <a14:useLocalDpi xmlns="" xmlns:wpc="http://schemas.microsoft.com/office/word/2010/wordprocessingCanvas" xmlns:mc="http://schemas.openxmlformats.org/markup-compatibility/2006" xmlns:o="urn:schemas-microsoft-com:office:office" xmlns:v="urn:schemas-microsoft-com:vml" xmlns:wp14="http://schemas.microsoft.com/office/word/2010/wordprocessingDrawing" xmlns:w10="urn:schemas-microsoft-com:office:word" xmlns:w="http://schemas.openxmlformats.org/wordprocessingml/2006/main" xmlns:w14="http://schemas.microsoft.com/office/word/2010/wordml" xmlns:wpg="http://schemas.microsoft.com/office/word/2010/wordprocessingGroup" xmlns:wpi="http://schemas.microsoft.com/office/word/2010/wordprocessingInk" xmlns:wps="http://schemas.microsoft.com/office/word/2010/wordprocessingShape" xmlns:a14="http://schemas.microsoft.com/office/drawing/2010/main" val="0"/>
                             </a:ext>
                           </a:extLst>
                         </a:blip>
@@ -25557,6 +26783,119 @@
     </w:lvl>
   </w:abstractNum>
   <w:abstractNum w:abstractNumId="2">
+    <w:nsid w:val="083A3A34"/>
+    <w:multiLevelType w:val="hybridMultilevel"/>
+    <w:tmpl w:val="9AA8B85C"/>
+    <w:lvl w:ilvl="0" w:tplc="2C0A0001">
+      <w:start w:val="1"/>
+      <w:numFmt w:val="bullet"/>
+      <w:lvlText w:val=""/>
+      <w:lvlJc w:val="left"/>
+      <w:pPr>
+        <w:ind w:left="720" w:hanging="360"/>
+      </w:pPr>
+      <w:rPr>
+        <w:rFonts w:ascii="Symbol" w:hAnsi="Symbol" w:hint="default"/>
+      </w:rPr>
+    </w:lvl>
+    <w:lvl w:ilvl="1" w:tplc="2C0A0003" w:tentative="1">
+      <w:start w:val="1"/>
+      <w:numFmt w:val="bullet"/>
+      <w:lvlText w:val="o"/>
+      <w:lvlJc w:val="left"/>
+      <w:pPr>
+        <w:ind w:left="1440" w:hanging="360"/>
+      </w:pPr>
+      <w:rPr>
+        <w:rFonts w:ascii="Courier New" w:hAnsi="Courier New" w:cs="Courier New" w:hint="default"/>
+      </w:rPr>
+    </w:lvl>
+    <w:lvl w:ilvl="2" w:tplc="2C0A0005" w:tentative="1">
+      <w:start w:val="1"/>
+      <w:numFmt w:val="bullet"/>
+      <w:lvlText w:val=""/>
+      <w:lvlJc w:val="left"/>
+      <w:pPr>
+        <w:ind w:left="2160" w:hanging="360"/>
+      </w:pPr>
+      <w:rPr>
+        <w:rFonts w:ascii="Wingdings" w:hAnsi="Wingdings" w:hint="default"/>
+      </w:rPr>
+    </w:lvl>
+    <w:lvl w:ilvl="3" w:tplc="2C0A0001" w:tentative="1">
+      <w:start w:val="1"/>
+      <w:numFmt w:val="bullet"/>
+      <w:lvlText w:val=""/>
+      <w:lvlJc w:val="left"/>
+      <w:pPr>
+        <w:ind w:left="2880" w:hanging="360"/>
+      </w:pPr>
+      <w:rPr>
+        <w:rFonts w:ascii="Symbol" w:hAnsi="Symbol" w:hint="default"/>
+      </w:rPr>
+    </w:lvl>
+    <w:lvl w:ilvl="4" w:tplc="2C0A0003" w:tentative="1">
+      <w:start w:val="1"/>
+      <w:numFmt w:val="bullet"/>
+      <w:lvlText w:val="o"/>
+      <w:lvlJc w:val="left"/>
+      <w:pPr>
+        <w:ind w:left="3600" w:hanging="360"/>
+      </w:pPr>
+      <w:rPr>
+        <w:rFonts w:ascii="Courier New" w:hAnsi="Courier New" w:cs="Courier New" w:hint="default"/>
+      </w:rPr>
+    </w:lvl>
+    <w:lvl w:ilvl="5" w:tplc="2C0A0005" w:tentative="1">
+      <w:start w:val="1"/>
+      <w:numFmt w:val="bullet"/>
+      <w:lvlText w:val=""/>
+      <w:lvlJc w:val="left"/>
+      <w:pPr>
+        <w:ind w:left="4320" w:hanging="360"/>
+      </w:pPr>
+      <w:rPr>
+        <w:rFonts w:ascii="Wingdings" w:hAnsi="Wingdings" w:hint="default"/>
+      </w:rPr>
+    </w:lvl>
+    <w:lvl w:ilvl="6" w:tplc="2C0A0001" w:tentative="1">
+      <w:start w:val="1"/>
+      <w:numFmt w:val="bullet"/>
+      <w:lvlText w:val=""/>
+      <w:lvlJc w:val="left"/>
+      <w:pPr>
+        <w:ind w:left="5040" w:hanging="360"/>
+      </w:pPr>
+      <w:rPr>
+        <w:rFonts w:ascii="Symbol" w:hAnsi="Symbol" w:hint="default"/>
+      </w:rPr>
+    </w:lvl>
+    <w:lvl w:ilvl="7" w:tplc="2C0A0003" w:tentative="1">
+      <w:start w:val="1"/>
+      <w:numFmt w:val="bullet"/>
+      <w:lvlText w:val="o"/>
+      <w:lvlJc w:val="left"/>
+      <w:pPr>
+        <w:ind w:left="5760" w:hanging="360"/>
+      </w:pPr>
+      <w:rPr>
+        <w:rFonts w:ascii="Courier New" w:hAnsi="Courier New" w:cs="Courier New" w:hint="default"/>
+      </w:rPr>
+    </w:lvl>
+    <w:lvl w:ilvl="8" w:tplc="2C0A0005" w:tentative="1">
+      <w:start w:val="1"/>
+      <w:numFmt w:val="bullet"/>
+      <w:lvlText w:val=""/>
+      <w:lvlJc w:val="left"/>
+      <w:pPr>
+        <w:ind w:left="6480" w:hanging="360"/>
+      </w:pPr>
+      <w:rPr>
+        <w:rFonts w:ascii="Wingdings" w:hAnsi="Wingdings" w:hint="default"/>
+      </w:rPr>
+    </w:lvl>
+  </w:abstractNum>
+  <w:abstractNum w:abstractNumId="3">
     <w:nsid w:val="0AAD3DC9"/>
     <w:multiLevelType w:val="multilevel"/>
     <w:tmpl w:val="24EA6996"/>
@@ -25705,7 +27044,7 @@
       </w:rPr>
     </w:lvl>
   </w:abstractNum>
-  <w:abstractNum w:abstractNumId="3">
+  <w:abstractNum w:abstractNumId="4">
     <w:nsid w:val="0BA616CA"/>
     <w:multiLevelType w:val="multilevel"/>
     <w:tmpl w:val="D59AF0F8"/>
@@ -25854,7 +27193,7 @@
       </w:rPr>
     </w:lvl>
   </w:abstractNum>
-  <w:abstractNum w:abstractNumId="4">
+  <w:abstractNum w:abstractNumId="5">
     <w:nsid w:val="0F6267B9"/>
     <w:multiLevelType w:val="multilevel"/>
     <w:tmpl w:val="C486ED82"/>
@@ -26003,7 +27342,7 @@
       </w:rPr>
     </w:lvl>
   </w:abstractNum>
-  <w:abstractNum w:abstractNumId="5">
+  <w:abstractNum w:abstractNumId="6">
     <w:nsid w:val="107C2203"/>
     <w:multiLevelType w:val="hybridMultilevel"/>
     <w:tmpl w:val="2014F052"/>
@@ -26116,7 +27455,7 @@
       </w:pPr>
     </w:lvl>
   </w:abstractNum>
-  <w:abstractNum w:abstractNumId="6">
+  <w:abstractNum w:abstractNumId="7">
     <w:nsid w:val="12810B2D"/>
     <w:multiLevelType w:val="hybridMultilevel"/>
     <w:tmpl w:val="D9E010BC"/>
@@ -26229,7 +27568,7 @@
       </w:pPr>
     </w:lvl>
   </w:abstractNum>
-  <w:abstractNum w:abstractNumId="7">
+  <w:abstractNum w:abstractNumId="8">
     <w:nsid w:val="12D109FE"/>
     <w:multiLevelType w:val="hybridMultilevel"/>
     <w:tmpl w:val="0256E36E"/>
@@ -26315,7 +27654,7 @@
       </w:pPr>
     </w:lvl>
   </w:abstractNum>
-  <w:abstractNum w:abstractNumId="8">
+  <w:abstractNum w:abstractNumId="9">
     <w:nsid w:val="27B339D5"/>
     <w:multiLevelType w:val="hybridMultilevel"/>
     <w:tmpl w:val="9BF8ED1E"/>
@@ -26428,7 +27767,7 @@
       </w:rPr>
     </w:lvl>
   </w:abstractNum>
-  <w:abstractNum w:abstractNumId="9">
+  <w:abstractNum w:abstractNumId="10">
     <w:nsid w:val="306424F1"/>
     <w:multiLevelType w:val="multilevel"/>
     <w:tmpl w:val="3092CD80"/>
@@ -26577,7 +27916,7 @@
       </w:rPr>
     </w:lvl>
   </w:abstractNum>
-  <w:abstractNum w:abstractNumId="10">
+  <w:abstractNum w:abstractNumId="11">
     <w:nsid w:val="36767A0F"/>
     <w:multiLevelType w:val="hybridMultilevel"/>
     <w:tmpl w:val="42F417A4"/>
@@ -26690,7 +28029,7 @@
       </w:rPr>
     </w:lvl>
   </w:abstractNum>
-  <w:abstractNum w:abstractNumId="11">
+  <w:abstractNum w:abstractNumId="12">
     <w:nsid w:val="39930A7A"/>
     <w:multiLevelType w:val="hybridMultilevel"/>
     <w:tmpl w:val="49E8B83C"/>
@@ -26803,7 +28142,7 @@
       </w:rPr>
     </w:lvl>
   </w:abstractNum>
-  <w:abstractNum w:abstractNumId="12">
+  <w:abstractNum w:abstractNumId="13">
     <w:nsid w:val="41813631"/>
     <w:multiLevelType w:val="hybridMultilevel"/>
     <w:tmpl w:val="5C2C6694"/>
@@ -26916,7 +28255,7 @@
       </w:rPr>
     </w:lvl>
   </w:abstractNum>
-  <w:abstractNum w:abstractNumId="13">
+  <w:abstractNum w:abstractNumId="14">
     <w:nsid w:val="428415F9"/>
     <w:multiLevelType w:val="multilevel"/>
     <w:tmpl w:val="3092CD80"/>
@@ -27065,7 +28404,7 @@
       </w:rPr>
     </w:lvl>
   </w:abstractNum>
-  <w:abstractNum w:abstractNumId="14">
+  <w:abstractNum w:abstractNumId="15">
     <w:nsid w:val="4A525E7F"/>
     <w:multiLevelType w:val="hybridMultilevel"/>
     <w:tmpl w:val="164E0C20"/>
@@ -27178,7 +28517,7 @@
       </w:pPr>
     </w:lvl>
   </w:abstractNum>
-  <w:abstractNum w:abstractNumId="15">
+  <w:abstractNum w:abstractNumId="16">
     <w:nsid w:val="4C8960E8"/>
     <w:multiLevelType w:val="hybridMultilevel"/>
     <w:tmpl w:val="FD4A9DDE"/>
@@ -27318,7 +28657,7 @@
       </w:rPr>
     </w:lvl>
   </w:abstractNum>
-  <w:abstractNum w:abstractNumId="16">
+  <w:abstractNum w:abstractNumId="17">
     <w:nsid w:val="522114E9"/>
     <w:multiLevelType w:val="multilevel"/>
     <w:tmpl w:val="C8889F98"/>
@@ -27467,7 +28806,7 @@
       </w:rPr>
     </w:lvl>
   </w:abstractNum>
-  <w:abstractNum w:abstractNumId="17">
+  <w:abstractNum w:abstractNumId="18">
     <w:nsid w:val="5FA45A42"/>
     <w:multiLevelType w:val="hybridMultilevel"/>
     <w:tmpl w:val="D952D96A"/>
@@ -27580,7 +28919,7 @@
       </w:rPr>
     </w:lvl>
   </w:abstractNum>
-  <w:abstractNum w:abstractNumId="18">
+  <w:abstractNum w:abstractNumId="19">
     <w:nsid w:val="6000221E"/>
     <w:multiLevelType w:val="singleLevel"/>
     <w:tmpl w:val="362ED2E6"/>
@@ -27600,7 +28939,7 @@
       </w:rPr>
     </w:lvl>
   </w:abstractNum>
-  <w:abstractNum w:abstractNumId="19">
+  <w:abstractNum w:abstractNumId="20">
     <w:nsid w:val="6426492C"/>
     <w:multiLevelType w:val="singleLevel"/>
     <w:tmpl w:val="362ED2E6"/>
@@ -27620,7 +28959,120 @@
       </w:rPr>
     </w:lvl>
   </w:abstractNum>
-  <w:abstractNum w:abstractNumId="20">
+  <w:abstractNum w:abstractNumId="21">
+    <w:nsid w:val="6B392B51"/>
+    <w:multiLevelType w:val="hybridMultilevel"/>
+    <w:tmpl w:val="2056CF06"/>
+    <w:lvl w:ilvl="0" w:tplc="2C0A0001">
+      <w:start w:val="1"/>
+      <w:numFmt w:val="bullet"/>
+      <w:lvlText w:val=""/>
+      <w:lvlJc w:val="left"/>
+      <w:pPr>
+        <w:ind w:left="720" w:hanging="360"/>
+      </w:pPr>
+      <w:rPr>
+        <w:rFonts w:ascii="Symbol" w:hAnsi="Symbol" w:hint="default"/>
+      </w:rPr>
+    </w:lvl>
+    <w:lvl w:ilvl="1" w:tplc="2C0A0003" w:tentative="1">
+      <w:start w:val="1"/>
+      <w:numFmt w:val="bullet"/>
+      <w:lvlText w:val="o"/>
+      <w:lvlJc w:val="left"/>
+      <w:pPr>
+        <w:ind w:left="1440" w:hanging="360"/>
+      </w:pPr>
+      <w:rPr>
+        <w:rFonts w:ascii="Courier New" w:hAnsi="Courier New" w:cs="Courier New" w:hint="default"/>
+      </w:rPr>
+    </w:lvl>
+    <w:lvl w:ilvl="2" w:tplc="2C0A0005" w:tentative="1">
+      <w:start w:val="1"/>
+      <w:numFmt w:val="bullet"/>
+      <w:lvlText w:val=""/>
+      <w:lvlJc w:val="left"/>
+      <w:pPr>
+        <w:ind w:left="2160" w:hanging="360"/>
+      </w:pPr>
+      <w:rPr>
+        <w:rFonts w:ascii="Wingdings" w:hAnsi="Wingdings" w:hint="default"/>
+      </w:rPr>
+    </w:lvl>
+    <w:lvl w:ilvl="3" w:tplc="2C0A0001" w:tentative="1">
+      <w:start w:val="1"/>
+      <w:numFmt w:val="bullet"/>
+      <w:lvlText w:val=""/>
+      <w:lvlJc w:val="left"/>
+      <w:pPr>
+        <w:ind w:left="2880" w:hanging="360"/>
+      </w:pPr>
+      <w:rPr>
+        <w:rFonts w:ascii="Symbol" w:hAnsi="Symbol" w:hint="default"/>
+      </w:rPr>
+    </w:lvl>
+    <w:lvl w:ilvl="4" w:tplc="2C0A0003" w:tentative="1">
+      <w:start w:val="1"/>
+      <w:numFmt w:val="bullet"/>
+      <w:lvlText w:val="o"/>
+      <w:lvlJc w:val="left"/>
+      <w:pPr>
+        <w:ind w:left="3600" w:hanging="360"/>
+      </w:pPr>
+      <w:rPr>
+        <w:rFonts w:ascii="Courier New" w:hAnsi="Courier New" w:cs="Courier New" w:hint="default"/>
+      </w:rPr>
+    </w:lvl>
+    <w:lvl w:ilvl="5" w:tplc="2C0A0005" w:tentative="1">
+      <w:start w:val="1"/>
+      <w:numFmt w:val="bullet"/>
+      <w:lvlText w:val=""/>
+      <w:lvlJc w:val="left"/>
+      <w:pPr>
+        <w:ind w:left="4320" w:hanging="360"/>
+      </w:pPr>
+      <w:rPr>
+        <w:rFonts w:ascii="Wingdings" w:hAnsi="Wingdings" w:hint="default"/>
+      </w:rPr>
+    </w:lvl>
+    <w:lvl w:ilvl="6" w:tplc="2C0A0001" w:tentative="1">
+      <w:start w:val="1"/>
+      <w:numFmt w:val="bullet"/>
+      <w:lvlText w:val=""/>
+      <w:lvlJc w:val="left"/>
+      <w:pPr>
+        <w:ind w:left="5040" w:hanging="360"/>
+      </w:pPr>
+      <w:rPr>
+        <w:rFonts w:ascii="Symbol" w:hAnsi="Symbol" w:hint="default"/>
+      </w:rPr>
+    </w:lvl>
+    <w:lvl w:ilvl="7" w:tplc="2C0A0003" w:tentative="1">
+      <w:start w:val="1"/>
+      <w:numFmt w:val="bullet"/>
+      <w:lvlText w:val="o"/>
+      <w:lvlJc w:val="left"/>
+      <w:pPr>
+        <w:ind w:left="5760" w:hanging="360"/>
+      </w:pPr>
+      <w:rPr>
+        <w:rFonts w:ascii="Courier New" w:hAnsi="Courier New" w:cs="Courier New" w:hint="default"/>
+      </w:rPr>
+    </w:lvl>
+    <w:lvl w:ilvl="8" w:tplc="2C0A0005" w:tentative="1">
+      <w:start w:val="1"/>
+      <w:numFmt w:val="bullet"/>
+      <w:lvlText w:val=""/>
+      <w:lvlJc w:val="left"/>
+      <w:pPr>
+        <w:ind w:left="6480" w:hanging="360"/>
+      </w:pPr>
+      <w:rPr>
+        <w:rFonts w:ascii="Wingdings" w:hAnsi="Wingdings" w:hint="default"/>
+      </w:rPr>
+    </w:lvl>
+  </w:abstractNum>
+  <w:abstractNum w:abstractNumId="22">
     <w:nsid w:val="6E161EA3"/>
     <w:multiLevelType w:val="hybridMultilevel"/>
     <w:tmpl w:val="0090F1E0"/>
@@ -27733,7 +29185,7 @@
       </w:rPr>
     </w:lvl>
   </w:abstractNum>
-  <w:abstractNum w:abstractNumId="21">
+  <w:abstractNum w:abstractNumId="23">
     <w:nsid w:val="7DA877F1"/>
     <w:multiLevelType w:val="hybridMultilevel"/>
     <w:tmpl w:val="4844B190"/>
@@ -27847,70 +29299,76 @@
     </w:lvl>
   </w:abstractNum>
   <w:num w:numId="1">
+    <w:abstractNumId w:val="22"/>
+  </w:num>
+  <w:num w:numId="2">
+    <w:abstractNumId w:val="9"/>
+  </w:num>
+  <w:num w:numId="3">
+    <w:abstractNumId w:val="11"/>
+  </w:num>
+  <w:num w:numId="4">
     <w:abstractNumId w:val="20"/>
   </w:num>
-  <w:num w:numId="2">
-    <w:abstractNumId w:val="8"/>
-  </w:num>
-  <w:num w:numId="3">
-    <w:abstractNumId w:val="10"/>
-  </w:num>
-  <w:num w:numId="4">
+  <w:num w:numId="5">
     <w:abstractNumId w:val="19"/>
-  </w:num>
-  <w:num w:numId="5">
-    <w:abstractNumId w:val="18"/>
   </w:num>
   <w:num w:numId="6">
     <w:abstractNumId w:val="1"/>
   </w:num>
   <w:num w:numId="7">
+    <w:abstractNumId w:val="16"/>
+  </w:num>
+  <w:num w:numId="8">
+    <w:abstractNumId w:val="23"/>
+  </w:num>
+  <w:num w:numId="9">
     <w:abstractNumId w:val="15"/>
   </w:num>
-  <w:num w:numId="8">
-    <w:abstractNumId w:val="21"/>
+  <w:num w:numId="10">
+    <w:abstractNumId w:val="7"/>
   </w:num>
-  <w:num w:numId="9">
+  <w:num w:numId="11">
+    <w:abstractNumId w:val="6"/>
+  </w:num>
+  <w:num w:numId="12">
+    <w:abstractNumId w:val="13"/>
+  </w:num>
+  <w:num w:numId="13">
+    <w:abstractNumId w:val="8"/>
+  </w:num>
+  <w:num w:numId="14">
     <w:abstractNumId w:val="14"/>
   </w:num>
-  <w:num w:numId="10">
-    <w:abstractNumId w:val="6"/>
+  <w:num w:numId="15">
+    <w:abstractNumId w:val="10"/>
   </w:num>
-  <w:num w:numId="11">
+  <w:num w:numId="16">
+    <w:abstractNumId w:val="18"/>
+  </w:num>
+  <w:num w:numId="17">
+    <w:abstractNumId w:val="12"/>
+  </w:num>
+  <w:num w:numId="18">
+    <w:abstractNumId w:val="17"/>
+  </w:num>
+  <w:num w:numId="19">
     <w:abstractNumId w:val="5"/>
   </w:num>
-  <w:num w:numId="12">
-    <w:abstractNumId w:val="12"/>
-  </w:num>
-  <w:num w:numId="13">
-    <w:abstractNumId w:val="7"/>
-  </w:num>
-  <w:num w:numId="14">
-    <w:abstractNumId w:val="13"/>
-  </w:num>
-  <w:num w:numId="15">
-    <w:abstractNumId w:val="9"/>
-  </w:num>
-  <w:num w:numId="16">
-    <w:abstractNumId w:val="17"/>
-  </w:num>
-  <w:num w:numId="17">
-    <w:abstractNumId w:val="11"/>
-  </w:num>
-  <w:num w:numId="18">
-    <w:abstractNumId w:val="16"/>
-  </w:num>
-  <w:num w:numId="19">
-    <w:abstractNumId w:val="4"/>
-  </w:num>
   <w:num w:numId="20">
-    <w:abstractNumId w:val="2"/>
+    <w:abstractNumId w:val="3"/>
   </w:num>
   <w:num w:numId="21">
     <w:abstractNumId w:val="0"/>
   </w:num>
   <w:num w:numId="22">
-    <w:abstractNumId w:val="3"/>
+    <w:abstractNumId w:val="4"/>
+  </w:num>
+  <w:num w:numId="23">
+    <w:abstractNumId w:val="21"/>
+  </w:num>
+  <w:num w:numId="24">
+    <w:abstractNumId w:val="2"/>
   </w:num>
   <w:numIdMacAtCleanup w:val="11"/>
 </w:numbering>
@@ -30531,71 +31989,71 @@
     </dgm:pt>
   </dgm:ptLst>
   <dgm:cxnLst>
-    <dgm:cxn modelId="{3950F12D-AD71-4B85-9FCF-E6B111732111}" type="presOf" srcId="{C0EDF659-C35B-4EB3-A65D-2CEFAA43999B}" destId="{D70C0BDD-DBCA-4018-8B04-41A27590CEAD}" srcOrd="0" destOrd="0" presId="urn:microsoft.com/office/officeart/2005/8/layout/orgChart1"/>
-    <dgm:cxn modelId="{1B7B11D2-6C3F-4DAF-8443-AB663B7C02B1}" type="presOf" srcId="{0C5A7F20-7BF1-4D54-8603-B4C57EB9E51E}" destId="{09519A4A-757A-4FD3-B530-30AAEFBECC94}" srcOrd="0" destOrd="0" presId="urn:microsoft.com/office/officeart/2005/8/layout/orgChart1"/>
-    <dgm:cxn modelId="{33B39A54-2C7C-4022-A7A5-57A4B2C78AAC}" type="presOf" srcId="{8782F143-7EBE-4652-BCB6-342F97295F78}" destId="{C999530D-970C-4F19-A91A-981537024566}" srcOrd="0" destOrd="0" presId="urn:microsoft.com/office/officeart/2005/8/layout/orgChart1"/>
-    <dgm:cxn modelId="{30D98EDF-9A0A-4E11-B683-70D64C764FAD}" type="presOf" srcId="{8782F143-7EBE-4652-BCB6-342F97295F78}" destId="{15615975-D7C1-4DD7-92D8-7DA4D4FB6EB9}" srcOrd="1" destOrd="0" presId="urn:microsoft.com/office/officeart/2005/8/layout/orgChart1"/>
+    <dgm:cxn modelId="{36F84122-7E5F-452C-B7C9-B6597F357E46}" type="presOf" srcId="{8782F143-7EBE-4652-BCB6-342F97295F78}" destId="{15615975-D7C1-4DD7-92D8-7DA4D4FB6EB9}" srcOrd="1" destOrd="0" presId="urn:microsoft.com/office/officeart/2005/8/layout/orgChart1"/>
+    <dgm:cxn modelId="{EDA76DC2-DA05-461D-A6EE-63D0755A981E}" type="presOf" srcId="{C0EDF659-C35B-4EB3-A65D-2CEFAA43999B}" destId="{D70C0BDD-DBCA-4018-8B04-41A27590CEAD}" srcOrd="0" destOrd="0" presId="urn:microsoft.com/office/officeart/2005/8/layout/orgChart1"/>
     <dgm:cxn modelId="{F40F547F-E985-47E4-852C-13CE91AFC67B}" srcId="{F27F8D6F-03A5-429D-BDD0-702BFC21B6F0}" destId="{69404F52-DC68-4464-8C95-4A4EC5C3D511}" srcOrd="0" destOrd="0" parTransId="{CF7F02CB-0026-4C85-A83C-2611CA0EC12E}" sibTransId="{35B2B94B-D59C-4D2C-AA6B-EC3193330074}"/>
-    <dgm:cxn modelId="{3775E6E5-3937-4CF5-AF82-6A897B17E897}" type="presOf" srcId="{38912AFE-3D78-4266-8E99-4582EAA11DAA}" destId="{FC06127A-3788-446A-9EF8-244F2B7D169B}" srcOrd="0" destOrd="0" presId="urn:microsoft.com/office/officeart/2005/8/layout/orgChart1"/>
-    <dgm:cxn modelId="{9D79EDA0-4C92-4716-9FB7-E7CB2E56EA45}" type="presOf" srcId="{69404F52-DC68-4464-8C95-4A4EC5C3D511}" destId="{4972E06E-0D8D-46A7-810C-DCF2E5A67FD3}" srcOrd="1" destOrd="0" presId="urn:microsoft.com/office/officeart/2005/8/layout/orgChart1"/>
+    <dgm:cxn modelId="{8D45AD3E-61FB-4713-B3F4-EBFBA6AB75E9}" type="presOf" srcId="{AB74DD02-BF3F-45B5-8025-7F7CC2B7F0AF}" destId="{1495ABB2-EE30-4D6B-960C-2AE8B28A3DEE}" srcOrd="1" destOrd="0" presId="urn:microsoft.com/office/officeart/2005/8/layout/orgChart1"/>
+    <dgm:cxn modelId="{EA8C7296-0E89-4767-9BAA-4911D7028044}" type="presOf" srcId="{69404F52-DC68-4464-8C95-4A4EC5C3D511}" destId="{EF27B91A-A527-4B5D-8953-3DEFA4CD70BE}" srcOrd="0" destOrd="0" presId="urn:microsoft.com/office/officeart/2005/8/layout/orgChart1"/>
+    <dgm:cxn modelId="{77555FF3-A16F-40F6-97F7-689C2F4559F4}" type="presOf" srcId="{F27F8D6F-03A5-429D-BDD0-702BFC21B6F0}" destId="{F21B52D0-B08C-497F-8319-56B5DA6523B6}" srcOrd="0" destOrd="0" presId="urn:microsoft.com/office/officeart/2005/8/layout/orgChart1"/>
+    <dgm:cxn modelId="{AFA089FA-649F-426F-A241-9807AC6DAFFD}" type="presOf" srcId="{CAE025A5-AD7E-47EC-9189-B4F6923CFB39}" destId="{2872F071-CCEC-4734-8E72-CEF275144F2A}" srcOrd="0" destOrd="0" presId="urn:microsoft.com/office/officeart/2005/8/layout/orgChart1"/>
+    <dgm:cxn modelId="{3556CAFC-C19B-4D2C-A96B-8D2A307F4860}" type="presOf" srcId="{AB74DD02-BF3F-45B5-8025-7F7CC2B7F0AF}" destId="{76382964-F0B9-4801-AD29-234D5C4EB29C}" srcOrd="0" destOrd="0" presId="urn:microsoft.com/office/officeart/2005/8/layout/orgChart1"/>
+    <dgm:cxn modelId="{956F72A0-5E7A-4BBE-918C-DF48B42F7F88}" srcId="{F27F8D6F-03A5-429D-BDD0-702BFC21B6F0}" destId="{CAE025A5-AD7E-47EC-9189-B4F6923CFB39}" srcOrd="2" destOrd="0" parTransId="{36C0A925-CF92-4A8D-8547-F5135586AA1D}" sibTransId="{3C63452D-48B4-43C0-A4CD-DBFD585BFD18}"/>
+    <dgm:cxn modelId="{761F790C-0B4D-47DD-9139-4B5F03B8E4B1}" type="presOf" srcId="{C0EDF659-C35B-4EB3-A65D-2CEFAA43999B}" destId="{F572DEBC-670A-44EF-A3E4-3094B1E9B62C}" srcOrd="1" destOrd="0" presId="urn:microsoft.com/office/officeart/2005/8/layout/orgChart1"/>
+    <dgm:cxn modelId="{D01CEB95-7818-4453-83F3-BCE47E725498}" srcId="{C3818049-3B0A-41F2-A7EE-480ECF181171}" destId="{F27F8D6F-03A5-429D-BDD0-702BFC21B6F0}" srcOrd="0" destOrd="0" parTransId="{56E089E7-06E2-47BB-AEAB-E6273550B405}" sibTransId="{B7D05675-1749-4578-B10C-6368DD663956}"/>
+    <dgm:cxn modelId="{68027475-5A0B-4532-A555-A3AAAD858123}" type="presOf" srcId="{69404F52-DC68-4464-8C95-4A4EC5C3D511}" destId="{4972E06E-0D8D-46A7-810C-DCF2E5A67FD3}" srcOrd="1" destOrd="0" presId="urn:microsoft.com/office/officeart/2005/8/layout/orgChart1"/>
+    <dgm:cxn modelId="{D48E3806-5F72-4463-A630-CA7A1D7DAB6C}" type="presOf" srcId="{6CCD5503-01E5-4C86-8EFC-5F017D508467}" destId="{7333BF06-7B1A-47D2-83B9-64258DCEE59E}" srcOrd="0" destOrd="0" presId="urn:microsoft.com/office/officeart/2005/8/layout/orgChart1"/>
+    <dgm:cxn modelId="{0B7D5F18-41C5-419E-902F-690CE9E5DA99}" type="presOf" srcId="{CAE025A5-AD7E-47EC-9189-B4F6923CFB39}" destId="{A98355B4-6B0E-4D38-B738-06A1B5352B25}" srcOrd="1" destOrd="0" presId="urn:microsoft.com/office/officeart/2005/8/layout/orgChart1"/>
+    <dgm:cxn modelId="{CA031675-6ADB-415C-A73C-C26BC0CA5E1B}" type="presOf" srcId="{C3818049-3B0A-41F2-A7EE-480ECF181171}" destId="{7DF29361-70E6-4A90-8106-66BD992952A3}" srcOrd="0" destOrd="0" presId="urn:microsoft.com/office/officeart/2005/8/layout/orgChart1"/>
+    <dgm:cxn modelId="{96F5890D-2F46-4AA5-A876-A91A3A3E6007}" type="presOf" srcId="{CF7F02CB-0026-4C85-A83C-2611CA0EC12E}" destId="{8EBBDB76-DF10-4764-B8B8-496AD4C5615C}" srcOrd="0" destOrd="0" presId="urn:microsoft.com/office/officeart/2005/8/layout/orgChart1"/>
+    <dgm:cxn modelId="{1814EF6D-6559-4BD4-A274-72DA754DC2A6}" type="presOf" srcId="{F27F8D6F-03A5-429D-BDD0-702BFC21B6F0}" destId="{96070D5D-19E7-4653-BC65-20D6D6EAE9DE}" srcOrd="1" destOrd="0" presId="urn:microsoft.com/office/officeart/2005/8/layout/orgChart1"/>
+    <dgm:cxn modelId="{7C9266A4-58E6-4781-B381-E3B5BC31D902}" srcId="{69404F52-DC68-4464-8C95-4A4EC5C3D511}" destId="{AB74DD02-BF3F-45B5-8025-7F7CC2B7F0AF}" srcOrd="0" destOrd="0" parTransId="{0C5A7F20-7BF1-4D54-8603-B4C57EB9E51E}" sibTransId="{4DD56927-21C8-4BA9-8A88-EC2F6591D693}"/>
+    <dgm:cxn modelId="{8369CA2A-671D-439B-9AB1-E34147B34C66}" type="presOf" srcId="{0C5A7F20-7BF1-4D54-8603-B4C57EB9E51E}" destId="{09519A4A-757A-4FD3-B530-30AAEFBECC94}" srcOrd="0" destOrd="0" presId="urn:microsoft.com/office/officeart/2005/8/layout/orgChart1"/>
     <dgm:cxn modelId="{DABFC9D0-8C39-473E-A1C2-ECB16C3483D9}" srcId="{AB74DD02-BF3F-45B5-8025-7F7CC2B7F0AF}" destId="{8782F143-7EBE-4652-BCB6-342F97295F78}" srcOrd="0" destOrd="0" parTransId="{6CCD5503-01E5-4C86-8EFC-5F017D508467}" sibTransId="{4E4F6724-DE3A-4CE7-9F89-6CC7FEF6FC19}"/>
-    <dgm:cxn modelId="{5C815B07-54B8-4111-BEC5-FEE92DF29528}" type="presOf" srcId="{C0EDF659-C35B-4EB3-A65D-2CEFAA43999B}" destId="{F572DEBC-670A-44EF-A3E4-3094B1E9B62C}" srcOrd="1" destOrd="0" presId="urn:microsoft.com/office/officeart/2005/8/layout/orgChart1"/>
-    <dgm:cxn modelId="{70006D43-3599-4EF6-AC9A-91C80A83AFD9}" type="presOf" srcId="{6CCD5503-01E5-4C86-8EFC-5F017D508467}" destId="{7333BF06-7B1A-47D2-83B9-64258DCEE59E}" srcOrd="0" destOrd="0" presId="urn:microsoft.com/office/officeart/2005/8/layout/orgChart1"/>
-    <dgm:cxn modelId="{956F72A0-5E7A-4BBE-918C-DF48B42F7F88}" srcId="{F27F8D6F-03A5-429D-BDD0-702BFC21B6F0}" destId="{CAE025A5-AD7E-47EC-9189-B4F6923CFB39}" srcOrd="2" destOrd="0" parTransId="{36C0A925-CF92-4A8D-8547-F5135586AA1D}" sibTransId="{3C63452D-48B4-43C0-A4CD-DBFD585BFD18}"/>
-    <dgm:cxn modelId="{0EB58E79-8913-48C2-A6C9-7ABDD328D8B7}" type="presOf" srcId="{CF7F02CB-0026-4C85-A83C-2611CA0EC12E}" destId="{8EBBDB76-DF10-4764-B8B8-496AD4C5615C}" srcOrd="0" destOrd="0" presId="urn:microsoft.com/office/officeart/2005/8/layout/orgChart1"/>
-    <dgm:cxn modelId="{461AF2D6-D2D6-4DDC-8183-393B64AFFCBA}" type="presOf" srcId="{AB74DD02-BF3F-45B5-8025-7F7CC2B7F0AF}" destId="{1495ABB2-EE30-4D6B-960C-2AE8B28A3DEE}" srcOrd="1" destOrd="0" presId="urn:microsoft.com/office/officeart/2005/8/layout/orgChart1"/>
-    <dgm:cxn modelId="{F73B3BB8-07E0-4AA2-8B47-18E37677C539}" type="presOf" srcId="{AB74DD02-BF3F-45B5-8025-7F7CC2B7F0AF}" destId="{76382964-F0B9-4801-AD29-234D5C4EB29C}" srcOrd="0" destOrd="0" presId="urn:microsoft.com/office/officeart/2005/8/layout/orgChart1"/>
-    <dgm:cxn modelId="{687B3416-6395-48D6-9D0F-9B21F27CEBD6}" type="presOf" srcId="{C3818049-3B0A-41F2-A7EE-480ECF181171}" destId="{7DF29361-70E6-4A90-8106-66BD992952A3}" srcOrd="0" destOrd="0" presId="urn:microsoft.com/office/officeart/2005/8/layout/orgChart1"/>
-    <dgm:cxn modelId="{ECD9B783-1B59-4D6B-81ED-1EAA21C099C3}" type="presOf" srcId="{69404F52-DC68-4464-8C95-4A4EC5C3D511}" destId="{EF27B91A-A527-4B5D-8953-3DEFA4CD70BE}" srcOrd="0" destOrd="0" presId="urn:microsoft.com/office/officeart/2005/8/layout/orgChart1"/>
-    <dgm:cxn modelId="{D01CEB95-7818-4453-83F3-BCE47E725498}" srcId="{C3818049-3B0A-41F2-A7EE-480ECF181171}" destId="{F27F8D6F-03A5-429D-BDD0-702BFC21B6F0}" srcOrd="0" destOrd="0" parTransId="{56E089E7-06E2-47BB-AEAB-E6273550B405}" sibTransId="{B7D05675-1749-4578-B10C-6368DD663956}"/>
     <dgm:cxn modelId="{AFBFF8F3-B1CC-4B54-A79E-E1B294E0D0BF}" srcId="{F27F8D6F-03A5-429D-BDD0-702BFC21B6F0}" destId="{C0EDF659-C35B-4EB3-A65D-2CEFAA43999B}" srcOrd="1" destOrd="0" parTransId="{38912AFE-3D78-4266-8E99-4582EAA11DAA}" sibTransId="{05C533E2-BAD5-478F-A5EF-73E5B154A010}"/>
-    <dgm:cxn modelId="{17CE4CA4-B2D7-4728-BC8D-8E4A2128DC95}" type="presOf" srcId="{F27F8D6F-03A5-429D-BDD0-702BFC21B6F0}" destId="{F21B52D0-B08C-497F-8319-56B5DA6523B6}" srcOrd="0" destOrd="0" presId="urn:microsoft.com/office/officeart/2005/8/layout/orgChart1"/>
-    <dgm:cxn modelId="{6099A590-7400-440B-A16C-17A921DF1E2B}" type="presOf" srcId="{F27F8D6F-03A5-429D-BDD0-702BFC21B6F0}" destId="{96070D5D-19E7-4653-BC65-20D6D6EAE9DE}" srcOrd="1" destOrd="0" presId="urn:microsoft.com/office/officeart/2005/8/layout/orgChart1"/>
-    <dgm:cxn modelId="{46A9A0B7-20A2-4795-B16D-A4D6A56E8C72}" type="presOf" srcId="{36C0A925-CF92-4A8D-8547-F5135586AA1D}" destId="{025B54D6-F427-427E-8DF7-D864235487AD}" srcOrd="0" destOrd="0" presId="urn:microsoft.com/office/officeart/2005/8/layout/orgChart1"/>
-    <dgm:cxn modelId="{7C9266A4-58E6-4781-B381-E3B5BC31D902}" srcId="{69404F52-DC68-4464-8C95-4A4EC5C3D511}" destId="{AB74DD02-BF3F-45B5-8025-7F7CC2B7F0AF}" srcOrd="0" destOrd="0" parTransId="{0C5A7F20-7BF1-4D54-8603-B4C57EB9E51E}" sibTransId="{4DD56927-21C8-4BA9-8A88-EC2F6591D693}"/>
-    <dgm:cxn modelId="{5D472C17-35CE-45EA-9524-B7C0CCD1B90E}" type="presOf" srcId="{CAE025A5-AD7E-47EC-9189-B4F6923CFB39}" destId="{2872F071-CCEC-4734-8E72-CEF275144F2A}" srcOrd="0" destOrd="0" presId="urn:microsoft.com/office/officeart/2005/8/layout/orgChart1"/>
-    <dgm:cxn modelId="{FAEDB3A6-40E5-4269-B863-1CAB55A177DA}" type="presOf" srcId="{CAE025A5-AD7E-47EC-9189-B4F6923CFB39}" destId="{A98355B4-6B0E-4D38-B738-06A1B5352B25}" srcOrd="1" destOrd="0" presId="urn:microsoft.com/office/officeart/2005/8/layout/orgChart1"/>
-    <dgm:cxn modelId="{051EED25-D48A-4FCC-9C10-00C9D86AFA1B}" type="presParOf" srcId="{7DF29361-70E6-4A90-8106-66BD992952A3}" destId="{092F7640-4E97-435E-A273-04AB9B209B41}" srcOrd="0" destOrd="0" presId="urn:microsoft.com/office/officeart/2005/8/layout/orgChart1"/>
-    <dgm:cxn modelId="{198343F5-FC0F-4A96-BD8D-0082BFEFBD76}" type="presParOf" srcId="{092F7640-4E97-435E-A273-04AB9B209B41}" destId="{1F67BD07-D585-4BD6-88EA-D8E5F5FF308F}" srcOrd="0" destOrd="0" presId="urn:microsoft.com/office/officeart/2005/8/layout/orgChart1"/>
-    <dgm:cxn modelId="{204980AC-3E60-4275-AE05-8628356381FA}" type="presParOf" srcId="{1F67BD07-D585-4BD6-88EA-D8E5F5FF308F}" destId="{F21B52D0-B08C-497F-8319-56B5DA6523B6}" srcOrd="0" destOrd="0" presId="urn:microsoft.com/office/officeart/2005/8/layout/orgChart1"/>
-    <dgm:cxn modelId="{9C2635C7-1A21-4676-BAE3-60898F487763}" type="presParOf" srcId="{1F67BD07-D585-4BD6-88EA-D8E5F5FF308F}" destId="{96070D5D-19E7-4653-BC65-20D6D6EAE9DE}" srcOrd="1" destOrd="0" presId="urn:microsoft.com/office/officeart/2005/8/layout/orgChart1"/>
-    <dgm:cxn modelId="{CB2E3DC4-07F7-4521-A236-7C0949CA5911}" type="presParOf" srcId="{092F7640-4E97-435E-A273-04AB9B209B41}" destId="{CF57312A-95DE-40CE-91AF-7EE78282CD63}" srcOrd="1" destOrd="0" presId="urn:microsoft.com/office/officeart/2005/8/layout/orgChart1"/>
-    <dgm:cxn modelId="{8538250C-1B47-43ED-8882-EF741F68E3E4}" type="presParOf" srcId="{CF57312A-95DE-40CE-91AF-7EE78282CD63}" destId="{8EBBDB76-DF10-4764-B8B8-496AD4C5615C}" srcOrd="0" destOrd="0" presId="urn:microsoft.com/office/officeart/2005/8/layout/orgChart1"/>
-    <dgm:cxn modelId="{D4C19C3F-0DD3-4408-95AC-F2D13FA5D357}" type="presParOf" srcId="{CF57312A-95DE-40CE-91AF-7EE78282CD63}" destId="{CCEE9E4B-9FB6-41A6-AA5E-1D2E98C342FF}" srcOrd="1" destOrd="0" presId="urn:microsoft.com/office/officeart/2005/8/layout/orgChart1"/>
-    <dgm:cxn modelId="{6A5B1D22-E70A-4220-B7B5-9F61630C7935}" type="presParOf" srcId="{CCEE9E4B-9FB6-41A6-AA5E-1D2E98C342FF}" destId="{D124B1AA-7060-4AB5-8487-49BA48E66E83}" srcOrd="0" destOrd="0" presId="urn:microsoft.com/office/officeart/2005/8/layout/orgChart1"/>
-    <dgm:cxn modelId="{D680BF30-EE7D-4412-8C9F-102366CA3929}" type="presParOf" srcId="{D124B1AA-7060-4AB5-8487-49BA48E66E83}" destId="{EF27B91A-A527-4B5D-8953-3DEFA4CD70BE}" srcOrd="0" destOrd="0" presId="urn:microsoft.com/office/officeart/2005/8/layout/orgChart1"/>
-    <dgm:cxn modelId="{97D95D2E-97AF-496C-8EBE-EA59354A199C}" type="presParOf" srcId="{D124B1AA-7060-4AB5-8487-49BA48E66E83}" destId="{4972E06E-0D8D-46A7-810C-DCF2E5A67FD3}" srcOrd="1" destOrd="0" presId="urn:microsoft.com/office/officeart/2005/8/layout/orgChart1"/>
-    <dgm:cxn modelId="{604B852F-FC3A-4EB7-BF8E-8D7F8E833994}" type="presParOf" srcId="{CCEE9E4B-9FB6-41A6-AA5E-1D2E98C342FF}" destId="{A398DAD7-91CB-4C69-9C87-5854557C5295}" srcOrd="1" destOrd="0" presId="urn:microsoft.com/office/officeart/2005/8/layout/orgChart1"/>
-    <dgm:cxn modelId="{040F9EF9-5E6E-4277-BBE0-2A408F0EC822}" type="presParOf" srcId="{A398DAD7-91CB-4C69-9C87-5854557C5295}" destId="{09519A4A-757A-4FD3-B530-30AAEFBECC94}" srcOrd="0" destOrd="0" presId="urn:microsoft.com/office/officeart/2005/8/layout/orgChart1"/>
-    <dgm:cxn modelId="{A0416814-0D64-4E8B-B693-D6E27C8259BC}" type="presParOf" srcId="{A398DAD7-91CB-4C69-9C87-5854557C5295}" destId="{FFE82CE6-86EB-47FB-9054-9752EE3988A2}" srcOrd="1" destOrd="0" presId="urn:microsoft.com/office/officeart/2005/8/layout/orgChart1"/>
-    <dgm:cxn modelId="{250FBF06-0580-4B15-B5E4-96F662B444C6}" type="presParOf" srcId="{FFE82CE6-86EB-47FB-9054-9752EE3988A2}" destId="{B35ECC57-01FC-47F4-9E0E-EF40FFE87727}" srcOrd="0" destOrd="0" presId="urn:microsoft.com/office/officeart/2005/8/layout/orgChart1"/>
-    <dgm:cxn modelId="{F6A9B554-EB4F-47E8-B00C-B12EE636A42C}" type="presParOf" srcId="{B35ECC57-01FC-47F4-9E0E-EF40FFE87727}" destId="{76382964-F0B9-4801-AD29-234D5C4EB29C}" srcOrd="0" destOrd="0" presId="urn:microsoft.com/office/officeart/2005/8/layout/orgChart1"/>
-    <dgm:cxn modelId="{1E1EEDBD-9ED3-44E0-9B28-8E4CD73DB3CE}" type="presParOf" srcId="{B35ECC57-01FC-47F4-9E0E-EF40FFE87727}" destId="{1495ABB2-EE30-4D6B-960C-2AE8B28A3DEE}" srcOrd="1" destOrd="0" presId="urn:microsoft.com/office/officeart/2005/8/layout/orgChart1"/>
-    <dgm:cxn modelId="{3DB7854A-FAFD-41CF-929E-67CA3A9A408D}" type="presParOf" srcId="{FFE82CE6-86EB-47FB-9054-9752EE3988A2}" destId="{4900D1E9-D0F0-41BD-9F1A-AD635EB77A1B}" srcOrd="1" destOrd="0" presId="urn:microsoft.com/office/officeart/2005/8/layout/orgChart1"/>
-    <dgm:cxn modelId="{D8212E02-34C8-4CBF-AB7C-ACD061AAC5F2}" type="presParOf" srcId="{4900D1E9-D0F0-41BD-9F1A-AD635EB77A1B}" destId="{7333BF06-7B1A-47D2-83B9-64258DCEE59E}" srcOrd="0" destOrd="0" presId="urn:microsoft.com/office/officeart/2005/8/layout/orgChart1"/>
-    <dgm:cxn modelId="{946315A9-B54A-49E7-BA4F-228019439B35}" type="presParOf" srcId="{4900D1E9-D0F0-41BD-9F1A-AD635EB77A1B}" destId="{21EE1367-D85E-46CE-A192-9AB232C06BC8}" srcOrd="1" destOrd="0" presId="urn:microsoft.com/office/officeart/2005/8/layout/orgChart1"/>
-    <dgm:cxn modelId="{AA57EBC8-DA22-4527-A31A-1D5BF15D26B1}" type="presParOf" srcId="{21EE1367-D85E-46CE-A192-9AB232C06BC8}" destId="{E85B6231-2009-4608-BF6D-BCF7CFF0912E}" srcOrd="0" destOrd="0" presId="urn:microsoft.com/office/officeart/2005/8/layout/orgChart1"/>
-    <dgm:cxn modelId="{2E4D442F-F802-436E-A320-9A8287C297C6}" type="presParOf" srcId="{E85B6231-2009-4608-BF6D-BCF7CFF0912E}" destId="{C999530D-970C-4F19-A91A-981537024566}" srcOrd="0" destOrd="0" presId="urn:microsoft.com/office/officeart/2005/8/layout/orgChart1"/>
-    <dgm:cxn modelId="{202523F8-7A0B-4E50-BA19-21EE18434E0C}" type="presParOf" srcId="{E85B6231-2009-4608-BF6D-BCF7CFF0912E}" destId="{15615975-D7C1-4DD7-92D8-7DA4D4FB6EB9}" srcOrd="1" destOrd="0" presId="urn:microsoft.com/office/officeart/2005/8/layout/orgChart1"/>
-    <dgm:cxn modelId="{1AC21ADA-0E6E-4474-9958-633FEAF948B8}" type="presParOf" srcId="{21EE1367-D85E-46CE-A192-9AB232C06BC8}" destId="{5B187E3E-3FCB-4BCE-8228-40007FF99A05}" srcOrd="1" destOrd="0" presId="urn:microsoft.com/office/officeart/2005/8/layout/orgChart1"/>
-    <dgm:cxn modelId="{C4C06FDC-DD80-4A9E-B315-B6D580B9D53E}" type="presParOf" srcId="{21EE1367-D85E-46CE-A192-9AB232C06BC8}" destId="{B67726A3-32FF-499C-B84E-DC1A0BDA5E9F}" srcOrd="2" destOrd="0" presId="urn:microsoft.com/office/officeart/2005/8/layout/orgChart1"/>
-    <dgm:cxn modelId="{F962837B-75B1-4D2D-96A9-5D3C4AD7A8CD}" type="presParOf" srcId="{FFE82CE6-86EB-47FB-9054-9752EE3988A2}" destId="{60A8B198-4EE5-48F8-A92B-234DD4B34998}" srcOrd="2" destOrd="0" presId="urn:microsoft.com/office/officeart/2005/8/layout/orgChart1"/>
-    <dgm:cxn modelId="{A2C8CC24-24FF-4DF5-9EF2-DFEA0C683269}" type="presParOf" srcId="{CCEE9E4B-9FB6-41A6-AA5E-1D2E98C342FF}" destId="{4F20D86C-E07D-47F2-AA93-7D81393505D2}" srcOrd="2" destOrd="0" presId="urn:microsoft.com/office/officeart/2005/8/layout/orgChart1"/>
-    <dgm:cxn modelId="{A8627C21-151C-4B52-8E35-CAB05B371DE0}" type="presParOf" srcId="{CF57312A-95DE-40CE-91AF-7EE78282CD63}" destId="{FC06127A-3788-446A-9EF8-244F2B7D169B}" srcOrd="2" destOrd="0" presId="urn:microsoft.com/office/officeart/2005/8/layout/orgChart1"/>
-    <dgm:cxn modelId="{2FF7B49E-507E-48FD-B19D-C7E24551AD50}" type="presParOf" srcId="{CF57312A-95DE-40CE-91AF-7EE78282CD63}" destId="{7D99B7DD-68FF-40DA-947F-123213324B7E}" srcOrd="3" destOrd="0" presId="urn:microsoft.com/office/officeart/2005/8/layout/orgChart1"/>
-    <dgm:cxn modelId="{0BD5836A-59E2-4477-BF7B-B5DD3C98C51B}" type="presParOf" srcId="{7D99B7DD-68FF-40DA-947F-123213324B7E}" destId="{646A8AC7-6D5C-47D6-813D-85CD79F8E46C}" srcOrd="0" destOrd="0" presId="urn:microsoft.com/office/officeart/2005/8/layout/orgChart1"/>
-    <dgm:cxn modelId="{EBD14839-F172-4A59-91FE-20DA75E7A48B}" type="presParOf" srcId="{646A8AC7-6D5C-47D6-813D-85CD79F8E46C}" destId="{D70C0BDD-DBCA-4018-8B04-41A27590CEAD}" srcOrd="0" destOrd="0" presId="urn:microsoft.com/office/officeart/2005/8/layout/orgChart1"/>
-    <dgm:cxn modelId="{A4FFA7BA-8C78-4BD5-A059-DE280F2E738C}" type="presParOf" srcId="{646A8AC7-6D5C-47D6-813D-85CD79F8E46C}" destId="{F572DEBC-670A-44EF-A3E4-3094B1E9B62C}" srcOrd="1" destOrd="0" presId="urn:microsoft.com/office/officeart/2005/8/layout/orgChart1"/>
-    <dgm:cxn modelId="{253C0329-FE2B-4A65-9186-E71384464C32}" type="presParOf" srcId="{7D99B7DD-68FF-40DA-947F-123213324B7E}" destId="{00FB1847-B63F-4016-A04C-A5B5782F58CE}" srcOrd="1" destOrd="0" presId="urn:microsoft.com/office/officeart/2005/8/layout/orgChart1"/>
-    <dgm:cxn modelId="{B7B4881A-BDCC-4945-82B4-22EC1206C681}" type="presParOf" srcId="{7D99B7DD-68FF-40DA-947F-123213324B7E}" destId="{ADAD0B2D-EB01-43C5-BA7F-39B9DDD94586}" srcOrd="2" destOrd="0" presId="urn:microsoft.com/office/officeart/2005/8/layout/orgChart1"/>
-    <dgm:cxn modelId="{7614B51F-0909-430D-A1D5-1D1289AA985A}" type="presParOf" srcId="{CF57312A-95DE-40CE-91AF-7EE78282CD63}" destId="{025B54D6-F427-427E-8DF7-D864235487AD}" srcOrd="4" destOrd="0" presId="urn:microsoft.com/office/officeart/2005/8/layout/orgChart1"/>
-    <dgm:cxn modelId="{FC1C3E58-5A07-4C54-B46A-844BF0C20CCA}" type="presParOf" srcId="{CF57312A-95DE-40CE-91AF-7EE78282CD63}" destId="{C7A4CB24-34AC-416C-93FA-66FA04B4DCA8}" srcOrd="5" destOrd="0" presId="urn:microsoft.com/office/officeart/2005/8/layout/orgChart1"/>
-    <dgm:cxn modelId="{D53CD7C8-A5BC-47B2-B250-F222AB0C2C42}" type="presParOf" srcId="{C7A4CB24-34AC-416C-93FA-66FA04B4DCA8}" destId="{5300D6CE-4FEB-4304-ADA4-734DC9D238D3}" srcOrd="0" destOrd="0" presId="urn:microsoft.com/office/officeart/2005/8/layout/orgChart1"/>
-    <dgm:cxn modelId="{A34D463C-F850-460A-8176-C8D25D0562AE}" type="presParOf" srcId="{5300D6CE-4FEB-4304-ADA4-734DC9D238D3}" destId="{2872F071-CCEC-4734-8E72-CEF275144F2A}" srcOrd="0" destOrd="0" presId="urn:microsoft.com/office/officeart/2005/8/layout/orgChart1"/>
-    <dgm:cxn modelId="{03024D91-6BB4-49B6-9E44-AB209A4DB9CA}" type="presParOf" srcId="{5300D6CE-4FEB-4304-ADA4-734DC9D238D3}" destId="{A98355B4-6B0E-4D38-B738-06A1B5352B25}" srcOrd="1" destOrd="0" presId="urn:microsoft.com/office/officeart/2005/8/layout/orgChart1"/>
-    <dgm:cxn modelId="{EC335273-5531-4E70-873F-69450222E687}" type="presParOf" srcId="{C7A4CB24-34AC-416C-93FA-66FA04B4DCA8}" destId="{74F88A2B-CCFD-460B-AD38-F1B8B802CC57}" srcOrd="1" destOrd="0" presId="urn:microsoft.com/office/officeart/2005/8/layout/orgChart1"/>
-    <dgm:cxn modelId="{2DCA0C45-7A3C-4BB5-82C8-A0C0473F2417}" type="presParOf" srcId="{C7A4CB24-34AC-416C-93FA-66FA04B4DCA8}" destId="{4F4270FA-95BF-4232-803B-519195B6F45F}" srcOrd="2" destOrd="0" presId="urn:microsoft.com/office/officeart/2005/8/layout/orgChart1"/>
-    <dgm:cxn modelId="{6E2887B4-377F-40C9-B982-9BDC11AEE100}" type="presParOf" srcId="{092F7640-4E97-435E-A273-04AB9B209B41}" destId="{C4B5E448-36E9-4FC1-A1D6-DF0F20115C0B}" srcOrd="2" destOrd="0" presId="urn:microsoft.com/office/officeart/2005/8/layout/orgChart1"/>
+    <dgm:cxn modelId="{1C5F6067-6664-42E4-B687-D7CD34A04D19}" type="presOf" srcId="{38912AFE-3D78-4266-8E99-4582EAA11DAA}" destId="{FC06127A-3788-446A-9EF8-244F2B7D169B}" srcOrd="0" destOrd="0" presId="urn:microsoft.com/office/officeart/2005/8/layout/orgChart1"/>
+    <dgm:cxn modelId="{7DF1BFBC-007E-48DB-BFFB-E13F114131F3}" type="presOf" srcId="{36C0A925-CF92-4A8D-8547-F5135586AA1D}" destId="{025B54D6-F427-427E-8DF7-D864235487AD}" srcOrd="0" destOrd="0" presId="urn:microsoft.com/office/officeart/2005/8/layout/orgChart1"/>
+    <dgm:cxn modelId="{B9C45823-9525-4569-92E1-1E997EF7FD5D}" type="presOf" srcId="{8782F143-7EBE-4652-BCB6-342F97295F78}" destId="{C999530D-970C-4F19-A91A-981537024566}" srcOrd="0" destOrd="0" presId="urn:microsoft.com/office/officeart/2005/8/layout/orgChart1"/>
+    <dgm:cxn modelId="{ECF993D0-45F4-4593-B180-99867AA10079}" type="presParOf" srcId="{7DF29361-70E6-4A90-8106-66BD992952A3}" destId="{092F7640-4E97-435E-A273-04AB9B209B41}" srcOrd="0" destOrd="0" presId="urn:microsoft.com/office/officeart/2005/8/layout/orgChart1"/>
+    <dgm:cxn modelId="{BA8D70EC-55D0-4813-9E04-66D309B01044}" type="presParOf" srcId="{092F7640-4E97-435E-A273-04AB9B209B41}" destId="{1F67BD07-D585-4BD6-88EA-D8E5F5FF308F}" srcOrd="0" destOrd="0" presId="urn:microsoft.com/office/officeart/2005/8/layout/orgChart1"/>
+    <dgm:cxn modelId="{6B71E0CA-4711-459E-BF6A-A4FE4EF9A154}" type="presParOf" srcId="{1F67BD07-D585-4BD6-88EA-D8E5F5FF308F}" destId="{F21B52D0-B08C-497F-8319-56B5DA6523B6}" srcOrd="0" destOrd="0" presId="urn:microsoft.com/office/officeart/2005/8/layout/orgChart1"/>
+    <dgm:cxn modelId="{DA558EDB-22C5-4836-9B85-FF387D559C26}" type="presParOf" srcId="{1F67BD07-D585-4BD6-88EA-D8E5F5FF308F}" destId="{96070D5D-19E7-4653-BC65-20D6D6EAE9DE}" srcOrd="1" destOrd="0" presId="urn:microsoft.com/office/officeart/2005/8/layout/orgChart1"/>
+    <dgm:cxn modelId="{459B456B-D205-4A4D-B358-42817E6FD1CF}" type="presParOf" srcId="{092F7640-4E97-435E-A273-04AB9B209B41}" destId="{CF57312A-95DE-40CE-91AF-7EE78282CD63}" srcOrd="1" destOrd="0" presId="urn:microsoft.com/office/officeart/2005/8/layout/orgChart1"/>
+    <dgm:cxn modelId="{562D556D-B038-41D2-B45C-362EE2D32B7F}" type="presParOf" srcId="{CF57312A-95DE-40CE-91AF-7EE78282CD63}" destId="{8EBBDB76-DF10-4764-B8B8-496AD4C5615C}" srcOrd="0" destOrd="0" presId="urn:microsoft.com/office/officeart/2005/8/layout/orgChart1"/>
+    <dgm:cxn modelId="{25A0DBE6-67D9-42F7-820D-B832868C6E8D}" type="presParOf" srcId="{CF57312A-95DE-40CE-91AF-7EE78282CD63}" destId="{CCEE9E4B-9FB6-41A6-AA5E-1D2E98C342FF}" srcOrd="1" destOrd="0" presId="urn:microsoft.com/office/officeart/2005/8/layout/orgChart1"/>
+    <dgm:cxn modelId="{5C5DA42C-BF58-4379-861F-04854385F8A3}" type="presParOf" srcId="{CCEE9E4B-9FB6-41A6-AA5E-1D2E98C342FF}" destId="{D124B1AA-7060-4AB5-8487-49BA48E66E83}" srcOrd="0" destOrd="0" presId="urn:microsoft.com/office/officeart/2005/8/layout/orgChart1"/>
+    <dgm:cxn modelId="{C8BDA02C-A804-40F6-B5B5-68F873C4A962}" type="presParOf" srcId="{D124B1AA-7060-4AB5-8487-49BA48E66E83}" destId="{EF27B91A-A527-4B5D-8953-3DEFA4CD70BE}" srcOrd="0" destOrd="0" presId="urn:microsoft.com/office/officeart/2005/8/layout/orgChart1"/>
+    <dgm:cxn modelId="{9F0555CD-71C9-4E45-A5BC-09A14AE189BE}" type="presParOf" srcId="{D124B1AA-7060-4AB5-8487-49BA48E66E83}" destId="{4972E06E-0D8D-46A7-810C-DCF2E5A67FD3}" srcOrd="1" destOrd="0" presId="urn:microsoft.com/office/officeart/2005/8/layout/orgChart1"/>
+    <dgm:cxn modelId="{778883FC-E224-4442-B58F-4DE4D6FE33C7}" type="presParOf" srcId="{CCEE9E4B-9FB6-41A6-AA5E-1D2E98C342FF}" destId="{A398DAD7-91CB-4C69-9C87-5854557C5295}" srcOrd="1" destOrd="0" presId="urn:microsoft.com/office/officeart/2005/8/layout/orgChart1"/>
+    <dgm:cxn modelId="{2BFA5735-EF6D-4C58-86D7-F1426CAEC952}" type="presParOf" srcId="{A398DAD7-91CB-4C69-9C87-5854557C5295}" destId="{09519A4A-757A-4FD3-B530-30AAEFBECC94}" srcOrd="0" destOrd="0" presId="urn:microsoft.com/office/officeart/2005/8/layout/orgChart1"/>
+    <dgm:cxn modelId="{B3CA7F1B-DD29-4C49-83EE-5CB1499B5D73}" type="presParOf" srcId="{A398DAD7-91CB-4C69-9C87-5854557C5295}" destId="{FFE82CE6-86EB-47FB-9054-9752EE3988A2}" srcOrd="1" destOrd="0" presId="urn:microsoft.com/office/officeart/2005/8/layout/orgChart1"/>
+    <dgm:cxn modelId="{685BD0A2-B54A-4EC2-B485-17337F832BD7}" type="presParOf" srcId="{FFE82CE6-86EB-47FB-9054-9752EE3988A2}" destId="{B35ECC57-01FC-47F4-9E0E-EF40FFE87727}" srcOrd="0" destOrd="0" presId="urn:microsoft.com/office/officeart/2005/8/layout/orgChart1"/>
+    <dgm:cxn modelId="{5F34A7B7-9056-4F4B-BE41-CD6D1C631EF8}" type="presParOf" srcId="{B35ECC57-01FC-47F4-9E0E-EF40FFE87727}" destId="{76382964-F0B9-4801-AD29-234D5C4EB29C}" srcOrd="0" destOrd="0" presId="urn:microsoft.com/office/officeart/2005/8/layout/orgChart1"/>
+    <dgm:cxn modelId="{9EA2060D-4CEA-4674-93E0-BA4144550659}" type="presParOf" srcId="{B35ECC57-01FC-47F4-9E0E-EF40FFE87727}" destId="{1495ABB2-EE30-4D6B-960C-2AE8B28A3DEE}" srcOrd="1" destOrd="0" presId="urn:microsoft.com/office/officeart/2005/8/layout/orgChart1"/>
+    <dgm:cxn modelId="{8A348E1C-F3E0-4916-BFCE-10503A25AE48}" type="presParOf" srcId="{FFE82CE6-86EB-47FB-9054-9752EE3988A2}" destId="{4900D1E9-D0F0-41BD-9F1A-AD635EB77A1B}" srcOrd="1" destOrd="0" presId="urn:microsoft.com/office/officeart/2005/8/layout/orgChart1"/>
+    <dgm:cxn modelId="{EB91F821-1855-4037-8F2F-4B2764DBD3EC}" type="presParOf" srcId="{4900D1E9-D0F0-41BD-9F1A-AD635EB77A1B}" destId="{7333BF06-7B1A-47D2-83B9-64258DCEE59E}" srcOrd="0" destOrd="0" presId="urn:microsoft.com/office/officeart/2005/8/layout/orgChart1"/>
+    <dgm:cxn modelId="{2143B7B1-A8D5-4F84-ADEF-DA5F18D1124B}" type="presParOf" srcId="{4900D1E9-D0F0-41BD-9F1A-AD635EB77A1B}" destId="{21EE1367-D85E-46CE-A192-9AB232C06BC8}" srcOrd="1" destOrd="0" presId="urn:microsoft.com/office/officeart/2005/8/layout/orgChart1"/>
+    <dgm:cxn modelId="{66BD8EB6-CC50-47E4-A770-7EC904324C85}" type="presParOf" srcId="{21EE1367-D85E-46CE-A192-9AB232C06BC8}" destId="{E85B6231-2009-4608-BF6D-BCF7CFF0912E}" srcOrd="0" destOrd="0" presId="urn:microsoft.com/office/officeart/2005/8/layout/orgChart1"/>
+    <dgm:cxn modelId="{AAF54C0B-F861-48D4-A585-33295B95A1A3}" type="presParOf" srcId="{E85B6231-2009-4608-BF6D-BCF7CFF0912E}" destId="{C999530D-970C-4F19-A91A-981537024566}" srcOrd="0" destOrd="0" presId="urn:microsoft.com/office/officeart/2005/8/layout/orgChart1"/>
+    <dgm:cxn modelId="{247AD3CD-3288-4ADC-9237-92E4149ACA9F}" type="presParOf" srcId="{E85B6231-2009-4608-BF6D-BCF7CFF0912E}" destId="{15615975-D7C1-4DD7-92D8-7DA4D4FB6EB9}" srcOrd="1" destOrd="0" presId="urn:microsoft.com/office/officeart/2005/8/layout/orgChart1"/>
+    <dgm:cxn modelId="{DE586BC5-0264-432E-8EBD-8833DB87EE87}" type="presParOf" srcId="{21EE1367-D85E-46CE-A192-9AB232C06BC8}" destId="{5B187E3E-3FCB-4BCE-8228-40007FF99A05}" srcOrd="1" destOrd="0" presId="urn:microsoft.com/office/officeart/2005/8/layout/orgChart1"/>
+    <dgm:cxn modelId="{B4631AF8-6348-4927-863F-639968D3FAAC}" type="presParOf" srcId="{21EE1367-D85E-46CE-A192-9AB232C06BC8}" destId="{B67726A3-32FF-499C-B84E-DC1A0BDA5E9F}" srcOrd="2" destOrd="0" presId="urn:microsoft.com/office/officeart/2005/8/layout/orgChart1"/>
+    <dgm:cxn modelId="{D637A2AB-C653-4AA1-BCB3-96718E0B4749}" type="presParOf" srcId="{FFE82CE6-86EB-47FB-9054-9752EE3988A2}" destId="{60A8B198-4EE5-48F8-A92B-234DD4B34998}" srcOrd="2" destOrd="0" presId="urn:microsoft.com/office/officeart/2005/8/layout/orgChart1"/>
+    <dgm:cxn modelId="{7A963D16-C539-4E19-9808-49E6E3E19F9A}" type="presParOf" srcId="{CCEE9E4B-9FB6-41A6-AA5E-1D2E98C342FF}" destId="{4F20D86C-E07D-47F2-AA93-7D81393505D2}" srcOrd="2" destOrd="0" presId="urn:microsoft.com/office/officeart/2005/8/layout/orgChart1"/>
+    <dgm:cxn modelId="{CC98617A-744D-47AC-BA68-A93D7D9B7725}" type="presParOf" srcId="{CF57312A-95DE-40CE-91AF-7EE78282CD63}" destId="{FC06127A-3788-446A-9EF8-244F2B7D169B}" srcOrd="2" destOrd="0" presId="urn:microsoft.com/office/officeart/2005/8/layout/orgChart1"/>
+    <dgm:cxn modelId="{DE1D1679-2430-438F-AEC5-92E9F5C4AA3E}" type="presParOf" srcId="{CF57312A-95DE-40CE-91AF-7EE78282CD63}" destId="{7D99B7DD-68FF-40DA-947F-123213324B7E}" srcOrd="3" destOrd="0" presId="urn:microsoft.com/office/officeart/2005/8/layout/orgChart1"/>
+    <dgm:cxn modelId="{32AA0AA1-524C-441A-B5E6-A8D953ED52F0}" type="presParOf" srcId="{7D99B7DD-68FF-40DA-947F-123213324B7E}" destId="{646A8AC7-6D5C-47D6-813D-85CD79F8E46C}" srcOrd="0" destOrd="0" presId="urn:microsoft.com/office/officeart/2005/8/layout/orgChart1"/>
+    <dgm:cxn modelId="{56DB868A-E4C8-4ADA-90C8-32F17DD849F5}" type="presParOf" srcId="{646A8AC7-6D5C-47D6-813D-85CD79F8E46C}" destId="{D70C0BDD-DBCA-4018-8B04-41A27590CEAD}" srcOrd="0" destOrd="0" presId="urn:microsoft.com/office/officeart/2005/8/layout/orgChart1"/>
+    <dgm:cxn modelId="{E747FBB1-5CB8-42CD-97DD-B8D26AE02F05}" type="presParOf" srcId="{646A8AC7-6D5C-47D6-813D-85CD79F8E46C}" destId="{F572DEBC-670A-44EF-A3E4-3094B1E9B62C}" srcOrd="1" destOrd="0" presId="urn:microsoft.com/office/officeart/2005/8/layout/orgChart1"/>
+    <dgm:cxn modelId="{F76C3E51-2A93-4555-B0B8-8C7DF172754F}" type="presParOf" srcId="{7D99B7DD-68FF-40DA-947F-123213324B7E}" destId="{00FB1847-B63F-4016-A04C-A5B5782F58CE}" srcOrd="1" destOrd="0" presId="urn:microsoft.com/office/officeart/2005/8/layout/orgChart1"/>
+    <dgm:cxn modelId="{CC239F4D-33B1-49A8-BC39-0AAFF80193AE}" type="presParOf" srcId="{7D99B7DD-68FF-40DA-947F-123213324B7E}" destId="{ADAD0B2D-EB01-43C5-BA7F-39B9DDD94586}" srcOrd="2" destOrd="0" presId="urn:microsoft.com/office/officeart/2005/8/layout/orgChart1"/>
+    <dgm:cxn modelId="{19E83F75-EED4-4F5C-8BB0-FA86CB9A188A}" type="presParOf" srcId="{CF57312A-95DE-40CE-91AF-7EE78282CD63}" destId="{025B54D6-F427-427E-8DF7-D864235487AD}" srcOrd="4" destOrd="0" presId="urn:microsoft.com/office/officeart/2005/8/layout/orgChart1"/>
+    <dgm:cxn modelId="{5ED07396-C282-49D0-86F6-1AEDB1946E74}" type="presParOf" srcId="{CF57312A-95DE-40CE-91AF-7EE78282CD63}" destId="{C7A4CB24-34AC-416C-93FA-66FA04B4DCA8}" srcOrd="5" destOrd="0" presId="urn:microsoft.com/office/officeart/2005/8/layout/orgChart1"/>
+    <dgm:cxn modelId="{016C0B41-69A4-4DFD-BCA0-C35EC82A76D5}" type="presParOf" srcId="{C7A4CB24-34AC-416C-93FA-66FA04B4DCA8}" destId="{5300D6CE-4FEB-4304-ADA4-734DC9D238D3}" srcOrd="0" destOrd="0" presId="urn:microsoft.com/office/officeart/2005/8/layout/orgChart1"/>
+    <dgm:cxn modelId="{23D234CE-B466-46C8-9D31-2FF470F37A30}" type="presParOf" srcId="{5300D6CE-4FEB-4304-ADA4-734DC9D238D3}" destId="{2872F071-CCEC-4734-8E72-CEF275144F2A}" srcOrd="0" destOrd="0" presId="urn:microsoft.com/office/officeart/2005/8/layout/orgChart1"/>
+    <dgm:cxn modelId="{8EB2760A-6C96-441F-B2EE-787331D2DE2D}" type="presParOf" srcId="{5300D6CE-4FEB-4304-ADA4-734DC9D238D3}" destId="{A98355B4-6B0E-4D38-B738-06A1B5352B25}" srcOrd="1" destOrd="0" presId="urn:microsoft.com/office/officeart/2005/8/layout/orgChart1"/>
+    <dgm:cxn modelId="{6C73FF05-36D5-4A84-B263-30CCB7AB29A4}" type="presParOf" srcId="{C7A4CB24-34AC-416C-93FA-66FA04B4DCA8}" destId="{74F88A2B-CCFD-460B-AD38-F1B8B802CC57}" srcOrd="1" destOrd="0" presId="urn:microsoft.com/office/officeart/2005/8/layout/orgChart1"/>
+    <dgm:cxn modelId="{5E12C625-2035-468A-9EAA-55CB4420FEAC}" type="presParOf" srcId="{C7A4CB24-34AC-416C-93FA-66FA04B4DCA8}" destId="{4F4270FA-95BF-4232-803B-519195B6F45F}" srcOrd="2" destOrd="0" presId="urn:microsoft.com/office/officeart/2005/8/layout/orgChart1"/>
+    <dgm:cxn modelId="{40C18703-166D-4FD3-840D-9D57F40B8E42}" type="presParOf" srcId="{092F7640-4E97-435E-A273-04AB9B209B41}" destId="{C4B5E448-36E9-4FC1-A1D6-DF0F20115C0B}" srcOrd="2" destOrd="0" presId="urn:microsoft.com/office/officeart/2005/8/layout/orgChart1"/>
   </dgm:cxnLst>
   <dgm:bg/>
   <dgm:whole/>
@@ -34058,7 +35516,7 @@
 </file>
 
 <file path=customXml/itemProps1.xml><?xml version="1.0" encoding="utf-8"?>
-<ds:datastoreItem xmlns:ds="http://schemas.openxmlformats.org/officeDocument/2006/customXml" ds:itemID="{F84FDC84-9140-48B2-853A-2FD8482C53B4}">
+<ds:datastoreItem xmlns:ds="http://schemas.openxmlformats.org/officeDocument/2006/customXml" ds:itemID="{7F010684-2E33-42C0-85E3-5B3EF6DA3F56}">
   <ds:schemaRefs>
     <ds:schemaRef ds:uri="http://schemas.openxmlformats.org/officeDocument/2006/bibliography"/>
   </ds:schemaRefs>

</xml_diff>